<commit_message>
Motivatie + uitleg wireframes
</commit_message>
<xml_diff>
--- a/Document trio_opdracht.docx
+++ b/Document trio_opdracht.docx
@@ -1,6 +1,6 @@
 
 <file path=word/document.xml><?xml version="1.0" encoding="utf-8"?>
-<w:document xmlns:wpc="http://schemas.microsoft.com/office/word/2010/wordprocessingCanvas" xmlns:cx="http://schemas.microsoft.com/office/drawing/2014/chartex" xmlns:cx1="http://schemas.microsoft.com/office/drawing/2015/9/8/chartex" xmlns:cx2="http://schemas.microsoft.com/office/drawing/2015/10/21/chartex" xmlns:cx3="http://schemas.microsoft.com/office/drawing/2016/5/9/chartex" xmlns:cx4="http://schemas.microsoft.com/office/drawing/2016/5/10/chartex" xmlns:cx5="http://schemas.microsoft.com/office/drawing/2016/5/11/chartex" xmlns:cx6="http://schemas.microsoft.com/office/drawing/2016/5/12/chartex" xmlns:cx7="http://schemas.microsoft.com/office/drawing/2016/5/13/chartex" xmlns:cx8="http://schemas.microsoft.com/office/drawing/2016/5/14/chartex" xmlns:mc="http://schemas.openxmlformats.org/markup-compatibility/2006" xmlns:aink="http://schemas.microsoft.com/office/drawing/2016/ink" xmlns:am3d="http://schemas.microsoft.com/office/drawing/2017/model3d" xmlns:o="urn:schemas-microsoft-com:office:office" xmlns:r="http://schemas.openxmlformats.org/officeDocument/2006/relationships" xmlns:m="http://schemas.openxmlformats.org/officeDocument/2006/math" xmlns:v="urn:schemas-microsoft-com:vml" xmlns:wp14="http://schemas.microsoft.com/office/word/2010/wordprocessingDrawing" xmlns:wp="http://schemas.openxmlformats.org/drawingml/2006/wordprocessingDrawing" xmlns:w10="urn:schemas-microsoft-com:office:word" xmlns:w="http://schemas.openxmlformats.org/wordprocessingml/2006/main" xmlns:w14="http://schemas.microsoft.com/office/word/2010/wordml" xmlns:w15="http://schemas.microsoft.com/office/word/2012/wordml" xmlns:w16cid="http://schemas.microsoft.com/office/word/2016/wordml/cid" xmlns:w16se="http://schemas.microsoft.com/office/word/2015/wordml/symex" xmlns:wpg="http://schemas.microsoft.com/office/word/2010/wordprocessingGroup" xmlns:wpi="http://schemas.microsoft.com/office/word/2010/wordprocessingInk" xmlns:wne="http://schemas.microsoft.com/office/word/2006/wordml" xmlns:wps="http://schemas.microsoft.com/office/word/2010/wordprocessingShape" mc:Ignorable="w14 w15 w16se w16cid wp14">
+<w:document xmlns:wpc="http://schemas.microsoft.com/office/word/2010/wordprocessingCanvas" xmlns:mc="http://schemas.openxmlformats.org/markup-compatibility/2006" xmlns:o="urn:schemas-microsoft-com:office:office" xmlns:r="http://schemas.openxmlformats.org/officeDocument/2006/relationships" xmlns:m="http://schemas.openxmlformats.org/officeDocument/2006/math" xmlns:v="urn:schemas-microsoft-com:vml" xmlns:wp14="http://schemas.microsoft.com/office/word/2010/wordprocessingDrawing" xmlns:wp="http://schemas.openxmlformats.org/drawingml/2006/wordprocessingDrawing" xmlns:w10="urn:schemas-microsoft-com:office:word" xmlns:w="http://schemas.openxmlformats.org/wordprocessingml/2006/main" xmlns:w14="http://schemas.microsoft.com/office/word/2010/wordml" xmlns:w15="http://schemas.microsoft.com/office/word/2012/wordml" xmlns:wpg="http://schemas.microsoft.com/office/word/2010/wordprocessingGroup" xmlns:wpi="http://schemas.microsoft.com/office/word/2010/wordprocessingInk" xmlns:wne="http://schemas.microsoft.com/office/word/2006/wordml" xmlns:wps="http://schemas.microsoft.com/office/word/2010/wordprocessingShape" mc:Ignorable="w14 w15 wp14">
   <w:body>
     <w:sdt>
       <w:sdtPr>
@@ -350,7 +350,7 @@
                 <w:pict>
                   <v:group id="Groep 125" o:spid="_x0000_s1026" style="position:absolute;margin-left:0;margin-top:0;width:540pt;height:556.55pt;z-index:-251657216;mso-width-percent:1154;mso-height-percent:670;mso-top-percent:45;mso-position-horizontal:center;mso-position-horizontal-relative:margin;mso-position-vertical-relative:page;mso-width-percent:1154;mso-height-percent:670;mso-top-percent:45;mso-width-relative:margin" coordsize="55613,54044" o:gfxdata="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">
                     <o:lock v:ext="edit" aspectratio="t"/>
-                    <v:shape id="Vrije vorm 10" o:spid="_x0000_s1027" style="position:absolute;width:55575;height:54044;visibility:visible;mso-wrap-style:square;v-text-anchor:bottom" coordsize="720,700" o:spt="100" o:gfxdata="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" adj="-11796480,,5400" path="m,c,644,,644,,644v23,6,62,14,113,21c250,685,476,700,720,644v,-27,,-27,,-27c720,,720,,720,,,,,,,e" fillcolor="#4d5f78 [2994]" stroked="f">
+                    <v:shape id="Vrije vorm 10" o:spid="_x0000_s1027" style="position:absolute;width:55575;height:54044;visibility:visible;mso-wrap-style:square;v-text-anchor:bottom" coordsize="720,700" o:spt="100" o:gfxdata="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" adj="-11796480,,5400" path="m,c,644,,644,,644v23,6,62,14,113,21c250,685,476,700,720,644v,-27,,-27,,-27c720,,720,,720,,,,,,,e" fillcolor="#4d5f78 [2994]" stroked="f">
                       <v:fill color2="#2a3442 [2018]" rotate="t" colors="0 #5d6d85;.5 #485972;1 #334258" focus="100%" type="gradient">
                         <o:fill v:ext="view" type="gradientUnscaled"/>
                       </v:fill>
@@ -398,7 +398,7 @@
                         </w:txbxContent>
                       </v:textbox>
                     </v:shape>
-                    <v:shape id="Vrije vorm 11" o:spid="_x0000_s1028" style="position:absolute;left:8763;top:47697;width:46850;height:5099;visibility:visible;mso-wrap-style:square;v-text-anchor:bottom" coordsize="607,66" o:gfxdata="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" path="m607,c450,44,300,57,176,57,109,57,49,53,,48,66,58,152,66,251,66,358,66,480,56,607,27,607,,607,,607,e" fillcolor="white [3212]" stroked="f">
+                    <v:shape id="Vrije vorm 11" o:spid="_x0000_s1028" style="position:absolute;left:8763;top:47697;width:46850;height:5099;visibility:visible;mso-wrap-style:square;v-text-anchor:bottom" coordsize="607,66" o:gfxdata="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" path="m607,c450,44,300,57,176,57,109,57,49,53,,48,66,58,152,66,251,66,358,66,480,56,607,27,607,,607,,607,e" fillcolor="white [3212]" stroked="f">
                       <v:fill opacity="19789f"/>
                       <v:path arrowok="t" o:connecttype="custom" o:connectlocs="4685030,0;1358427,440373;0,370840;1937302,509905;4685030,208598;4685030,0" o:connectangles="0,0,0,0,0,0"/>
                     </v:shape>
@@ -1002,11 +1002,12 @@
             </w:rPr>
             <w:fldChar w:fldCharType="separate"/>
           </w:r>
-          <w:hyperlink w:anchor="_Toc500161939" w:history="1">
+          <w:hyperlink w:anchor="_Toc502240677" w:history="1">
             <w:r>
               <w:rPr>
                 <w:rStyle w:val="Hyperlink"/>
                 <w:noProof/>
+                <w:lang w:val="nl-NL"/>
               </w:rPr>
               <w:t>1.Inleiding</w:t>
             </w:r>
@@ -1029,7 +1030,7 @@
                 <w:noProof/>
                 <w:webHidden/>
               </w:rPr>
-              <w:instrText xml:space="preserve"> PAGEREF _Toc500161939 \h </w:instrText>
+              <w:instrText xml:space="preserve"> PAGEREF _Toc502240677 \h </w:instrText>
             </w:r>
             <w:r>
               <w:rPr>
@@ -1050,6 +1051,942 @@
                 <w:webHidden/>
               </w:rPr>
               <w:t>2</w:t>
+            </w:r>
+            <w:r>
+              <w:rPr>
+                <w:noProof/>
+                <w:webHidden/>
+              </w:rPr>
+              <w:fldChar w:fldCharType="end"/>
+            </w:r>
+          </w:hyperlink>
+        </w:p>
+        <w:p>
+          <w:pPr>
+            <w:pStyle w:val="Inhopg1"/>
+            <w:tabs>
+              <w:tab w:val="right" w:leader="dot" w:pos="9350"/>
+            </w:tabs>
+            <w:rPr>
+              <w:rFonts w:asciiTheme="minorHAnsi" w:eastAsiaTheme="minorEastAsia" w:hAnsiTheme="minorHAnsi"/>
+              <w:noProof/>
+              <w:sz w:val="22"/>
+              <w:lang w:val="nl-NL" w:eastAsia="nl-NL"/>
+            </w:rPr>
+          </w:pPr>
+          <w:hyperlink w:anchor="_Toc502240678" w:history="1">
+            <w:r>
+              <w:rPr>
+                <w:rStyle w:val="Hyperlink"/>
+                <w:noProof/>
+                <w:lang w:val="nl-NL"/>
+              </w:rPr>
+              <w:t>2. Motivatie voor bol.com</w:t>
+            </w:r>
+            <w:r>
+              <w:rPr>
+                <w:noProof/>
+                <w:webHidden/>
+              </w:rPr>
+              <w:tab/>
+            </w:r>
+            <w:r>
+              <w:rPr>
+                <w:noProof/>
+                <w:webHidden/>
+              </w:rPr>
+              <w:fldChar w:fldCharType="begin"/>
+            </w:r>
+            <w:r>
+              <w:rPr>
+                <w:noProof/>
+                <w:webHidden/>
+              </w:rPr>
+              <w:instrText xml:space="preserve"> PAGEREF _Toc502240678 \h </w:instrText>
+            </w:r>
+            <w:r>
+              <w:rPr>
+                <w:noProof/>
+                <w:webHidden/>
+              </w:rPr>
+            </w:r>
+            <w:r>
+              <w:rPr>
+                <w:noProof/>
+                <w:webHidden/>
+              </w:rPr>
+              <w:fldChar w:fldCharType="separate"/>
+            </w:r>
+            <w:r>
+              <w:rPr>
+                <w:noProof/>
+                <w:webHidden/>
+              </w:rPr>
+              <w:t>3</w:t>
+            </w:r>
+            <w:r>
+              <w:rPr>
+                <w:noProof/>
+                <w:webHidden/>
+              </w:rPr>
+              <w:fldChar w:fldCharType="end"/>
+            </w:r>
+          </w:hyperlink>
+        </w:p>
+        <w:p>
+          <w:pPr>
+            <w:pStyle w:val="Inhopg1"/>
+            <w:tabs>
+              <w:tab w:val="right" w:leader="dot" w:pos="9350"/>
+            </w:tabs>
+            <w:rPr>
+              <w:rFonts w:asciiTheme="minorHAnsi" w:eastAsiaTheme="minorEastAsia" w:hAnsiTheme="minorHAnsi"/>
+              <w:noProof/>
+              <w:sz w:val="22"/>
+              <w:lang w:val="nl-NL" w:eastAsia="nl-NL"/>
+            </w:rPr>
+          </w:pPr>
+          <w:hyperlink w:anchor="_Toc502240679" w:history="1">
+            <w:r>
+              <w:rPr>
+                <w:rStyle w:val="Hyperlink"/>
+                <w:noProof/>
+                <w:lang w:val="nl-NL"/>
+              </w:rPr>
+              <w:t>3. Hoe ziet bol.com eruit</w:t>
+            </w:r>
+            <w:r>
+              <w:rPr>
+                <w:noProof/>
+                <w:webHidden/>
+              </w:rPr>
+              <w:tab/>
+            </w:r>
+            <w:r>
+              <w:rPr>
+                <w:noProof/>
+                <w:webHidden/>
+              </w:rPr>
+              <w:fldChar w:fldCharType="begin"/>
+            </w:r>
+            <w:r>
+              <w:rPr>
+                <w:noProof/>
+                <w:webHidden/>
+              </w:rPr>
+              <w:instrText xml:space="preserve"> PAGEREF _Toc502240679 \h </w:instrText>
+            </w:r>
+            <w:r>
+              <w:rPr>
+                <w:noProof/>
+                <w:webHidden/>
+              </w:rPr>
+            </w:r>
+            <w:r>
+              <w:rPr>
+                <w:noProof/>
+                <w:webHidden/>
+              </w:rPr>
+              <w:fldChar w:fldCharType="separate"/>
+            </w:r>
+            <w:r>
+              <w:rPr>
+                <w:noProof/>
+                <w:webHidden/>
+              </w:rPr>
+              <w:t>3</w:t>
+            </w:r>
+            <w:r>
+              <w:rPr>
+                <w:noProof/>
+                <w:webHidden/>
+              </w:rPr>
+              <w:fldChar w:fldCharType="end"/>
+            </w:r>
+          </w:hyperlink>
+        </w:p>
+        <w:p>
+          <w:pPr>
+            <w:pStyle w:val="Inhopg2"/>
+            <w:tabs>
+              <w:tab w:val="right" w:leader="dot" w:pos="9350"/>
+            </w:tabs>
+            <w:rPr>
+              <w:rFonts w:asciiTheme="minorHAnsi" w:eastAsiaTheme="minorEastAsia" w:hAnsiTheme="minorHAnsi"/>
+              <w:noProof/>
+              <w:sz w:val="22"/>
+              <w:lang w:val="nl-NL" w:eastAsia="nl-NL"/>
+            </w:rPr>
+          </w:pPr>
+          <w:hyperlink w:anchor="_Toc502240680" w:history="1">
+            <w:r>
+              <w:rPr>
+                <w:rStyle w:val="Hyperlink"/>
+                <w:noProof/>
+                <w:lang w:val="nl-NL"/>
+              </w:rPr>
+              <w:t>3.1 Hoofdpagina</w:t>
+            </w:r>
+            <w:r>
+              <w:rPr>
+                <w:noProof/>
+                <w:webHidden/>
+              </w:rPr>
+              <w:tab/>
+            </w:r>
+            <w:r>
+              <w:rPr>
+                <w:noProof/>
+                <w:webHidden/>
+              </w:rPr>
+              <w:fldChar w:fldCharType="begin"/>
+            </w:r>
+            <w:r>
+              <w:rPr>
+                <w:noProof/>
+                <w:webHidden/>
+              </w:rPr>
+              <w:instrText xml:space="preserve"> PAGEREF _Toc502240680 \h </w:instrText>
+            </w:r>
+            <w:r>
+              <w:rPr>
+                <w:noProof/>
+                <w:webHidden/>
+              </w:rPr>
+            </w:r>
+            <w:r>
+              <w:rPr>
+                <w:noProof/>
+                <w:webHidden/>
+              </w:rPr>
+              <w:fldChar w:fldCharType="separate"/>
+            </w:r>
+            <w:r>
+              <w:rPr>
+                <w:noProof/>
+                <w:webHidden/>
+              </w:rPr>
+              <w:t>4</w:t>
+            </w:r>
+            <w:r>
+              <w:rPr>
+                <w:noProof/>
+                <w:webHidden/>
+              </w:rPr>
+              <w:fldChar w:fldCharType="end"/>
+            </w:r>
+          </w:hyperlink>
+        </w:p>
+        <w:p>
+          <w:pPr>
+            <w:pStyle w:val="Inhopg2"/>
+            <w:tabs>
+              <w:tab w:val="right" w:leader="dot" w:pos="9350"/>
+            </w:tabs>
+            <w:rPr>
+              <w:rFonts w:asciiTheme="minorHAnsi" w:eastAsiaTheme="minorEastAsia" w:hAnsiTheme="minorHAnsi"/>
+              <w:noProof/>
+              <w:sz w:val="22"/>
+              <w:lang w:val="nl-NL" w:eastAsia="nl-NL"/>
+            </w:rPr>
+          </w:pPr>
+          <w:hyperlink w:anchor="_Toc502240681" w:history="1">
+            <w:r>
+              <w:rPr>
+                <w:rStyle w:val="Hyperlink"/>
+                <w:noProof/>
+                <w:lang w:val="nl-NL"/>
+              </w:rPr>
+              <w:t>3.2 Inlog pagina</w:t>
+            </w:r>
+            <w:r>
+              <w:rPr>
+                <w:noProof/>
+                <w:webHidden/>
+              </w:rPr>
+              <w:tab/>
+            </w:r>
+            <w:r>
+              <w:rPr>
+                <w:noProof/>
+                <w:webHidden/>
+              </w:rPr>
+              <w:fldChar w:fldCharType="begin"/>
+            </w:r>
+            <w:r>
+              <w:rPr>
+                <w:noProof/>
+                <w:webHidden/>
+              </w:rPr>
+              <w:instrText xml:space="preserve"> PAGEREF _Toc502240681 \h </w:instrText>
+            </w:r>
+            <w:r>
+              <w:rPr>
+                <w:noProof/>
+                <w:webHidden/>
+              </w:rPr>
+            </w:r>
+            <w:r>
+              <w:rPr>
+                <w:noProof/>
+                <w:webHidden/>
+              </w:rPr>
+              <w:fldChar w:fldCharType="separate"/>
+            </w:r>
+            <w:r>
+              <w:rPr>
+                <w:noProof/>
+                <w:webHidden/>
+              </w:rPr>
+              <w:t>4</w:t>
+            </w:r>
+            <w:r>
+              <w:rPr>
+                <w:noProof/>
+                <w:webHidden/>
+              </w:rPr>
+              <w:fldChar w:fldCharType="end"/>
+            </w:r>
+          </w:hyperlink>
+        </w:p>
+        <w:p>
+          <w:pPr>
+            <w:pStyle w:val="Inhopg2"/>
+            <w:tabs>
+              <w:tab w:val="right" w:leader="dot" w:pos="9350"/>
+            </w:tabs>
+            <w:rPr>
+              <w:rFonts w:asciiTheme="minorHAnsi" w:eastAsiaTheme="minorEastAsia" w:hAnsiTheme="minorHAnsi"/>
+              <w:noProof/>
+              <w:sz w:val="22"/>
+              <w:lang w:val="nl-NL" w:eastAsia="nl-NL"/>
+            </w:rPr>
+          </w:pPr>
+          <w:hyperlink w:anchor="_Toc502240682" w:history="1">
+            <w:r>
+              <w:rPr>
+                <w:rStyle w:val="Hyperlink"/>
+                <w:noProof/>
+                <w:lang w:val="nl-NL"/>
+              </w:rPr>
+              <w:t>3.3 Registreer pagina</w:t>
+            </w:r>
+            <w:r>
+              <w:rPr>
+                <w:noProof/>
+                <w:webHidden/>
+              </w:rPr>
+              <w:tab/>
+            </w:r>
+            <w:r>
+              <w:rPr>
+                <w:noProof/>
+                <w:webHidden/>
+              </w:rPr>
+              <w:fldChar w:fldCharType="begin"/>
+            </w:r>
+            <w:r>
+              <w:rPr>
+                <w:noProof/>
+                <w:webHidden/>
+              </w:rPr>
+              <w:instrText xml:space="preserve"> PAGEREF _Toc502240682 \h </w:instrText>
+            </w:r>
+            <w:r>
+              <w:rPr>
+                <w:noProof/>
+                <w:webHidden/>
+              </w:rPr>
+            </w:r>
+            <w:r>
+              <w:rPr>
+                <w:noProof/>
+                <w:webHidden/>
+              </w:rPr>
+              <w:fldChar w:fldCharType="separate"/>
+            </w:r>
+            <w:r>
+              <w:rPr>
+                <w:noProof/>
+                <w:webHidden/>
+              </w:rPr>
+              <w:t>5</w:t>
+            </w:r>
+            <w:r>
+              <w:rPr>
+                <w:noProof/>
+                <w:webHidden/>
+              </w:rPr>
+              <w:fldChar w:fldCharType="end"/>
+            </w:r>
+          </w:hyperlink>
+        </w:p>
+        <w:p>
+          <w:pPr>
+            <w:pStyle w:val="Inhopg2"/>
+            <w:tabs>
+              <w:tab w:val="right" w:leader="dot" w:pos="9350"/>
+            </w:tabs>
+            <w:rPr>
+              <w:rFonts w:asciiTheme="minorHAnsi" w:eastAsiaTheme="minorEastAsia" w:hAnsiTheme="minorHAnsi"/>
+              <w:noProof/>
+              <w:sz w:val="22"/>
+              <w:lang w:val="nl-NL" w:eastAsia="nl-NL"/>
+            </w:rPr>
+          </w:pPr>
+          <w:hyperlink w:anchor="_Toc502240683" w:history="1">
+            <w:r>
+              <w:rPr>
+                <w:rStyle w:val="Hyperlink"/>
+                <w:noProof/>
+                <w:lang w:val="nl-NL"/>
+              </w:rPr>
+              <w:t>3.4 Account pagina</w:t>
+            </w:r>
+            <w:r>
+              <w:rPr>
+                <w:noProof/>
+                <w:webHidden/>
+              </w:rPr>
+              <w:tab/>
+            </w:r>
+            <w:r>
+              <w:rPr>
+                <w:noProof/>
+                <w:webHidden/>
+              </w:rPr>
+              <w:fldChar w:fldCharType="begin"/>
+            </w:r>
+            <w:r>
+              <w:rPr>
+                <w:noProof/>
+                <w:webHidden/>
+              </w:rPr>
+              <w:instrText xml:space="preserve"> PAGEREF _Toc502240683 \h </w:instrText>
+            </w:r>
+            <w:r>
+              <w:rPr>
+                <w:noProof/>
+                <w:webHidden/>
+              </w:rPr>
+            </w:r>
+            <w:r>
+              <w:rPr>
+                <w:noProof/>
+                <w:webHidden/>
+              </w:rPr>
+              <w:fldChar w:fldCharType="separate"/>
+            </w:r>
+            <w:r>
+              <w:rPr>
+                <w:noProof/>
+                <w:webHidden/>
+              </w:rPr>
+              <w:t>5</w:t>
+            </w:r>
+            <w:r>
+              <w:rPr>
+                <w:noProof/>
+                <w:webHidden/>
+              </w:rPr>
+              <w:fldChar w:fldCharType="end"/>
+            </w:r>
+          </w:hyperlink>
+        </w:p>
+        <w:p>
+          <w:pPr>
+            <w:pStyle w:val="Inhopg2"/>
+            <w:tabs>
+              <w:tab w:val="right" w:leader="dot" w:pos="9350"/>
+            </w:tabs>
+            <w:rPr>
+              <w:rFonts w:asciiTheme="minorHAnsi" w:eastAsiaTheme="minorEastAsia" w:hAnsiTheme="minorHAnsi"/>
+              <w:noProof/>
+              <w:sz w:val="22"/>
+              <w:lang w:val="nl-NL" w:eastAsia="nl-NL"/>
+            </w:rPr>
+          </w:pPr>
+          <w:hyperlink w:anchor="_Toc502240684" w:history="1">
+            <w:r>
+              <w:rPr>
+                <w:rStyle w:val="Hyperlink"/>
+                <w:noProof/>
+                <w:lang w:val="nl-NL"/>
+              </w:rPr>
+              <w:t>3.5 Product overzicht pagina</w:t>
+            </w:r>
+            <w:r>
+              <w:rPr>
+                <w:noProof/>
+                <w:webHidden/>
+              </w:rPr>
+              <w:tab/>
+            </w:r>
+            <w:r>
+              <w:rPr>
+                <w:noProof/>
+                <w:webHidden/>
+              </w:rPr>
+              <w:fldChar w:fldCharType="begin"/>
+            </w:r>
+            <w:r>
+              <w:rPr>
+                <w:noProof/>
+                <w:webHidden/>
+              </w:rPr>
+              <w:instrText xml:space="preserve"> PAGEREF _Toc502240684 \h </w:instrText>
+            </w:r>
+            <w:r>
+              <w:rPr>
+                <w:noProof/>
+                <w:webHidden/>
+              </w:rPr>
+            </w:r>
+            <w:r>
+              <w:rPr>
+                <w:noProof/>
+                <w:webHidden/>
+              </w:rPr>
+              <w:fldChar w:fldCharType="separate"/>
+            </w:r>
+            <w:r>
+              <w:rPr>
+                <w:noProof/>
+                <w:webHidden/>
+              </w:rPr>
+              <w:t>6</w:t>
+            </w:r>
+            <w:r>
+              <w:rPr>
+                <w:noProof/>
+                <w:webHidden/>
+              </w:rPr>
+              <w:fldChar w:fldCharType="end"/>
+            </w:r>
+          </w:hyperlink>
+        </w:p>
+        <w:p>
+          <w:pPr>
+            <w:pStyle w:val="Inhopg2"/>
+            <w:tabs>
+              <w:tab w:val="right" w:leader="dot" w:pos="9350"/>
+            </w:tabs>
+            <w:rPr>
+              <w:rFonts w:asciiTheme="minorHAnsi" w:eastAsiaTheme="minorEastAsia" w:hAnsiTheme="minorHAnsi"/>
+              <w:noProof/>
+              <w:sz w:val="22"/>
+              <w:lang w:val="nl-NL" w:eastAsia="nl-NL"/>
+            </w:rPr>
+          </w:pPr>
+          <w:hyperlink w:anchor="_Toc502240685" w:history="1">
+            <w:r>
+              <w:rPr>
+                <w:rStyle w:val="Hyperlink"/>
+                <w:noProof/>
+                <w:lang w:val="nl-NL"/>
+              </w:rPr>
+              <w:t>3.6 Product detail pagina</w:t>
+            </w:r>
+            <w:r>
+              <w:rPr>
+                <w:noProof/>
+                <w:webHidden/>
+              </w:rPr>
+              <w:tab/>
+            </w:r>
+            <w:r>
+              <w:rPr>
+                <w:noProof/>
+                <w:webHidden/>
+              </w:rPr>
+              <w:fldChar w:fldCharType="begin"/>
+            </w:r>
+            <w:r>
+              <w:rPr>
+                <w:noProof/>
+                <w:webHidden/>
+              </w:rPr>
+              <w:instrText xml:space="preserve"> PAGEREF _Toc502240685 \h </w:instrText>
+            </w:r>
+            <w:r>
+              <w:rPr>
+                <w:noProof/>
+                <w:webHidden/>
+              </w:rPr>
+            </w:r>
+            <w:r>
+              <w:rPr>
+                <w:noProof/>
+                <w:webHidden/>
+              </w:rPr>
+              <w:fldChar w:fldCharType="separate"/>
+            </w:r>
+            <w:r>
+              <w:rPr>
+                <w:noProof/>
+                <w:webHidden/>
+              </w:rPr>
+              <w:t>6</w:t>
+            </w:r>
+            <w:r>
+              <w:rPr>
+                <w:noProof/>
+                <w:webHidden/>
+              </w:rPr>
+              <w:fldChar w:fldCharType="end"/>
+            </w:r>
+          </w:hyperlink>
+        </w:p>
+        <w:p>
+          <w:pPr>
+            <w:pStyle w:val="Inhopg2"/>
+            <w:tabs>
+              <w:tab w:val="right" w:leader="dot" w:pos="9350"/>
+            </w:tabs>
+            <w:rPr>
+              <w:rFonts w:asciiTheme="minorHAnsi" w:eastAsiaTheme="minorEastAsia" w:hAnsiTheme="minorHAnsi"/>
+              <w:noProof/>
+              <w:sz w:val="22"/>
+              <w:lang w:val="nl-NL" w:eastAsia="nl-NL"/>
+            </w:rPr>
+          </w:pPr>
+          <w:hyperlink w:anchor="_Toc502240686" w:history="1">
+            <w:r>
+              <w:rPr>
+                <w:rStyle w:val="Hyperlink"/>
+                <w:noProof/>
+                <w:lang w:val="nl-NL"/>
+              </w:rPr>
+              <w:t>3.7 Winkelwagen pagina</w:t>
+            </w:r>
+            <w:r>
+              <w:rPr>
+                <w:noProof/>
+                <w:webHidden/>
+              </w:rPr>
+              <w:tab/>
+            </w:r>
+            <w:r>
+              <w:rPr>
+                <w:noProof/>
+                <w:webHidden/>
+              </w:rPr>
+              <w:fldChar w:fldCharType="begin"/>
+            </w:r>
+            <w:r>
+              <w:rPr>
+                <w:noProof/>
+                <w:webHidden/>
+              </w:rPr>
+              <w:instrText xml:space="preserve"> PAGEREF _Toc502240686 \h </w:instrText>
+            </w:r>
+            <w:r>
+              <w:rPr>
+                <w:noProof/>
+                <w:webHidden/>
+              </w:rPr>
+            </w:r>
+            <w:r>
+              <w:rPr>
+                <w:noProof/>
+                <w:webHidden/>
+              </w:rPr>
+              <w:fldChar w:fldCharType="separate"/>
+            </w:r>
+            <w:r>
+              <w:rPr>
+                <w:noProof/>
+                <w:webHidden/>
+              </w:rPr>
+              <w:t>7</w:t>
+            </w:r>
+            <w:r>
+              <w:rPr>
+                <w:noProof/>
+                <w:webHidden/>
+              </w:rPr>
+              <w:fldChar w:fldCharType="end"/>
+            </w:r>
+          </w:hyperlink>
+        </w:p>
+        <w:p>
+          <w:pPr>
+            <w:pStyle w:val="Inhopg2"/>
+            <w:tabs>
+              <w:tab w:val="right" w:leader="dot" w:pos="9350"/>
+            </w:tabs>
+            <w:rPr>
+              <w:rFonts w:asciiTheme="minorHAnsi" w:eastAsiaTheme="minorEastAsia" w:hAnsiTheme="minorHAnsi"/>
+              <w:noProof/>
+              <w:sz w:val="22"/>
+              <w:lang w:val="nl-NL" w:eastAsia="nl-NL"/>
+            </w:rPr>
+          </w:pPr>
+          <w:hyperlink w:anchor="_Toc502240687" w:history="1">
+            <w:r>
+              <w:rPr>
+                <w:rStyle w:val="Hyperlink"/>
+                <w:noProof/>
+                <w:lang w:val="nl-NL"/>
+              </w:rPr>
+              <w:t>3.8 Bestellen pagina</w:t>
+            </w:r>
+            <w:r>
+              <w:rPr>
+                <w:noProof/>
+                <w:webHidden/>
+              </w:rPr>
+              <w:tab/>
+            </w:r>
+            <w:r>
+              <w:rPr>
+                <w:noProof/>
+                <w:webHidden/>
+              </w:rPr>
+              <w:fldChar w:fldCharType="begin"/>
+            </w:r>
+            <w:r>
+              <w:rPr>
+                <w:noProof/>
+                <w:webHidden/>
+              </w:rPr>
+              <w:instrText xml:space="preserve"> PAGEREF _Toc502240687 \h </w:instrText>
+            </w:r>
+            <w:r>
+              <w:rPr>
+                <w:noProof/>
+                <w:webHidden/>
+              </w:rPr>
+            </w:r>
+            <w:r>
+              <w:rPr>
+                <w:noProof/>
+                <w:webHidden/>
+              </w:rPr>
+              <w:fldChar w:fldCharType="separate"/>
+            </w:r>
+            <w:r>
+              <w:rPr>
+                <w:noProof/>
+                <w:webHidden/>
+              </w:rPr>
+              <w:t>7</w:t>
+            </w:r>
+            <w:r>
+              <w:rPr>
+                <w:noProof/>
+                <w:webHidden/>
+              </w:rPr>
+              <w:fldChar w:fldCharType="end"/>
+            </w:r>
+          </w:hyperlink>
+        </w:p>
+        <w:p>
+          <w:pPr>
+            <w:pStyle w:val="Inhopg2"/>
+            <w:tabs>
+              <w:tab w:val="right" w:leader="dot" w:pos="9350"/>
+            </w:tabs>
+            <w:rPr>
+              <w:rFonts w:asciiTheme="minorHAnsi" w:eastAsiaTheme="minorEastAsia" w:hAnsiTheme="minorHAnsi"/>
+              <w:noProof/>
+              <w:sz w:val="22"/>
+              <w:lang w:val="nl-NL" w:eastAsia="nl-NL"/>
+            </w:rPr>
+          </w:pPr>
+          <w:hyperlink w:anchor="_Toc502240688" w:history="1">
+            <w:r>
+              <w:rPr>
+                <w:rStyle w:val="Hyperlink"/>
+                <w:noProof/>
+                <w:lang w:val="nl-NL"/>
+              </w:rPr>
+              <w:t>3.9 Betalen pagina</w:t>
+            </w:r>
+            <w:r>
+              <w:rPr>
+                <w:noProof/>
+                <w:webHidden/>
+              </w:rPr>
+              <w:tab/>
+            </w:r>
+            <w:r>
+              <w:rPr>
+                <w:noProof/>
+                <w:webHidden/>
+              </w:rPr>
+              <w:fldChar w:fldCharType="begin"/>
+            </w:r>
+            <w:r>
+              <w:rPr>
+                <w:noProof/>
+                <w:webHidden/>
+              </w:rPr>
+              <w:instrText xml:space="preserve"> PAGEREF _Toc502240688 \h </w:instrText>
+            </w:r>
+            <w:r>
+              <w:rPr>
+                <w:noProof/>
+                <w:webHidden/>
+              </w:rPr>
+            </w:r>
+            <w:r>
+              <w:rPr>
+                <w:noProof/>
+                <w:webHidden/>
+              </w:rPr>
+              <w:fldChar w:fldCharType="separate"/>
+            </w:r>
+            <w:r>
+              <w:rPr>
+                <w:noProof/>
+                <w:webHidden/>
+              </w:rPr>
+              <w:t>8</w:t>
+            </w:r>
+            <w:r>
+              <w:rPr>
+                <w:noProof/>
+                <w:webHidden/>
+              </w:rPr>
+              <w:fldChar w:fldCharType="end"/>
+            </w:r>
+          </w:hyperlink>
+        </w:p>
+        <w:p>
+          <w:pPr>
+            <w:pStyle w:val="Inhopg2"/>
+            <w:tabs>
+              <w:tab w:val="right" w:leader="dot" w:pos="9350"/>
+            </w:tabs>
+            <w:rPr>
+              <w:rFonts w:asciiTheme="minorHAnsi" w:eastAsiaTheme="minorEastAsia" w:hAnsiTheme="minorHAnsi"/>
+              <w:noProof/>
+              <w:sz w:val="22"/>
+              <w:lang w:val="nl-NL" w:eastAsia="nl-NL"/>
+            </w:rPr>
+          </w:pPr>
+          <w:hyperlink w:anchor="_Toc502240689" w:history="1">
+            <w:r>
+              <w:rPr>
+                <w:rStyle w:val="Hyperlink"/>
+                <w:noProof/>
+                <w:lang w:val="nl-NL"/>
+              </w:rPr>
+              <w:t>3.10 Klantenservice pagina</w:t>
+            </w:r>
+            <w:r>
+              <w:rPr>
+                <w:noProof/>
+                <w:webHidden/>
+              </w:rPr>
+              <w:tab/>
+            </w:r>
+            <w:r>
+              <w:rPr>
+                <w:noProof/>
+                <w:webHidden/>
+              </w:rPr>
+              <w:fldChar w:fldCharType="begin"/>
+            </w:r>
+            <w:r>
+              <w:rPr>
+                <w:noProof/>
+                <w:webHidden/>
+              </w:rPr>
+              <w:instrText xml:space="preserve"> PAGEREF _Toc502240689 \h </w:instrText>
+            </w:r>
+            <w:r>
+              <w:rPr>
+                <w:noProof/>
+                <w:webHidden/>
+              </w:rPr>
+            </w:r>
+            <w:r>
+              <w:rPr>
+                <w:noProof/>
+                <w:webHidden/>
+              </w:rPr>
+              <w:fldChar w:fldCharType="separate"/>
+            </w:r>
+            <w:r>
+              <w:rPr>
+                <w:noProof/>
+                <w:webHidden/>
+              </w:rPr>
+              <w:t>8</w:t>
+            </w:r>
+            <w:r>
+              <w:rPr>
+                <w:noProof/>
+                <w:webHidden/>
+              </w:rPr>
+              <w:fldChar w:fldCharType="end"/>
+            </w:r>
+          </w:hyperlink>
+        </w:p>
+        <w:p>
+          <w:pPr>
+            <w:pStyle w:val="Inhopg2"/>
+            <w:tabs>
+              <w:tab w:val="right" w:leader="dot" w:pos="9350"/>
+            </w:tabs>
+            <w:rPr>
+              <w:rFonts w:asciiTheme="minorHAnsi" w:eastAsiaTheme="minorEastAsia" w:hAnsiTheme="minorHAnsi"/>
+              <w:noProof/>
+              <w:sz w:val="22"/>
+              <w:lang w:val="nl-NL" w:eastAsia="nl-NL"/>
+            </w:rPr>
+          </w:pPr>
+          <w:hyperlink w:anchor="_Toc502240690" w:history="1">
+            <w:r>
+              <w:rPr>
+                <w:rStyle w:val="Hyperlink"/>
+                <w:noProof/>
+                <w:lang w:val="nl-NL"/>
+              </w:rPr>
+              <w:t>3.11 Samenvatting</w:t>
+            </w:r>
+            <w:r>
+              <w:rPr>
+                <w:noProof/>
+                <w:webHidden/>
+              </w:rPr>
+              <w:tab/>
+            </w:r>
+            <w:r>
+              <w:rPr>
+                <w:noProof/>
+                <w:webHidden/>
+              </w:rPr>
+              <w:fldChar w:fldCharType="begin"/>
+            </w:r>
+            <w:r>
+              <w:rPr>
+                <w:noProof/>
+                <w:webHidden/>
+              </w:rPr>
+              <w:instrText xml:space="preserve"> PAGEREF _Toc502240690 \h </w:instrText>
+            </w:r>
+            <w:r>
+              <w:rPr>
+                <w:noProof/>
+                <w:webHidden/>
+              </w:rPr>
+            </w:r>
+            <w:r>
+              <w:rPr>
+                <w:noProof/>
+                <w:webHidden/>
+              </w:rPr>
+              <w:fldChar w:fldCharType="separate"/>
+            </w:r>
+            <w:r>
+              <w:rPr>
+                <w:noProof/>
+                <w:webHidden/>
+              </w:rPr>
+              <w:t>9</w:t>
             </w:r>
             <w:r>
               <w:rPr>
@@ -1139,7 +2076,7 @@
           <w:lang w:val="nl-NL"/>
         </w:rPr>
       </w:pPr>
-      <w:bookmarkStart w:id="0" w:name="_Toc500161939"/>
+      <w:bookmarkStart w:id="0" w:name="_Toc502240677"/>
       <w:r>
         <w:rPr>
           <w:lang w:val="nl-NL"/>
@@ -1148,12 +2085,6 @@
         <w:t>1.Inleiding</w:t>
       </w:r>
       <w:bookmarkEnd w:id="0"/>
-      <w:r>
-        <w:rPr>
-          <w:lang w:val="nl-NL"/>
-        </w:rPr>
-        <w:br/>
-      </w:r>
     </w:p>
     <w:p>
       <w:pPr>
@@ -1253,6 +2184,2653 @@
           <w:lang w:val="nl-NL"/>
         </w:rPr>
       </w:pPr>
+      <w:r>
+        <w:rPr>
+          <w:rFonts w:ascii="Arial" w:hAnsi="Arial" w:cs="Arial"/>
+          <w:lang w:val="nl-NL"/>
+        </w:rPr>
+        <w:t xml:space="preserve">De aanleiding voor het starten van dit project, is om onze kennis te verbreden in het </w:t>
+      </w:r>
+      <w:r>
+        <w:rPr>
+          <w:rFonts w:ascii="Arial" w:hAnsi="Arial" w:cs="Arial"/>
+          <w:lang w:val="nl-NL"/>
+        </w:rPr>
+        <w:t xml:space="preserve">vak </w:t>
+      </w:r>
+      <w:r>
+        <w:rPr>
+          <w:rFonts w:ascii="Arial" w:hAnsi="Arial" w:cs="Arial"/>
+          <w:lang w:val="nl-NL"/>
+        </w:rPr>
+        <w:t>requirements engineering</w:t>
+      </w:r>
+      <w:r>
+        <w:rPr>
+          <w:rFonts w:ascii="Arial" w:hAnsi="Arial" w:cs="Arial"/>
+          <w:lang w:val="nl-NL"/>
+        </w:rPr>
+        <w:t xml:space="preserve">. </w:t>
+      </w:r>
+      <w:r>
+        <w:rPr>
+          <w:rFonts w:ascii="Arial" w:hAnsi="Arial" w:cs="Arial"/>
+          <w:lang w:val="nl-NL"/>
+        </w:rPr>
+        <w:t>Dit gaan wij doen door gebruik te maken van het fenomeen ”</w:t>
+      </w:r>
+      <w:r>
+        <w:rPr>
+          <w:rFonts w:ascii="Arial" w:hAnsi="Arial" w:cs="Arial"/>
+          <w:lang w:val="nl-NL"/>
+        </w:rPr>
+        <w:t>Reverse engineering</w:t>
+      </w:r>
+      <w:r>
+        <w:rPr>
+          <w:rFonts w:ascii="Arial" w:hAnsi="Arial" w:cs="Arial"/>
+          <w:lang w:val="nl-NL"/>
+        </w:rPr>
+        <w:t>”. Reverse engineering</w:t>
+      </w:r>
+      <w:r>
+        <w:rPr>
+          <w:rFonts w:ascii="Arial" w:hAnsi="Arial" w:cs="Arial"/>
+          <w:lang w:val="nl-NL"/>
+        </w:rPr>
+        <w:t xml:space="preserve"> is het onderzoeken van een product (vaak een stuk software) om daaruit af te leiden wat de eisen zijn waaraan het product probeert te voldoen</w:t>
+      </w:r>
+      <w:r>
+        <w:rPr>
+          <w:rFonts w:ascii="Arial" w:hAnsi="Arial" w:cs="Arial"/>
+          <w:lang w:val="nl-NL"/>
+        </w:rPr>
+        <w:t>, of om de precieze interne werking ervan te achterhalen</w:t>
+      </w:r>
+      <w:r>
+        <w:rPr>
+          <w:rFonts w:ascii="Arial" w:hAnsi="Arial" w:cs="Arial"/>
+          <w:lang w:val="nl-NL"/>
+        </w:rPr>
+        <w:t xml:space="preserve"> (Avans Hogeschool, 2017)</w:t>
+      </w:r>
+      <w:r>
+        <w:rPr>
+          <w:rFonts w:ascii="Arial" w:hAnsi="Arial" w:cs="Arial"/>
+          <w:lang w:val="nl-NL"/>
+        </w:rPr>
+        <w:t>.</w:t>
+      </w:r>
+      <w:r>
+        <w:rPr>
+          <w:rFonts w:ascii="Arial" w:hAnsi="Arial" w:cs="Arial"/>
+          <w:lang w:val="nl-NL"/>
+        </w:rPr>
+        <w:t xml:space="preserve"> </w:t>
+      </w:r>
+      <w:r>
+        <w:rPr>
+          <w:rFonts w:ascii="Arial" w:hAnsi="Arial" w:cs="Arial"/>
+          <w:lang w:val="nl-NL"/>
+        </w:rPr>
+        <w:t xml:space="preserve">Wij gaan dit fenomeen toepassen op de webshop bol.com om hierdoor meer ervaring te krijgen met </w:t>
+      </w:r>
+      <w:r>
+        <w:rPr>
+          <w:rFonts w:ascii="Arial" w:hAnsi="Arial" w:cs="Arial"/>
+          <w:lang w:val="nl-NL"/>
+        </w:rPr>
+        <w:t>requirements engineering</w:t>
+      </w:r>
+      <w:r>
+        <w:rPr>
+          <w:rFonts w:ascii="Arial" w:hAnsi="Arial" w:cs="Arial"/>
+          <w:lang w:val="nl-NL"/>
+        </w:rPr>
+        <w:t>.</w:t>
+      </w:r>
+      <w:r>
+        <w:rPr>
+          <w:rFonts w:ascii="Arial" w:hAnsi="Arial" w:cs="Arial"/>
+          <w:lang w:val="nl-NL"/>
+        </w:rPr>
+        <w:br/>
+      </w:r>
+      <w:r>
+        <w:rPr>
+          <w:rFonts w:ascii="Arial" w:hAnsi="Arial" w:cs="Arial"/>
+          <w:lang w:val="nl-NL"/>
+        </w:rPr>
+        <w:br/>
+        <w:t xml:space="preserve">De hoofdvraag “ </w:t>
+      </w:r>
+      <w:r>
+        <w:rPr>
+          <w:rFonts w:ascii="Arial" w:hAnsi="Arial" w:cs="Arial"/>
+          <w:highlight w:val="yellow"/>
+          <w:lang w:val="nl-NL"/>
+        </w:rPr>
+        <w:t>HOOFDVRAAAAAG!!!!</w:t>
+      </w:r>
+      <w:r>
+        <w:rPr>
+          <w:rFonts w:ascii="Arial" w:hAnsi="Arial" w:cs="Arial"/>
+          <w:lang w:val="nl-NL"/>
+        </w:rPr>
+        <w:t xml:space="preserve"> ” gaan wij beantwoorden door in hoofdstuk 2 onze motivatie te formuleren waarom wij deze webshop gekozen hebben. In hoofdstuk 3 worden wireframes weergegeven met daarin de basis componenten van alle belangrijke pagina’s van de webshop. In hoofdstuk 4 komen alle functionaliteiten doormiddel van use-case diagrammen en use-case specificaties.</w:t>
+      </w:r>
+      <w:r>
+        <w:rPr>
+          <w:rFonts w:ascii="Arial" w:hAnsi="Arial" w:cs="Arial"/>
+          <w:lang w:val="nl-NL"/>
+        </w:rPr>
+        <w:t xml:space="preserve"> In hoofdstuk 5 word beschreven hoe de database van de desbetreffende webshop in elkaar zit doormiddel van een ERD. Als laatste onderdeel van dit project komt er een reflectie in hoofdstuk 6 met daarin hoe het project verlopen is.</w:t>
+      </w:r>
+    </w:p>
+    <w:p>
+      <w:pPr>
+        <w:rPr>
+          <w:rFonts w:ascii="Arial" w:eastAsia="Times New Roman" w:hAnsi="Arial" w:cs="Arial"/>
+          <w:sz w:val="24"/>
+          <w:szCs w:val="24"/>
+          <w:lang w:val="nl-NL" w:eastAsia="en-GB"/>
+        </w:rPr>
+      </w:pPr>
+      <w:r>
+        <w:rPr>
+          <w:rFonts w:ascii="Arial" w:hAnsi="Arial" w:cs="Arial"/>
+          <w:lang w:val="nl-NL"/>
+        </w:rPr>
+        <w:br w:type="page"/>
+      </w:r>
+    </w:p>
+    <w:p>
+      <w:pPr>
+        <w:pStyle w:val="Kop1"/>
+        <w:rPr>
+          <w:lang w:val="nl-NL"/>
+        </w:rPr>
+      </w:pPr>
+      <w:bookmarkStart w:id="1" w:name="_Toc502240678"/>
+      <w:r>
+        <w:rPr>
+          <w:lang w:val="nl-NL"/>
+        </w:rPr>
+        <w:lastRenderedPageBreak/>
+        <w:t>2. Motivatie voor bol.com</w:t>
+      </w:r>
+      <w:bookmarkEnd w:id="1"/>
+    </w:p>
+    <w:p>
+      <w:pPr>
+        <w:pStyle w:val="Geenafstand"/>
+        <w:rPr>
+          <w:rFonts w:ascii="Arial" w:hAnsi="Arial" w:cs="Arial"/>
+          <w:sz w:val="24"/>
+        </w:rPr>
+      </w:pPr>
+    </w:p>
+    <w:p>
+      <w:pPr>
+        <w:pStyle w:val="Geenafstand"/>
+        <w:rPr>
+          <w:rFonts w:ascii="Arial" w:hAnsi="Arial" w:cs="Arial"/>
+          <w:sz w:val="24"/>
+        </w:rPr>
+      </w:pPr>
+      <w:r>
+        <w:rPr>
+          <w:rFonts w:ascii="Arial" w:hAnsi="Arial" w:cs="Arial"/>
+          <w:sz w:val="24"/>
+        </w:rPr>
+        <w:t>Wij hebben gekozen voor bol.com omdat dit één van de grootste en bekendste webshops van Nederland is. Hier is dus veel informatie over te vinden en omdat ze zo bekend zijn moet hun webshop wel goed zijn om</w:t>
+      </w:r>
+      <w:r>
+        <w:rPr>
+          <w:rFonts w:ascii="Arial" w:hAnsi="Arial" w:cs="Arial"/>
+          <w:sz w:val="24"/>
+        </w:rPr>
+        <w:t>dat bol.com</w:t>
+      </w:r>
+      <w:r>
+        <w:rPr>
+          <w:rFonts w:ascii="Arial" w:hAnsi="Arial" w:cs="Arial"/>
+          <w:sz w:val="24"/>
+        </w:rPr>
+        <w:t xml:space="preserve"> zoveel mensen</w:t>
+      </w:r>
+      <w:r>
+        <w:rPr>
+          <w:rFonts w:ascii="Arial" w:hAnsi="Arial" w:cs="Arial"/>
+          <w:sz w:val="24"/>
+        </w:rPr>
+        <w:t xml:space="preserve"> weet</w:t>
+      </w:r>
+      <w:r>
+        <w:rPr>
+          <w:rFonts w:ascii="Arial" w:hAnsi="Arial" w:cs="Arial"/>
+          <w:sz w:val="24"/>
+        </w:rPr>
+        <w:t xml:space="preserve"> aan te trekken. Hierdoor zijn wij ervan overtuigd dat bol.com een hele goede webshop is </w:t>
+      </w:r>
+      <w:r>
+        <w:rPr>
+          <w:rFonts w:ascii="Arial" w:hAnsi="Arial" w:cs="Arial"/>
+          <w:sz w:val="24"/>
+        </w:rPr>
+        <w:t xml:space="preserve">om dit project te kunnen maken. </w:t>
+      </w:r>
+    </w:p>
+    <w:p>
+      <w:pPr>
+        <w:pStyle w:val="Geenafstand"/>
+        <w:ind w:firstLine="720"/>
+        <w:rPr>
+          <w:rFonts w:ascii="Arial" w:hAnsi="Arial" w:cs="Arial"/>
+          <w:sz w:val="24"/>
+        </w:rPr>
+      </w:pPr>
+      <w:r>
+        <w:rPr>
+          <w:rFonts w:ascii="Arial" w:hAnsi="Arial" w:cs="Arial"/>
+          <w:sz w:val="24"/>
+        </w:rPr>
+        <w:t>Ook o</w:t>
+      </w:r>
+      <w:r>
+        <w:rPr>
+          <w:rFonts w:ascii="Arial" w:hAnsi="Arial" w:cs="Arial"/>
+          <w:sz w:val="24"/>
+        </w:rPr>
+        <w:t xml:space="preserve">mdat bol.com geen fysieke zaken heeft moeten ze het allemaal doen door hun webshop. Dit is heel erg bijzonder omdat de meeste webshop ook fysieke winkels heeft maar bol.com heeft dat dus niet. Dus dat is ook weer een goed punt waardoor bol.com een goede webshop is voor dit project. </w:t>
+      </w:r>
+    </w:p>
+    <w:p>
+      <w:pPr>
+        <w:pStyle w:val="Geenafstand"/>
+        <w:rPr>
+          <w:rFonts w:ascii="Arial" w:hAnsi="Arial" w:cs="Arial"/>
+          <w:sz w:val="24"/>
+        </w:rPr>
+      </w:pPr>
+    </w:p>
+    <w:p>
+      <w:pPr>
+        <w:pStyle w:val="Geenafstand"/>
+        <w:rPr>
+          <w:rFonts w:ascii="Arial" w:hAnsi="Arial" w:cs="Arial"/>
+          <w:sz w:val="24"/>
+        </w:rPr>
+      </w:pPr>
+      <w:r>
+        <w:rPr>
+          <w:rFonts w:ascii="Arial" w:hAnsi="Arial" w:cs="Arial"/>
+          <w:sz w:val="24"/>
+        </w:rPr>
+        <w:t>Dus wij hebben gekozen voor bol.com omdat ze alleen maar een webshop hebben en geen fysieke zaken. En ook omdat ze één van de grootste en bekendste webshops van Nederland zijn en daardoor is het heel erg interessant om te kijken hoe bol.com nou hun webshop heeft gemaakt.</w:t>
+      </w:r>
+      <w:r>
+        <w:rPr>
+          <w:rFonts w:ascii="Arial" w:hAnsi="Arial" w:cs="Arial"/>
+          <w:sz w:val="24"/>
+        </w:rPr>
+        <w:t xml:space="preserve">  </w:t>
+      </w:r>
+    </w:p>
+    <w:p>
+      <w:pPr>
+        <w:pStyle w:val="Geenafstand"/>
+        <w:rPr>
+          <w:rFonts w:ascii="Arial" w:hAnsi="Arial" w:cs="Arial"/>
+          <w:sz w:val="24"/>
+        </w:rPr>
+      </w:pPr>
+    </w:p>
+    <w:p>
+      <w:pPr>
+        <w:pStyle w:val="Geenafstand"/>
+        <w:rPr>
+          <w:rFonts w:ascii="Arial" w:hAnsi="Arial" w:cs="Arial"/>
+          <w:sz w:val="24"/>
+        </w:rPr>
+      </w:pPr>
+    </w:p>
+    <w:p>
+      <w:pPr>
+        <w:pStyle w:val="Kop1"/>
+        <w:rPr>
+          <w:lang w:val="nl-NL"/>
+        </w:rPr>
+      </w:pPr>
+      <w:bookmarkStart w:id="2" w:name="_Toc502240679"/>
+      <w:r>
+        <w:rPr>
+          <w:lang w:val="nl-NL"/>
+        </w:rPr>
+        <w:t>3. Hoe ziet bol.com eruit</w:t>
+      </w:r>
+      <w:bookmarkEnd w:id="2"/>
+    </w:p>
+    <w:p>
+      <w:pPr>
+        <w:pStyle w:val="Geenafstand"/>
+        <w:rPr>
+          <w:rFonts w:ascii="Arial" w:hAnsi="Arial" w:cs="Arial"/>
+          <w:sz w:val="24"/>
+        </w:rPr>
+      </w:pPr>
+    </w:p>
+    <w:p>
+      <w:pPr>
+        <w:pStyle w:val="Geenafstand"/>
+        <w:rPr>
+          <w:rFonts w:ascii="Arial" w:hAnsi="Arial" w:cs="Arial"/>
+          <w:sz w:val="24"/>
+        </w:rPr>
+      </w:pPr>
+      <w:r>
+        <w:rPr>
+          <w:rFonts w:ascii="Arial" w:hAnsi="Arial" w:cs="Arial"/>
+          <w:sz w:val="24"/>
+        </w:rPr>
+        <w:t>De wireframes die hieronder staan beschreven doen de basis functionaliteit van de webshop weergeven.</w:t>
+      </w:r>
+      <w:r>
+        <w:rPr>
+          <w:rFonts w:ascii="Arial" w:hAnsi="Arial" w:cs="Arial"/>
+          <w:sz w:val="24"/>
+        </w:rPr>
+        <w:t xml:space="preserve"> Een wireframe wil zeggen dat het een schets is van hoe de webshop eruit zou moeten komen te zien.</w:t>
+      </w:r>
+      <w:r>
+        <w:rPr>
+          <w:rFonts w:ascii="Arial" w:hAnsi="Arial" w:cs="Arial"/>
+          <w:sz w:val="24"/>
+        </w:rPr>
+        <w:t xml:space="preserve"> Dus hier staat eigenlijk alles in van wat de mensen achter bol.com het belangrijkst vonden dat op hun webshop moest komen. Ook laat het goed zien hoe de webshop is opgebouwd</w:t>
+      </w:r>
+      <w:r>
+        <w:rPr>
+          <w:rFonts w:ascii="Arial" w:hAnsi="Arial" w:cs="Arial"/>
+          <w:sz w:val="24"/>
+        </w:rPr>
+        <w:t xml:space="preserve"> en waar bol.com verder op </w:t>
+      </w:r>
+      <w:r>
+        <w:rPr>
+          <w:rFonts w:ascii="Arial" w:hAnsi="Arial" w:cs="Arial"/>
+          <w:sz w:val="24"/>
+        </w:rPr>
+        <w:t>aan het bouwen is zodat ze een echt goede webshop zi</w:t>
+      </w:r>
+      <w:r>
+        <w:rPr>
+          <w:rFonts w:ascii="Arial" w:hAnsi="Arial" w:cs="Arial"/>
+          <w:sz w:val="24"/>
+        </w:rPr>
+        <w:t xml:space="preserve">jn. </w:t>
+      </w:r>
+      <w:r>
+        <w:rPr>
+          <w:rFonts w:ascii="Arial" w:hAnsi="Arial" w:cs="Arial"/>
+          <w:sz w:val="24"/>
+        </w:rPr>
+        <w:t xml:space="preserve">Maar ook de functionaliteiten achter deze schermen zullen beschreven worden dat je goed kan zien hoe bol.com eruit ziet en wat elk scherm nou precies doet. </w:t>
+      </w:r>
+      <w:r>
+        <w:rPr>
+          <w:rFonts w:ascii="Arial" w:hAnsi="Arial" w:cs="Arial"/>
+          <w:sz w:val="24"/>
+        </w:rPr>
+        <w:t xml:space="preserve">De wireframes die gemaakt van bol.com zullen ook als pdf in de bijlage worden toegevoegd. </w:t>
+      </w:r>
+    </w:p>
+    <w:p>
+      <w:pPr>
+        <w:rPr>
+          <w:rFonts w:ascii="Arial" w:eastAsiaTheme="minorEastAsia" w:hAnsi="Arial" w:cs="Arial"/>
+          <w:sz w:val="24"/>
+          <w:lang w:val="nl-NL" w:eastAsia="nl-NL"/>
+        </w:rPr>
+      </w:pPr>
+      <w:r>
+        <w:rPr>
+          <w:rFonts w:ascii="Arial" w:hAnsi="Arial" w:cs="Arial"/>
+          <w:sz w:val="24"/>
+          <w:lang w:val="nl-NL"/>
+        </w:rPr>
+        <w:br w:type="page"/>
+      </w:r>
+    </w:p>
+    <w:p>
+      <w:pPr>
+        <w:pStyle w:val="Kop2"/>
+        <w:rPr>
+          <w:lang w:val="nl-NL"/>
+        </w:rPr>
+      </w:pPr>
+      <w:bookmarkStart w:id="3" w:name="_Toc502240680"/>
+      <w:r>
+        <w:rPr>
+          <w:lang w:val="nl-NL"/>
+        </w:rPr>
+        <w:lastRenderedPageBreak/>
+        <w:t>3.1 Hoofdpagina</w:t>
+      </w:r>
+      <w:bookmarkEnd w:id="3"/>
+    </w:p>
+    <w:p>
+      <w:pPr>
+        <w:pStyle w:val="Geenafstand"/>
+        <w:rPr>
+          <w:rFonts w:ascii="Arial" w:hAnsi="Arial" w:cs="Arial"/>
+          <w:sz w:val="24"/>
+        </w:rPr>
+      </w:pPr>
+      <w:r>
+        <w:rPr>
+          <w:rFonts w:ascii="Arial" w:hAnsi="Arial" w:cs="Arial"/>
+          <w:noProof/>
+          <w:sz w:val="24"/>
+        </w:rPr>
+        <w:drawing>
+          <wp:anchor distT="0" distB="0" distL="114300" distR="114300" simplePos="0" relativeHeight="251662336" behindDoc="0" locked="0" layoutInCell="1" allowOverlap="1">
+            <wp:simplePos x="0" y="0"/>
+            <wp:positionH relativeFrom="margin">
+              <wp:posOffset>4133850</wp:posOffset>
+            </wp:positionH>
+            <wp:positionV relativeFrom="paragraph">
+              <wp:posOffset>10795</wp:posOffset>
+            </wp:positionV>
+            <wp:extent cx="1609725" cy="4210050"/>
+            <wp:effectExtent l="0" t="0" r="9525" b="0"/>
+            <wp:wrapSquare wrapText="bothSides"/>
+            <wp:docPr id="4" name="Afbeelding 4"/>
+            <wp:cNvGraphicFramePr>
+              <a:graphicFrameLocks xmlns:a="http://schemas.openxmlformats.org/drawingml/2006/main" noChangeAspect="1"/>
+            </wp:cNvGraphicFramePr>
+            <a:graphic xmlns:a="http://schemas.openxmlformats.org/drawingml/2006/main">
+              <a:graphicData uri="http://schemas.openxmlformats.org/drawingml/2006/picture">
+                <pic:pic xmlns:pic="http://schemas.openxmlformats.org/drawingml/2006/picture">
+                  <pic:nvPicPr>
+                    <pic:cNvPr id="0" name="Picture 1"/>
+                    <pic:cNvPicPr>
+                      <a:picLocks noChangeAspect="1" noChangeArrowheads="1"/>
+                    </pic:cNvPicPr>
+                  </pic:nvPicPr>
+                  <pic:blipFill>
+                    <a:blip r:embed="rId8">
+                      <a:extLst>
+                        <a:ext uri="{28A0092B-C50C-407E-A947-70E740481C1C}">
+                          <a14:useLocalDpi xmlns:a14="http://schemas.microsoft.com/office/drawing/2010/main" val="0"/>
+                        </a:ext>
+                      </a:extLst>
+                    </a:blip>
+                    <a:srcRect/>
+                    <a:stretch>
+                      <a:fillRect/>
+                    </a:stretch>
+                  </pic:blipFill>
+                  <pic:spPr bwMode="auto">
+                    <a:xfrm>
+                      <a:off x="0" y="0"/>
+                      <a:ext cx="1609725" cy="4210050"/>
+                    </a:xfrm>
+                    <a:prstGeom prst="rect">
+                      <a:avLst/>
+                    </a:prstGeom>
+                    <a:noFill/>
+                    <a:ln>
+                      <a:noFill/>
+                    </a:ln>
+                  </pic:spPr>
+                </pic:pic>
+              </a:graphicData>
+            </a:graphic>
+          </wp:anchor>
+        </w:drawing>
+      </w:r>
+    </w:p>
+    <w:p>
+      <w:pPr>
+        <w:pStyle w:val="Geenafstand"/>
+        <w:rPr>
+          <w:rFonts w:ascii="Arial" w:hAnsi="Arial" w:cs="Arial"/>
+          <w:sz w:val="24"/>
+        </w:rPr>
+      </w:pPr>
+      <w:r>
+        <w:rPr>
+          <w:rFonts w:ascii="Arial" w:hAnsi="Arial" w:cs="Arial"/>
+          <w:sz w:val="24"/>
+        </w:rPr>
+        <w:t>De hoofdpagina is het eerste waar een klant van bol.com op zal komen als de klant de webshop bezoekt. Dit is dus de eerste impressie die de klant heeft als de klant de webshop bekijkt. Zoals in figuur 1 staat beschreven is dit een grote hoofdpagina met heel erg veel informatie erin over heel erg veel verschillende producten.</w:t>
+      </w:r>
+    </w:p>
+    <w:p>
+      <w:pPr>
+        <w:pStyle w:val="Geenafstand"/>
+        <w:rPr>
+          <w:rFonts w:ascii="Arial" w:hAnsi="Arial" w:cs="Arial"/>
+          <w:sz w:val="24"/>
+        </w:rPr>
+      </w:pPr>
+      <w:r>
+        <w:rPr>
+          <w:rFonts w:ascii="Arial" w:hAnsi="Arial" w:cs="Arial"/>
+          <w:sz w:val="24"/>
+        </w:rPr>
+        <w:tab/>
+      </w:r>
+      <w:r>
+        <w:rPr>
+          <w:rFonts w:ascii="Arial" w:hAnsi="Arial" w:cs="Arial"/>
+          <w:sz w:val="24"/>
+        </w:rPr>
+        <w:t xml:space="preserve">Omdat je hoofdpagina zoveel informatie bevat kan het een beetje overweldigend zijn voor de klant. Maar wij denken dat dit juist laat zien dat het een hele goede hoofdpagina is . Dit komt doordat je vanaf hier overal naar toe kan gaan op de webshop en je ook niet veel hoeft te zoeken als je iets specifieks wilt vinden. </w:t>
+      </w:r>
+      <w:r>
+        <w:rPr>
+          <w:rFonts w:ascii="Arial" w:hAnsi="Arial" w:cs="Arial"/>
+          <w:sz w:val="24"/>
+        </w:rPr>
+        <w:t xml:space="preserve"> </w:t>
+      </w:r>
+    </w:p>
+    <w:p>
+      <w:pPr>
+        <w:pStyle w:val="Geenafstand"/>
+        <w:rPr>
+          <w:rFonts w:ascii="Arial" w:hAnsi="Arial" w:cs="Arial"/>
+          <w:sz w:val="24"/>
+        </w:rPr>
+      </w:pPr>
+      <w:r>
+        <w:rPr>
+          <w:rFonts w:ascii="Arial" w:hAnsi="Arial" w:cs="Arial"/>
+          <w:sz w:val="24"/>
+        </w:rPr>
+        <w:tab/>
+        <w:t>Vanaf hier kan je dus ook naar de grote functionaliteiten binnen bol.com. Dit zijn zoal: de productdetail pagina, productenoverzicht pagina, registreer en inlog pagina maar ook kan je gelijk kijken of dat er iets in je winkelwagen zit. Dit maakt de hoofdpagina van bol.com heel overweldigend maar ook zeker heel erg goed voor de klant.</w:t>
+      </w:r>
+    </w:p>
+    <w:p>
+      <w:pPr>
+        <w:pStyle w:val="Geenafstand"/>
+        <w:rPr>
+          <w:rFonts w:ascii="Arial" w:hAnsi="Arial" w:cs="Arial"/>
+          <w:sz w:val="24"/>
+        </w:rPr>
+      </w:pPr>
+    </w:p>
+    <w:p>
+      <w:pPr>
+        <w:pStyle w:val="Geenafstand"/>
+        <w:rPr>
+          <w:rFonts w:ascii="Arial" w:hAnsi="Arial" w:cs="Arial"/>
+          <w:sz w:val="24"/>
+        </w:rPr>
+      </w:pPr>
+    </w:p>
+    <w:p>
+      <w:pPr>
+        <w:pStyle w:val="Geenafstand"/>
+        <w:rPr>
+          <w:rFonts w:ascii="Arial" w:hAnsi="Arial" w:cs="Arial"/>
+          <w:sz w:val="24"/>
+        </w:rPr>
+      </w:pPr>
+    </w:p>
+    <w:p>
+      <w:pPr>
+        <w:rPr>
+          <w:lang w:val="nl-NL"/>
+        </w:rPr>
+      </w:pPr>
+    </w:p>
+    <w:p>
+      <w:pPr>
+        <w:pStyle w:val="Geenafstand"/>
+        <w:rPr>
+          <w:rFonts w:ascii="Arial" w:hAnsi="Arial" w:cs="Arial"/>
+          <w:i/>
+          <w:sz w:val="24"/>
+        </w:rPr>
+      </w:pPr>
+      <w:r>
+        <w:tab/>
+      </w:r>
+      <w:r>
+        <w:rPr>
+          <w:rFonts w:ascii="Arial" w:hAnsi="Arial" w:cs="Arial"/>
+          <w:sz w:val="24"/>
+        </w:rPr>
+        <w:tab/>
+      </w:r>
+      <w:r>
+        <w:rPr>
+          <w:rFonts w:ascii="Arial" w:hAnsi="Arial" w:cs="Arial"/>
+          <w:sz w:val="24"/>
+        </w:rPr>
+        <w:tab/>
+      </w:r>
+      <w:r>
+        <w:rPr>
+          <w:rFonts w:ascii="Arial" w:hAnsi="Arial" w:cs="Arial"/>
+          <w:sz w:val="24"/>
+        </w:rPr>
+        <w:tab/>
+      </w:r>
+      <w:r>
+        <w:rPr>
+          <w:rFonts w:ascii="Arial" w:hAnsi="Arial" w:cs="Arial"/>
+          <w:sz w:val="24"/>
+        </w:rPr>
+        <w:tab/>
+      </w:r>
+      <w:r>
+        <w:rPr>
+          <w:rFonts w:ascii="Arial" w:hAnsi="Arial" w:cs="Arial"/>
+          <w:sz w:val="24"/>
+        </w:rPr>
+        <w:tab/>
+      </w:r>
+      <w:r>
+        <w:rPr>
+          <w:rFonts w:ascii="Arial" w:hAnsi="Arial" w:cs="Arial"/>
+          <w:sz w:val="24"/>
+        </w:rPr>
+        <w:tab/>
+      </w:r>
+      <w:r>
+        <w:rPr>
+          <w:rFonts w:ascii="Arial" w:hAnsi="Arial" w:cs="Arial"/>
+          <w:sz w:val="24"/>
+        </w:rPr>
+        <w:tab/>
+      </w:r>
+      <w:r>
+        <w:rPr>
+          <w:rFonts w:ascii="Arial" w:hAnsi="Arial" w:cs="Arial"/>
+          <w:sz w:val="24"/>
+        </w:rPr>
+        <w:tab/>
+      </w:r>
+      <w:r>
+        <w:rPr>
+          <w:rFonts w:ascii="Arial" w:hAnsi="Arial" w:cs="Arial"/>
+          <w:i/>
+          <w:sz w:val="24"/>
+        </w:rPr>
+        <w:t>Figuur 1 de Hoofd</w:t>
+      </w:r>
+      <w:r>
+        <w:rPr>
+          <w:rFonts w:ascii="Arial" w:hAnsi="Arial" w:cs="Arial"/>
+          <w:i/>
+          <w:sz w:val="24"/>
+        </w:rPr>
+        <w:t xml:space="preserve"> </w:t>
+      </w:r>
+      <w:r>
+        <w:rPr>
+          <w:rFonts w:ascii="Arial" w:hAnsi="Arial" w:cs="Arial"/>
+          <w:i/>
+          <w:sz w:val="24"/>
+        </w:rPr>
+        <w:t>pagina</w:t>
+      </w:r>
+    </w:p>
+    <w:p>
+      <w:pPr>
+        <w:rPr>
+          <w:lang w:val="nl-NL"/>
+        </w:rPr>
+      </w:pPr>
+    </w:p>
+    <w:p>
+      <w:pPr>
+        <w:pStyle w:val="Kop2"/>
+        <w:rPr>
+          <w:lang w:val="nl-NL"/>
+        </w:rPr>
+      </w:pPr>
+      <w:bookmarkStart w:id="4" w:name="_Toc502240681"/>
+      <w:r>
+        <w:rPr>
+          <w:lang w:val="nl-NL"/>
+        </w:rPr>
+        <w:t xml:space="preserve">3.2 </w:t>
+      </w:r>
+      <w:r>
+        <w:rPr>
+          <w:lang w:val="nl-NL"/>
+        </w:rPr>
+        <w:t>Inlog</w:t>
+      </w:r>
+      <w:r>
+        <w:rPr>
+          <w:lang w:val="nl-NL"/>
+        </w:rPr>
+        <w:t xml:space="preserve"> pagina</w:t>
+      </w:r>
+      <w:bookmarkEnd w:id="4"/>
+    </w:p>
+    <w:p>
+      <w:pPr>
+        <w:pStyle w:val="Geenafstand"/>
+        <w:rPr>
+          <w:rFonts w:ascii="Arial" w:hAnsi="Arial" w:cs="Arial"/>
+          <w:sz w:val="24"/>
+        </w:rPr>
+      </w:pPr>
+      <w:r>
+        <w:rPr>
+          <w:noProof/>
+        </w:rPr>
+        <w:drawing>
+          <wp:anchor distT="0" distB="0" distL="114300" distR="114300" simplePos="0" relativeHeight="251663360" behindDoc="0" locked="0" layoutInCell="1" allowOverlap="1">
+            <wp:simplePos x="0" y="0"/>
+            <wp:positionH relativeFrom="margin">
+              <wp:align>left</wp:align>
+            </wp:positionH>
+            <wp:positionV relativeFrom="paragraph">
+              <wp:posOffset>162560</wp:posOffset>
+            </wp:positionV>
+            <wp:extent cx="1466850" cy="2600325"/>
+            <wp:effectExtent l="0" t="0" r="0" b="9525"/>
+            <wp:wrapSquare wrapText="bothSides"/>
+            <wp:docPr id="1" name="Afbeelding 1"/>
+            <wp:cNvGraphicFramePr>
+              <a:graphicFrameLocks xmlns:a="http://schemas.openxmlformats.org/drawingml/2006/main" noChangeAspect="1"/>
+            </wp:cNvGraphicFramePr>
+            <a:graphic xmlns:a="http://schemas.openxmlformats.org/drawingml/2006/main">
+              <a:graphicData uri="http://schemas.openxmlformats.org/drawingml/2006/picture">
+                <pic:pic xmlns:pic="http://schemas.openxmlformats.org/drawingml/2006/picture">
+                  <pic:nvPicPr>
+                    <pic:cNvPr id="1" name=""/>
+                    <pic:cNvPicPr/>
+                  </pic:nvPicPr>
+                  <pic:blipFill>
+                    <a:blip r:embed="rId9">
+                      <a:extLst>
+                        <a:ext uri="{28A0092B-C50C-407E-A947-70E740481C1C}">
+                          <a14:useLocalDpi xmlns:a14="http://schemas.microsoft.com/office/drawing/2010/main" val="0"/>
+                        </a:ext>
+                      </a:extLst>
+                    </a:blip>
+                    <a:stretch>
+                      <a:fillRect/>
+                    </a:stretch>
+                  </pic:blipFill>
+                  <pic:spPr>
+                    <a:xfrm>
+                      <a:off x="0" y="0"/>
+                      <a:ext cx="1466850" cy="2600325"/>
+                    </a:xfrm>
+                    <a:prstGeom prst="rect">
+                      <a:avLst/>
+                    </a:prstGeom>
+                  </pic:spPr>
+                </pic:pic>
+              </a:graphicData>
+            </a:graphic>
+            <wp14:sizeRelH relativeFrom="margin">
+              <wp14:pctWidth>0</wp14:pctWidth>
+            </wp14:sizeRelH>
+            <wp14:sizeRelV relativeFrom="margin">
+              <wp14:pctHeight>0</wp14:pctHeight>
+            </wp14:sizeRelV>
+          </wp:anchor>
+        </w:drawing>
+      </w:r>
+    </w:p>
+    <w:p>
+      <w:pPr>
+        <w:pStyle w:val="Geenafstand"/>
+        <w:rPr>
+          <w:rFonts w:ascii="Arial" w:hAnsi="Arial" w:cs="Arial"/>
+          <w:sz w:val="24"/>
+        </w:rPr>
+      </w:pPr>
+      <w:r>
+        <w:rPr>
+          <w:rFonts w:ascii="Arial" w:hAnsi="Arial" w:cs="Arial"/>
+          <w:sz w:val="24"/>
+        </w:rPr>
+        <w:t>Om iets te kunnen komen op bol.com moet je een account hebben. In figuur 2 staat je inlog pagina zodat je kan inloggen en dan weet bol.com goed wie jij bent en wat je al eens eerder hebt besteld.</w:t>
+      </w:r>
+    </w:p>
+    <w:p>
+      <w:pPr>
+        <w:pStyle w:val="Geenafstand"/>
+        <w:rPr>
+          <w:rFonts w:ascii="Arial" w:hAnsi="Arial" w:cs="Arial"/>
+          <w:sz w:val="24"/>
+        </w:rPr>
+      </w:pPr>
+      <w:r>
+        <w:rPr>
+          <w:rFonts w:ascii="Arial" w:hAnsi="Arial" w:cs="Arial"/>
+          <w:sz w:val="24"/>
+        </w:rPr>
+        <w:tab/>
+        <w:t xml:space="preserve">Aan de linkerkant staat dat je met een bestaand profiel al kan inloggen. Maar als je als klant nog nooit bij bol.com bent geweest kan je met je email adres ook registreren. Maar hier komt nog verdere uitleg over bij </w:t>
+      </w:r>
+      <w:r>
+        <w:rPr>
+          <w:rFonts w:ascii="Arial" w:hAnsi="Arial" w:cs="Arial"/>
+          <w:sz w:val="24"/>
+        </w:rPr>
+        <w:t>hoofdstuk 3.3.</w:t>
+      </w:r>
+      <w:r>
+        <w:rPr>
+          <w:rFonts w:ascii="Arial" w:hAnsi="Arial" w:cs="Arial"/>
+          <w:sz w:val="24"/>
+        </w:rPr>
+        <w:t xml:space="preserve"> </w:t>
+      </w:r>
+    </w:p>
+    <w:p>
+      <w:pPr>
+        <w:pStyle w:val="Geenafstand"/>
+        <w:rPr>
+          <w:rFonts w:ascii="Arial" w:hAnsi="Arial" w:cs="Arial"/>
+          <w:sz w:val="24"/>
+        </w:rPr>
+      </w:pPr>
+      <w:r>
+        <w:rPr>
+          <w:rFonts w:ascii="Arial" w:hAnsi="Arial" w:cs="Arial"/>
+          <w:sz w:val="24"/>
+        </w:rPr>
+        <w:tab/>
+        <w:t>Dit zal één van de belangrijkste functionaliteiten zijn voor bol.com omdat als niemand een profiel kan aanmaken dat dan ook niemand iets kan kopen. En daar gaat het juist om bij bol.com dat klanten producten kopen.</w:t>
+      </w:r>
+    </w:p>
+    <w:p>
+      <w:pPr>
+        <w:pStyle w:val="Geenafstand"/>
+        <w:rPr>
+          <w:rFonts w:ascii="Arial" w:hAnsi="Arial" w:cs="Arial"/>
+          <w:sz w:val="24"/>
+        </w:rPr>
+      </w:pPr>
+    </w:p>
+    <w:p>
+      <w:pPr>
+        <w:pStyle w:val="Geenafstand"/>
+        <w:rPr>
+          <w:rFonts w:ascii="Arial" w:hAnsi="Arial" w:cs="Arial"/>
+          <w:sz w:val="24"/>
+        </w:rPr>
+      </w:pPr>
+    </w:p>
+    <w:p>
+      <w:pPr>
+        <w:pStyle w:val="Geenafstand"/>
+        <w:rPr>
+          <w:rFonts w:ascii="Arial" w:hAnsi="Arial" w:cs="Arial"/>
+          <w:sz w:val="24"/>
+        </w:rPr>
+      </w:pPr>
+    </w:p>
+    <w:p>
+      <w:pPr>
+        <w:pStyle w:val="Geenafstand"/>
+        <w:rPr>
+          <w:rFonts w:ascii="Arial" w:hAnsi="Arial" w:cs="Arial"/>
+          <w:i/>
+          <w:sz w:val="24"/>
+        </w:rPr>
+      </w:pPr>
+      <w:r>
+        <w:rPr>
+          <w:rFonts w:ascii="Arial" w:hAnsi="Arial" w:cs="Arial"/>
+          <w:i/>
+          <w:sz w:val="24"/>
+        </w:rPr>
+        <w:t>Figuur 2 Inlog</w:t>
+      </w:r>
+      <w:r>
+        <w:rPr>
+          <w:rFonts w:ascii="Arial" w:hAnsi="Arial" w:cs="Arial"/>
+          <w:i/>
+          <w:sz w:val="24"/>
+        </w:rPr>
+        <w:t xml:space="preserve"> </w:t>
+      </w:r>
+      <w:r>
+        <w:rPr>
+          <w:rFonts w:ascii="Arial" w:hAnsi="Arial" w:cs="Arial"/>
+          <w:i/>
+          <w:sz w:val="24"/>
+        </w:rPr>
+        <w:t>pagina</w:t>
+      </w:r>
+    </w:p>
+    <w:p>
+      <w:pPr>
+        <w:pStyle w:val="Kop2"/>
+        <w:rPr>
+          <w:lang w:val="nl-NL"/>
+        </w:rPr>
+      </w:pPr>
+      <w:bookmarkStart w:id="5" w:name="_Toc502240682"/>
+      <w:r>
+        <w:rPr>
+          <w:lang w:val="nl-NL"/>
+        </w:rPr>
+        <w:lastRenderedPageBreak/>
+        <w:t xml:space="preserve">3.3 </w:t>
+      </w:r>
+      <w:r>
+        <w:rPr>
+          <w:lang w:val="nl-NL"/>
+        </w:rPr>
+        <w:t>Registreer</w:t>
+      </w:r>
+      <w:r>
+        <w:rPr>
+          <w:lang w:val="nl-NL"/>
+        </w:rPr>
+        <w:t xml:space="preserve"> pagina</w:t>
+      </w:r>
+      <w:bookmarkEnd w:id="5"/>
+    </w:p>
+    <w:p>
+      <w:pPr>
+        <w:pStyle w:val="Geenafstand"/>
+        <w:rPr>
+          <w:rFonts w:ascii="Arial" w:hAnsi="Arial" w:cs="Arial"/>
+          <w:sz w:val="24"/>
+        </w:rPr>
+      </w:pPr>
+      <w:r>
+        <w:rPr>
+          <w:noProof/>
+        </w:rPr>
+        <w:drawing>
+          <wp:anchor distT="0" distB="0" distL="114300" distR="114300" simplePos="0" relativeHeight="251664384" behindDoc="0" locked="0" layoutInCell="1" allowOverlap="1">
+            <wp:simplePos x="0" y="0"/>
+            <wp:positionH relativeFrom="margin">
+              <wp:align>right</wp:align>
+            </wp:positionH>
+            <wp:positionV relativeFrom="paragraph">
+              <wp:posOffset>10795</wp:posOffset>
+            </wp:positionV>
+            <wp:extent cx="1748790" cy="3095625"/>
+            <wp:effectExtent l="0" t="0" r="3810" b="9525"/>
+            <wp:wrapSquare wrapText="bothSides"/>
+            <wp:docPr id="5" name="Afbeelding 5"/>
+            <wp:cNvGraphicFramePr>
+              <a:graphicFrameLocks xmlns:a="http://schemas.openxmlformats.org/drawingml/2006/main" noChangeAspect="1"/>
+            </wp:cNvGraphicFramePr>
+            <a:graphic xmlns:a="http://schemas.openxmlformats.org/drawingml/2006/main">
+              <a:graphicData uri="http://schemas.openxmlformats.org/drawingml/2006/picture">
+                <pic:pic xmlns:pic="http://schemas.openxmlformats.org/drawingml/2006/picture">
+                  <pic:nvPicPr>
+                    <pic:cNvPr id="1" name=""/>
+                    <pic:cNvPicPr/>
+                  </pic:nvPicPr>
+                  <pic:blipFill>
+                    <a:blip r:embed="rId10">
+                      <a:extLst>
+                        <a:ext uri="{28A0092B-C50C-407E-A947-70E740481C1C}">
+                          <a14:useLocalDpi xmlns:a14="http://schemas.microsoft.com/office/drawing/2010/main" val="0"/>
+                        </a:ext>
+                      </a:extLst>
+                    </a:blip>
+                    <a:stretch>
+                      <a:fillRect/>
+                    </a:stretch>
+                  </pic:blipFill>
+                  <pic:spPr>
+                    <a:xfrm>
+                      <a:off x="0" y="0"/>
+                      <a:ext cx="1748790" cy="3095625"/>
+                    </a:xfrm>
+                    <a:prstGeom prst="rect">
+                      <a:avLst/>
+                    </a:prstGeom>
+                  </pic:spPr>
+                </pic:pic>
+              </a:graphicData>
+            </a:graphic>
+            <wp14:sizeRelH relativeFrom="margin">
+              <wp14:pctWidth>0</wp14:pctWidth>
+            </wp14:sizeRelH>
+            <wp14:sizeRelV relativeFrom="margin">
+              <wp14:pctHeight>0</wp14:pctHeight>
+            </wp14:sizeRelV>
+          </wp:anchor>
+        </w:drawing>
+      </w:r>
+    </w:p>
+    <w:p>
+      <w:pPr>
+        <w:pStyle w:val="Geenafstand"/>
+        <w:rPr>
+          <w:rFonts w:ascii="Arial" w:hAnsi="Arial" w:cs="Arial"/>
+          <w:sz w:val="24"/>
+        </w:rPr>
+      </w:pPr>
+      <w:r>
+        <w:rPr>
+          <w:rFonts w:ascii="Arial" w:hAnsi="Arial" w:cs="Arial"/>
+          <w:sz w:val="24"/>
+        </w:rPr>
+        <w:t xml:space="preserve">Om bij bol.com iets te bestellen moet je een account hebben. Om een account aan te maken moet je eerst zoals in hoofdstuk 3.2 staat beschreven je email adres invoeren. Waarna je naar het in figuur 3 aangegeven scherm gaat. </w:t>
+      </w:r>
+    </w:p>
+    <w:p>
+      <w:pPr>
+        <w:pStyle w:val="Geenafstand"/>
+        <w:rPr>
+          <w:rFonts w:ascii="Arial" w:hAnsi="Arial" w:cs="Arial"/>
+          <w:sz w:val="24"/>
+        </w:rPr>
+      </w:pPr>
+      <w:r>
+        <w:rPr>
+          <w:rFonts w:ascii="Arial" w:hAnsi="Arial" w:cs="Arial"/>
+          <w:sz w:val="24"/>
+        </w:rPr>
+        <w:tab/>
+        <w:t>Hier moet de klant al zijn persoonlijke informatie invoeren zodat bol.com weet wie de klant bent en waar de klant woont. Ook willen ze graag de klant telefoonnummer en moet de klant een wachtwoord invoeren voor je account. Dit is allemaal om je aankopen zo goed mogelijk te laten gaan. Omdat bol.com wilt weten hoe de klant heet zodat ze de klant goed kunnen aanspreken. En de klant zijn adres willen ze weten omdat ze dan weten waar ze een product dat de klant heeft gekocht naartoe moeten verzenden.</w:t>
+      </w:r>
+    </w:p>
+    <w:p>
+      <w:pPr>
+        <w:pStyle w:val="Geenafstand"/>
+        <w:rPr>
+          <w:rFonts w:ascii="Arial" w:hAnsi="Arial" w:cs="Arial"/>
+          <w:sz w:val="24"/>
+        </w:rPr>
+      </w:pPr>
+      <w:r>
+        <w:rPr>
+          <w:rFonts w:ascii="Arial" w:hAnsi="Arial" w:cs="Arial"/>
+          <w:sz w:val="24"/>
+        </w:rPr>
+        <w:tab/>
+        <w:t>Dit is dan ook weer één van de basis functionaliteiten die  bol.com heeft bedacht zodat de webshop een goede dienst kan zijn voor klanten.</w:t>
+      </w:r>
+    </w:p>
+    <w:p>
+      <w:pPr>
+        <w:pStyle w:val="Geenafstand"/>
+        <w:rPr>
+          <w:rFonts w:ascii="Arial" w:hAnsi="Arial" w:cs="Arial"/>
+          <w:sz w:val="24"/>
+        </w:rPr>
+      </w:pPr>
+    </w:p>
+    <w:p>
+      <w:pPr>
+        <w:pStyle w:val="Geenafstand"/>
+        <w:rPr>
+          <w:rFonts w:ascii="Arial" w:hAnsi="Arial" w:cs="Arial"/>
+          <w:i/>
+          <w:sz w:val="24"/>
+        </w:rPr>
+      </w:pPr>
+      <w:r>
+        <w:rPr>
+          <w:rFonts w:ascii="Arial" w:hAnsi="Arial" w:cs="Arial"/>
+          <w:sz w:val="24"/>
+        </w:rPr>
+        <w:tab/>
+      </w:r>
+      <w:r>
+        <w:rPr>
+          <w:rFonts w:ascii="Arial" w:hAnsi="Arial" w:cs="Arial"/>
+          <w:sz w:val="24"/>
+        </w:rPr>
+        <w:tab/>
+      </w:r>
+      <w:r>
+        <w:rPr>
+          <w:rFonts w:ascii="Arial" w:hAnsi="Arial" w:cs="Arial"/>
+          <w:sz w:val="24"/>
+        </w:rPr>
+        <w:tab/>
+      </w:r>
+      <w:r>
+        <w:rPr>
+          <w:rFonts w:ascii="Arial" w:hAnsi="Arial" w:cs="Arial"/>
+          <w:sz w:val="24"/>
+        </w:rPr>
+        <w:tab/>
+      </w:r>
+      <w:r>
+        <w:rPr>
+          <w:rFonts w:ascii="Arial" w:hAnsi="Arial" w:cs="Arial"/>
+          <w:sz w:val="24"/>
+        </w:rPr>
+        <w:tab/>
+      </w:r>
+      <w:r>
+        <w:rPr>
+          <w:rFonts w:ascii="Arial" w:hAnsi="Arial" w:cs="Arial"/>
+          <w:sz w:val="24"/>
+        </w:rPr>
+        <w:tab/>
+      </w:r>
+      <w:r>
+        <w:rPr>
+          <w:rFonts w:ascii="Arial" w:hAnsi="Arial" w:cs="Arial"/>
+          <w:sz w:val="24"/>
+        </w:rPr>
+        <w:tab/>
+      </w:r>
+      <w:r>
+        <w:rPr>
+          <w:rFonts w:ascii="Arial" w:hAnsi="Arial" w:cs="Arial"/>
+          <w:sz w:val="24"/>
+        </w:rPr>
+        <w:tab/>
+      </w:r>
+      <w:r>
+        <w:rPr>
+          <w:rFonts w:ascii="Arial" w:hAnsi="Arial" w:cs="Arial"/>
+          <w:sz w:val="24"/>
+        </w:rPr>
+        <w:tab/>
+      </w:r>
+      <w:r>
+        <w:rPr>
+          <w:rFonts w:ascii="Arial" w:hAnsi="Arial" w:cs="Arial"/>
+          <w:i/>
+          <w:sz w:val="24"/>
+        </w:rPr>
+        <w:t>Figuur 3 Registreer</w:t>
+      </w:r>
+      <w:r>
+        <w:rPr>
+          <w:rFonts w:ascii="Arial" w:hAnsi="Arial" w:cs="Arial"/>
+          <w:i/>
+          <w:sz w:val="24"/>
+        </w:rPr>
+        <w:t xml:space="preserve"> </w:t>
+      </w:r>
+      <w:r>
+        <w:rPr>
+          <w:rFonts w:ascii="Arial" w:hAnsi="Arial" w:cs="Arial"/>
+          <w:i/>
+          <w:sz w:val="24"/>
+        </w:rPr>
+        <w:t>pagina</w:t>
+      </w:r>
+    </w:p>
+    <w:p>
+      <w:pPr>
+        <w:pStyle w:val="Geenafstand"/>
+        <w:rPr>
+          <w:rFonts w:ascii="Arial" w:hAnsi="Arial" w:cs="Arial"/>
+          <w:sz w:val="24"/>
+        </w:rPr>
+      </w:pPr>
+    </w:p>
+    <w:p>
+      <w:pPr>
+        <w:pStyle w:val="Kop2"/>
+        <w:rPr>
+          <w:lang w:val="nl-NL"/>
+        </w:rPr>
+      </w:pPr>
+      <w:bookmarkStart w:id="6" w:name="_Toc502240683"/>
+      <w:r>
+        <w:rPr>
+          <w:lang w:val="nl-NL"/>
+        </w:rPr>
+        <w:t>3.4 Account pagina</w:t>
+      </w:r>
+      <w:bookmarkEnd w:id="6"/>
+    </w:p>
+    <w:p>
+      <w:pPr>
+        <w:rPr>
+          <w:rFonts w:asciiTheme="majorHAnsi" w:eastAsiaTheme="majorEastAsia" w:hAnsiTheme="majorHAnsi" w:cstheme="majorBidi"/>
+          <w:color w:val="2E74B5" w:themeColor="accent1" w:themeShade="BF"/>
+          <w:sz w:val="26"/>
+          <w:szCs w:val="26"/>
+          <w:lang w:val="nl-NL"/>
+        </w:rPr>
+      </w:pPr>
+      <w:r>
+        <w:rPr>
+          <w:lang w:val="nl-NL"/>
+        </w:rPr>
+        <w:br w:type="page"/>
+      </w:r>
+    </w:p>
+    <w:p>
+      <w:pPr>
+        <w:pStyle w:val="Kop2"/>
+        <w:rPr>
+          <w:lang w:val="nl-NL"/>
+        </w:rPr>
+      </w:pPr>
+      <w:bookmarkStart w:id="7" w:name="_Toc502240684"/>
+      <w:r>
+        <w:rPr>
+          <w:lang w:val="nl-NL"/>
+        </w:rPr>
+        <w:lastRenderedPageBreak/>
+        <w:t>3.5 Product overzicht pagina</w:t>
+      </w:r>
+      <w:bookmarkEnd w:id="7"/>
+    </w:p>
+    <w:p>
+      <w:pPr>
+        <w:pStyle w:val="Geenafstand"/>
+        <w:rPr>
+          <w:rFonts w:ascii="Arial" w:hAnsi="Arial" w:cs="Arial"/>
+          <w:sz w:val="24"/>
+        </w:rPr>
+      </w:pPr>
+      <w:r>
+        <w:rPr>
+          <w:rFonts w:ascii="Arial" w:hAnsi="Arial" w:cs="Arial"/>
+          <w:noProof/>
+          <w:sz w:val="24"/>
+        </w:rPr>
+        <w:drawing>
+          <wp:anchor distT="0" distB="0" distL="114300" distR="114300" simplePos="0" relativeHeight="251665408" behindDoc="0" locked="0" layoutInCell="1" allowOverlap="1">
+            <wp:simplePos x="0" y="0"/>
+            <wp:positionH relativeFrom="margin">
+              <wp:align>right</wp:align>
+            </wp:positionH>
+            <wp:positionV relativeFrom="paragraph">
+              <wp:posOffset>86995</wp:posOffset>
+            </wp:positionV>
+            <wp:extent cx="1797050" cy="3495675"/>
+            <wp:effectExtent l="0" t="0" r="0" b="9525"/>
+            <wp:wrapSquare wrapText="bothSides"/>
+            <wp:docPr id="8" name="Afbeelding 8"/>
+            <wp:cNvGraphicFramePr>
+              <a:graphicFrameLocks xmlns:a="http://schemas.openxmlformats.org/drawingml/2006/main" noChangeAspect="1"/>
+            </wp:cNvGraphicFramePr>
+            <a:graphic xmlns:a="http://schemas.openxmlformats.org/drawingml/2006/main">
+              <a:graphicData uri="http://schemas.openxmlformats.org/drawingml/2006/picture">
+                <pic:pic xmlns:pic="http://schemas.openxmlformats.org/drawingml/2006/picture">
+                  <pic:nvPicPr>
+                    <pic:cNvPr id="0" name="Picture 2"/>
+                    <pic:cNvPicPr>
+                      <a:picLocks noChangeAspect="1" noChangeArrowheads="1"/>
+                    </pic:cNvPicPr>
+                  </pic:nvPicPr>
+                  <pic:blipFill>
+                    <a:blip r:embed="rId11">
+                      <a:extLst>
+                        <a:ext uri="{28A0092B-C50C-407E-A947-70E740481C1C}">
+                          <a14:useLocalDpi xmlns:a14="http://schemas.microsoft.com/office/drawing/2010/main" val="0"/>
+                        </a:ext>
+                      </a:extLst>
+                    </a:blip>
+                    <a:srcRect/>
+                    <a:stretch>
+                      <a:fillRect/>
+                    </a:stretch>
+                  </pic:blipFill>
+                  <pic:spPr bwMode="auto">
+                    <a:xfrm>
+                      <a:off x="0" y="0"/>
+                      <a:ext cx="1797050" cy="3495675"/>
+                    </a:xfrm>
+                    <a:prstGeom prst="rect">
+                      <a:avLst/>
+                    </a:prstGeom>
+                    <a:noFill/>
+                    <a:ln>
+                      <a:noFill/>
+                    </a:ln>
+                  </pic:spPr>
+                </pic:pic>
+              </a:graphicData>
+            </a:graphic>
+            <wp14:sizeRelH relativeFrom="margin">
+              <wp14:pctWidth>0</wp14:pctWidth>
+            </wp14:sizeRelH>
+            <wp14:sizeRelV relativeFrom="margin">
+              <wp14:pctHeight>0</wp14:pctHeight>
+            </wp14:sizeRelV>
+          </wp:anchor>
+        </w:drawing>
+      </w:r>
+    </w:p>
+    <w:p>
+      <w:pPr>
+        <w:pStyle w:val="Geenafstand"/>
+        <w:rPr>
+          <w:rFonts w:ascii="Arial" w:hAnsi="Arial" w:cs="Arial"/>
+          <w:sz w:val="24"/>
+        </w:rPr>
+      </w:pPr>
+      <w:r>
+        <w:rPr>
+          <w:rFonts w:ascii="Arial" w:hAnsi="Arial" w:cs="Arial"/>
+          <w:sz w:val="24"/>
+        </w:rPr>
+        <w:t xml:space="preserve">Een webshop heeft altijd producten nodig zodat klanten producten kunnen kopen. In figuur 5 staat dat dan ook beschreven. </w:t>
+      </w:r>
+    </w:p>
+    <w:p>
+      <w:pPr>
+        <w:pStyle w:val="Geenafstand"/>
+        <w:rPr>
+          <w:rFonts w:ascii="Arial" w:hAnsi="Arial" w:cs="Arial"/>
+          <w:sz w:val="24"/>
+        </w:rPr>
+      </w:pPr>
+      <w:r>
+        <w:rPr>
+          <w:rFonts w:ascii="Arial" w:hAnsi="Arial" w:cs="Arial"/>
+          <w:sz w:val="24"/>
+        </w:rPr>
+        <w:tab/>
+        <w:t xml:space="preserve">Figuur 5 geeft </w:t>
+      </w:r>
+      <w:r>
+        <w:rPr>
+          <w:rFonts w:ascii="Arial" w:hAnsi="Arial" w:cs="Arial"/>
+          <w:sz w:val="24"/>
+        </w:rPr>
+        <w:t>de</w:t>
+      </w:r>
+      <w:r>
+        <w:rPr>
+          <w:rFonts w:ascii="Arial" w:hAnsi="Arial" w:cs="Arial"/>
+          <w:sz w:val="24"/>
+        </w:rPr>
+        <w:t xml:space="preserve"> productenoverzicht pagina aan</w:t>
+      </w:r>
+      <w:r>
+        <w:rPr>
+          <w:rFonts w:ascii="Arial" w:hAnsi="Arial" w:cs="Arial"/>
+          <w:sz w:val="24"/>
+        </w:rPr>
+        <w:t xml:space="preserve">. Dit is als je een product wilt kopen dat je hier te zien krijgt waar je allemaal uit kan kiezen. Dit is ook weer één van de belangrijkste functionaliteiten want wat moet een webshop zonder producten. </w:t>
+      </w:r>
+      <w:r>
+        <w:rPr>
+          <w:rFonts w:ascii="Arial" w:hAnsi="Arial" w:cs="Arial"/>
+          <w:sz w:val="24"/>
+        </w:rPr>
+        <w:tab/>
+      </w:r>
+    </w:p>
+    <w:p>
+      <w:pPr>
+        <w:pStyle w:val="Geenafstand"/>
+        <w:rPr>
+          <w:rFonts w:ascii="Arial" w:hAnsi="Arial" w:cs="Arial"/>
+          <w:sz w:val="24"/>
+        </w:rPr>
+      </w:pPr>
+      <w:r>
+        <w:rPr>
+          <w:rFonts w:ascii="Arial" w:hAnsi="Arial" w:cs="Arial"/>
+          <w:sz w:val="24"/>
+        </w:rPr>
+        <w:tab/>
+      </w:r>
+      <w:r>
+        <w:rPr>
+          <w:rFonts w:ascii="Arial" w:hAnsi="Arial" w:cs="Arial"/>
+          <w:sz w:val="24"/>
+        </w:rPr>
+        <w:t>Bij bol.com hebben ze dit heel erg</w:t>
+      </w:r>
+      <w:r>
+        <w:rPr>
+          <w:rFonts w:ascii="Arial" w:hAnsi="Arial" w:cs="Arial"/>
+          <w:sz w:val="24"/>
+        </w:rPr>
+        <w:t xml:space="preserve"> goed gedaan want ze hebben het voor de klant zo makkelijk mogelijk gemaakt. Dit wilt zeggen van dat bol.com ook nog eens in de lijst met allerlei producten nog meer filters heeft toegevoegd om het voor de klant zo makkelijk mogelijk te maken om het goede product er uit te kiezen. </w:t>
+      </w:r>
+    </w:p>
+    <w:p>
+      <w:pPr>
+        <w:pStyle w:val="Geenafstand"/>
+        <w:rPr>
+          <w:rFonts w:ascii="Arial" w:hAnsi="Arial" w:cs="Arial"/>
+          <w:sz w:val="24"/>
+        </w:rPr>
+      </w:pPr>
+      <w:r>
+        <w:rPr>
+          <w:rFonts w:ascii="Arial" w:hAnsi="Arial" w:cs="Arial"/>
+          <w:sz w:val="24"/>
+        </w:rPr>
+        <w:tab/>
+        <w:t xml:space="preserve">Ook kan je de producten gelijk vanaf deze pagina in je winkelwagen doen en dat is dan weer heel erg gebruiksgemak voor de klant. </w:t>
+      </w:r>
+    </w:p>
+    <w:p>
+      <w:pPr>
+        <w:pStyle w:val="Geenafstand"/>
+        <w:rPr>
+          <w:rFonts w:ascii="Arial" w:hAnsi="Arial" w:cs="Arial"/>
+          <w:sz w:val="24"/>
+        </w:rPr>
+      </w:pPr>
+    </w:p>
+    <w:p>
+      <w:pPr>
+        <w:pStyle w:val="Geenafstand"/>
+        <w:rPr>
+          <w:rFonts w:ascii="Arial" w:hAnsi="Arial" w:cs="Arial"/>
+          <w:sz w:val="24"/>
+        </w:rPr>
+      </w:pPr>
+    </w:p>
+    <w:p>
+      <w:pPr>
+        <w:pStyle w:val="Geenafstand"/>
+        <w:rPr>
+          <w:rFonts w:ascii="Arial" w:hAnsi="Arial" w:cs="Arial"/>
+          <w:sz w:val="24"/>
+        </w:rPr>
+      </w:pPr>
+    </w:p>
+    <w:p>
+      <w:pPr>
+        <w:pStyle w:val="Geenafstand"/>
+        <w:ind w:left="6480"/>
+        <w:rPr>
+          <w:rFonts w:ascii="Arial" w:hAnsi="Arial" w:cs="Arial"/>
+          <w:i/>
+          <w:sz w:val="24"/>
+        </w:rPr>
+      </w:pPr>
+      <w:r>
+        <w:rPr>
+          <w:rFonts w:ascii="Arial" w:hAnsi="Arial" w:cs="Arial"/>
+          <w:i/>
+          <w:sz w:val="24"/>
+        </w:rPr>
+        <w:t>Figuur 5 Productenoverzicht pagina</w:t>
+      </w:r>
+    </w:p>
+    <w:p>
+      <w:pPr>
+        <w:pStyle w:val="Geenafstand"/>
+        <w:rPr>
+          <w:rFonts w:ascii="Arial" w:hAnsi="Arial" w:cs="Arial"/>
+          <w:sz w:val="24"/>
+        </w:rPr>
+      </w:pPr>
+    </w:p>
+    <w:p>
+      <w:pPr>
+        <w:pStyle w:val="Kop2"/>
+        <w:rPr>
+          <w:lang w:val="nl-NL"/>
+        </w:rPr>
+      </w:pPr>
+      <w:bookmarkStart w:id="8" w:name="_Toc502240685"/>
+      <w:r>
+        <w:rPr>
+          <w:lang w:val="nl-NL"/>
+        </w:rPr>
+        <w:t>3.6 Product detail pagina</w:t>
+      </w:r>
+      <w:bookmarkEnd w:id="8"/>
+    </w:p>
+    <w:p>
+      <w:pPr>
+        <w:pStyle w:val="Geenafstand"/>
+        <w:rPr>
+          <w:rFonts w:ascii="Arial" w:hAnsi="Arial" w:cs="Arial"/>
+          <w:sz w:val="24"/>
+        </w:rPr>
+      </w:pPr>
+    </w:p>
+    <w:p>
+      <w:pPr>
+        <w:pStyle w:val="Geenafstand"/>
+        <w:rPr>
+          <w:rFonts w:ascii="Arial" w:hAnsi="Arial" w:cs="Arial"/>
+          <w:sz w:val="24"/>
+        </w:rPr>
+      </w:pPr>
+    </w:p>
+    <w:p>
+      <w:pPr>
+        <w:pStyle w:val="Geenafstand"/>
+        <w:rPr>
+          <w:rFonts w:ascii="Arial" w:hAnsi="Arial" w:cs="Arial"/>
+          <w:sz w:val="24"/>
+        </w:rPr>
+      </w:pPr>
+    </w:p>
+    <w:p>
+      <w:pPr>
+        <w:pStyle w:val="Geenafstand"/>
+        <w:rPr>
+          <w:rFonts w:ascii="Arial" w:hAnsi="Arial" w:cs="Arial"/>
+          <w:sz w:val="24"/>
+        </w:rPr>
+      </w:pPr>
+    </w:p>
+    <w:p>
+      <w:pPr>
+        <w:pStyle w:val="Geenafstand"/>
+        <w:rPr>
+          <w:rFonts w:ascii="Arial" w:hAnsi="Arial" w:cs="Arial"/>
+          <w:sz w:val="24"/>
+        </w:rPr>
+      </w:pPr>
+    </w:p>
+    <w:p>
+      <w:pPr>
+        <w:pStyle w:val="Geenafstand"/>
+        <w:rPr>
+          <w:rFonts w:ascii="Arial" w:hAnsi="Arial" w:cs="Arial"/>
+          <w:sz w:val="24"/>
+        </w:rPr>
+      </w:pPr>
+    </w:p>
+    <w:p>
+      <w:pPr>
+        <w:rPr>
+          <w:rFonts w:ascii="Arial" w:eastAsiaTheme="minorEastAsia" w:hAnsi="Arial" w:cs="Arial"/>
+          <w:sz w:val="24"/>
+          <w:lang w:val="nl-NL" w:eastAsia="nl-NL"/>
+        </w:rPr>
+      </w:pPr>
+      <w:r>
+        <w:rPr>
+          <w:rFonts w:ascii="Arial" w:hAnsi="Arial" w:cs="Arial"/>
+          <w:sz w:val="24"/>
+          <w:lang w:val="nl-NL"/>
+        </w:rPr>
+        <w:br w:type="page"/>
+      </w:r>
+    </w:p>
+    <w:p>
+      <w:pPr>
+        <w:pStyle w:val="Kop2"/>
+        <w:rPr>
+          <w:lang w:val="nl-NL"/>
+        </w:rPr>
+      </w:pPr>
+      <w:bookmarkStart w:id="9" w:name="_Toc502240686"/>
+      <w:r>
+        <w:rPr>
+          <w:lang w:val="nl-NL"/>
+        </w:rPr>
+        <w:lastRenderedPageBreak/>
+        <w:t>3.7 Winkelwagen pagina</w:t>
+      </w:r>
+      <w:bookmarkEnd w:id="9"/>
+    </w:p>
+    <w:p>
+      <w:pPr>
+        <w:pStyle w:val="Geenafstand"/>
+        <w:rPr>
+          <w:rFonts w:ascii="Arial" w:hAnsi="Arial" w:cs="Arial"/>
+          <w:sz w:val="24"/>
+        </w:rPr>
+      </w:pPr>
+    </w:p>
+    <w:p>
+      <w:pPr>
+        <w:pStyle w:val="Geenafstand"/>
+        <w:rPr>
+          <w:rFonts w:ascii="Arial" w:hAnsi="Arial" w:cs="Arial"/>
+          <w:sz w:val="24"/>
+        </w:rPr>
+      </w:pPr>
+      <w:r>
+        <w:rPr>
+          <w:noProof/>
+        </w:rPr>
+        <w:drawing>
+          <wp:anchor distT="0" distB="0" distL="114300" distR="114300" simplePos="0" relativeHeight="251666432" behindDoc="0" locked="0" layoutInCell="1" allowOverlap="1">
+            <wp:simplePos x="0" y="0"/>
+            <wp:positionH relativeFrom="margin">
+              <wp:posOffset>4152900</wp:posOffset>
+            </wp:positionH>
+            <wp:positionV relativeFrom="paragraph">
+              <wp:posOffset>7620</wp:posOffset>
+            </wp:positionV>
+            <wp:extent cx="1794510" cy="2628900"/>
+            <wp:effectExtent l="0" t="0" r="0" b="0"/>
+            <wp:wrapSquare wrapText="bothSides"/>
+            <wp:docPr id="9" name="Afbeelding 9"/>
+            <wp:cNvGraphicFramePr>
+              <a:graphicFrameLocks xmlns:a="http://schemas.openxmlformats.org/drawingml/2006/main" noChangeAspect="1"/>
+            </wp:cNvGraphicFramePr>
+            <a:graphic xmlns:a="http://schemas.openxmlformats.org/drawingml/2006/main">
+              <a:graphicData uri="http://schemas.openxmlformats.org/drawingml/2006/picture">
+                <pic:pic xmlns:pic="http://schemas.openxmlformats.org/drawingml/2006/picture">
+                  <pic:nvPicPr>
+                    <pic:cNvPr id="1" name=""/>
+                    <pic:cNvPicPr/>
+                  </pic:nvPicPr>
+                  <pic:blipFill>
+                    <a:blip r:embed="rId12">
+                      <a:extLst>
+                        <a:ext uri="{28A0092B-C50C-407E-A947-70E740481C1C}">
+                          <a14:useLocalDpi xmlns:a14="http://schemas.microsoft.com/office/drawing/2010/main" val="0"/>
+                        </a:ext>
+                      </a:extLst>
+                    </a:blip>
+                    <a:stretch>
+                      <a:fillRect/>
+                    </a:stretch>
+                  </pic:blipFill>
+                  <pic:spPr>
+                    <a:xfrm>
+                      <a:off x="0" y="0"/>
+                      <a:ext cx="1794510" cy="2628900"/>
+                    </a:xfrm>
+                    <a:prstGeom prst="rect">
+                      <a:avLst/>
+                    </a:prstGeom>
+                  </pic:spPr>
+                </pic:pic>
+              </a:graphicData>
+            </a:graphic>
+            <wp14:sizeRelH relativeFrom="margin">
+              <wp14:pctWidth>0</wp14:pctWidth>
+            </wp14:sizeRelH>
+            <wp14:sizeRelV relativeFrom="margin">
+              <wp14:pctHeight>0</wp14:pctHeight>
+            </wp14:sizeRelV>
+          </wp:anchor>
+        </w:drawing>
+      </w:r>
+      <w:r>
+        <w:rPr>
+          <w:rFonts w:ascii="Arial" w:hAnsi="Arial" w:cs="Arial"/>
+          <w:sz w:val="24"/>
+        </w:rPr>
+        <w:t xml:space="preserve">Een webshop heeft altijd een winkelwagen nodig. Dit heeft bol.com ook zo omdat bol.com moet bijhouden wat een klant wilt bestellen. En dan als de klant alles wat hij heeft besteld wilt afrekenen kan de klant nog even kijken of dat alles goed is wat hij in zijn winkelwagen heeft gedaan. </w:t>
+      </w:r>
+    </w:p>
+    <w:p>
+      <w:pPr>
+        <w:pStyle w:val="Geenafstand"/>
+        <w:rPr>
+          <w:rFonts w:ascii="Arial" w:hAnsi="Arial" w:cs="Arial"/>
+          <w:sz w:val="24"/>
+        </w:rPr>
+      </w:pPr>
+      <w:r>
+        <w:rPr>
+          <w:rFonts w:ascii="Arial" w:hAnsi="Arial" w:cs="Arial"/>
+          <w:sz w:val="24"/>
+        </w:rPr>
+        <w:tab/>
+        <w:t xml:space="preserve">Dit geeft figuur 7 aan want hier is te zien wat de klant allemaal in zijn winkelwagen heeft gedaan en ook kan de klant dan gelijk zien hoeveel het kost. </w:t>
+      </w:r>
+      <w:r>
+        <w:rPr>
+          <w:rFonts w:ascii="Arial" w:hAnsi="Arial" w:cs="Arial"/>
+          <w:sz w:val="24"/>
+        </w:rPr>
+        <w:t xml:space="preserve">Bol.com heeft dit goed gedaan omdat het dan heel erg overzichtelijk word voor de klant. </w:t>
+      </w:r>
+      <w:r>
+        <w:rPr>
+          <w:rFonts w:ascii="Arial" w:hAnsi="Arial" w:cs="Arial"/>
+          <w:sz w:val="24"/>
+        </w:rPr>
+        <w:t>Ook kan de klant een product gelijk erbij optellen of juist uit de winkelwagen doen.</w:t>
+      </w:r>
+    </w:p>
+    <w:p>
+      <w:pPr>
+        <w:pStyle w:val="Geenafstand"/>
+        <w:rPr>
+          <w:rFonts w:ascii="Arial" w:hAnsi="Arial" w:cs="Arial"/>
+          <w:sz w:val="24"/>
+        </w:rPr>
+      </w:pPr>
+      <w:r>
+        <w:rPr>
+          <w:rFonts w:ascii="Arial" w:hAnsi="Arial" w:cs="Arial"/>
+          <w:sz w:val="24"/>
+        </w:rPr>
+        <w:tab/>
+        <w:t xml:space="preserve">Daarnaast ziet het er gewoon heel erg mooi uit wat bol.com doet en dat maakt het juist zo goede webshop. Want bij dit gedeelte is voor de klant het minst leuk want vanaf hier moet de klant gaan betalen. </w:t>
+      </w:r>
+    </w:p>
+    <w:p>
+      <w:pPr>
+        <w:pStyle w:val="Geenafstand"/>
+        <w:rPr>
+          <w:rFonts w:ascii="Arial" w:hAnsi="Arial" w:cs="Arial"/>
+          <w:i/>
+          <w:sz w:val="24"/>
+        </w:rPr>
+      </w:pPr>
+      <w:r>
+        <w:rPr>
+          <w:rFonts w:ascii="Arial" w:hAnsi="Arial" w:cs="Arial"/>
+          <w:sz w:val="24"/>
+        </w:rPr>
+        <w:tab/>
+      </w:r>
+      <w:r>
+        <w:rPr>
+          <w:rFonts w:ascii="Arial" w:hAnsi="Arial" w:cs="Arial"/>
+          <w:sz w:val="24"/>
+        </w:rPr>
+        <w:tab/>
+      </w:r>
+      <w:r>
+        <w:rPr>
+          <w:rFonts w:ascii="Arial" w:hAnsi="Arial" w:cs="Arial"/>
+          <w:sz w:val="24"/>
+        </w:rPr>
+        <w:tab/>
+      </w:r>
+      <w:r>
+        <w:rPr>
+          <w:rFonts w:ascii="Arial" w:hAnsi="Arial" w:cs="Arial"/>
+          <w:sz w:val="24"/>
+        </w:rPr>
+        <w:tab/>
+      </w:r>
+      <w:r>
+        <w:rPr>
+          <w:rFonts w:ascii="Arial" w:hAnsi="Arial" w:cs="Arial"/>
+          <w:sz w:val="24"/>
+        </w:rPr>
+        <w:tab/>
+      </w:r>
+      <w:r>
+        <w:rPr>
+          <w:rFonts w:ascii="Arial" w:hAnsi="Arial" w:cs="Arial"/>
+          <w:sz w:val="24"/>
+        </w:rPr>
+        <w:tab/>
+      </w:r>
+      <w:r>
+        <w:rPr>
+          <w:rFonts w:ascii="Arial" w:hAnsi="Arial" w:cs="Arial"/>
+          <w:sz w:val="24"/>
+        </w:rPr>
+        <w:tab/>
+      </w:r>
+      <w:r>
+        <w:rPr>
+          <w:rFonts w:ascii="Arial" w:hAnsi="Arial" w:cs="Arial"/>
+          <w:sz w:val="24"/>
+        </w:rPr>
+        <w:tab/>
+      </w:r>
+      <w:r>
+        <w:rPr>
+          <w:rFonts w:ascii="Arial" w:hAnsi="Arial" w:cs="Arial"/>
+          <w:sz w:val="24"/>
+        </w:rPr>
+        <w:tab/>
+      </w:r>
+      <w:r>
+        <w:rPr>
+          <w:rFonts w:ascii="Arial" w:hAnsi="Arial" w:cs="Arial"/>
+          <w:sz w:val="24"/>
+        </w:rPr>
+        <w:tab/>
+      </w:r>
+      <w:r>
+        <w:rPr>
+          <w:rFonts w:ascii="Arial" w:hAnsi="Arial" w:cs="Arial"/>
+          <w:sz w:val="24"/>
+        </w:rPr>
+        <w:tab/>
+      </w:r>
+      <w:r>
+        <w:rPr>
+          <w:rFonts w:ascii="Arial" w:hAnsi="Arial" w:cs="Arial"/>
+          <w:sz w:val="24"/>
+        </w:rPr>
+        <w:tab/>
+      </w:r>
+      <w:r>
+        <w:rPr>
+          <w:rFonts w:ascii="Arial" w:hAnsi="Arial" w:cs="Arial"/>
+          <w:sz w:val="24"/>
+        </w:rPr>
+        <w:tab/>
+      </w:r>
+      <w:r>
+        <w:rPr>
+          <w:rFonts w:ascii="Arial" w:hAnsi="Arial" w:cs="Arial"/>
+          <w:sz w:val="24"/>
+        </w:rPr>
+        <w:tab/>
+      </w:r>
+      <w:r>
+        <w:rPr>
+          <w:rFonts w:ascii="Arial" w:hAnsi="Arial" w:cs="Arial"/>
+          <w:sz w:val="24"/>
+        </w:rPr>
+        <w:tab/>
+      </w:r>
+      <w:r>
+        <w:rPr>
+          <w:rFonts w:ascii="Arial" w:hAnsi="Arial" w:cs="Arial"/>
+          <w:sz w:val="24"/>
+        </w:rPr>
+        <w:tab/>
+        <w:t xml:space="preserve">      </w:t>
+      </w:r>
+      <w:r>
+        <w:rPr>
+          <w:rFonts w:ascii="Arial" w:hAnsi="Arial" w:cs="Arial"/>
+          <w:i/>
+          <w:sz w:val="24"/>
+        </w:rPr>
+        <w:t>Figuur 7 Winkelwagen pagina</w:t>
+      </w:r>
+    </w:p>
+    <w:p>
+      <w:pPr>
+        <w:pStyle w:val="Geenafstand"/>
+        <w:rPr>
+          <w:rFonts w:ascii="Arial" w:hAnsi="Arial" w:cs="Arial"/>
+          <w:sz w:val="24"/>
+        </w:rPr>
+      </w:pPr>
+    </w:p>
+    <w:p>
+      <w:pPr>
+        <w:pStyle w:val="Kop2"/>
+        <w:rPr>
+          <w:lang w:val="nl-NL"/>
+        </w:rPr>
+      </w:pPr>
+      <w:bookmarkStart w:id="10" w:name="_Toc502240687"/>
+      <w:r>
+        <w:rPr>
+          <w:lang w:val="nl-NL"/>
+        </w:rPr>
+        <w:t>3.8 Bestellen pagina</w:t>
+      </w:r>
+      <w:bookmarkEnd w:id="10"/>
+    </w:p>
+    <w:p>
+      <w:pPr>
+        <w:pStyle w:val="Geenafstand"/>
+        <w:rPr>
+          <w:rFonts w:ascii="Arial" w:hAnsi="Arial" w:cs="Arial"/>
+          <w:sz w:val="24"/>
+        </w:rPr>
+      </w:pPr>
+    </w:p>
+    <w:p>
+      <w:pPr>
+        <w:pStyle w:val="Geenafstand"/>
+        <w:rPr>
+          <w:rFonts w:ascii="Arial" w:hAnsi="Arial" w:cs="Arial"/>
+          <w:sz w:val="24"/>
+        </w:rPr>
+      </w:pPr>
+      <w:r>
+        <w:rPr>
+          <w:noProof/>
+        </w:rPr>
+        <w:drawing>
+          <wp:anchor distT="0" distB="0" distL="114300" distR="114300" simplePos="0" relativeHeight="251667456" behindDoc="0" locked="0" layoutInCell="1" allowOverlap="1">
+            <wp:simplePos x="0" y="0"/>
+            <wp:positionH relativeFrom="margin">
+              <wp:align>left</wp:align>
+            </wp:positionH>
+            <wp:positionV relativeFrom="paragraph">
+              <wp:posOffset>6350</wp:posOffset>
+            </wp:positionV>
+            <wp:extent cx="1685925" cy="3305175"/>
+            <wp:effectExtent l="0" t="0" r="9525" b="9525"/>
+            <wp:wrapSquare wrapText="bothSides"/>
+            <wp:docPr id="10" name="Afbeelding 10"/>
+            <wp:cNvGraphicFramePr>
+              <a:graphicFrameLocks xmlns:a="http://schemas.openxmlformats.org/drawingml/2006/main" noChangeAspect="1"/>
+            </wp:cNvGraphicFramePr>
+            <a:graphic xmlns:a="http://schemas.openxmlformats.org/drawingml/2006/main">
+              <a:graphicData uri="http://schemas.openxmlformats.org/drawingml/2006/picture">
+                <pic:pic xmlns:pic="http://schemas.openxmlformats.org/drawingml/2006/picture">
+                  <pic:nvPicPr>
+                    <pic:cNvPr id="1" name=""/>
+                    <pic:cNvPicPr/>
+                  </pic:nvPicPr>
+                  <pic:blipFill>
+                    <a:blip r:embed="rId13">
+                      <a:extLst>
+                        <a:ext uri="{28A0092B-C50C-407E-A947-70E740481C1C}">
+                          <a14:useLocalDpi xmlns:a14="http://schemas.microsoft.com/office/drawing/2010/main" val="0"/>
+                        </a:ext>
+                      </a:extLst>
+                    </a:blip>
+                    <a:stretch>
+                      <a:fillRect/>
+                    </a:stretch>
+                  </pic:blipFill>
+                  <pic:spPr>
+                    <a:xfrm>
+                      <a:off x="0" y="0"/>
+                      <a:ext cx="1685925" cy="3305175"/>
+                    </a:xfrm>
+                    <a:prstGeom prst="rect">
+                      <a:avLst/>
+                    </a:prstGeom>
+                  </pic:spPr>
+                </pic:pic>
+              </a:graphicData>
+            </a:graphic>
+            <wp14:sizeRelH relativeFrom="margin">
+              <wp14:pctWidth>0</wp14:pctWidth>
+            </wp14:sizeRelH>
+            <wp14:sizeRelV relativeFrom="margin">
+              <wp14:pctHeight>0</wp14:pctHeight>
+            </wp14:sizeRelV>
+          </wp:anchor>
+        </w:drawing>
+      </w:r>
+      <w:r>
+        <w:rPr>
+          <w:rFonts w:ascii="Arial" w:hAnsi="Arial" w:cs="Arial"/>
+          <w:sz w:val="24"/>
+        </w:rPr>
+        <w:t>Nadat een klant al zijn producten in een winkelwagen heeft gedaan moet de klant nog een paar extra stappen doen om het product ook echt bij bol.com te bestellen.</w:t>
+      </w:r>
+    </w:p>
+    <w:p>
+      <w:pPr>
+        <w:pStyle w:val="Geenafstand"/>
+        <w:rPr>
+          <w:rFonts w:ascii="Arial" w:hAnsi="Arial" w:cs="Arial"/>
+          <w:sz w:val="24"/>
+        </w:rPr>
+      </w:pPr>
+      <w:r>
+        <w:rPr>
+          <w:rFonts w:ascii="Arial" w:hAnsi="Arial" w:cs="Arial"/>
+          <w:sz w:val="24"/>
+        </w:rPr>
+        <w:tab/>
+      </w:r>
+      <w:r>
+        <w:rPr>
+          <w:rFonts w:ascii="Arial" w:hAnsi="Arial" w:cs="Arial"/>
+          <w:sz w:val="24"/>
+        </w:rPr>
+        <w:tab/>
+        <w:t xml:space="preserve">Dit is heel erg nodig zodat er bijna niks kan misgaan met de bezorging van het product want bol.com wilt eigenlijk alleen maar dat de klant tevreden is met zijn aankoop. </w:t>
+      </w:r>
+    </w:p>
+    <w:p>
+      <w:pPr>
+        <w:pStyle w:val="Geenafstand"/>
+        <w:rPr>
+          <w:rFonts w:ascii="Arial" w:hAnsi="Arial" w:cs="Arial"/>
+          <w:sz w:val="24"/>
+        </w:rPr>
+      </w:pPr>
+      <w:r>
+        <w:rPr>
+          <w:rFonts w:ascii="Arial" w:hAnsi="Arial" w:cs="Arial"/>
+          <w:sz w:val="24"/>
+        </w:rPr>
+        <w:tab/>
+      </w:r>
+      <w:r>
+        <w:rPr>
+          <w:rFonts w:ascii="Arial" w:hAnsi="Arial" w:cs="Arial"/>
+          <w:sz w:val="24"/>
+        </w:rPr>
+        <w:tab/>
+        <w:t>In figuur 8 moet de klant zijn verzendgegevens invoeren. Omdat je de klant al een account heeft met daarin de klant zijn adres opgeslagen staat hij automatisch al om het daar te laten bezorgen. Maar de klant kan ook een adres toevoegen of kiezen om het ergens op te halen. Daarna kan de klant ook voor een bezorgmoment kiezen en waanneer de klant die heeft gekozen kan de klant gaan betalen</w:t>
+      </w:r>
+    </w:p>
+    <w:p>
+      <w:pPr>
+        <w:pStyle w:val="Geenafstand"/>
+        <w:rPr>
+          <w:rFonts w:ascii="Arial" w:hAnsi="Arial" w:cs="Arial"/>
+          <w:sz w:val="24"/>
+        </w:rPr>
+      </w:pPr>
+      <w:r>
+        <w:rPr>
+          <w:rFonts w:ascii="Arial" w:hAnsi="Arial" w:cs="Arial"/>
+          <w:sz w:val="24"/>
+        </w:rPr>
+        <w:tab/>
+      </w:r>
+      <w:r>
+        <w:rPr>
+          <w:rFonts w:ascii="Arial" w:hAnsi="Arial" w:cs="Arial"/>
+          <w:sz w:val="24"/>
+        </w:rPr>
+        <w:tab/>
+        <w:t xml:space="preserve">Ook is dit heel erg overzichtelijk en makkelijk in gebruik te nemen. En dat is heel erg goed. </w:t>
+      </w:r>
+    </w:p>
+    <w:p>
+      <w:pPr>
+        <w:pStyle w:val="Geenafstand"/>
+        <w:rPr>
+          <w:rFonts w:ascii="Arial" w:hAnsi="Arial" w:cs="Arial"/>
+          <w:sz w:val="24"/>
+        </w:rPr>
+      </w:pPr>
+    </w:p>
+    <w:p>
+      <w:pPr>
+        <w:pStyle w:val="Geenafstand"/>
+        <w:rPr>
+          <w:rFonts w:ascii="Arial" w:hAnsi="Arial" w:cs="Arial"/>
+          <w:sz w:val="24"/>
+        </w:rPr>
+      </w:pPr>
+    </w:p>
+    <w:p>
+      <w:pPr>
+        <w:pStyle w:val="Geenafstand"/>
+        <w:rPr>
+          <w:rFonts w:ascii="Arial" w:hAnsi="Arial" w:cs="Arial"/>
+          <w:sz w:val="24"/>
+        </w:rPr>
+      </w:pPr>
+    </w:p>
+    <w:p>
+      <w:pPr>
+        <w:pStyle w:val="Geenafstand"/>
+        <w:rPr>
+          <w:rFonts w:ascii="Arial" w:hAnsi="Arial" w:cs="Arial"/>
+          <w:sz w:val="24"/>
+        </w:rPr>
+      </w:pPr>
+    </w:p>
+    <w:p>
+      <w:pPr>
+        <w:pStyle w:val="Geenafstand"/>
+        <w:rPr>
+          <w:rFonts w:ascii="Arial" w:hAnsi="Arial" w:cs="Arial"/>
+          <w:i/>
+          <w:sz w:val="24"/>
+        </w:rPr>
+      </w:pPr>
+      <w:r>
+        <w:rPr>
+          <w:rFonts w:ascii="Arial" w:hAnsi="Arial" w:cs="Arial"/>
+          <w:i/>
+          <w:sz w:val="24"/>
+        </w:rPr>
+        <w:t>Figuur 8 Bestel pagina</w:t>
+      </w:r>
+    </w:p>
+    <w:p>
+      <w:pPr>
+        <w:pStyle w:val="Geenafstand"/>
+        <w:rPr>
+          <w:rFonts w:ascii="Arial" w:hAnsi="Arial" w:cs="Arial"/>
+          <w:sz w:val="24"/>
+        </w:rPr>
+      </w:pPr>
+    </w:p>
+    <w:p>
+      <w:pPr>
+        <w:pStyle w:val="Geenafstand"/>
+        <w:rPr>
+          <w:rFonts w:ascii="Arial" w:hAnsi="Arial" w:cs="Arial"/>
+          <w:sz w:val="24"/>
+        </w:rPr>
+      </w:pPr>
+    </w:p>
+    <w:p>
+      <w:pPr>
+        <w:pStyle w:val="Geenafstand"/>
+        <w:rPr>
+          <w:rFonts w:ascii="Arial" w:hAnsi="Arial" w:cs="Arial"/>
+          <w:sz w:val="24"/>
+        </w:rPr>
+      </w:pPr>
+    </w:p>
+    <w:p>
+      <w:pPr>
+        <w:pStyle w:val="Kop2"/>
+        <w:rPr>
+          <w:lang w:val="nl-NL"/>
+        </w:rPr>
+      </w:pPr>
+      <w:bookmarkStart w:id="11" w:name="_Toc502240688"/>
+      <w:r>
+        <w:rPr>
+          <w:lang w:val="nl-NL"/>
+        </w:rPr>
+        <w:lastRenderedPageBreak/>
+        <w:t>3.9 Betalen pagina</w:t>
+      </w:r>
+      <w:bookmarkEnd w:id="11"/>
+    </w:p>
+    <w:p>
+      <w:pPr>
+        <w:pStyle w:val="Geenafstand"/>
+        <w:rPr>
+          <w:rFonts w:ascii="Arial" w:hAnsi="Arial" w:cs="Arial"/>
+          <w:sz w:val="24"/>
+        </w:rPr>
+      </w:pPr>
+    </w:p>
+    <w:p>
+      <w:pPr>
+        <w:pStyle w:val="Geenafstand"/>
+        <w:rPr>
+          <w:rFonts w:ascii="Arial" w:hAnsi="Arial" w:cs="Arial"/>
+          <w:sz w:val="24"/>
+        </w:rPr>
+      </w:pPr>
+      <w:r>
+        <w:rPr>
+          <w:noProof/>
+        </w:rPr>
+        <w:drawing>
+          <wp:anchor distT="0" distB="0" distL="114300" distR="114300" simplePos="0" relativeHeight="251668480" behindDoc="0" locked="0" layoutInCell="1" allowOverlap="1">
+            <wp:simplePos x="0" y="0"/>
+            <wp:positionH relativeFrom="margin">
+              <wp:align>right</wp:align>
+            </wp:positionH>
+            <wp:positionV relativeFrom="paragraph">
+              <wp:posOffset>7620</wp:posOffset>
+            </wp:positionV>
+            <wp:extent cx="1800225" cy="2628900"/>
+            <wp:effectExtent l="0" t="0" r="9525" b="0"/>
+            <wp:wrapSquare wrapText="bothSides"/>
+            <wp:docPr id="11" name="Afbeelding 11"/>
+            <wp:cNvGraphicFramePr>
+              <a:graphicFrameLocks xmlns:a="http://schemas.openxmlformats.org/drawingml/2006/main" noChangeAspect="1"/>
+            </wp:cNvGraphicFramePr>
+            <a:graphic xmlns:a="http://schemas.openxmlformats.org/drawingml/2006/main">
+              <a:graphicData uri="http://schemas.openxmlformats.org/drawingml/2006/picture">
+                <pic:pic xmlns:pic="http://schemas.openxmlformats.org/drawingml/2006/picture">
+                  <pic:nvPicPr>
+                    <pic:cNvPr id="1" name=""/>
+                    <pic:cNvPicPr/>
+                  </pic:nvPicPr>
+                  <pic:blipFill>
+                    <a:blip r:embed="rId14">
+                      <a:extLst>
+                        <a:ext uri="{28A0092B-C50C-407E-A947-70E740481C1C}">
+                          <a14:useLocalDpi xmlns:a14="http://schemas.microsoft.com/office/drawing/2010/main" val="0"/>
+                        </a:ext>
+                      </a:extLst>
+                    </a:blip>
+                    <a:stretch>
+                      <a:fillRect/>
+                    </a:stretch>
+                  </pic:blipFill>
+                  <pic:spPr>
+                    <a:xfrm>
+                      <a:off x="0" y="0"/>
+                      <a:ext cx="1800225" cy="2628900"/>
+                    </a:xfrm>
+                    <a:prstGeom prst="rect">
+                      <a:avLst/>
+                    </a:prstGeom>
+                  </pic:spPr>
+                </pic:pic>
+              </a:graphicData>
+            </a:graphic>
+            <wp14:sizeRelH relativeFrom="margin">
+              <wp14:pctWidth>0</wp14:pctWidth>
+            </wp14:sizeRelH>
+            <wp14:sizeRelV relativeFrom="margin">
+              <wp14:pctHeight>0</wp14:pctHeight>
+            </wp14:sizeRelV>
+          </wp:anchor>
+        </w:drawing>
+      </w:r>
+      <w:r>
+        <w:rPr>
+          <w:rFonts w:ascii="Arial" w:hAnsi="Arial" w:cs="Arial"/>
+          <w:sz w:val="24"/>
+        </w:rPr>
+        <w:t>Als de klant zoals in hoofdstuk 3.8 staat beschreven een product besteld komt de klant daarna op de in figuur 9 aangegeven pagina terecht. Dit is de betaal pagina waar de klant zijn producten echt moet betalen.</w:t>
+      </w:r>
+    </w:p>
+    <w:p>
+      <w:pPr>
+        <w:pStyle w:val="Geenafstand"/>
+        <w:rPr>
+          <w:rFonts w:ascii="Arial" w:hAnsi="Arial" w:cs="Arial"/>
+          <w:sz w:val="24"/>
+        </w:rPr>
+      </w:pPr>
+      <w:r>
+        <w:rPr>
+          <w:rFonts w:ascii="Arial" w:hAnsi="Arial" w:cs="Arial"/>
+          <w:sz w:val="24"/>
+        </w:rPr>
+        <w:tab/>
+        <w:t>In figuur 9 staat beschreven welke met welke bank de klant wilt betalen. Dit komt omdat elke klant een andere bank heeft en ook kan overstappen van bank. Dit is tegenwoordig heel makkelijk in gebruik te nemen en bol.com is daarom blij dat ze deze functionaliteit tegenwoordig hebben.</w:t>
+      </w:r>
+    </w:p>
+    <w:p>
+      <w:pPr>
+        <w:pStyle w:val="Geenafstand"/>
+        <w:rPr>
+          <w:rFonts w:ascii="Arial" w:hAnsi="Arial" w:cs="Arial"/>
+          <w:sz w:val="24"/>
+        </w:rPr>
+      </w:pPr>
+      <w:r>
+        <w:rPr>
+          <w:rFonts w:ascii="Arial" w:hAnsi="Arial" w:cs="Arial"/>
+          <w:sz w:val="24"/>
+        </w:rPr>
+        <w:tab/>
+        <w:t>Dit ziet er heel erg eenvoudig uit maar dat komt omdat er eigenlijk helemaal geen andere informatie hoeft te zijn. Doordat het zo makkelijk en eenvoudig is voor de klant werkt dit heel erg prettig.</w:t>
+      </w:r>
+    </w:p>
+    <w:p>
+      <w:pPr>
+        <w:pStyle w:val="Geenafstand"/>
+        <w:rPr>
+          <w:rFonts w:ascii="Arial" w:hAnsi="Arial" w:cs="Arial"/>
+          <w:sz w:val="24"/>
+        </w:rPr>
+      </w:pPr>
+    </w:p>
+    <w:p>
+      <w:pPr>
+        <w:pStyle w:val="Geenafstand"/>
+        <w:rPr>
+          <w:rFonts w:ascii="Arial" w:hAnsi="Arial" w:cs="Arial"/>
+          <w:sz w:val="24"/>
+        </w:rPr>
+      </w:pPr>
+    </w:p>
+    <w:p>
+      <w:pPr>
+        <w:pStyle w:val="Geenafstand"/>
+        <w:rPr>
+          <w:rFonts w:ascii="Arial" w:hAnsi="Arial" w:cs="Arial"/>
+          <w:i/>
+          <w:sz w:val="24"/>
+        </w:rPr>
+      </w:pPr>
+      <w:r>
+        <w:rPr>
+          <w:rFonts w:ascii="Arial" w:hAnsi="Arial" w:cs="Arial"/>
+          <w:sz w:val="24"/>
+        </w:rPr>
+        <w:tab/>
+      </w:r>
+      <w:r>
+        <w:rPr>
+          <w:rFonts w:ascii="Arial" w:hAnsi="Arial" w:cs="Arial"/>
+          <w:sz w:val="24"/>
+        </w:rPr>
+        <w:tab/>
+      </w:r>
+      <w:r>
+        <w:rPr>
+          <w:rFonts w:ascii="Arial" w:hAnsi="Arial" w:cs="Arial"/>
+          <w:sz w:val="24"/>
+        </w:rPr>
+        <w:tab/>
+      </w:r>
+      <w:r>
+        <w:rPr>
+          <w:rFonts w:ascii="Arial" w:hAnsi="Arial" w:cs="Arial"/>
+          <w:sz w:val="24"/>
+        </w:rPr>
+        <w:tab/>
+      </w:r>
+      <w:r>
+        <w:rPr>
+          <w:rFonts w:ascii="Arial" w:hAnsi="Arial" w:cs="Arial"/>
+          <w:sz w:val="24"/>
+        </w:rPr>
+        <w:tab/>
+      </w:r>
+      <w:r>
+        <w:rPr>
+          <w:rFonts w:ascii="Arial" w:hAnsi="Arial" w:cs="Arial"/>
+          <w:sz w:val="24"/>
+        </w:rPr>
+        <w:tab/>
+      </w:r>
+      <w:r>
+        <w:rPr>
+          <w:rFonts w:ascii="Arial" w:hAnsi="Arial" w:cs="Arial"/>
+          <w:sz w:val="24"/>
+        </w:rPr>
+        <w:tab/>
+      </w:r>
+      <w:r>
+        <w:rPr>
+          <w:rFonts w:ascii="Arial" w:hAnsi="Arial" w:cs="Arial"/>
+          <w:sz w:val="24"/>
+        </w:rPr>
+        <w:tab/>
+      </w:r>
+      <w:r>
+        <w:rPr>
+          <w:rFonts w:ascii="Arial" w:hAnsi="Arial" w:cs="Arial"/>
+          <w:sz w:val="24"/>
+        </w:rPr>
+        <w:tab/>
+      </w:r>
+      <w:r>
+        <w:rPr>
+          <w:rFonts w:ascii="Arial" w:hAnsi="Arial" w:cs="Arial"/>
+          <w:i/>
+          <w:sz w:val="24"/>
+        </w:rPr>
+        <w:t>Figuur 9 Betaal pagina</w:t>
+      </w:r>
+    </w:p>
+    <w:p>
+      <w:pPr>
+        <w:pStyle w:val="Geenafstand"/>
+        <w:rPr>
+          <w:rFonts w:ascii="Arial" w:hAnsi="Arial" w:cs="Arial"/>
+          <w:sz w:val="24"/>
+        </w:rPr>
+      </w:pPr>
+    </w:p>
+    <w:p>
+      <w:pPr>
+        <w:pStyle w:val="Kop2"/>
+        <w:rPr>
+          <w:lang w:val="nl-NL"/>
+        </w:rPr>
+      </w:pPr>
+      <w:bookmarkStart w:id="12" w:name="_Toc502240689"/>
+      <w:r>
+        <w:rPr>
+          <w:lang w:val="nl-NL"/>
+        </w:rPr>
+        <w:t>3.10 Klantenservice pagina</w:t>
+      </w:r>
+      <w:bookmarkEnd w:id="12"/>
+    </w:p>
+    <w:p>
+      <w:pPr>
+        <w:pStyle w:val="Geenafstand"/>
+        <w:rPr>
+          <w:rFonts w:ascii="Arial" w:hAnsi="Arial" w:cs="Arial"/>
+          <w:sz w:val="24"/>
+        </w:rPr>
+      </w:pPr>
+    </w:p>
+    <w:p>
+      <w:pPr>
+        <w:pStyle w:val="Geenafstand"/>
+        <w:rPr>
+          <w:rFonts w:ascii="Arial" w:hAnsi="Arial" w:cs="Arial"/>
+          <w:sz w:val="24"/>
+        </w:rPr>
+      </w:pPr>
+      <w:r>
+        <w:rPr>
+          <w:noProof/>
+        </w:rPr>
+        <w:drawing>
+          <wp:anchor distT="0" distB="0" distL="114300" distR="114300" simplePos="0" relativeHeight="251669504" behindDoc="0" locked="0" layoutInCell="1" allowOverlap="1">
+            <wp:simplePos x="0" y="0"/>
+            <wp:positionH relativeFrom="margin">
+              <wp:align>left</wp:align>
+            </wp:positionH>
+            <wp:positionV relativeFrom="paragraph">
+              <wp:posOffset>6350</wp:posOffset>
+            </wp:positionV>
+            <wp:extent cx="1483995" cy="3324225"/>
+            <wp:effectExtent l="0" t="0" r="1905" b="9525"/>
+            <wp:wrapSquare wrapText="bothSides"/>
+            <wp:docPr id="12" name="Afbeelding 12"/>
+            <wp:cNvGraphicFramePr>
+              <a:graphicFrameLocks xmlns:a="http://schemas.openxmlformats.org/drawingml/2006/main" noChangeAspect="1"/>
+            </wp:cNvGraphicFramePr>
+            <a:graphic xmlns:a="http://schemas.openxmlformats.org/drawingml/2006/main">
+              <a:graphicData uri="http://schemas.openxmlformats.org/drawingml/2006/picture">
+                <pic:pic xmlns:pic="http://schemas.openxmlformats.org/drawingml/2006/picture">
+                  <pic:nvPicPr>
+                    <pic:cNvPr id="1" name=""/>
+                    <pic:cNvPicPr/>
+                  </pic:nvPicPr>
+                  <pic:blipFill>
+                    <a:blip r:embed="rId15" cstate="print">
+                      <a:extLst>
+                        <a:ext uri="{28A0092B-C50C-407E-A947-70E740481C1C}">
+                          <a14:useLocalDpi xmlns:a14="http://schemas.microsoft.com/office/drawing/2010/main" val="0"/>
+                        </a:ext>
+                      </a:extLst>
+                    </a:blip>
+                    <a:stretch>
+                      <a:fillRect/>
+                    </a:stretch>
+                  </pic:blipFill>
+                  <pic:spPr>
+                    <a:xfrm>
+                      <a:off x="0" y="0"/>
+                      <a:ext cx="1483995" cy="3324225"/>
+                    </a:xfrm>
+                    <a:prstGeom prst="rect">
+                      <a:avLst/>
+                    </a:prstGeom>
+                  </pic:spPr>
+                </pic:pic>
+              </a:graphicData>
+            </a:graphic>
+            <wp14:sizeRelH relativeFrom="margin">
+              <wp14:pctWidth>0</wp14:pctWidth>
+            </wp14:sizeRelH>
+            <wp14:sizeRelV relativeFrom="margin">
+              <wp14:pctHeight>0</wp14:pctHeight>
+            </wp14:sizeRelV>
+          </wp:anchor>
+        </w:drawing>
+      </w:r>
+      <w:r>
+        <w:rPr>
+          <w:rFonts w:ascii="Arial" w:hAnsi="Arial" w:cs="Arial"/>
+          <w:sz w:val="24"/>
+        </w:rPr>
+        <w:t>In figuur 10 staat één van de minst maar tevens ook één de meest belangrijkste pagina’s. De minste is die omdat de klant er niks kan kopen of hij niet echt nodig is om een webshop om te zetten. Maar hij is zeker heel erg belangrijk om de klanten heel erg goed op weg te helpen van als ze het niet meer weten. Hiermee wil ik zeggen dat in figuur 10 aangeven pagina eigenlijk een beetje klandizie is zodat de als de klanten het niet meer weten dat ze dan niet naar een andere webshop gaan.</w:t>
+      </w:r>
+    </w:p>
+    <w:p>
+      <w:pPr>
+        <w:pStyle w:val="Geenafstand"/>
+        <w:rPr>
+          <w:rFonts w:ascii="Arial" w:hAnsi="Arial" w:cs="Arial"/>
+          <w:sz w:val="24"/>
+        </w:rPr>
+      </w:pPr>
+      <w:r>
+        <w:rPr>
+          <w:rFonts w:ascii="Arial" w:hAnsi="Arial" w:cs="Arial"/>
+          <w:sz w:val="24"/>
+        </w:rPr>
+        <w:tab/>
+        <w:t>Maar ik denk dat in figuur aangegeven pagina één van de laatste pagina’s waar bol.com heeft aan gedacht omdat deze nou niet één van de belangrijkste functionaliteiten is.</w:t>
+      </w:r>
+    </w:p>
+    <w:p>
+      <w:pPr>
+        <w:pStyle w:val="Geenafstand"/>
+        <w:rPr>
+          <w:rFonts w:ascii="Arial" w:hAnsi="Arial" w:cs="Arial"/>
+          <w:sz w:val="24"/>
+        </w:rPr>
+      </w:pPr>
+      <w:r>
+        <w:rPr>
+          <w:rFonts w:ascii="Arial" w:hAnsi="Arial" w:cs="Arial"/>
+          <w:sz w:val="24"/>
+        </w:rPr>
+        <w:tab/>
+        <w:t>Daarnaast ziet deze klantenservice pagina er wel goed uit en kan je er ook veel mee. Want je kan tegen een bot praten met je vragen maar ook tegen een echt iemand en dat doet bol.com wel goed.</w:t>
+      </w:r>
+    </w:p>
+    <w:p>
+      <w:pPr>
+        <w:pStyle w:val="Geenafstand"/>
+        <w:rPr>
+          <w:rFonts w:ascii="Arial" w:hAnsi="Arial" w:cs="Arial"/>
+          <w:sz w:val="24"/>
+        </w:rPr>
+      </w:pPr>
+    </w:p>
+    <w:p>
+      <w:pPr>
+        <w:pStyle w:val="Geenafstand"/>
+        <w:rPr>
+          <w:rFonts w:ascii="Arial" w:hAnsi="Arial" w:cs="Arial"/>
+          <w:sz w:val="24"/>
+        </w:rPr>
+      </w:pPr>
+    </w:p>
+    <w:p>
+      <w:pPr>
+        <w:pStyle w:val="Geenafstand"/>
+        <w:rPr>
+          <w:rFonts w:ascii="Arial" w:hAnsi="Arial" w:cs="Arial"/>
+          <w:sz w:val="24"/>
+        </w:rPr>
+      </w:pPr>
+    </w:p>
+    <w:p>
+      <w:pPr>
+        <w:pStyle w:val="Geenafstand"/>
+        <w:rPr>
+          <w:rFonts w:ascii="Arial" w:hAnsi="Arial" w:cs="Arial"/>
+          <w:sz w:val="24"/>
+        </w:rPr>
+      </w:pPr>
+    </w:p>
+    <w:p>
+      <w:pPr>
+        <w:pStyle w:val="Geenafstand"/>
+        <w:rPr>
+          <w:rFonts w:ascii="Arial" w:hAnsi="Arial" w:cs="Arial"/>
+          <w:sz w:val="24"/>
+        </w:rPr>
+      </w:pPr>
+    </w:p>
+    <w:p>
+      <w:pPr>
+        <w:pStyle w:val="Geenafstand"/>
+        <w:rPr>
+          <w:rFonts w:ascii="Arial" w:hAnsi="Arial" w:cs="Arial"/>
+          <w:i/>
+          <w:sz w:val="24"/>
+        </w:rPr>
+      </w:pPr>
+      <w:r>
+        <w:rPr>
+          <w:rFonts w:ascii="Arial" w:hAnsi="Arial" w:cs="Arial"/>
+          <w:i/>
+          <w:sz w:val="24"/>
+        </w:rPr>
+        <w:t xml:space="preserve">Figuur 10 Klantenservice </w:t>
+      </w:r>
+    </w:p>
+    <w:p>
+      <w:pPr>
+        <w:pStyle w:val="Geenafstand"/>
+        <w:rPr>
+          <w:rFonts w:ascii="Arial" w:hAnsi="Arial" w:cs="Arial"/>
+          <w:i/>
+          <w:sz w:val="24"/>
+        </w:rPr>
+      </w:pPr>
+      <w:r>
+        <w:rPr>
+          <w:rFonts w:ascii="Arial" w:hAnsi="Arial" w:cs="Arial"/>
+          <w:i/>
+          <w:sz w:val="24"/>
+        </w:rPr>
+        <w:t>pagina</w:t>
+      </w:r>
+    </w:p>
+    <w:p>
+      <w:pPr>
+        <w:pStyle w:val="Geenafstand"/>
+        <w:rPr>
+          <w:rFonts w:ascii="Arial" w:hAnsi="Arial" w:cs="Arial"/>
+          <w:sz w:val="24"/>
+        </w:rPr>
+      </w:pPr>
+    </w:p>
+    <w:p>
+      <w:pPr>
+        <w:pStyle w:val="Kop2"/>
+        <w:rPr>
+          <w:lang w:val="nl-NL"/>
+        </w:rPr>
+      </w:pPr>
+      <w:bookmarkStart w:id="13" w:name="_Toc502240690"/>
+      <w:r>
+        <w:rPr>
+          <w:lang w:val="nl-NL"/>
+        </w:rPr>
+        <w:lastRenderedPageBreak/>
+        <w:t>3.11 Samenvatting</w:t>
+      </w:r>
+      <w:bookmarkEnd w:id="13"/>
+    </w:p>
+    <w:p>
+      <w:pPr>
+        <w:pStyle w:val="Geenafstand"/>
+        <w:rPr>
+          <w:rFonts w:ascii="Arial" w:hAnsi="Arial" w:cs="Arial"/>
+          <w:sz w:val="24"/>
+        </w:rPr>
+      </w:pPr>
+    </w:p>
+    <w:p>
+      <w:pPr>
+        <w:pStyle w:val="Geenafstand"/>
+        <w:rPr>
+          <w:rFonts w:ascii="Arial" w:hAnsi="Arial" w:cs="Arial"/>
+          <w:sz w:val="24"/>
+        </w:rPr>
+      </w:pPr>
+      <w:r>
+        <w:rPr>
+          <w:rFonts w:ascii="Arial" w:hAnsi="Arial" w:cs="Arial"/>
+          <w:sz w:val="24"/>
+        </w:rPr>
+        <w:t xml:space="preserve">Zoals hierboven is beschreven zijn dit de wireframes die bol.com eigenlijk maakt. Dit zijn de pagina’s die het meest worden bezocht en ook waarmee bol.com staat of valt. De pagina’s zijn simpel maar toch goed in kaart gebracht wat er nou op een pagina moest gebeuren. Want dit zijn tenslotte prototypes van wat er al laats is gemaakt. </w:t>
+      </w:r>
+    </w:p>
+    <w:p>
+      <w:pPr>
+        <w:pStyle w:val="Geenafstand"/>
+        <w:rPr>
+          <w:rFonts w:ascii="Arial" w:hAnsi="Arial" w:cs="Arial"/>
+          <w:sz w:val="24"/>
+        </w:rPr>
+      </w:pPr>
+      <w:r>
+        <w:rPr>
+          <w:rFonts w:ascii="Arial" w:hAnsi="Arial" w:cs="Arial"/>
+          <w:sz w:val="24"/>
+        </w:rPr>
+        <w:tab/>
+        <w:t xml:space="preserve">De wireframes geven een goede gedachten over hoe bol.com in het begin heeft gedacht hoe de website eruit heeft moeten zien maar de functionaliteiten erachter. </w:t>
+      </w:r>
+      <w:r>
+        <w:rPr>
+          <w:rFonts w:ascii="Arial" w:hAnsi="Arial" w:cs="Arial"/>
+          <w:sz w:val="24"/>
+        </w:rPr>
+        <w:t>Dit laat dus eigenlijk heel erg goed zien hoe wij dachten hoe bol.com met de wireframes is omgegaan en hoe ze uiteindelijk met de wireframes en toch zo goed mogelijke webshop heeft gebouwd.</w:t>
+      </w:r>
+      <w:bookmarkStart w:id="14" w:name="_GoBack"/>
+      <w:bookmarkEnd w:id="14"/>
     </w:p>
     <w:p>
       <w:pPr>
@@ -1264,238 +4842,6 @@
           <w:lang w:val="nl-NL"/>
         </w:rPr>
       </w:pPr>
-      <w:r>
-        <w:rPr>
-          <w:rFonts w:ascii="Arial" w:hAnsi="Arial" w:cs="Arial"/>
-          <w:lang w:val="nl-NL"/>
-        </w:rPr>
-        <w:t xml:space="preserve">De aanleiding voor het starten van dit project, is om onze kennis te verbreden in het </w:t>
-      </w:r>
-      <w:r>
-        <w:rPr>
-          <w:rFonts w:ascii="Arial" w:hAnsi="Arial" w:cs="Arial"/>
-          <w:lang w:val="nl-NL"/>
-        </w:rPr>
-        <w:t xml:space="preserve">vak </w:t>
-      </w:r>
-      <w:r>
-        <w:rPr>
-          <w:rFonts w:ascii="Arial" w:hAnsi="Arial" w:cs="Arial"/>
-          <w:lang w:val="nl-NL"/>
-        </w:rPr>
-        <w:t>requirements engineering</w:t>
-      </w:r>
-      <w:r>
-        <w:rPr>
-          <w:rFonts w:ascii="Arial" w:hAnsi="Arial" w:cs="Arial"/>
-          <w:lang w:val="nl-NL"/>
-        </w:rPr>
-        <w:t xml:space="preserve">. </w:t>
-      </w:r>
-      <w:r>
-        <w:rPr>
-          <w:rFonts w:ascii="Arial" w:hAnsi="Arial" w:cs="Arial"/>
-          <w:lang w:val="nl-NL"/>
-        </w:rPr>
-        <w:t>Dit gaan wij doen door gebruik te maken van het fenomeen ”</w:t>
-      </w:r>
-      <w:r>
-        <w:rPr>
-          <w:rFonts w:ascii="Arial" w:hAnsi="Arial" w:cs="Arial"/>
-          <w:lang w:val="nl-NL"/>
-        </w:rPr>
-        <w:t>Reverse engineering</w:t>
-      </w:r>
-      <w:r>
-        <w:rPr>
-          <w:rFonts w:ascii="Arial" w:hAnsi="Arial" w:cs="Arial"/>
-          <w:lang w:val="nl-NL"/>
-        </w:rPr>
-        <w:t xml:space="preserve">”. </w:t>
-      </w:r>
-      <w:r>
-        <w:rPr>
-          <w:rFonts w:ascii="Arial" w:hAnsi="Arial" w:cs="Arial"/>
-          <w:lang w:val="nl-NL"/>
-        </w:rPr>
-        <w:t>Reverse engineering</w:t>
-      </w:r>
-      <w:r>
-        <w:rPr>
-          <w:rFonts w:ascii="Arial" w:hAnsi="Arial" w:cs="Arial"/>
-          <w:lang w:val="nl-NL"/>
-        </w:rPr>
-        <w:t xml:space="preserve"> is het onderzoeken van een product (vaak een stuk software) om daaruit af te leiden wat de eisen zijn waaraan het product probeert te voldoen</w:t>
-      </w:r>
-      <w:r>
-        <w:rPr>
-          <w:rFonts w:ascii="Arial" w:hAnsi="Arial" w:cs="Arial"/>
-          <w:lang w:val="nl-NL"/>
-        </w:rPr>
-        <w:t>, of om de precieze interne werking ervan te achterhalen</w:t>
-      </w:r>
-      <w:r>
-        <w:rPr>
-          <w:rFonts w:ascii="Arial" w:hAnsi="Arial" w:cs="Arial"/>
-          <w:lang w:val="nl-NL"/>
-        </w:rPr>
-        <w:t xml:space="preserve"> (Avans Hogeschool, 2017)</w:t>
-      </w:r>
-      <w:r>
-        <w:rPr>
-          <w:rFonts w:ascii="Arial" w:hAnsi="Arial" w:cs="Arial"/>
-          <w:lang w:val="nl-NL"/>
-        </w:rPr>
-        <w:t>.</w:t>
-      </w:r>
-      <w:r>
-        <w:rPr>
-          <w:rFonts w:ascii="Arial" w:hAnsi="Arial" w:cs="Arial"/>
-          <w:lang w:val="nl-NL"/>
-        </w:rPr>
-        <w:t xml:space="preserve"> </w:t>
-      </w:r>
-      <w:r>
-        <w:rPr>
-          <w:rFonts w:ascii="Arial" w:hAnsi="Arial" w:cs="Arial"/>
-          <w:lang w:val="nl-NL"/>
-        </w:rPr>
-        <w:t xml:space="preserve">Wij gaan dit fenomeen toepassen op de webshop bol.com om hierdoor meer ervaring te krijgen met </w:t>
-      </w:r>
-      <w:r>
-        <w:rPr>
-          <w:rFonts w:ascii="Arial" w:hAnsi="Arial" w:cs="Arial"/>
-          <w:lang w:val="nl-NL"/>
-        </w:rPr>
-        <w:t>requirements engineering</w:t>
-      </w:r>
-      <w:r>
-        <w:rPr>
-          <w:rFonts w:ascii="Arial" w:hAnsi="Arial" w:cs="Arial"/>
-          <w:lang w:val="nl-NL"/>
-        </w:rPr>
-        <w:t>.</w:t>
-      </w:r>
-      <w:r>
-        <w:rPr>
-          <w:rFonts w:ascii="Arial" w:hAnsi="Arial" w:cs="Arial"/>
-          <w:lang w:val="nl-NL"/>
-        </w:rPr>
-        <w:br/>
-      </w:r>
-      <w:r>
-        <w:rPr>
-          <w:rFonts w:ascii="Arial" w:hAnsi="Arial" w:cs="Arial"/>
-          <w:lang w:val="nl-NL"/>
-        </w:rPr>
-        <w:br/>
-        <w:t xml:space="preserve">De hoofdvraag “ </w:t>
-      </w:r>
-      <w:r>
-        <w:rPr>
-          <w:rFonts w:ascii="Arial" w:hAnsi="Arial" w:cs="Arial"/>
-          <w:highlight w:val="yellow"/>
-          <w:lang w:val="nl-NL"/>
-        </w:rPr>
-        <w:t>HOOFDVRAAAAAG!!!!</w:t>
-      </w:r>
-      <w:r>
-        <w:rPr>
-          <w:rFonts w:ascii="Arial" w:hAnsi="Arial" w:cs="Arial"/>
-          <w:lang w:val="nl-NL"/>
-        </w:rPr>
-        <w:t xml:space="preserve"> ” gaan wij beantwoorden door in hoofdstuk 2 onze motivatie te formuleren waarom wij deze webshop gekozen hebben. In hoofdstuk 3 worden </w:t>
-      </w:r>
-      <w:proofErr w:type="spellStart"/>
-      <w:r>
-        <w:rPr>
-          <w:rFonts w:ascii="Arial" w:hAnsi="Arial" w:cs="Arial"/>
-          <w:lang w:val="nl-NL"/>
-        </w:rPr>
-        <w:t>wireframes</w:t>
-      </w:r>
-      <w:proofErr w:type="spellEnd"/>
-      <w:r>
-        <w:rPr>
-          <w:rFonts w:ascii="Arial" w:hAnsi="Arial" w:cs="Arial"/>
-          <w:lang w:val="nl-NL"/>
-        </w:rPr>
-        <w:t xml:space="preserve"> weergegeven met daarin de basis componenten van alle belangrijke pagina’s van de webshop. In hoofdstuk 4 komen alle functionaliteiten doormiddel van </w:t>
-      </w:r>
-      <w:proofErr w:type="spellStart"/>
-      <w:r>
-        <w:rPr>
-          <w:rFonts w:ascii="Arial" w:hAnsi="Arial" w:cs="Arial"/>
-          <w:lang w:val="nl-NL"/>
-        </w:rPr>
-        <w:t>use</w:t>
-      </w:r>
-      <w:proofErr w:type="spellEnd"/>
-      <w:r>
-        <w:rPr>
-          <w:rFonts w:ascii="Arial" w:hAnsi="Arial" w:cs="Arial"/>
-          <w:lang w:val="nl-NL"/>
-        </w:rPr>
-        <w:t xml:space="preserve">-case diagrammen en </w:t>
-      </w:r>
-      <w:proofErr w:type="spellStart"/>
-      <w:r>
-        <w:rPr>
-          <w:rFonts w:ascii="Arial" w:hAnsi="Arial" w:cs="Arial"/>
-          <w:lang w:val="nl-NL"/>
-        </w:rPr>
-        <w:t>use</w:t>
-      </w:r>
-      <w:proofErr w:type="spellEnd"/>
-      <w:r>
-        <w:rPr>
-          <w:rFonts w:ascii="Arial" w:hAnsi="Arial" w:cs="Arial"/>
-          <w:lang w:val="nl-NL"/>
-        </w:rPr>
-        <w:t>-case specificaties.</w:t>
-      </w:r>
-      <w:r>
-        <w:rPr>
-          <w:rFonts w:ascii="Arial" w:hAnsi="Arial" w:cs="Arial"/>
-          <w:lang w:val="nl-NL"/>
-        </w:rPr>
-        <w:t xml:space="preserve"> In hoofdstuk 5 word beschreven hoe de database van de desbetreffende webshop in elkaar zit doormiddel van een ERD. Als laatste onderdeel van dit project komt er een reflectie in hoofdstuk 6 met daarin hoe het project verlopen is.</w:t>
-      </w:r>
-      <w:bookmarkStart w:id="1" w:name="_GoBack"/>
-      <w:bookmarkEnd w:id="1"/>
-    </w:p>
-    <w:p>
-      <w:pPr>
-        <w:pStyle w:val="Normaalweb"/>
-        <w:shd w:val="clear" w:color="auto" w:fill="FFFFFF"/>
-        <w:spacing w:before="0" w:beforeAutospacing="0" w:after="0" w:afterAutospacing="0"/>
-        <w:rPr>
-          <w:rFonts w:ascii="Arial" w:hAnsi="Arial" w:cs="Arial"/>
-          <w:lang w:val="nl-NL"/>
-        </w:rPr>
-      </w:pPr>
-    </w:p>
-    <w:p>
-      <w:pPr>
-        <w:pStyle w:val="Normaalweb"/>
-        <w:shd w:val="clear" w:color="auto" w:fill="FFFFFF"/>
-        <w:spacing w:before="0" w:beforeAutospacing="0" w:after="0" w:afterAutospacing="0"/>
-        <w:rPr>
-          <w:rFonts w:ascii="Arial" w:hAnsi="Arial" w:cs="Arial"/>
-          <w:lang w:val="nl-NL"/>
-        </w:rPr>
-      </w:pPr>
-    </w:p>
-    <w:p>
-      <w:pPr>
-        <w:pStyle w:val="Normaalweb"/>
-        <w:shd w:val="clear" w:color="auto" w:fill="FFFFFF"/>
-        <w:spacing w:before="0" w:beforeAutospacing="0" w:after="0" w:afterAutospacing="0"/>
-        <w:rPr>
-          <w:rFonts w:ascii="Arial" w:hAnsi="Arial" w:cs="Arial"/>
-          <w:lang w:val="nl-NL"/>
-        </w:rPr>
-      </w:pPr>
     </w:p>
     <w:p>
       <w:pPr>
@@ -1505,7 +4851,7 @@
       </w:pPr>
     </w:p>
     <w:sectPr>
-      <w:footerReference w:type="default" r:id="rId8"/>
+      <w:footerReference w:type="default" r:id="rId16"/>
       <w:pgSz w:w="12240" w:h="15840"/>
       <w:pgMar w:top="1440" w:right="1440" w:bottom="1440" w:left="1440" w:header="708" w:footer="708" w:gutter="0"/>
       <w:pgNumType w:start="0"/>
@@ -1518,7 +4864,7 @@
 </file>
 
 <file path=word/endnotes.xml><?xml version="1.0" encoding="utf-8"?>
-<w:endnotes xmlns:wpc="http://schemas.microsoft.com/office/word/2010/wordprocessingCanvas" xmlns:cx="http://schemas.microsoft.com/office/drawing/2014/chartex" xmlns:cx1="http://schemas.microsoft.com/office/drawing/2015/9/8/chartex" xmlns:cx2="http://schemas.microsoft.com/office/drawing/2015/10/21/chartex" xmlns:cx3="http://schemas.microsoft.com/office/drawing/2016/5/9/chartex" xmlns:cx4="http://schemas.microsoft.com/office/drawing/2016/5/10/chartex" xmlns:cx5="http://schemas.microsoft.com/office/drawing/2016/5/11/chartex" xmlns:cx6="http://schemas.microsoft.com/office/drawing/2016/5/12/chartex" xmlns:cx7="http://schemas.microsoft.com/office/drawing/2016/5/13/chartex" xmlns:cx8="http://schemas.microsoft.com/office/drawing/2016/5/14/chartex" xmlns:mc="http://schemas.openxmlformats.org/markup-compatibility/2006" xmlns:aink="http://schemas.microsoft.com/office/drawing/2016/ink" xmlns:am3d="http://schemas.microsoft.com/office/drawing/2017/model3d" xmlns:o="urn:schemas-microsoft-com:office:office" xmlns:r="http://schemas.openxmlformats.org/officeDocument/2006/relationships" xmlns:m="http://schemas.openxmlformats.org/officeDocument/2006/math" xmlns:v="urn:schemas-microsoft-com:vml" xmlns:wp14="http://schemas.microsoft.com/office/word/2010/wordprocessingDrawing" xmlns:wp="http://schemas.openxmlformats.org/drawingml/2006/wordprocessingDrawing" xmlns:w10="urn:schemas-microsoft-com:office:word" xmlns:w="http://schemas.openxmlformats.org/wordprocessingml/2006/main" xmlns:w14="http://schemas.microsoft.com/office/word/2010/wordml" xmlns:w15="http://schemas.microsoft.com/office/word/2012/wordml" xmlns:w16cid="http://schemas.microsoft.com/office/word/2016/wordml/cid" xmlns:w16se="http://schemas.microsoft.com/office/word/2015/wordml/symex" xmlns:wpg="http://schemas.microsoft.com/office/word/2010/wordprocessingGroup" xmlns:wpi="http://schemas.microsoft.com/office/word/2010/wordprocessingInk" xmlns:wne="http://schemas.microsoft.com/office/word/2006/wordml" xmlns:wps="http://schemas.microsoft.com/office/word/2010/wordprocessingShape" mc:Ignorable="w14 w15 w16se w16cid wp14">
+<w:endnotes xmlns:wpc="http://schemas.microsoft.com/office/word/2010/wordprocessingCanvas" xmlns:mc="http://schemas.openxmlformats.org/markup-compatibility/2006" xmlns:o="urn:schemas-microsoft-com:office:office" xmlns:r="http://schemas.openxmlformats.org/officeDocument/2006/relationships" xmlns:m="http://schemas.openxmlformats.org/officeDocument/2006/math" xmlns:v="urn:schemas-microsoft-com:vml" xmlns:wp14="http://schemas.microsoft.com/office/word/2010/wordprocessingDrawing" xmlns:wp="http://schemas.openxmlformats.org/drawingml/2006/wordprocessingDrawing" xmlns:w10="urn:schemas-microsoft-com:office:word" xmlns:w="http://schemas.openxmlformats.org/wordprocessingml/2006/main" xmlns:w14="http://schemas.microsoft.com/office/word/2010/wordml" xmlns:w15="http://schemas.microsoft.com/office/word/2012/wordml" xmlns:wpg="http://schemas.microsoft.com/office/word/2010/wordprocessingGroup" xmlns:wpi="http://schemas.microsoft.com/office/word/2010/wordprocessingInk" xmlns:wne="http://schemas.microsoft.com/office/word/2006/wordml" xmlns:wps="http://schemas.microsoft.com/office/word/2010/wordprocessingShape" mc:Ignorable="w14 w15 wp14">
   <w:endnote w:type="separator" w:id="-1">
     <w:p>
       <w:pPr>
@@ -1543,7 +4889,7 @@
 </file>
 
 <file path=word/footer1.xml><?xml version="1.0" encoding="utf-8"?>
-<w:ftr xmlns:wpc="http://schemas.microsoft.com/office/word/2010/wordprocessingCanvas" xmlns:cx="http://schemas.microsoft.com/office/drawing/2014/chartex" xmlns:cx1="http://schemas.microsoft.com/office/drawing/2015/9/8/chartex" xmlns:cx2="http://schemas.microsoft.com/office/drawing/2015/10/21/chartex" xmlns:cx3="http://schemas.microsoft.com/office/drawing/2016/5/9/chartex" xmlns:cx4="http://schemas.microsoft.com/office/drawing/2016/5/10/chartex" xmlns:cx5="http://schemas.microsoft.com/office/drawing/2016/5/11/chartex" xmlns:cx6="http://schemas.microsoft.com/office/drawing/2016/5/12/chartex" xmlns:cx7="http://schemas.microsoft.com/office/drawing/2016/5/13/chartex" xmlns:cx8="http://schemas.microsoft.com/office/drawing/2016/5/14/chartex" xmlns:mc="http://schemas.openxmlformats.org/markup-compatibility/2006" xmlns:aink="http://schemas.microsoft.com/office/drawing/2016/ink" xmlns:am3d="http://schemas.microsoft.com/office/drawing/2017/model3d" xmlns:o="urn:schemas-microsoft-com:office:office" xmlns:r="http://schemas.openxmlformats.org/officeDocument/2006/relationships" xmlns:m="http://schemas.openxmlformats.org/officeDocument/2006/math" xmlns:v="urn:schemas-microsoft-com:vml" xmlns:wp14="http://schemas.microsoft.com/office/word/2010/wordprocessingDrawing" xmlns:wp="http://schemas.openxmlformats.org/drawingml/2006/wordprocessingDrawing" xmlns:w10="urn:schemas-microsoft-com:office:word" xmlns:w="http://schemas.openxmlformats.org/wordprocessingml/2006/main" xmlns:w14="http://schemas.microsoft.com/office/word/2010/wordml" xmlns:w15="http://schemas.microsoft.com/office/word/2012/wordml" xmlns:w16cid="http://schemas.microsoft.com/office/word/2016/wordml/cid" xmlns:w16se="http://schemas.microsoft.com/office/word/2015/wordml/symex" xmlns:wpg="http://schemas.microsoft.com/office/word/2010/wordprocessingGroup" xmlns:wpi="http://schemas.microsoft.com/office/word/2010/wordprocessingInk" xmlns:wne="http://schemas.microsoft.com/office/word/2006/wordml" xmlns:wps="http://schemas.microsoft.com/office/word/2010/wordprocessingShape" mc:Ignorable="w14 w15 w16se w16cid wp14">
+<w:ftr xmlns:wpc="http://schemas.microsoft.com/office/word/2010/wordprocessingCanvas" xmlns:mc="http://schemas.openxmlformats.org/markup-compatibility/2006" xmlns:o="urn:schemas-microsoft-com:office:office" xmlns:r="http://schemas.openxmlformats.org/officeDocument/2006/relationships" xmlns:m="http://schemas.openxmlformats.org/officeDocument/2006/math" xmlns:v="urn:schemas-microsoft-com:vml" xmlns:wp14="http://schemas.microsoft.com/office/word/2010/wordprocessingDrawing" xmlns:wp="http://schemas.openxmlformats.org/drawingml/2006/wordprocessingDrawing" xmlns:w10="urn:schemas-microsoft-com:office:word" xmlns:w="http://schemas.openxmlformats.org/wordprocessingml/2006/main" xmlns:w14="http://schemas.microsoft.com/office/word/2010/wordml" xmlns:w15="http://schemas.microsoft.com/office/word/2012/wordml" xmlns:wpg="http://schemas.microsoft.com/office/word/2010/wordprocessingGroup" xmlns:wpi="http://schemas.microsoft.com/office/word/2010/wordprocessingInk" xmlns:wne="http://schemas.microsoft.com/office/word/2006/wordml" xmlns:wps="http://schemas.microsoft.com/office/word/2010/wordprocessingShape" mc:Ignorable="w14 w15 wp14">
   <w:sdt>
     <w:sdtPr>
       <w:id w:val="-1421863284"/>
@@ -1573,7 +4919,7 @@
             <w:noProof/>
             <w:lang w:val="nl-NL"/>
           </w:rPr>
-          <w:t>2</w:t>
+          <w:t>9</w:t>
         </w:r>
         <w:r>
           <w:fldChar w:fldCharType="end"/>
@@ -1590,7 +4936,7 @@
 </file>
 
 <file path=word/footnotes.xml><?xml version="1.0" encoding="utf-8"?>
-<w:footnotes xmlns:wpc="http://schemas.microsoft.com/office/word/2010/wordprocessingCanvas" xmlns:cx="http://schemas.microsoft.com/office/drawing/2014/chartex" xmlns:cx1="http://schemas.microsoft.com/office/drawing/2015/9/8/chartex" xmlns:cx2="http://schemas.microsoft.com/office/drawing/2015/10/21/chartex" xmlns:cx3="http://schemas.microsoft.com/office/drawing/2016/5/9/chartex" xmlns:cx4="http://schemas.microsoft.com/office/drawing/2016/5/10/chartex" xmlns:cx5="http://schemas.microsoft.com/office/drawing/2016/5/11/chartex" xmlns:cx6="http://schemas.microsoft.com/office/drawing/2016/5/12/chartex" xmlns:cx7="http://schemas.microsoft.com/office/drawing/2016/5/13/chartex" xmlns:cx8="http://schemas.microsoft.com/office/drawing/2016/5/14/chartex" xmlns:mc="http://schemas.openxmlformats.org/markup-compatibility/2006" xmlns:aink="http://schemas.microsoft.com/office/drawing/2016/ink" xmlns:am3d="http://schemas.microsoft.com/office/drawing/2017/model3d" xmlns:o="urn:schemas-microsoft-com:office:office" xmlns:r="http://schemas.openxmlformats.org/officeDocument/2006/relationships" xmlns:m="http://schemas.openxmlformats.org/officeDocument/2006/math" xmlns:v="urn:schemas-microsoft-com:vml" xmlns:wp14="http://schemas.microsoft.com/office/word/2010/wordprocessingDrawing" xmlns:wp="http://schemas.openxmlformats.org/drawingml/2006/wordprocessingDrawing" xmlns:w10="urn:schemas-microsoft-com:office:word" xmlns:w="http://schemas.openxmlformats.org/wordprocessingml/2006/main" xmlns:w14="http://schemas.microsoft.com/office/word/2010/wordml" xmlns:w15="http://schemas.microsoft.com/office/word/2012/wordml" xmlns:w16cid="http://schemas.microsoft.com/office/word/2016/wordml/cid" xmlns:w16se="http://schemas.microsoft.com/office/word/2015/wordml/symex" xmlns:wpg="http://schemas.microsoft.com/office/word/2010/wordprocessingGroup" xmlns:wpi="http://schemas.microsoft.com/office/word/2010/wordprocessingInk" xmlns:wne="http://schemas.microsoft.com/office/word/2006/wordml" xmlns:wps="http://schemas.microsoft.com/office/word/2010/wordprocessingShape" mc:Ignorable="w14 w15 w16se w16cid wp14">
+<w:footnotes xmlns:wpc="http://schemas.microsoft.com/office/word/2010/wordprocessingCanvas" xmlns:mc="http://schemas.openxmlformats.org/markup-compatibility/2006" xmlns:o="urn:schemas-microsoft-com:office:office" xmlns:r="http://schemas.openxmlformats.org/officeDocument/2006/relationships" xmlns:m="http://schemas.openxmlformats.org/officeDocument/2006/math" xmlns:v="urn:schemas-microsoft-com:vml" xmlns:wp14="http://schemas.microsoft.com/office/word/2010/wordprocessingDrawing" xmlns:wp="http://schemas.openxmlformats.org/drawingml/2006/wordprocessingDrawing" xmlns:w10="urn:schemas-microsoft-com:office:word" xmlns:w="http://schemas.openxmlformats.org/wordprocessingml/2006/main" xmlns:w14="http://schemas.microsoft.com/office/word/2010/wordml" xmlns:w15="http://schemas.microsoft.com/office/word/2012/wordml" xmlns:wpg="http://schemas.microsoft.com/office/word/2010/wordprocessingGroup" xmlns:wpi="http://schemas.microsoft.com/office/word/2010/wordprocessingInk" xmlns:wne="http://schemas.microsoft.com/office/word/2006/wordml" xmlns:wps="http://schemas.microsoft.com/office/word/2010/wordprocessingShape" mc:Ignorable="w14 w15 wp14">
   <w:footnote w:type="separator" w:id="-1">
     <w:p>
       <w:pPr>
@@ -1615,7 +4961,7 @@
 </file>
 
 <file path=word/numbering.xml><?xml version="1.0" encoding="utf-8"?>
-<w:numbering xmlns:wpc="http://schemas.microsoft.com/office/word/2010/wordprocessingCanvas" xmlns:cx="http://schemas.microsoft.com/office/drawing/2014/chartex" xmlns:cx1="http://schemas.microsoft.com/office/drawing/2015/9/8/chartex" xmlns:cx2="http://schemas.microsoft.com/office/drawing/2015/10/21/chartex" xmlns:cx3="http://schemas.microsoft.com/office/drawing/2016/5/9/chartex" xmlns:cx4="http://schemas.microsoft.com/office/drawing/2016/5/10/chartex" xmlns:cx5="http://schemas.microsoft.com/office/drawing/2016/5/11/chartex" xmlns:cx6="http://schemas.microsoft.com/office/drawing/2016/5/12/chartex" xmlns:cx7="http://schemas.microsoft.com/office/drawing/2016/5/13/chartex" xmlns:cx8="http://schemas.microsoft.com/office/drawing/2016/5/14/chartex" xmlns:mc="http://schemas.openxmlformats.org/markup-compatibility/2006" xmlns:aink="http://schemas.microsoft.com/office/drawing/2016/ink" xmlns:am3d="http://schemas.microsoft.com/office/drawing/2017/model3d" xmlns:o="urn:schemas-microsoft-com:office:office" xmlns:r="http://schemas.openxmlformats.org/officeDocument/2006/relationships" xmlns:m="http://schemas.openxmlformats.org/officeDocument/2006/math" xmlns:v="urn:schemas-microsoft-com:vml" xmlns:wp14="http://schemas.microsoft.com/office/word/2010/wordprocessingDrawing" xmlns:wp="http://schemas.openxmlformats.org/drawingml/2006/wordprocessingDrawing" xmlns:w10="urn:schemas-microsoft-com:office:word" xmlns:w="http://schemas.openxmlformats.org/wordprocessingml/2006/main" xmlns:w14="http://schemas.microsoft.com/office/word/2010/wordml" xmlns:w15="http://schemas.microsoft.com/office/word/2012/wordml" xmlns:w16cid="http://schemas.microsoft.com/office/word/2016/wordml/cid" xmlns:w16se="http://schemas.microsoft.com/office/word/2015/wordml/symex" xmlns:wpg="http://schemas.microsoft.com/office/word/2010/wordprocessingGroup" xmlns:wpi="http://schemas.microsoft.com/office/word/2010/wordprocessingInk" xmlns:wne="http://schemas.microsoft.com/office/word/2006/wordml" xmlns:wps="http://schemas.microsoft.com/office/word/2010/wordprocessingShape" mc:Ignorable="w14 w15 w16se w16cid wp14">
+<w:numbering xmlns:wpc="http://schemas.microsoft.com/office/word/2010/wordprocessingCanvas" xmlns:mc="http://schemas.openxmlformats.org/markup-compatibility/2006" xmlns:o="urn:schemas-microsoft-com:office:office" xmlns:r="http://schemas.openxmlformats.org/officeDocument/2006/relationships" xmlns:m="http://schemas.openxmlformats.org/officeDocument/2006/math" xmlns:v="urn:schemas-microsoft-com:vml" xmlns:wp14="http://schemas.microsoft.com/office/word/2010/wordprocessingDrawing" xmlns:wp="http://schemas.openxmlformats.org/drawingml/2006/wordprocessingDrawing" xmlns:w10="urn:schemas-microsoft-com:office:word" xmlns:w="http://schemas.openxmlformats.org/wordprocessingml/2006/main" xmlns:w14="http://schemas.microsoft.com/office/word/2010/wordml" xmlns:w15="http://schemas.microsoft.com/office/word/2012/wordml" xmlns:wpg="http://schemas.microsoft.com/office/word/2010/wordprocessingGroup" xmlns:wpi="http://schemas.microsoft.com/office/word/2010/wordprocessingInk" xmlns:wne="http://schemas.microsoft.com/office/word/2006/wordml" xmlns:wps="http://schemas.microsoft.com/office/word/2010/wordprocessingShape" mc:Ignorable="w14 w15 wp14">
   <w:abstractNum w:abstractNumId="0" w15:restartNumberingAfterBreak="0">
     <w:nsid w:val="416B5AAB"/>
     <w:multiLevelType w:val="hybridMultilevel"/>
@@ -1896,7 +5242,7 @@
 </file>
 
 <file path=word/styles.xml><?xml version="1.0" encoding="utf-8"?>
-<w:styles xmlns:mc="http://schemas.openxmlformats.org/markup-compatibility/2006" xmlns:r="http://schemas.openxmlformats.org/officeDocument/2006/relationships" xmlns:w="http://schemas.openxmlformats.org/wordprocessingml/2006/main" xmlns:w14="http://schemas.microsoft.com/office/word/2010/wordml" xmlns:w15="http://schemas.microsoft.com/office/word/2012/wordml" xmlns:w16cid="http://schemas.microsoft.com/office/word/2016/wordml/cid" xmlns:w16se="http://schemas.microsoft.com/office/word/2015/wordml/symex" mc:Ignorable="w14 w15 w16se w16cid">
+<w:styles xmlns:mc="http://schemas.openxmlformats.org/markup-compatibility/2006" xmlns:r="http://schemas.openxmlformats.org/officeDocument/2006/relationships" xmlns:w="http://schemas.openxmlformats.org/wordprocessingml/2006/main" xmlns:w14="http://schemas.microsoft.com/office/word/2010/wordml" xmlns:w15="http://schemas.microsoft.com/office/word/2012/wordml" mc:Ignorable="w14 w15">
   <w:docDefaults>
     <w:rPrDefault>
       <w:rPr>
@@ -1912,7 +5258,7 @@
       </w:pPr>
     </w:pPrDefault>
   </w:docDefaults>
-  <w:latentStyles w:defLockedState="0" w:defUIPriority="99" w:defSemiHidden="0" w:defUnhideWhenUsed="0" w:defQFormat="0" w:count="375">
+  <w:latentStyles w:defLockedState="0" w:defUIPriority="99" w:defSemiHidden="0" w:defUnhideWhenUsed="0" w:defQFormat="0" w:count="371">
     <w:lsdException w:name="Normal" w:uiPriority="0" w:qFormat="1"/>
     <w:lsdException w:name="heading 1" w:uiPriority="9" w:qFormat="1"/>
     <w:lsdException w:name="heading 2" w:semiHidden="1" w:uiPriority="9" w:unhideWhenUsed="1" w:qFormat="1"/>
@@ -2018,6 +5364,7 @@
     <w:lsdException w:name="HTML Sample" w:semiHidden="1" w:unhideWhenUsed="1"/>
     <w:lsdException w:name="HTML Typewriter" w:semiHidden="1" w:unhideWhenUsed="1"/>
     <w:lsdException w:name="HTML Variable" w:semiHidden="1" w:unhideWhenUsed="1"/>
+    <w:lsdException w:name="Normal Table" w:semiHidden="1" w:unhideWhenUsed="1"/>
     <w:lsdException w:name="annotation subject" w:semiHidden="1" w:unhideWhenUsed="1"/>
     <w:lsdException w:name="No List" w:semiHidden="1" w:unhideWhenUsed="1"/>
     <w:lsdException w:name="Outline List 1" w:semiHidden="1" w:unhideWhenUsed="1"/>
@@ -2061,8 +5408,10 @@
     <w:lsdException w:name="Table Elegant" w:semiHidden="1" w:unhideWhenUsed="1"/>
     <w:lsdException w:name="Table Professional" w:semiHidden="1" w:unhideWhenUsed="1"/>
     <w:lsdException w:name="Table Subtle 1" w:semiHidden="1" w:unhideWhenUsed="1"/>
+    <w:lsdException w:name="Table Subtle 2" w:semiHidden="1" w:unhideWhenUsed="1"/>
     <w:lsdException w:name="Table Web 1" w:semiHidden="1" w:unhideWhenUsed="1"/>
     <w:lsdException w:name="Table Web 2" w:semiHidden="1" w:unhideWhenUsed="1"/>
+    <w:lsdException w:name="Table Web 3" w:semiHidden="1" w:unhideWhenUsed="1"/>
     <w:lsdException w:name="Balloon Text" w:semiHidden="1" w:unhideWhenUsed="1"/>
     <w:lsdException w:name="Table Grid" w:uiPriority="39"/>
     <w:lsdException w:name="Table Theme" w:semiHidden="1" w:unhideWhenUsed="1"/>
@@ -2281,10 +5630,6 @@
     <w:lsdException w:name="List Table 5 Dark Accent 6" w:uiPriority="50"/>
     <w:lsdException w:name="List Table 6 Colorful Accent 6" w:uiPriority="51"/>
     <w:lsdException w:name="List Table 7 Colorful Accent 6" w:uiPriority="52"/>
-    <w:lsdException w:name="Mention" w:semiHidden="1" w:unhideWhenUsed="1"/>
-    <w:lsdException w:name="Smart Hyperlink" w:semiHidden="1" w:unhideWhenUsed="1"/>
-    <w:lsdException w:name="Hashtag" w:semiHidden="1" w:unhideWhenUsed="1"/>
-    <w:lsdException w:name="Unresolved Mention" w:semiHidden="1" w:unhideWhenUsed="1"/>
   </w:latentStyles>
   <w:style w:type="paragraph" w:default="1" w:styleId="Standaard">
     <w:name w:val="Normal"/>
@@ -2563,6 +5908,19 @@
       <w:sz w:val="18"/>
     </w:rPr>
   </w:style>
+  <w:style w:type="paragraph" w:styleId="Inhopg2">
+    <w:name w:val="toc 2"/>
+    <w:basedOn w:val="Standaard"/>
+    <w:next w:val="Standaard"/>
+    <w:autoRedefine/>
+    <w:uiPriority w:val="39"/>
+    <w:unhideWhenUsed/>
+    <w:rsid w:val="00DD18D2"/>
+    <w:pPr>
+      <w:spacing w:after="100"/>
+      <w:ind w:left="180"/>
+    </w:pPr>
+  </w:style>
 </w:styles>
 </file>
 
@@ -2832,7 +6190,7 @@
 </file>
 
 <file path=customXml/itemProps1.xml><?xml version="1.0" encoding="utf-8"?>
-<ds:datastoreItem xmlns:ds="http://schemas.openxmlformats.org/officeDocument/2006/customXml" ds:itemID="{796DBEE0-56D9-47DC-93D5-67F02DA39F63}">
+<ds:datastoreItem xmlns:ds="http://schemas.openxmlformats.org/officeDocument/2006/customXml" ds:itemID="{B0C97CBA-A5BF-4E77-8216-CAEDA6C1CD42}">
   <ds:schemaRefs>
     <ds:schemaRef ds:uri="http://schemas.openxmlformats.org/officeDocument/2006/bibliography"/>
   </ds:schemaRefs>

</xml_diff>

<commit_message>
Verder gewerkt aan deel Kevin (Nog niet klaar)
Stukje verder gewerkt aan de use case specificaties in het document
</commit_message>
<xml_diff>
--- a/Document trio_opdracht.docx
+++ b/Document trio_opdracht.docx
@@ -951,7 +951,7 @@
           <w:color w:val="auto"/>
           <w:sz w:val="18"/>
           <w:szCs w:val="22"/>
-          <w:lang w:eastAsia="en-US"/>
+          <w:lang w:val="en-US" w:eastAsia="en-US"/>
         </w:rPr>
         <w:id w:val="432489365"/>
         <w:docPartObj>
@@ -3579,23 +3579,6 @@
           <w:sz w:val="24"/>
         </w:rPr>
         <w:t xml:space="preserve">worden toegevoegd. </w:t>
-      </w:r>
-    </w:p>
-    <w:p>
-      <w:pPr>
-        <w:rPr>
-          <w:rFonts w:ascii="Arial" w:eastAsiaTheme="minorEastAsia" w:hAnsi="Arial" w:cs="Arial"/>
-          <w:sz w:val="24"/>
-          <w:lang w:val="nl-NL" w:eastAsia="nl-NL"/>
-        </w:rPr>
-      </w:pPr>
-      <w:r>
-        <w:rPr>
-          <w:rFonts w:ascii="Arial" w:hAnsi="Arial" w:cs="Arial"/>
-          <w:sz w:val="24"/>
-          <w:lang w:val="nl-NL"/>
-        </w:rPr>
-        <w:br w:type="page"/>
       </w:r>
     </w:p>
     <w:p>
@@ -6306,31 +6289,6 @@
     </w:p>
     <w:p>
       <w:pPr>
-        <w:pStyle w:val="NormalWeb"/>
-        <w:shd w:val="clear" w:color="auto" w:fill="FFFFFF"/>
-        <w:spacing w:before="0" w:beforeAutospacing="0" w:after="0" w:afterAutospacing="0"/>
-        <w:rPr>
-          <w:rFonts w:ascii="Arial" w:hAnsi="Arial" w:cs="Arial"/>
-          <w:lang w:val="nl-NL"/>
-        </w:rPr>
-      </w:pPr>
-    </w:p>
-    <w:p>
-      <w:pPr>
-        <w:rPr>
-          <w:lang w:val="nl-NL"/>
-        </w:rPr>
-      </w:pPr>
-    </w:p>
-    <w:p>
-      <w:pPr>
-        <w:rPr>
-          <w:lang w:val="nl-NL"/>
-        </w:rPr>
-      </w:pPr>
-    </w:p>
-    <w:p>
-      <w:pPr>
         <w:rPr>
           <w:lang w:val="nl-NL"/>
         </w:rPr>
@@ -6368,20 +6326,27 @@
     <w:p>
       <w:pPr>
         <w:rPr>
-          <w:lang w:val="nl-NL"/>
-        </w:rPr>
-      </w:pPr>
-      <w:r>
-        <w:rPr>
-          <w:color w:val="FF0000"/>
-          <w:lang w:val="nl-NL"/>
-        </w:rPr>
-        <w:t xml:space="preserve">Stukje uitleg wat hier te lezen gaat zijn, misschien beschrijving wat </w:t>
+          <w:rFonts w:ascii="Arial" w:hAnsi="Arial" w:cs="Arial"/>
+          <w:sz w:val="24"/>
+          <w:szCs w:val="24"/>
+          <w:lang w:val="nl-NL"/>
+        </w:rPr>
+      </w:pPr>
+      <w:r>
+        <w:rPr>
+          <w:rFonts w:ascii="Arial" w:hAnsi="Arial" w:cs="Arial"/>
+          <w:sz w:val="24"/>
+          <w:szCs w:val="24"/>
+          <w:lang w:val="nl-NL"/>
+        </w:rPr>
+        <w:t xml:space="preserve">Om de functionaliteiten van bol.com op een rijtje te zetten hebben wij een </w:t>
       </w:r>
       <w:proofErr w:type="spellStart"/>
       <w:r>
         <w:rPr>
-          <w:color w:val="FF0000"/>
+          <w:rFonts w:ascii="Arial" w:hAnsi="Arial" w:cs="Arial"/>
+          <w:sz w:val="24"/>
+          <w:szCs w:val="24"/>
           <w:lang w:val="nl-NL"/>
         </w:rPr>
         <w:t>use</w:t>
@@ -6389,29 +6354,41 @@
       <w:proofErr w:type="spellEnd"/>
       <w:r>
         <w:rPr>
-          <w:color w:val="FF0000"/>
-          <w:lang w:val="nl-NL"/>
-        </w:rPr>
-        <w:t xml:space="preserve"> cases zijn.</w:t>
-      </w:r>
-    </w:p>
-    <w:p>
-      <w:pPr>
-        <w:rPr>
-          <w:rFonts w:ascii="Arial" w:hAnsi="Arial" w:cs="Arial"/>
-          <w:sz w:val="24"/>
-          <w:szCs w:val="24"/>
-          <w:lang w:val="nl-NL"/>
-        </w:rPr>
-      </w:pPr>
-      <w:r>
-        <w:rPr>
-          <w:rFonts w:ascii="Arial" w:hAnsi="Arial" w:cs="Arial"/>
-          <w:sz w:val="24"/>
-          <w:szCs w:val="24"/>
-          <w:lang w:val="nl-NL"/>
-        </w:rPr>
-        <w:t xml:space="preserve">Om de functionaliteiten van bol.com op een rijtje te zetten hebben wij een </w:t>
+          <w:rFonts w:ascii="Arial" w:hAnsi="Arial" w:cs="Arial"/>
+          <w:sz w:val="24"/>
+          <w:szCs w:val="24"/>
+          <w:lang w:val="nl-NL"/>
+        </w:rPr>
+        <w:t xml:space="preserve"> case diagram gemaakt. Hierin staan de belangrijkste dingen die een gebruiker kan doen bij </w:t>
+      </w:r>
+      <w:commentRangeStart w:id="30"/>
+      <w:r>
+        <w:rPr>
+          <w:rFonts w:ascii="Arial" w:hAnsi="Arial" w:cs="Arial"/>
+          <w:sz w:val="24"/>
+          <w:szCs w:val="24"/>
+          <w:lang w:val="nl-NL"/>
+        </w:rPr>
+        <w:t xml:space="preserve">zijn/haar </w:t>
+      </w:r>
+      <w:commentRangeEnd w:id="30"/>
+      <w:r>
+        <w:rPr>
+          <w:rStyle w:val="CommentReference"/>
+          <w:rFonts w:ascii="Arial" w:hAnsi="Arial" w:cs="Arial"/>
+          <w:sz w:val="24"/>
+          <w:szCs w:val="24"/>
+        </w:rPr>
+        <w:commentReference w:id="30"/>
+      </w:r>
+      <w:r>
+        <w:rPr>
+          <w:rFonts w:ascii="Arial" w:hAnsi="Arial" w:cs="Arial"/>
+          <w:sz w:val="24"/>
+          <w:szCs w:val="24"/>
+          <w:lang w:val="nl-NL"/>
+        </w:rPr>
+        <w:t xml:space="preserve">bezoek aan bol.com. Deze functionaliteiten worden daarna uitgewerkt tot </w:t>
       </w:r>
       <w:proofErr w:type="spellStart"/>
       <w:r>
@@ -6431,126 +6408,77 @@
           <w:szCs w:val="24"/>
           <w:lang w:val="nl-NL"/>
         </w:rPr>
-        <w:t xml:space="preserve"> case diagram gemaakt. Hierin staan de belangrijkste dingen die een gebruiker kan doen bij </w:t>
-      </w:r>
-      <w:commentRangeStart w:id="30"/>
-      <w:r>
-        <w:rPr>
-          <w:rFonts w:ascii="Arial" w:hAnsi="Arial" w:cs="Arial"/>
-          <w:sz w:val="24"/>
-          <w:szCs w:val="24"/>
-          <w:lang w:val="nl-NL"/>
-        </w:rPr>
-        <w:t xml:space="preserve">zijn/haar </w:t>
-      </w:r>
-      <w:commentRangeEnd w:id="30"/>
-      <w:r>
-        <w:rPr>
-          <w:rStyle w:val="CommentReference"/>
-          <w:rFonts w:ascii="Arial" w:hAnsi="Arial" w:cs="Arial"/>
-          <w:sz w:val="24"/>
-          <w:szCs w:val="24"/>
-        </w:rPr>
-        <w:commentReference w:id="30"/>
-      </w:r>
-      <w:r>
-        <w:rPr>
-          <w:rFonts w:ascii="Arial" w:hAnsi="Arial" w:cs="Arial"/>
-          <w:sz w:val="24"/>
-          <w:szCs w:val="24"/>
-          <w:lang w:val="nl-NL"/>
-        </w:rPr>
-        <w:t xml:space="preserve">bezoek aan bol.com. Deze functionaliteiten worden daarna uitgewerkt tot </w:t>
+        <w:t xml:space="preserve"> case specificaties waarin stap voor stap </w:t>
+      </w:r>
+      <w:r>
+        <w:rPr>
+          <w:rFonts w:ascii="Arial" w:hAnsi="Arial" w:cs="Arial"/>
+          <w:sz w:val="24"/>
+          <w:szCs w:val="24"/>
+          <w:lang w:val="nl-NL"/>
+        </w:rPr>
+        <w:t>beschreven staat</w:t>
+      </w:r>
+      <w:r>
+        <w:rPr>
+          <w:rFonts w:ascii="Arial" w:hAnsi="Arial" w:cs="Arial"/>
+          <w:sz w:val="24"/>
+          <w:szCs w:val="24"/>
+          <w:lang w:val="nl-NL"/>
+        </w:rPr>
+        <w:t xml:space="preserve"> hoe de gebruiker </w:t>
+      </w:r>
+      <w:r>
+        <w:rPr>
+          <w:rFonts w:ascii="Arial" w:hAnsi="Arial" w:cs="Arial"/>
+          <w:sz w:val="24"/>
+          <w:szCs w:val="24"/>
+          <w:lang w:val="nl-NL"/>
+        </w:rPr>
+        <w:t>deze</w:t>
+      </w:r>
+      <w:r>
+        <w:rPr>
+          <w:rFonts w:ascii="Arial" w:hAnsi="Arial" w:cs="Arial"/>
+          <w:sz w:val="24"/>
+          <w:szCs w:val="24"/>
+          <w:lang w:val="nl-NL"/>
+        </w:rPr>
+        <w:t xml:space="preserve"> uitvoert.</w:t>
+      </w:r>
+    </w:p>
+    <w:p>
+      <w:pPr>
+        <w:rPr>
+          <w:lang w:val="nl-NL"/>
+        </w:rPr>
+      </w:pPr>
+    </w:p>
+    <w:p>
+      <w:pPr>
+        <w:pStyle w:val="Heading2"/>
+        <w:rPr>
+          <w:color w:val="auto"/>
+          <w:lang w:val="nl-NL"/>
+        </w:rPr>
+      </w:pPr>
+      <w:bookmarkStart w:id="31" w:name="_Toc502828013"/>
+      <w:r>
+        <w:rPr>
+          <w:lang w:val="nl-NL"/>
+        </w:rPr>
+        <w:t xml:space="preserve">4.1 </w:t>
       </w:r>
       <w:proofErr w:type="spellStart"/>
       <w:r>
         <w:rPr>
-          <w:rFonts w:ascii="Arial" w:hAnsi="Arial" w:cs="Arial"/>
-          <w:sz w:val="24"/>
-          <w:szCs w:val="24"/>
-          <w:lang w:val="nl-NL"/>
-        </w:rPr>
-        <w:t>use</w:t>
+          <w:lang w:val="nl-NL"/>
+        </w:rPr>
+        <w:t>Use</w:t>
       </w:r>
       <w:proofErr w:type="spellEnd"/>
       <w:r>
         <w:rPr>
-          <w:rFonts w:ascii="Arial" w:hAnsi="Arial" w:cs="Arial"/>
-          <w:sz w:val="24"/>
-          <w:szCs w:val="24"/>
-          <w:lang w:val="nl-NL"/>
-        </w:rPr>
-        <w:t xml:space="preserve"> case specificaties waarin stap voor stap </w:t>
-      </w:r>
-      <w:r>
-        <w:rPr>
-          <w:rFonts w:ascii="Arial" w:hAnsi="Arial" w:cs="Arial"/>
-          <w:sz w:val="24"/>
-          <w:szCs w:val="24"/>
-          <w:lang w:val="nl-NL"/>
-        </w:rPr>
-        <w:t>beschreven staat</w:t>
-      </w:r>
-      <w:r>
-        <w:rPr>
-          <w:rFonts w:ascii="Arial" w:hAnsi="Arial" w:cs="Arial"/>
-          <w:sz w:val="24"/>
-          <w:szCs w:val="24"/>
-          <w:lang w:val="nl-NL"/>
-        </w:rPr>
-        <w:t xml:space="preserve"> hoe de gebruiker </w:t>
-      </w:r>
-      <w:r>
-        <w:rPr>
-          <w:rFonts w:ascii="Arial" w:hAnsi="Arial" w:cs="Arial"/>
-          <w:sz w:val="24"/>
-          <w:szCs w:val="24"/>
-          <w:lang w:val="nl-NL"/>
-        </w:rPr>
-        <w:t>deze</w:t>
-      </w:r>
-      <w:r>
-        <w:rPr>
-          <w:rFonts w:ascii="Arial" w:hAnsi="Arial" w:cs="Arial"/>
-          <w:sz w:val="24"/>
-          <w:szCs w:val="24"/>
-          <w:lang w:val="nl-NL"/>
-        </w:rPr>
-        <w:t xml:space="preserve"> uitvoert.</w:t>
-      </w:r>
-    </w:p>
-    <w:p>
-      <w:pPr>
-        <w:rPr>
-          <w:lang w:val="nl-NL"/>
-        </w:rPr>
-      </w:pPr>
-    </w:p>
-    <w:p>
-      <w:pPr>
-        <w:pStyle w:val="Heading2"/>
-        <w:rPr>
-          <w:color w:val="auto"/>
-          <w:lang w:val="nl-NL"/>
-        </w:rPr>
-      </w:pPr>
-      <w:bookmarkStart w:id="31" w:name="_Toc502828013"/>
-      <w:r>
-        <w:rPr>
-          <w:lang w:val="nl-NL"/>
-        </w:rPr>
-        <w:t xml:space="preserve">4.1 </w:t>
-      </w:r>
-      <w:proofErr w:type="spellStart"/>
-      <w:r>
-        <w:rPr>
-          <w:lang w:val="nl-NL"/>
-        </w:rPr>
-        <w:t>Use</w:t>
-      </w:r>
-      <w:proofErr w:type="spellEnd"/>
-      <w:r>
-        <w:rPr>
           <w:lang w:val="nl-NL"/>
         </w:rPr>
         <w:t xml:space="preserve"> case diagram</w:t>
@@ -6563,52 +6491,6 @@
           <w:lang w:val="nl-NL"/>
         </w:rPr>
       </w:pPr>
-    </w:p>
-    <w:p>
-      <w:pPr>
-        <w:rPr>
-          <w:lang w:val="nl-NL"/>
-        </w:rPr>
-      </w:pPr>
-      <w:r>
-        <w:rPr>
-          <w:color w:val="FF0000"/>
-          <w:lang w:val="nl-NL"/>
-        </w:rPr>
-        <w:t>Stukje over welke functionaliteiten erin staan, welke onderdelen daarvoor nodig zijn (</w:t>
-      </w:r>
-      <w:proofErr w:type="spellStart"/>
-      <w:r>
-        <w:rPr>
-          <w:color w:val="FF0000"/>
-          <w:lang w:val="nl-NL"/>
-        </w:rPr>
-        <w:t>include</w:t>
-      </w:r>
-      <w:proofErr w:type="spellEnd"/>
-      <w:r>
-        <w:rPr>
-          <w:color w:val="FF0000"/>
-          <w:lang w:val="nl-NL"/>
-        </w:rPr>
-        <w:t xml:space="preserve"> </w:t>
-      </w:r>
-      <w:proofErr w:type="spellStart"/>
-      <w:r>
-        <w:rPr>
-          <w:color w:val="FF0000"/>
-          <w:lang w:val="nl-NL"/>
-        </w:rPr>
-        <w:t>extend</w:t>
-      </w:r>
-      <w:proofErr w:type="spellEnd"/>
-      <w:r>
-        <w:rPr>
-          <w:color w:val="FF0000"/>
-          <w:lang w:val="nl-NL"/>
-        </w:rPr>
-        <w:t>).</w:t>
-      </w:r>
     </w:p>
     <w:p>
       <w:pPr>
@@ -7018,124 +6900,988 @@
         </w:rPr>
         <w:t xml:space="preserve"> </w:t>
       </w:r>
-    </w:p>
-    <w:p>
-      <w:pPr>
-        <w:rPr>
-          <w:lang w:val="nl-NL"/>
-        </w:rPr>
-      </w:pPr>
-      <w:bookmarkStart w:id="35" w:name="_GoBack"/>
-      <w:bookmarkEnd w:id="35"/>
-    </w:p>
-    <w:p>
-      <w:pPr>
-        <w:rPr>
-          <w:lang w:val="nl-NL"/>
-        </w:rPr>
-      </w:pPr>
-    </w:p>
-    <w:p>
-      <w:pPr>
-        <w:rPr>
-          <w:lang w:val="nl-NL"/>
-        </w:rPr>
-      </w:pPr>
-    </w:p>
-    <w:p>
-      <w:pPr>
-        <w:rPr>
-          <w:lang w:val="nl-NL"/>
-        </w:rPr>
-      </w:pPr>
-    </w:p>
-    <w:p>
-      <w:pPr>
-        <w:rPr>
-          <w:lang w:val="nl-NL"/>
-        </w:rPr>
-      </w:pPr>
-    </w:p>
-    <w:p>
-      <w:pPr>
-        <w:rPr>
-          <w:lang w:val="nl-NL"/>
-        </w:rPr>
-      </w:pPr>
-    </w:p>
-    <w:p>
-      <w:pPr>
-        <w:rPr>
-          <w:lang w:val="nl-NL"/>
-        </w:rPr>
-      </w:pPr>
-    </w:p>
-    <w:p>
-      <w:pPr>
-        <w:rPr>
-          <w:lang w:val="nl-NL"/>
-        </w:rPr>
-      </w:pPr>
-    </w:p>
-    <w:p>
-      <w:pPr>
-        <w:rPr>
-          <w:lang w:val="nl-NL"/>
-        </w:rPr>
-      </w:pPr>
-    </w:p>
-    <w:p>
-      <w:pPr>
-        <w:rPr>
-          <w:lang w:val="nl-NL"/>
-        </w:rPr>
-      </w:pPr>
-    </w:p>
-    <w:p>
-      <w:pPr>
-        <w:rPr>
-          <w:lang w:val="nl-NL"/>
-        </w:rPr>
-      </w:pPr>
-    </w:p>
-    <w:p>
-      <w:pPr>
-        <w:rPr>
-          <w:lang w:val="nl-NL"/>
-        </w:rPr>
-      </w:pPr>
-    </w:p>
-    <w:p>
-      <w:pPr>
-        <w:rPr>
-          <w:lang w:val="nl-NL"/>
-        </w:rPr>
-      </w:pPr>
-    </w:p>
-    <w:p>
-      <w:pPr>
-        <w:rPr>
-          <w:lang w:val="nl-NL"/>
-        </w:rPr>
-      </w:pPr>
-    </w:p>
-    <w:p>
-      <w:pPr>
-        <w:rPr>
-          <w:lang w:val="nl-NL"/>
-        </w:rPr>
-      </w:pPr>
-    </w:p>
-    <w:p>
-      <w:pPr>
-        <w:rPr>
-          <w:lang w:val="nl-NL"/>
-        </w:rPr>
-      </w:pPr>
-    </w:p>
-    <w:p>
-      <w:pPr>
-        <w:rPr>
+      <w:proofErr w:type="spellStart"/>
+      <w:r>
+        <w:rPr>
+          <w:lang w:val="nl-NL"/>
+        </w:rPr>
+        <w:t>Use</w:t>
+      </w:r>
+      <w:proofErr w:type="spellEnd"/>
+      <w:r>
+        <w:rPr>
+          <w:lang w:val="nl-NL"/>
+        </w:rPr>
+        <w:t xml:space="preserve"> case specificaties</w:t>
+      </w:r>
+    </w:p>
+    <w:p>
+      <w:pPr>
+        <w:rPr>
+          <w:lang w:val="nl-NL"/>
+        </w:rPr>
+      </w:pPr>
+    </w:p>
+    <w:p>
+      <w:pPr>
+        <w:rPr>
+          <w:rFonts w:ascii="Arial" w:hAnsi="Arial" w:cs="Arial"/>
+          <w:sz w:val="24"/>
+          <w:szCs w:val="24"/>
+          <w:lang w:val="nl-NL"/>
+        </w:rPr>
+      </w:pPr>
+      <w:r>
+        <w:rPr>
+          <w:rFonts w:ascii="Arial" w:hAnsi="Arial" w:cs="Arial"/>
+          <w:sz w:val="24"/>
+          <w:szCs w:val="24"/>
+          <w:lang w:val="nl-NL"/>
+        </w:rPr>
+        <w:t xml:space="preserve">Een </w:t>
+      </w:r>
+      <w:proofErr w:type="spellStart"/>
+      <w:r>
+        <w:rPr>
+          <w:rFonts w:ascii="Arial" w:hAnsi="Arial" w:cs="Arial"/>
+          <w:sz w:val="24"/>
+          <w:szCs w:val="24"/>
+          <w:lang w:val="nl-NL"/>
+        </w:rPr>
+        <w:t>use</w:t>
+      </w:r>
+      <w:proofErr w:type="spellEnd"/>
+      <w:r>
+        <w:rPr>
+          <w:rFonts w:ascii="Arial" w:hAnsi="Arial" w:cs="Arial"/>
+          <w:sz w:val="24"/>
+          <w:szCs w:val="24"/>
+          <w:lang w:val="nl-NL"/>
+        </w:rPr>
+        <w:t xml:space="preserve"> case specificatie is een overzicht waarin de informatie staat die hoort bij het uitvoeren van een functionaliteit. Zo staan er gegevens in wie het uitvoert, wat de benodigde precondities zijn, de stappen stap voor stap uitgelegd, mogelijke andere scenario’s en het resultaat na het uitvoeren van die functionaliteit.</w:t>
+      </w:r>
+    </w:p>
+    <w:p>
+      <w:pPr>
+        <w:pStyle w:val="Heading3"/>
+        <w:rPr>
+          <w:lang w:val="nl-NL"/>
+        </w:rPr>
+      </w:pPr>
+      <w:r>
+        <w:rPr>
+          <w:lang w:val="nl-NL"/>
+        </w:rPr>
+        <w:lastRenderedPageBreak/>
+        <w:t>4.2.1 Registreren</w:t>
+      </w:r>
+    </w:p>
+    <w:p>
+      <w:pPr>
+        <w:rPr>
+          <w:rFonts w:ascii="Arial" w:hAnsi="Arial" w:cs="Arial"/>
+          <w:sz w:val="24"/>
+          <w:szCs w:val="24"/>
+          <w:lang w:val="nl-NL"/>
+        </w:rPr>
+      </w:pPr>
+      <w:r>
+        <w:rPr>
+          <w:noProof/>
+        </w:rPr>
+        <w:drawing>
+          <wp:anchor distT="0" distB="0" distL="114300" distR="114300" simplePos="0" relativeHeight="251711488" behindDoc="0" locked="0" layoutInCell="1" allowOverlap="1" wp14:anchorId="4461286E" wp14:editId="511EB475">
+            <wp:simplePos x="0" y="0"/>
+            <wp:positionH relativeFrom="margin">
+              <wp:posOffset>3268980</wp:posOffset>
+            </wp:positionH>
+            <wp:positionV relativeFrom="paragraph">
+              <wp:posOffset>5080</wp:posOffset>
+            </wp:positionV>
+            <wp:extent cx="2941320" cy="3643630"/>
+            <wp:effectExtent l="0" t="0" r="0" b="0"/>
+            <wp:wrapSquare wrapText="bothSides"/>
+            <wp:docPr id="101" name="Picture 101"/>
+            <wp:cNvGraphicFramePr>
+              <a:graphicFrameLocks xmlns:a="http://schemas.openxmlformats.org/drawingml/2006/main" noChangeAspect="1"/>
+            </wp:cNvGraphicFramePr>
+            <a:graphic xmlns:a="http://schemas.openxmlformats.org/drawingml/2006/main">
+              <a:graphicData uri="http://schemas.openxmlformats.org/drawingml/2006/picture">
+                <pic:pic xmlns:pic="http://schemas.openxmlformats.org/drawingml/2006/picture">
+                  <pic:nvPicPr>
+                    <pic:cNvPr id="1" name=""/>
+                    <pic:cNvPicPr/>
+                  </pic:nvPicPr>
+                  <pic:blipFill>
+                    <a:blip r:embed="rId22">
+                      <a:extLst>
+                        <a:ext uri="{28A0092B-C50C-407E-A947-70E740481C1C}">
+                          <a14:useLocalDpi xmlns:a14="http://schemas.microsoft.com/office/drawing/2010/main" val="0"/>
+                        </a:ext>
+                      </a:extLst>
+                    </a:blip>
+                    <a:stretch>
+                      <a:fillRect/>
+                    </a:stretch>
+                  </pic:blipFill>
+                  <pic:spPr>
+                    <a:xfrm>
+                      <a:off x="0" y="0"/>
+                      <a:ext cx="2941320" cy="3643630"/>
+                    </a:xfrm>
+                    <a:prstGeom prst="rect">
+                      <a:avLst/>
+                    </a:prstGeom>
+                  </pic:spPr>
+                </pic:pic>
+              </a:graphicData>
+            </a:graphic>
+          </wp:anchor>
+        </w:drawing>
+      </w:r>
+    </w:p>
+    <w:p>
+      <w:pPr>
+        <w:rPr>
+          <w:rFonts w:ascii="Arial" w:hAnsi="Arial" w:cs="Arial"/>
+          <w:sz w:val="24"/>
+          <w:szCs w:val="24"/>
+          <w:lang w:val="nl-NL"/>
+        </w:rPr>
+      </w:pPr>
+      <w:r>
+        <w:rPr>
+          <w:rFonts w:ascii="Arial" w:hAnsi="Arial" w:cs="Arial"/>
+          <w:sz w:val="24"/>
+          <w:szCs w:val="24"/>
+          <w:lang w:val="nl-NL"/>
+        </w:rPr>
+        <w:t xml:space="preserve">In figuur </w:t>
+      </w:r>
+      <w:commentRangeStart w:id="35"/>
+      <w:r>
+        <w:rPr>
+          <w:rFonts w:ascii="Arial" w:hAnsi="Arial" w:cs="Arial"/>
+          <w:sz w:val="24"/>
+          <w:szCs w:val="24"/>
+          <w:lang w:val="nl-NL"/>
+        </w:rPr>
+        <w:t>x</w:t>
+      </w:r>
+      <w:commentRangeEnd w:id="35"/>
+      <w:r>
+        <w:rPr>
+          <w:rStyle w:val="CommentReference"/>
+        </w:rPr>
+        <w:commentReference w:id="35"/>
+      </w:r>
+      <w:r>
+        <w:rPr>
+          <w:rFonts w:ascii="Arial" w:hAnsi="Arial" w:cs="Arial"/>
+          <w:sz w:val="24"/>
+          <w:szCs w:val="24"/>
+          <w:lang w:val="nl-NL"/>
+        </w:rPr>
+        <w:t xml:space="preserve"> staat dat a</w:t>
+      </w:r>
+      <w:r>
+        <w:rPr>
+          <w:rFonts w:ascii="Arial" w:hAnsi="Arial" w:cs="Arial"/>
+          <w:sz w:val="24"/>
+          <w:szCs w:val="24"/>
+          <w:lang w:val="nl-NL"/>
+        </w:rPr>
+        <w:t>ls een klant een account wil registreren bij bol.com zal hij/zijn als eerste geen account moeten hebben. Daarna worden de stappen uitgelegd welke de gebruiker moet volgen om zijn/haar account aan te kunnen maken. Dit is onder andere het invullen van zijn/haar persoonlijke gegevens bij stap 7. Hier zou het mogelijk fout kunnen gaan als de gebruiker verkeerde gegevens invult, als dit gebeurt toont bol.com een melding waarin staat beschreven wat er fout is gegaan. Als de stappen verder goed uitgevoerd zijn heeft de klant een account aangemaakt.</w:t>
+      </w:r>
+    </w:p>
+    <w:p>
+      <w:pPr>
+        <w:rPr>
+          <w:rFonts w:ascii="Arial" w:hAnsi="Arial" w:cs="Arial"/>
+          <w:sz w:val="24"/>
+          <w:szCs w:val="24"/>
+          <w:lang w:val="nl-NL"/>
+        </w:rPr>
+      </w:pPr>
+    </w:p>
+    <w:p>
+      <w:pPr>
+        <w:rPr>
+          <w:rFonts w:ascii="Arial" w:hAnsi="Arial" w:cs="Arial"/>
+          <w:sz w:val="24"/>
+          <w:szCs w:val="24"/>
+          <w:lang w:val="nl-NL"/>
+        </w:rPr>
+      </w:pPr>
+    </w:p>
+    <w:p>
+      <w:pPr>
+        <w:rPr>
+          <w:rFonts w:ascii="Arial" w:hAnsi="Arial" w:cs="Arial"/>
+          <w:sz w:val="24"/>
+          <w:szCs w:val="24"/>
+          <w:lang w:val="nl-NL"/>
+        </w:rPr>
+      </w:pPr>
+    </w:p>
+    <w:p>
+      <w:pPr>
+        <w:rPr>
+          <w:rFonts w:ascii="Arial" w:hAnsi="Arial" w:cs="Arial"/>
+          <w:sz w:val="24"/>
+          <w:szCs w:val="24"/>
+          <w:lang w:val="nl-NL"/>
+        </w:rPr>
+      </w:pPr>
+      <w:r>
+        <w:rPr>
+          <w:rStyle w:val="CommentReference"/>
+        </w:rPr>
+        <w:commentReference w:id="36"/>
+      </w:r>
+    </w:p>
+    <w:p>
+      <w:pPr>
+        <w:pStyle w:val="Heading3"/>
+        <w:rPr>
+          <w:lang w:val="nl-NL"/>
+        </w:rPr>
+      </w:pPr>
+      <w:r>
+        <w:rPr>
+          <w:lang w:val="nl-NL"/>
+        </w:rPr>
+        <w:t>4.2.2 Detail pagina</w:t>
+      </w:r>
+    </w:p>
+    <w:p>
+      <w:pPr>
+        <w:rPr>
+          <w:rFonts w:ascii="Arial" w:hAnsi="Arial" w:cs="Arial"/>
+          <w:sz w:val="24"/>
+          <w:szCs w:val="24"/>
+          <w:lang w:val="nl-NL"/>
+        </w:rPr>
+      </w:pPr>
+      <w:r>
+        <w:rPr>
+          <w:noProof/>
+        </w:rPr>
+        <w:drawing>
+          <wp:anchor distT="0" distB="0" distL="114300" distR="114300" simplePos="0" relativeHeight="251712512" behindDoc="0" locked="0" layoutInCell="1" allowOverlap="1" wp14:anchorId="7E6F8DBE" wp14:editId="773DCB82">
+            <wp:simplePos x="0" y="0"/>
+            <wp:positionH relativeFrom="margin">
+              <wp:align>left</wp:align>
+            </wp:positionH>
+            <wp:positionV relativeFrom="paragraph">
+              <wp:posOffset>294005</wp:posOffset>
+            </wp:positionV>
+            <wp:extent cx="3200400" cy="3131185"/>
+            <wp:effectExtent l="0" t="0" r="0" b="0"/>
+            <wp:wrapSquare wrapText="bothSides"/>
+            <wp:docPr id="102" name="Picture 102"/>
+            <wp:cNvGraphicFramePr>
+              <a:graphicFrameLocks xmlns:a="http://schemas.openxmlformats.org/drawingml/2006/main" noChangeAspect="1"/>
+            </wp:cNvGraphicFramePr>
+            <a:graphic xmlns:a="http://schemas.openxmlformats.org/drawingml/2006/main">
+              <a:graphicData uri="http://schemas.openxmlformats.org/drawingml/2006/picture">
+                <pic:pic xmlns:pic="http://schemas.openxmlformats.org/drawingml/2006/picture">
+                  <pic:nvPicPr>
+                    <pic:cNvPr id="1" name=""/>
+                    <pic:cNvPicPr/>
+                  </pic:nvPicPr>
+                  <pic:blipFill>
+                    <a:blip r:embed="rId23">
+                      <a:extLst>
+                        <a:ext uri="{28A0092B-C50C-407E-A947-70E740481C1C}">
+                          <a14:useLocalDpi xmlns:a14="http://schemas.microsoft.com/office/drawing/2010/main" val="0"/>
+                        </a:ext>
+                      </a:extLst>
+                    </a:blip>
+                    <a:stretch>
+                      <a:fillRect/>
+                    </a:stretch>
+                  </pic:blipFill>
+                  <pic:spPr>
+                    <a:xfrm>
+                      <a:off x="0" y="0"/>
+                      <a:ext cx="3200400" cy="3131185"/>
+                    </a:xfrm>
+                    <a:prstGeom prst="rect">
+                      <a:avLst/>
+                    </a:prstGeom>
+                  </pic:spPr>
+                </pic:pic>
+              </a:graphicData>
+            </a:graphic>
+            <wp14:sizeRelH relativeFrom="margin">
+              <wp14:pctWidth>0</wp14:pctWidth>
+            </wp14:sizeRelH>
+          </wp:anchor>
+        </w:drawing>
+      </w:r>
+    </w:p>
+    <w:p>
+      <w:pPr>
+        <w:ind w:left="5040"/>
+        <w:rPr>
+          <w:rFonts w:ascii="Arial" w:hAnsi="Arial" w:cs="Arial"/>
+          <w:sz w:val="24"/>
+          <w:szCs w:val="24"/>
+          <w:lang w:val="nl-NL"/>
+        </w:rPr>
+      </w:pPr>
+      <w:r>
+        <w:rPr>
+          <w:rFonts w:ascii="Arial" w:hAnsi="Arial" w:cs="Arial"/>
+          <w:sz w:val="24"/>
+          <w:szCs w:val="24"/>
+          <w:lang w:val="nl-NL"/>
+        </w:rPr>
+        <w:t xml:space="preserve">Figuur </w:t>
+      </w:r>
+      <w:commentRangeStart w:id="37"/>
+      <w:r>
+        <w:rPr>
+          <w:rFonts w:ascii="Arial" w:hAnsi="Arial" w:cs="Arial"/>
+          <w:sz w:val="24"/>
+          <w:szCs w:val="24"/>
+          <w:lang w:val="nl-NL"/>
+        </w:rPr>
+        <w:t>x</w:t>
+      </w:r>
+      <w:commentRangeEnd w:id="37"/>
+      <w:r>
+        <w:rPr>
+          <w:rStyle w:val="CommentReference"/>
+        </w:rPr>
+        <w:commentReference w:id="37"/>
+      </w:r>
+      <w:r>
+        <w:rPr>
+          <w:rFonts w:ascii="Arial" w:hAnsi="Arial" w:cs="Arial"/>
+          <w:sz w:val="24"/>
+          <w:szCs w:val="24"/>
+          <w:lang w:val="nl-NL"/>
+        </w:rPr>
+        <w:t xml:space="preserve"> beschrijft wat er moet gebeuren als een gebruiker een product detail pagina van een desgewenst product wil bekijken. Als preconditie zal de gebruiker zich op de pagina van bol.com moeten bevinden, en zal het gewenste product aanwezig moeten zijn bij bol.com. De gebruiker doorloopt de stappen om het product te kunnen bekijken. Er is een alternatieve mogelijkheid bij stap 1, namelijk dat het gezochte product zich bevindt op de homepagina onder het kopje </w:t>
+      </w:r>
+      <w:r>
+        <w:rPr>
+          <w:rFonts w:ascii="Arial" w:hAnsi="Arial" w:cs="Arial"/>
+          <w:sz w:val="24"/>
+          <w:szCs w:val="24"/>
+          <w:lang w:val="nl-NL"/>
+        </w:rPr>
+        <w:t>‘</w:t>
+      </w:r>
+      <w:r>
+        <w:rPr>
+          <w:rFonts w:ascii="Arial" w:hAnsi="Arial" w:cs="Arial"/>
+          <w:sz w:val="24"/>
+          <w:szCs w:val="24"/>
+          <w:lang w:val="nl-NL"/>
+        </w:rPr>
+        <w:t xml:space="preserve">Tips voor jou’. Als dit zo is gaat de gebruiker verder bij stap 3. Als resultaat zal de gebruiker de detailpagina kunnen bekijken van het </w:t>
+      </w:r>
+      <w:commentRangeStart w:id="38"/>
+      <w:commentRangeStart w:id="39"/>
+      <w:r>
+        <w:rPr>
+          <w:rFonts w:ascii="Arial" w:hAnsi="Arial" w:cs="Arial"/>
+          <w:sz w:val="24"/>
+          <w:szCs w:val="24"/>
+          <w:lang w:val="nl-NL"/>
+        </w:rPr>
+        <w:t>ge</w:t>
+      </w:r>
+      <w:commentRangeEnd w:id="38"/>
+      <w:commentRangeEnd w:id="39"/>
+      <w:r>
+        <w:rPr>
+          <w:rStyle w:val="CommentReference"/>
+        </w:rPr>
+        <w:commentReference w:id="39"/>
+      </w:r>
+      <w:r>
+        <w:rPr>
+          <w:rStyle w:val="CommentReference"/>
+        </w:rPr>
+        <w:commentReference w:id="38"/>
+      </w:r>
+      <w:r>
+        <w:rPr>
+          <w:rFonts w:ascii="Arial" w:hAnsi="Arial" w:cs="Arial"/>
+          <w:sz w:val="24"/>
+          <w:szCs w:val="24"/>
+          <w:lang w:val="nl-NL"/>
+        </w:rPr>
+        <w:t>wenste product.</w:t>
+      </w:r>
+    </w:p>
+    <w:p>
+      <w:pPr>
+        <w:pStyle w:val="Heading3"/>
+        <w:rPr>
+          <w:lang w:val="nl-NL"/>
+        </w:rPr>
+      </w:pPr>
+      <w:r>
+        <w:rPr>
+          <w:lang w:val="nl-NL"/>
+        </w:rPr>
+        <w:lastRenderedPageBreak/>
+        <w:t>4.2.3 Review schrijven</w:t>
+      </w:r>
+    </w:p>
+    <w:p>
+      <w:pPr>
+        <w:rPr>
+          <w:lang w:val="nl-NL"/>
+        </w:rPr>
+      </w:pPr>
+      <w:r>
+        <w:rPr>
+          <w:noProof/>
+        </w:rPr>
+        <w:drawing>
+          <wp:anchor distT="0" distB="0" distL="114300" distR="114300" simplePos="0" relativeHeight="251713536" behindDoc="0" locked="0" layoutInCell="1" allowOverlap="1" wp14:anchorId="4202075F" wp14:editId="588A9A57">
+            <wp:simplePos x="0" y="0"/>
+            <wp:positionH relativeFrom="margin">
+              <wp:posOffset>2766060</wp:posOffset>
+            </wp:positionH>
+            <wp:positionV relativeFrom="paragraph">
+              <wp:posOffset>5080</wp:posOffset>
+            </wp:positionV>
+            <wp:extent cx="3718560" cy="4106545"/>
+            <wp:effectExtent l="0" t="0" r="0" b="8255"/>
+            <wp:wrapSquare wrapText="bothSides"/>
+            <wp:docPr id="103" name="Picture 103"/>
+            <wp:cNvGraphicFramePr>
+              <a:graphicFrameLocks xmlns:a="http://schemas.openxmlformats.org/drawingml/2006/main" noChangeAspect="1"/>
+            </wp:cNvGraphicFramePr>
+            <a:graphic xmlns:a="http://schemas.openxmlformats.org/drawingml/2006/main">
+              <a:graphicData uri="http://schemas.openxmlformats.org/drawingml/2006/picture">
+                <pic:pic xmlns:pic="http://schemas.openxmlformats.org/drawingml/2006/picture">
+                  <pic:nvPicPr>
+                    <pic:cNvPr id="1" name=""/>
+                    <pic:cNvPicPr/>
+                  </pic:nvPicPr>
+                  <pic:blipFill>
+                    <a:blip r:embed="rId24">
+                      <a:extLst>
+                        <a:ext uri="{28A0092B-C50C-407E-A947-70E740481C1C}">
+                          <a14:useLocalDpi xmlns:a14="http://schemas.microsoft.com/office/drawing/2010/main" val="0"/>
+                        </a:ext>
+                      </a:extLst>
+                    </a:blip>
+                    <a:stretch>
+                      <a:fillRect/>
+                    </a:stretch>
+                  </pic:blipFill>
+                  <pic:spPr>
+                    <a:xfrm>
+                      <a:off x="0" y="0"/>
+                      <a:ext cx="3718560" cy="4106545"/>
+                    </a:xfrm>
+                    <a:prstGeom prst="rect">
+                      <a:avLst/>
+                    </a:prstGeom>
+                  </pic:spPr>
+                </pic:pic>
+              </a:graphicData>
+            </a:graphic>
+            <wp14:sizeRelH relativeFrom="margin">
+              <wp14:pctWidth>0</wp14:pctWidth>
+            </wp14:sizeRelH>
+          </wp:anchor>
+        </w:drawing>
+      </w:r>
+    </w:p>
+    <w:p>
+      <w:pPr>
+        <w:pStyle w:val="NoSpacing"/>
+      </w:pPr>
+      <w:r>
+        <w:rPr>
+          <w:rFonts w:ascii="Arial" w:hAnsi="Arial" w:cs="Arial"/>
+          <w:sz w:val="24"/>
+          <w:szCs w:val="24"/>
+        </w:rPr>
+        <w:t xml:space="preserve">Als een klant een review van een product wil schrijven op bol.com zal deze de stappen zoals in figuur </w:t>
+      </w:r>
+      <w:commentRangeStart w:id="40"/>
+      <w:r>
+        <w:rPr>
+          <w:rFonts w:ascii="Arial" w:hAnsi="Arial" w:cs="Arial"/>
+          <w:sz w:val="24"/>
+          <w:szCs w:val="24"/>
+        </w:rPr>
+        <w:t>x</w:t>
+      </w:r>
+      <w:commentRangeEnd w:id="40"/>
+      <w:r>
+        <w:rPr>
+          <w:rStyle w:val="CommentReference"/>
+          <w:rFonts w:ascii="Verdana" w:eastAsiaTheme="minorHAnsi" w:hAnsi="Verdana"/>
+          <w:lang w:val="en-US" w:eastAsia="en-US"/>
+        </w:rPr>
+        <w:commentReference w:id="40"/>
+      </w:r>
+      <w:r>
+        <w:rPr>
+          <w:rFonts w:ascii="Arial" w:hAnsi="Arial" w:cs="Arial"/>
+          <w:sz w:val="24"/>
+          <w:szCs w:val="24"/>
+        </w:rPr>
+        <w:t xml:space="preserve"> staan beschreven uit voeren. Als eerste zal de gebruiker ingelogd moeten zijn en moeten navigeren naar het betreffende product. Bij stap 5 is het optioneel om plus- en/of minpunten toe te voegen en om persoonlijke gegevens in te voeren. Dit staat vermeld bij het eerste alternatieve scenario. Een ander alternatief </w:t>
+      </w:r>
+      <w:r>
+        <w:rPr>
+          <w:rFonts w:ascii="Arial" w:hAnsi="Arial" w:cs="Arial"/>
+          <w:sz w:val="24"/>
+          <w:szCs w:val="24"/>
+        </w:rPr>
+        <w:t xml:space="preserve">scenario </w:t>
+      </w:r>
+      <w:r>
+        <w:rPr>
+          <w:rFonts w:ascii="Arial" w:hAnsi="Arial" w:cs="Arial"/>
+          <w:sz w:val="24"/>
+          <w:szCs w:val="24"/>
+        </w:rPr>
+        <w:t>is om bij stap 8 de geschreven review aan te passen</w:t>
+      </w:r>
+      <w:r>
+        <w:rPr>
+          <w:rFonts w:ascii="Arial" w:hAnsi="Arial" w:cs="Arial"/>
+          <w:sz w:val="24"/>
+          <w:szCs w:val="24"/>
+        </w:rPr>
+        <w:t xml:space="preserve">, dit is niet verplicht. Wat er fout zou kunnen gaan bij het uitvoeren van deze functionaliteit is dat de gebruiker geen titel geeft aan de review, er geen sterren worden gegeven, of dat er geen profielnaam wordt </w:t>
+      </w:r>
+      <w:r>
+        <w:rPr>
+          <w:rStyle w:val="CommentReference"/>
+          <w:rFonts w:ascii="Verdana" w:eastAsiaTheme="minorHAnsi" w:hAnsi="Verdana"/>
+          <w:lang w:val="en-US" w:eastAsia="en-US"/>
+        </w:rPr>
+        <w:commentReference w:id="41"/>
+      </w:r>
+      <w:r>
+        <w:rPr>
+          <w:rFonts w:ascii="Arial" w:hAnsi="Arial" w:cs="Arial"/>
+          <w:sz w:val="24"/>
+          <w:szCs w:val="24"/>
+        </w:rPr>
+        <w:t>opgegeven. Mocht dit gebeuren dan geeft bol.com een melding en zal de gebruiker dit aan moeten passen. Als resultaat is de review toegevoegd aan het product.</w:t>
+      </w:r>
+    </w:p>
+    <w:p>
+      <w:pPr>
+        <w:pStyle w:val="Heading3"/>
+        <w:rPr>
+          <w:lang w:val="nl-NL"/>
+        </w:rPr>
+      </w:pPr>
+    </w:p>
+    <w:p>
+      <w:pPr>
+        <w:pStyle w:val="Heading3"/>
+        <w:rPr>
+          <w:lang w:val="nl-NL"/>
+        </w:rPr>
+      </w:pPr>
+      <w:r>
+        <w:rPr>
+          <w:lang w:val="nl-NL"/>
+        </w:rPr>
+        <w:t xml:space="preserve">4.2.4 </w:t>
+      </w:r>
+      <w:r>
+        <w:rPr>
+          <w:lang w:val="nl-NL"/>
+        </w:rPr>
+        <w:t>Product toevoegen aan winkelwagen.</w:t>
+      </w:r>
+    </w:p>
+    <w:p>
+      <w:pPr>
+        <w:rPr>
+          <w:lang w:val="nl-NL"/>
+        </w:rPr>
+      </w:pPr>
+      <w:r>
+        <w:rPr>
+          <w:noProof/>
+        </w:rPr>
+        <w:drawing>
+          <wp:anchor distT="0" distB="0" distL="114300" distR="114300" simplePos="0" relativeHeight="251714560" behindDoc="0" locked="0" layoutInCell="1" allowOverlap="1" wp14:anchorId="2F5942F3" wp14:editId="32B5D479">
+            <wp:simplePos x="0" y="0"/>
+            <wp:positionH relativeFrom="margin">
+              <wp:align>left</wp:align>
+            </wp:positionH>
+            <wp:positionV relativeFrom="paragraph">
+              <wp:posOffset>254000</wp:posOffset>
+            </wp:positionV>
+            <wp:extent cx="3350260" cy="3025140"/>
+            <wp:effectExtent l="0" t="0" r="2540" b="3810"/>
+            <wp:wrapSquare wrapText="bothSides"/>
+            <wp:docPr id="104" name="Picture 104"/>
+            <wp:cNvGraphicFramePr>
+              <a:graphicFrameLocks xmlns:a="http://schemas.openxmlformats.org/drawingml/2006/main" noChangeAspect="1"/>
+            </wp:cNvGraphicFramePr>
+            <a:graphic xmlns:a="http://schemas.openxmlformats.org/drawingml/2006/main">
+              <a:graphicData uri="http://schemas.openxmlformats.org/drawingml/2006/picture">
+                <pic:pic xmlns:pic="http://schemas.openxmlformats.org/drawingml/2006/picture">
+                  <pic:nvPicPr>
+                    <pic:cNvPr id="1" name=""/>
+                    <pic:cNvPicPr/>
+                  </pic:nvPicPr>
+                  <pic:blipFill>
+                    <a:blip r:embed="rId25">
+                      <a:extLst>
+                        <a:ext uri="{28A0092B-C50C-407E-A947-70E740481C1C}">
+                          <a14:useLocalDpi xmlns:a14="http://schemas.microsoft.com/office/drawing/2010/main" val="0"/>
+                        </a:ext>
+                      </a:extLst>
+                    </a:blip>
+                    <a:stretch>
+                      <a:fillRect/>
+                    </a:stretch>
+                  </pic:blipFill>
+                  <pic:spPr>
+                    <a:xfrm>
+                      <a:off x="0" y="0"/>
+                      <a:ext cx="3350260" cy="3025140"/>
+                    </a:xfrm>
+                    <a:prstGeom prst="rect">
+                      <a:avLst/>
+                    </a:prstGeom>
+                  </pic:spPr>
+                </pic:pic>
+              </a:graphicData>
+            </a:graphic>
+            <wp14:sizeRelH relativeFrom="margin">
+              <wp14:pctWidth>0</wp14:pctWidth>
+            </wp14:sizeRelH>
+            <wp14:sizeRelV relativeFrom="margin">
+              <wp14:pctHeight>0</wp14:pctHeight>
+            </wp14:sizeRelV>
+          </wp:anchor>
+        </w:drawing>
+      </w:r>
+    </w:p>
+    <w:p>
+      <w:pPr>
+        <w:rPr>
+          <w:lang w:val="nl-NL"/>
+        </w:rPr>
+      </w:pPr>
+    </w:p>
+    <w:p>
+      <w:pPr>
+        <w:rPr>
+          <w:rFonts w:ascii="Arial" w:hAnsi="Arial" w:cs="Arial"/>
+          <w:sz w:val="24"/>
+          <w:szCs w:val="24"/>
+        </w:rPr>
+      </w:pPr>
+      <w:r>
+        <w:rPr>
+          <w:rFonts w:ascii="Arial" w:hAnsi="Arial" w:cs="Arial"/>
+          <w:sz w:val="24"/>
+          <w:szCs w:val="24"/>
+        </w:rPr>
+        <w:t>…</w:t>
+      </w:r>
+      <w:bookmarkStart w:id="42" w:name="_GoBack"/>
+      <w:bookmarkEnd w:id="42"/>
+    </w:p>
+    <w:p>
+      <w:pPr>
+        <w:rPr>
+          <w:lang w:val="nl-NL"/>
+        </w:rPr>
+      </w:pPr>
+    </w:p>
+    <w:p>
+      <w:pPr>
+        <w:rPr>
+          <w:lang w:val="nl-NL"/>
+        </w:rPr>
+      </w:pPr>
+    </w:p>
+    <w:p>
+      <w:pPr>
+        <w:rPr>
+          <w:lang w:val="nl-NL"/>
+        </w:rPr>
+      </w:pPr>
+    </w:p>
+    <w:p>
+      <w:pPr>
+        <w:rPr>
+          <w:lang w:val="nl-NL"/>
+        </w:rPr>
+      </w:pPr>
+    </w:p>
+    <w:p>
+      <w:pPr>
+        <w:rPr>
+          <w:lang w:val="nl-NL"/>
+        </w:rPr>
+      </w:pPr>
+    </w:p>
+    <w:p>
+      <w:pPr>
+        <w:rPr>
+          <w:lang w:val="nl-NL"/>
+        </w:rPr>
+      </w:pPr>
+    </w:p>
+    <w:p>
+      <w:pPr>
+        <w:rPr>
+          <w:lang w:val="nl-NL"/>
+        </w:rPr>
+      </w:pPr>
+    </w:p>
+    <w:p>
+      <w:pPr>
+        <w:rPr>
+          <w:lang w:val="nl-NL"/>
+        </w:rPr>
+      </w:pPr>
+    </w:p>
+    <w:p>
+      <w:pPr>
+        <w:rPr>
+          <w:lang w:val="nl-NL"/>
+        </w:rPr>
+      </w:pPr>
+    </w:p>
+    <w:p>
+      <w:pPr>
+        <w:rPr>
+          <w:lang w:val="nl-NL"/>
+        </w:rPr>
+      </w:pPr>
+    </w:p>
+    <w:p>
+      <w:pPr>
+        <w:rPr>
+          <w:lang w:val="nl-NL"/>
+        </w:rPr>
+      </w:pPr>
+    </w:p>
+    <w:p>
+      <w:pPr>
+        <w:pStyle w:val="Heading3"/>
+        <w:rPr>
+          <w:lang w:val="nl-NL"/>
+        </w:rPr>
+      </w:pPr>
+      <w:r>
+        <w:rPr>
+          <w:lang w:val="nl-NL"/>
+        </w:rPr>
+        <w:t xml:space="preserve">4.2.5 </w:t>
+      </w:r>
+      <w:r>
+        <w:rPr>
+          <w:lang w:val="nl-NL"/>
+        </w:rPr>
+        <w:t>Wachtwoord wijzigen</w:t>
+      </w:r>
+    </w:p>
+    <w:p>
+      <w:pPr>
+        <w:rPr>
+          <w:lang w:val="nl-NL"/>
+        </w:rPr>
+      </w:pPr>
+    </w:p>
+    <w:p>
+      <w:pPr>
+        <w:pStyle w:val="Heading3"/>
+        <w:rPr>
+          <w:lang w:val="nl-NL"/>
+        </w:rPr>
+      </w:pPr>
+      <w:r>
+        <w:rPr>
+          <w:lang w:val="nl-NL"/>
+        </w:rPr>
+        <w:t>4.2.6 Live chatten</w:t>
+      </w:r>
+    </w:p>
+    <w:p>
+      <w:pPr>
+        <w:rPr>
+          <w:rFonts w:ascii="Arial" w:hAnsi="Arial" w:cs="Arial"/>
+          <w:sz w:val="24"/>
+          <w:szCs w:val="24"/>
+          <w:lang w:val="nl-NL"/>
+        </w:rPr>
+      </w:pPr>
+    </w:p>
+    <w:p>
+      <w:pPr>
+        <w:rPr>
+          <w:rFonts w:ascii="Arial" w:hAnsi="Arial" w:cs="Arial"/>
+          <w:sz w:val="24"/>
+          <w:szCs w:val="24"/>
+          <w:lang w:val="nl-NL"/>
+        </w:rPr>
+      </w:pPr>
+    </w:p>
+    <w:p>
+      <w:pPr>
+        <w:rPr>
+          <w:rFonts w:ascii="Arial" w:hAnsi="Arial" w:cs="Arial"/>
+          <w:sz w:val="24"/>
+          <w:szCs w:val="24"/>
+          <w:lang w:val="nl-NL"/>
+        </w:rPr>
+      </w:pPr>
+    </w:p>
+    <w:p>
+      <w:pPr>
+        <w:rPr>
+          <w:rFonts w:ascii="Arial" w:hAnsi="Arial" w:cs="Arial"/>
+          <w:sz w:val="24"/>
+          <w:szCs w:val="24"/>
+          <w:lang w:val="nl-NL"/>
+        </w:rPr>
+      </w:pPr>
+    </w:p>
+    <w:p>
+      <w:pPr>
+        <w:rPr>
+          <w:rFonts w:ascii="Arial" w:hAnsi="Arial" w:cs="Arial"/>
+          <w:sz w:val="24"/>
+          <w:szCs w:val="24"/>
+          <w:lang w:val="nl-NL"/>
+        </w:rPr>
+      </w:pPr>
+    </w:p>
+    <w:p>
+      <w:pPr>
+        <w:rPr>
+          <w:rFonts w:ascii="Arial" w:hAnsi="Arial" w:cs="Arial"/>
+          <w:sz w:val="24"/>
+          <w:szCs w:val="24"/>
+          <w:lang w:val="nl-NL"/>
+        </w:rPr>
+      </w:pPr>
+    </w:p>
+    <w:p>
+      <w:pPr>
+        <w:rPr>
+          <w:rFonts w:ascii="Arial" w:hAnsi="Arial" w:cs="Arial"/>
+          <w:sz w:val="24"/>
+          <w:szCs w:val="24"/>
+          <w:lang w:val="nl-NL"/>
+        </w:rPr>
+      </w:pPr>
+    </w:p>
+    <w:p>
+      <w:pPr>
+        <w:rPr>
+          <w:rFonts w:ascii="Arial" w:hAnsi="Arial" w:cs="Arial"/>
+          <w:sz w:val="24"/>
+          <w:szCs w:val="24"/>
+          <w:lang w:val="nl-NL"/>
+        </w:rPr>
+      </w:pPr>
+    </w:p>
+    <w:p>
+      <w:pPr>
+        <w:rPr>
+          <w:rFonts w:ascii="Arial" w:hAnsi="Arial" w:cs="Arial"/>
+          <w:sz w:val="24"/>
+          <w:szCs w:val="24"/>
+          <w:lang w:val="nl-NL"/>
+        </w:rPr>
+      </w:pPr>
+    </w:p>
+    <w:p>
+      <w:pPr>
+        <w:rPr>
+          <w:rFonts w:ascii="Arial" w:hAnsi="Arial" w:cs="Arial"/>
+          <w:sz w:val="24"/>
+          <w:szCs w:val="24"/>
+          <w:lang w:val="nl-NL"/>
+        </w:rPr>
+      </w:pPr>
+    </w:p>
+    <w:p>
+      <w:pPr>
+        <w:rPr>
+          <w:rFonts w:ascii="Arial" w:hAnsi="Arial" w:cs="Arial"/>
+          <w:sz w:val="24"/>
+          <w:szCs w:val="24"/>
+          <w:lang w:val="nl-NL"/>
+        </w:rPr>
+      </w:pPr>
+    </w:p>
+    <w:p>
+      <w:pPr>
+        <w:rPr>
+          <w:rFonts w:ascii="Arial" w:hAnsi="Arial" w:cs="Arial"/>
+          <w:sz w:val="24"/>
+          <w:szCs w:val="24"/>
+          <w:lang w:val="nl-NL"/>
+        </w:rPr>
+      </w:pPr>
+    </w:p>
+    <w:p>
+      <w:pPr>
+        <w:rPr>
+          <w:rFonts w:ascii="Arial" w:hAnsi="Arial" w:cs="Arial"/>
+          <w:sz w:val="24"/>
+          <w:szCs w:val="24"/>
+          <w:lang w:val="nl-NL"/>
+        </w:rPr>
+      </w:pPr>
+    </w:p>
+    <w:p>
+      <w:pPr>
+        <w:rPr>
+          <w:rFonts w:ascii="Arial" w:hAnsi="Arial" w:cs="Arial"/>
+          <w:sz w:val="24"/>
+          <w:szCs w:val="24"/>
+          <w:lang w:val="nl-NL"/>
+        </w:rPr>
+      </w:pPr>
+    </w:p>
+    <w:p>
+      <w:pPr>
+        <w:rPr>
+          <w:rFonts w:ascii="Arial" w:hAnsi="Arial" w:cs="Arial"/>
+          <w:sz w:val="24"/>
+          <w:szCs w:val="24"/>
+          <w:lang w:val="nl-NL"/>
+        </w:rPr>
+      </w:pPr>
+    </w:p>
+    <w:p>
+      <w:pPr>
+        <w:rPr>
+          <w:rFonts w:ascii="Arial" w:hAnsi="Arial" w:cs="Arial"/>
+          <w:sz w:val="24"/>
+          <w:szCs w:val="24"/>
+          <w:lang w:val="nl-NL"/>
+        </w:rPr>
+      </w:pPr>
+    </w:p>
+    <w:p>
+      <w:pPr>
+        <w:rPr>
+          <w:rFonts w:ascii="Arial" w:hAnsi="Arial" w:cs="Arial"/>
+          <w:sz w:val="24"/>
+          <w:szCs w:val="24"/>
           <w:lang w:val="nl-NL"/>
         </w:rPr>
       </w:pPr>
@@ -7161,7 +7907,7 @@
           <w:lang w:val="nl-NL"/>
         </w:rPr>
       </w:pPr>
-      <w:bookmarkStart w:id="36" w:name="_Toc502828015"/>
+      <w:bookmarkStart w:id="43" w:name="_Toc502828015"/>
       <w:r>
         <w:rPr>
           <w:lang w:val="nl-NL"/>
@@ -7174,7 +7920,7 @@
         </w:rPr>
         <w:t>. Consistentie</w:t>
       </w:r>
-      <w:bookmarkEnd w:id="36"/>
+      <w:bookmarkEnd w:id="43"/>
       <w:r>
         <w:rPr>
           <w:lang w:val="nl-NL"/>
@@ -7285,11 +8031,12 @@
           <w:lang w:val="nl-NL"/>
         </w:rPr>
       </w:pPr>
-      <w:bookmarkStart w:id="37" w:name="_Toc502828016"/>
-      <w:r>
-        <w:rPr>
-          <w:lang w:val="nl-NL"/>
-        </w:rPr>
+      <w:bookmarkStart w:id="44" w:name="_Toc502828016"/>
+      <w:r>
+        <w:rPr>
+          <w:lang w:val="nl-NL"/>
+        </w:rPr>
+        <w:lastRenderedPageBreak/>
         <w:t>5</w:t>
       </w:r>
       <w:r>
@@ -7298,7 +8045,7 @@
         </w:rPr>
         <w:t>.1 Aankoop doen</w:t>
       </w:r>
-      <w:bookmarkEnd w:id="37"/>
+      <w:bookmarkEnd w:id="44"/>
     </w:p>
     <w:p>
       <w:pPr>
@@ -7338,7 +8085,7 @@
                     <pic:cNvPicPr/>
                   </pic:nvPicPr>
                   <pic:blipFill>
-                    <a:blip r:embed="rId22">
+                    <a:blip r:embed="rId26">
                       <a:extLst>
                         <a:ext uri="{28A0092B-C50C-407E-A947-70E740481C1C}">
                           <a14:useLocalDpi xmlns:a14="http://schemas.microsoft.com/office/drawing/2010/main" val="0"/>
@@ -7455,8 +8202,8 @@
           <w:lang w:val="nl-NL"/>
         </w:rPr>
       </w:pPr>
-      <w:commentRangeStart w:id="38"/>
-      <w:commentRangeStart w:id="39"/>
+      <w:commentRangeStart w:id="45"/>
+      <w:commentRangeStart w:id="46"/>
       <w:r>
         <w:rPr>
           <w:noProof/>
@@ -7734,19 +8481,19 @@
           </mc:Fallback>
         </mc:AlternateContent>
       </w:r>
-      <w:commentRangeEnd w:id="38"/>
+      <w:commentRangeEnd w:id="45"/>
       <w:r>
         <w:rPr>
           <w:rStyle w:val="CommentReference"/>
         </w:rPr>
-        <w:commentReference w:id="38"/>
-      </w:r>
-      <w:commentRangeEnd w:id="39"/>
+        <w:commentReference w:id="45"/>
+      </w:r>
+      <w:commentRangeEnd w:id="46"/>
       <w:r>
         <w:rPr>
           <w:rStyle w:val="CommentReference"/>
         </w:rPr>
-        <w:commentReference w:id="39"/>
+        <w:commentReference w:id="46"/>
       </w:r>
     </w:p>
     <w:p>
@@ -7796,12 +8543,11 @@
           <w:lang w:val="nl-NL"/>
         </w:rPr>
       </w:pPr>
-      <w:bookmarkStart w:id="40" w:name="_Toc502828017"/>
-      <w:r>
-        <w:rPr>
-          <w:lang w:val="nl-NL"/>
-        </w:rPr>
-        <w:lastRenderedPageBreak/>
+      <w:bookmarkStart w:id="47" w:name="_Toc502828017"/>
+      <w:r>
+        <w:rPr>
+          <w:lang w:val="nl-NL"/>
+        </w:rPr>
         <w:t>5</w:t>
       </w:r>
       <w:r>
@@ -7822,7 +8568,7 @@
         </w:rPr>
         <w:t xml:space="preserve"> Product zoeken</w:t>
       </w:r>
-      <w:bookmarkEnd w:id="40"/>
+      <w:bookmarkEnd w:id="47"/>
     </w:p>
     <w:p>
       <w:pPr>
@@ -7862,7 +8608,7 @@
                     <pic:cNvPicPr/>
                   </pic:nvPicPr>
                   <pic:blipFill>
-                    <a:blip r:embed="rId23">
+                    <a:blip r:embed="rId27">
                       <a:extLst>
                         <a:ext uri="{28A0092B-C50C-407E-A947-70E740481C1C}">
                           <a14:useLocalDpi xmlns:a14="http://schemas.microsoft.com/office/drawing/2010/main" val="0"/>
@@ -8200,7 +8946,7 @@
                           </pic:cNvPicPr>
                         </pic:nvPicPr>
                         <pic:blipFill>
-                          <a:blip r:embed="rId24" cstate="print">
+                          <a:blip r:embed="rId28" cstate="print">
                             <a:extLst>
                               <a:ext uri="{28A0092B-C50C-407E-A947-70E740481C1C}">
                                 <a14:useLocalDpi xmlns:a14="http://schemas.microsoft.com/office/drawing/2010/main" val="0"/>
@@ -8290,7 +9036,7 @@
                   <o:lock v:ext="edit" aspectratio="t"/>
                 </v:shapetype>
                 <v:shape id="Afbeelding 6" o:spid="_x0000_s1027" type="#_x0000_t75" style="position:absolute;width:32575;height:22853;visibility:visible;mso-wrap-style:square" o:gfxdata="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">
-                  <v:imagedata r:id="rId25" o:title=""/>
+                  <v:imagedata r:id="rId29" o:title=""/>
                 </v:shape>
                 <v:shapetype id="_x0000_t32" coordsize="21600,21600" o:spt="32" o:oned="t" path="m,l21600,21600e" filled="f">
                   <v:path arrowok="t" fillok="f" o:connecttype="none"/>
@@ -9004,7 +9750,7 @@
           <w:lang w:val="nl-NL"/>
         </w:rPr>
       </w:pPr>
-      <w:bookmarkStart w:id="41" w:name="_Toc502828018"/>
+      <w:bookmarkStart w:id="48" w:name="_Toc502828018"/>
       <w:r>
         <w:rPr>
           <w:lang w:val="nl-NL"/>
@@ -9035,7 +9781,7 @@
         </w:rPr>
         <w:t>details bekijken</w:t>
       </w:r>
-      <w:bookmarkEnd w:id="41"/>
+      <w:bookmarkEnd w:id="48"/>
     </w:p>
     <w:p>
       <w:pPr>
@@ -9072,7 +9818,7 @@
                     <pic:cNvPicPr/>
                   </pic:nvPicPr>
                   <pic:blipFill>
-                    <a:blip r:embed="rId26">
+                    <a:blip r:embed="rId30">
                       <a:extLst>
                         <a:ext uri="{28A0092B-C50C-407E-A947-70E740481C1C}">
                           <a14:useLocalDpi xmlns:a14="http://schemas.microsoft.com/office/drawing/2010/main" val="0"/>
@@ -9446,7 +10192,6 @@
           <w:noProof/>
           <w:lang w:val="nl-NL"/>
         </w:rPr>
-        <w:lastRenderedPageBreak/>
         <w:drawing>
           <wp:anchor distT="0" distB="0" distL="114300" distR="114300" simplePos="0" relativeHeight="251686912" behindDoc="1" locked="0" layoutInCell="1" allowOverlap="1" wp14:anchorId="5619A85F" wp14:editId="315D3B20">
             <wp:simplePos x="0" y="0"/>
@@ -9471,7 +10216,7 @@
                     <pic:cNvPicPr/>
                   </pic:nvPicPr>
                   <pic:blipFill>
-                    <a:blip r:embed="rId27">
+                    <a:blip r:embed="rId31">
                       <a:extLst>
                         <a:ext uri="{28A0092B-C50C-407E-A947-70E740481C1C}">
                           <a14:useLocalDpi xmlns:a14="http://schemas.microsoft.com/office/drawing/2010/main" val="0"/>
@@ -9856,7 +10601,7 @@
                     </pic:cNvPicPr>
                   </pic:nvPicPr>
                   <pic:blipFill>
-                    <a:blip r:embed="rId28" cstate="print">
+                    <a:blip r:embed="rId32" cstate="print">
                       <a:extLst>
                         <a:ext uri="{28A0092B-C50C-407E-A947-70E740481C1C}">
                           <a14:useLocalDpi xmlns:a14="http://schemas.microsoft.com/office/drawing/2010/main" val="0"/>
@@ -10206,7 +10951,7 @@
           <w:lang w:val="nl-NL"/>
         </w:rPr>
       </w:pPr>
-      <w:bookmarkStart w:id="42" w:name="_Toc502828019"/>
+      <w:bookmarkStart w:id="49" w:name="_Toc502828019"/>
       <w:r>
         <w:rPr>
           <w:noProof/>
@@ -10236,7 +10981,7 @@
                     <pic:cNvPicPr/>
                   </pic:nvPicPr>
                   <pic:blipFill>
-                    <a:blip r:embed="rId29">
+                    <a:blip r:embed="rId33">
                       <a:extLst>
                         <a:ext uri="{28A0092B-C50C-407E-A947-70E740481C1C}">
                           <a14:useLocalDpi xmlns:a14="http://schemas.microsoft.com/office/drawing/2010/main" val="0"/>
@@ -10298,7 +11043,7 @@
         </w:rPr>
         <w:t xml:space="preserve"> aan winkelwagen</w:t>
       </w:r>
-      <w:bookmarkEnd w:id="42"/>
+      <w:bookmarkEnd w:id="49"/>
     </w:p>
     <w:p>
       <w:pPr>
@@ -10420,7 +11165,7 @@
                     </pic:cNvPicPr>
                   </pic:nvPicPr>
                   <pic:blipFill>
-                    <a:blip r:embed="rId30" cstate="print">
+                    <a:blip r:embed="rId34" cstate="print">
                       <a:extLst>
                         <a:ext uri="{28A0092B-C50C-407E-A947-70E740481C1C}">
                           <a14:useLocalDpi xmlns:a14="http://schemas.microsoft.com/office/drawing/2010/main" val="0"/>
@@ -10821,7 +11566,7 @@
           <w:lang w:val="nl-NL"/>
         </w:rPr>
       </w:pPr>
-      <w:bookmarkStart w:id="43" w:name="_Toc502828020"/>
+      <w:bookmarkStart w:id="50" w:name="_Toc502828020"/>
       <w:r>
         <w:rPr>
           <w:noProof/>
@@ -11129,7 +11874,7 @@
                     <pic:cNvPicPr/>
                   </pic:nvPicPr>
                   <pic:blipFill>
-                    <a:blip r:embed="rId31" cstate="print">
+                    <a:blip r:embed="rId35" cstate="print">
                       <a:extLst>
                         <a:ext uri="{28A0092B-C50C-407E-A947-70E740481C1C}">
                           <a14:useLocalDpi xmlns:a14="http://schemas.microsoft.com/office/drawing/2010/main" val="0"/>
@@ -11173,7 +11918,7 @@
         </w:rPr>
         <w:t>.1.4 Aankoop betalen</w:t>
       </w:r>
-      <w:bookmarkEnd w:id="43"/>
+      <w:bookmarkEnd w:id="50"/>
       <w:r>
         <w:rPr>
           <w:lang w:val="nl-NL"/>
@@ -11540,125 +12285,19 @@
     </w:p>
     <w:p>
       <w:pPr>
-        <w:rPr>
-          <w:lang w:val="nl-NL"/>
-        </w:rPr>
-      </w:pPr>
-    </w:p>
-    <w:p>
-      <w:pPr>
-        <w:rPr>
-          <w:lang w:val="nl-NL"/>
-        </w:rPr>
-      </w:pPr>
-    </w:p>
-    <w:p>
-      <w:pPr>
-        <w:rPr>
-          <w:lang w:val="nl-NL"/>
-        </w:rPr>
-      </w:pPr>
-    </w:p>
-    <w:p>
-      <w:pPr>
-        <w:rPr>
-          <w:lang w:val="nl-NL"/>
-        </w:rPr>
-      </w:pPr>
-    </w:p>
-    <w:p>
-      <w:pPr>
-        <w:rPr>
-          <w:lang w:val="nl-NL"/>
-        </w:rPr>
-      </w:pPr>
-    </w:p>
-    <w:p>
-      <w:pPr>
-        <w:rPr>
-          <w:lang w:val="nl-NL"/>
-        </w:rPr>
-      </w:pPr>
-    </w:p>
-    <w:p>
-      <w:pPr>
-        <w:rPr>
-          <w:lang w:val="nl-NL"/>
-        </w:rPr>
-      </w:pPr>
-    </w:p>
-    <w:p>
-      <w:pPr>
-        <w:rPr>
-          <w:lang w:val="nl-NL"/>
-        </w:rPr>
-      </w:pPr>
-    </w:p>
-    <w:p>
-      <w:pPr>
-        <w:rPr>
-          <w:lang w:val="nl-NL"/>
-        </w:rPr>
-      </w:pPr>
-    </w:p>
-    <w:p>
-      <w:pPr>
-        <w:rPr>
-          <w:lang w:val="nl-NL"/>
-        </w:rPr>
-      </w:pPr>
-    </w:p>
-    <w:p>
-      <w:pPr>
-        <w:rPr>
-          <w:lang w:val="nl-NL"/>
-        </w:rPr>
-      </w:pPr>
-    </w:p>
-    <w:p>
-      <w:pPr>
-        <w:rPr>
-          <w:lang w:val="nl-NL"/>
-        </w:rPr>
-      </w:pPr>
-    </w:p>
-    <w:p>
-      <w:pPr>
-        <w:rPr>
-          <w:lang w:val="nl-NL"/>
-        </w:rPr>
-      </w:pPr>
-    </w:p>
-    <w:p>
-      <w:pPr>
-        <w:rPr>
-          <w:lang w:val="nl-NL"/>
-        </w:rPr>
-      </w:pPr>
-    </w:p>
-    <w:p>
-      <w:pPr>
-        <w:rPr>
-          <w:lang w:val="nl-NL"/>
-        </w:rPr>
-      </w:pPr>
-    </w:p>
-    <w:p>
-      <w:pPr>
         <w:pStyle w:val="Heading1"/>
         <w:rPr>
           <w:lang w:val="nl-NL"/>
         </w:rPr>
       </w:pPr>
-      <w:bookmarkStart w:id="44" w:name="_Toc502828021"/>
-      <w:r>
-        <w:rPr>
-          <w:lang w:val="nl-NL"/>
-        </w:rPr>
-        <w:lastRenderedPageBreak/>
+      <w:bookmarkStart w:id="51" w:name="_Toc502828021"/>
+      <w:r>
+        <w:rPr>
+          <w:lang w:val="nl-NL"/>
+        </w:rPr>
         <w:t>6 Samenvatting</w:t>
       </w:r>
-      <w:bookmarkEnd w:id="44"/>
+      <w:bookmarkEnd w:id="51"/>
     </w:p>
     <w:p>
       <w:pPr>
@@ -12045,7 +12684,7 @@
       </w:r>
     </w:p>
     <w:sectPr>
-      <w:footerReference w:type="default" r:id="rId32"/>
+      <w:footerReference w:type="default" r:id="rId36"/>
       <w:pgSz w:w="12240" w:h="15840"/>
       <w:pgMar w:top="1440" w:right="1440" w:bottom="1440" w:left="1440" w:header="708" w:footer="708" w:gutter="0"/>
       <w:pgNumType w:start="0"/>
@@ -12087,7 +12726,7 @@
       </w:r>
     </w:p>
   </w:comment>
-  <w:comment w:id="3" w:author="Kevin [2]" w:date="2018-01-04T10:56:00Z" w:initials="K">
+  <w:comment w:id="3" w:author="Kevin" w:date="2018-01-04T10:56:00Z" w:initials="K">
     <w:p>
       <w:pPr>
         <w:pStyle w:val="CommentText"/>
@@ -12103,7 +12742,7 @@
       </w:r>
     </w:p>
   </w:comment>
-  <w:comment w:id="5" w:author="Kevin [3]" w:date="2018-01-04T11:13:00Z" w:initials="K">
+  <w:comment w:id="5" w:author="Kevin" w:date="2018-01-04T11:13:00Z" w:initials="K">
     <w:p>
       <w:pPr>
         <w:pStyle w:val="CommentText"/>
@@ -12125,7 +12764,7 @@
       </w:r>
     </w:p>
   </w:comment>
-  <w:comment w:id="7" w:author="Kevin [4]" w:date="2018-01-04T11:14:00Z" w:initials="K">
+  <w:comment w:id="7" w:author="Kevin" w:date="2018-01-04T11:14:00Z" w:initials="K">
     <w:p>
       <w:pPr>
         <w:pStyle w:val="CommentText"/>
@@ -12147,7 +12786,7 @@
       </w:r>
     </w:p>
   </w:comment>
-  <w:comment w:id="8" w:author="Kevin [5]" w:date="2018-01-04T11:14:00Z" w:initials="K">
+  <w:comment w:id="8" w:author="Kevin" w:date="2018-01-04T11:14:00Z" w:initials="K">
     <w:p>
       <w:pPr>
         <w:pStyle w:val="CommentText"/>
@@ -12169,7 +12808,7 @@
       </w:r>
     </w:p>
   </w:comment>
-  <w:comment w:id="9" w:author="Kevin [6]" w:date="2018-01-04T11:14:00Z" w:initials="K">
+  <w:comment w:id="9" w:author="Kevin" w:date="2018-01-04T11:14:00Z" w:initials="K">
     <w:p>
       <w:pPr>
         <w:pStyle w:val="CommentText"/>
@@ -12191,7 +12830,7 @@
       </w:r>
     </w:p>
   </w:comment>
-  <w:comment w:id="10" w:author="Kevin [7]" w:date="2018-01-04T11:15:00Z" w:initials="K">
+  <w:comment w:id="10" w:author="Kevin" w:date="2018-01-04T11:15:00Z" w:initials="K">
     <w:p>
       <w:pPr>
         <w:pStyle w:val="CommentText"/>
@@ -12219,7 +12858,7 @@
       </w:r>
     </w:p>
   </w:comment>
-  <w:comment w:id="12" w:author="Kevin [8]" w:date="2018-01-04T10:47:00Z" w:initials="K">
+  <w:comment w:id="12" w:author="Kevin" w:date="2018-01-04T10:47:00Z" w:initials="K">
     <w:p>
       <w:pPr>
         <w:pStyle w:val="CommentText"/>
@@ -12268,10 +12907,13 @@
       </w:r>
     </w:p>
   </w:comment>
-  <w:comment w:id="13" w:author="Kevin [9]" w:date="2018-01-04T10:48:00Z" w:initials="K">
+  <w:comment w:id="13" w:author="Kevin" w:date="2018-01-04T10:48:00Z" w:initials="K">
     <w:p>
       <w:pPr>
         <w:pStyle w:val="CommentText"/>
+        <w:rPr>
+          <w:lang w:val="nl-NL"/>
+        </w:rPr>
       </w:pPr>
       <w:r>
         <w:rPr>
@@ -12281,10 +12923,13 @@
       </w:r>
     </w:p>
   </w:comment>
-  <w:comment w:id="15" w:author="Kevin [10]" w:date="2018-01-04T10:49:00Z" w:initials="K">
+  <w:comment w:id="15" w:author="Kevin" w:date="2018-01-04T10:49:00Z" w:initials="K">
     <w:p>
       <w:pPr>
         <w:pStyle w:val="CommentText"/>
+        <w:rPr>
+          <w:lang w:val="nl-NL"/>
+        </w:rPr>
       </w:pPr>
       <w:r>
         <w:rPr>
@@ -12292,17 +12937,15 @@
         </w:rPr>
         <w:annotationRef/>
       </w:r>
-      <w:proofErr w:type="spellStart"/>
-      <w:r>
-        <w:t>Braber</w:t>
-      </w:r>
-      <w:proofErr w:type="spellEnd"/>
-      <w:r>
-        <w:t>?</w:t>
+      <w:r>
+        <w:rPr>
+          <w:lang w:val="nl-NL"/>
+        </w:rPr>
+        <w:t>Braber?</w:t>
       </w:r>
     </w:p>
   </w:comment>
-  <w:comment w:id="25" w:author="Kevin [11]" w:date="2018-01-04T09:58:00Z" w:initials="K">
+  <w:comment w:id="25" w:author="Kevin" w:date="2018-01-04T09:58:00Z" w:initials="K">
     <w:p>
       <w:pPr>
         <w:pStyle w:val="CommentText"/>
@@ -12324,7 +12967,7 @@
       </w:r>
     </w:p>
   </w:comment>
-  <w:comment w:id="26" w:author="Kevin [12]" w:date="2018-01-04T09:57:00Z" w:initials="K">
+  <w:comment w:id="26" w:author="Kevin" w:date="2018-01-04T09:57:00Z" w:initials="K">
     <w:p>
       <w:pPr>
         <w:pStyle w:val="CommentText"/>
@@ -12346,7 +12989,7 @@
       </w:r>
     </w:p>
   </w:comment>
-  <w:comment w:id="27" w:author="Kevin [13]" w:date="2018-01-04T09:57:00Z" w:initials="K">
+  <w:comment w:id="27" w:author="Kevin" w:date="2018-01-04T09:57:00Z" w:initials="K">
     <w:p>
       <w:pPr>
         <w:pStyle w:val="CommentText"/>
@@ -12362,7 +13005,7 @@
       </w:r>
     </w:p>
   </w:comment>
-  <w:comment w:id="28" w:author="Kevin [14]" w:date="2018-01-04T09:59:00Z" w:initials="K">
+  <w:comment w:id="28" w:author="Kevin" w:date="2018-01-04T09:59:00Z" w:initials="K">
     <w:p>
       <w:pPr>
         <w:pStyle w:val="CommentText"/>
@@ -12398,10 +13041,13 @@
       </w:r>
     </w:p>
   </w:comment>
-  <w:comment w:id="30" w:author="Kevin [15]" w:date="2018-01-04T10:30:00Z" w:initials="K">
+  <w:comment w:id="30" w:author="Kevin" w:date="2018-01-04T10:30:00Z" w:initials="K">
     <w:p>
       <w:pPr>
         <w:pStyle w:val="CommentText"/>
+        <w:rPr>
+          <w:lang w:val="nl-NL"/>
+        </w:rPr>
       </w:pPr>
       <w:r>
         <w:rPr>
@@ -12409,24 +13055,30 @@
         </w:rPr>
         <w:annotationRef/>
       </w:r>
-      <w:r>
+      <w:proofErr w:type="spellStart"/>
+      <w:r>
+        <w:rPr>
+          <w:lang w:val="nl-NL"/>
+        </w:rPr>
         <w:t>Triggered</w:t>
       </w:r>
-      <w:r>
+      <w:proofErr w:type="spellEnd"/>
+      <w:r>
+        <w:rPr>
+          <w:lang w:val="nl-NL"/>
+        </w:rPr>
         <w:br/>
-        <w:t xml:space="preserve">apache </w:t>
-      </w:r>
-      <w:proofErr w:type="spellStart"/>
-      <w:r>
-        <w:t>helikopter</w:t>
-      </w:r>
-      <w:proofErr w:type="spellEnd"/>
+        <w:t>apache helikopter</w:t>
+      </w:r>
     </w:p>
   </w:comment>
-  <w:comment w:id="32" w:author="Kevin [16]" w:date="2018-01-04T11:11:00Z" w:initials="K">
+  <w:comment w:id="32" w:author="Kevin" w:date="2018-01-04T11:11:00Z" w:initials="K">
     <w:p>
       <w:pPr>
         <w:pStyle w:val="CommentText"/>
+        <w:rPr>
+          <w:lang w:val="nl-NL"/>
+        </w:rPr>
       </w:pPr>
       <w:r>
         <w:rPr>
@@ -12434,17 +13086,21 @@
         </w:rPr>
         <w:annotationRef/>
       </w:r>
-      <w:proofErr w:type="spellStart"/>
-      <w:r>
+      <w:r>
+        <w:rPr>
+          <w:lang w:val="nl-NL"/>
+        </w:rPr>
         <w:t>aanpassen</w:t>
       </w:r>
-      <w:proofErr w:type="spellEnd"/>
     </w:p>
   </w:comment>
-  <w:comment w:id="33" w:author="Kevin [17]" w:date="2018-01-04T11:11:00Z" w:initials="K">
+  <w:comment w:id="33" w:author="Kevin" w:date="2018-01-04T11:11:00Z" w:initials="K">
     <w:p>
       <w:pPr>
         <w:pStyle w:val="CommentText"/>
+        <w:rPr>
+          <w:lang w:val="nl-NL"/>
+        </w:rPr>
       </w:pPr>
       <w:r>
         <w:rPr>
@@ -12452,14 +13108,15 @@
         </w:rPr>
         <w:annotationRef/>
       </w:r>
-      <w:proofErr w:type="spellStart"/>
-      <w:r>
+      <w:r>
+        <w:rPr>
+          <w:lang w:val="nl-NL"/>
+        </w:rPr>
         <w:t>invullen</w:t>
       </w:r>
-      <w:proofErr w:type="spellEnd"/>
     </w:p>
   </w:comment>
-  <w:comment w:id="38" w:author="Kevin [18]" w:date="2018-01-04T10:40:00Z" w:initials="K">
+  <w:comment w:id="35" w:author="Kevin [2]" w:date="2018-01-04T13:07:00Z" w:initials="K">
     <w:p>
       <w:pPr>
         <w:pStyle w:val="CommentText"/>
@@ -12477,6 +13134,172 @@
         <w:rPr>
           <w:lang w:val="nl-NL"/>
         </w:rPr>
+        <w:t>aanpassen</w:t>
+      </w:r>
+    </w:p>
+  </w:comment>
+  <w:comment w:id="36" w:author="Kevin [3]" w:date="2018-01-04T13:06:00Z" w:initials="K">
+    <w:p>
+      <w:pPr>
+        <w:pStyle w:val="CommentText"/>
+        <w:rPr>
+          <w:lang w:val="nl-NL"/>
+        </w:rPr>
+      </w:pPr>
+      <w:r>
+        <w:rPr>
+          <w:rStyle w:val="CommentReference"/>
+        </w:rPr>
+        <w:annotationRef/>
+      </w:r>
+      <w:r>
+        <w:rPr>
+          <w:lang w:val="nl-NL"/>
+        </w:rPr>
+        <w:t>Figuur een nummer en naam geven</w:t>
+      </w:r>
+    </w:p>
+  </w:comment>
+  <w:comment w:id="37" w:author="Kevin [4]" w:date="2018-01-04T13:10:00Z" w:initials="K">
+    <w:p>
+      <w:pPr>
+        <w:pStyle w:val="CommentText"/>
+        <w:rPr>
+          <w:lang w:val="nl-NL"/>
+        </w:rPr>
+      </w:pPr>
+      <w:r>
+        <w:rPr>
+          <w:rStyle w:val="CommentReference"/>
+        </w:rPr>
+        <w:annotationRef/>
+      </w:r>
+      <w:r>
+        <w:rPr>
+          <w:lang w:val="nl-NL"/>
+        </w:rPr>
+        <w:t>aanpassen</w:t>
+      </w:r>
+    </w:p>
+  </w:comment>
+  <w:comment w:id="39" w:author="Kevin [5]" w:date="2018-01-04T13:16:00Z" w:initials="K">
+    <w:p>
+      <w:pPr>
+        <w:pStyle w:val="CommentText"/>
+        <w:rPr>
+          <w:lang w:val="nl-NL"/>
+        </w:rPr>
+      </w:pPr>
+      <w:r>
+        <w:rPr>
+          <w:rStyle w:val="CommentReference"/>
+        </w:rPr>
+        <w:annotationRef/>
+      </w:r>
+      <w:r>
+        <w:rPr>
+          <w:lang w:val="nl-NL"/>
+        </w:rPr>
+        <w:t>Figuur een n</w:t>
+      </w:r>
+      <w:r>
+        <w:rPr>
+          <w:lang w:val="nl-NL"/>
+        </w:rPr>
+        <w:t>ummer en naam geven</w:t>
+      </w:r>
+    </w:p>
+  </w:comment>
+  <w:comment w:id="38" w:author="Kevin [6]" w:date="2018-01-04T13:15:00Z" w:initials="K">
+    <w:p>
+      <w:pPr>
+        <w:pStyle w:val="CommentText"/>
+        <w:rPr>
+          <w:lang w:val="nl-NL"/>
+        </w:rPr>
+      </w:pPr>
+      <w:r>
+        <w:rPr>
+          <w:rStyle w:val="CommentReference"/>
+        </w:rPr>
+        <w:annotationRef/>
+      </w:r>
+      <w:r>
+        <w:rPr>
+          <w:lang w:val="nl-NL"/>
+        </w:rPr>
+        <w:t>krijg dit niet uitgel</w:t>
+      </w:r>
+      <w:r>
+        <w:rPr>
+          <w:lang w:val="nl-NL"/>
+        </w:rPr>
+        <w:t>ijnd</w:t>
+      </w:r>
+    </w:p>
+  </w:comment>
+  <w:comment w:id="40" w:author="Kevin [7]" w:date="2018-01-04T13:22:00Z" w:initials="K">
+    <w:p>
+      <w:pPr>
+        <w:pStyle w:val="CommentText"/>
+        <w:rPr>
+          <w:lang w:val="nl-NL"/>
+        </w:rPr>
+      </w:pPr>
+      <w:r>
+        <w:rPr>
+          <w:rStyle w:val="CommentReference"/>
+        </w:rPr>
+        <w:annotationRef/>
+      </w:r>
+      <w:r>
+        <w:rPr>
+          <w:lang w:val="nl-NL"/>
+        </w:rPr>
+        <w:t>aanpassen</w:t>
+      </w:r>
+    </w:p>
+  </w:comment>
+  <w:comment w:id="41" w:author="Kevin [8]" w:date="2018-01-04T13:28:00Z" w:initials="K">
+    <w:p>
+      <w:pPr>
+        <w:pStyle w:val="CommentText"/>
+        <w:rPr>
+          <w:lang w:val="nl-NL"/>
+        </w:rPr>
+      </w:pPr>
+      <w:r>
+        <w:rPr>
+          <w:rStyle w:val="CommentReference"/>
+        </w:rPr>
+        <w:annotationRef/>
+      </w:r>
+      <w:r>
+        <w:rPr>
+          <w:lang w:val="nl-NL"/>
+        </w:rPr>
+        <w:t>Figuur een naam en nummer geven</w:t>
+      </w:r>
+    </w:p>
+  </w:comment>
+  <w:comment w:id="45" w:author="Kevin" w:date="2018-01-04T10:40:00Z" w:initials="K">
+    <w:p>
+      <w:pPr>
+        <w:pStyle w:val="CommentText"/>
+        <w:rPr>
+          <w:lang w:val="nl-NL"/>
+        </w:rPr>
+      </w:pPr>
+      <w:r>
+        <w:rPr>
+          <w:rStyle w:val="CommentReference"/>
+        </w:rPr>
+        <w:annotationRef/>
+      </w:r>
+      <w:r>
+        <w:rPr>
+          <w:lang w:val="nl-NL"/>
+        </w:rPr>
         <w:t>Zijn niet consistent met ‘figuur x</w:t>
       </w:r>
       <w:r>
@@ -12487,7 +13310,7 @@
       </w:r>
     </w:p>
   </w:comment>
-  <w:comment w:id="39" w:author="Kevin [19]" w:date="2018-01-04T10:42:00Z" w:initials="K">
+  <w:comment w:id="46" w:author="Kevin" w:date="2018-01-04T10:42:00Z" w:initials="K">
     <w:p>
       <w:pPr>
         <w:pStyle w:val="CommentText"/>
@@ -12551,6 +13374,13 @@
   <w15:commentEx w15:paraId="787FCF95" w15:done="0"/>
   <w15:commentEx w15:paraId="5A4B7BCA" w15:done="0"/>
   <w15:commentEx w15:paraId="1CD8ED8B" w15:done="0"/>
+  <w15:commentEx w15:paraId="43D0DE95" w15:done="0"/>
+  <w15:commentEx w15:paraId="76E961FF" w15:done="0"/>
+  <w15:commentEx w15:paraId="1867D763" w15:done="0"/>
+  <w15:commentEx w15:paraId="01DEF3FC" w15:done="0"/>
+  <w15:commentEx w15:paraId="0B7A7D31" w15:done="0"/>
+  <w15:commentEx w15:paraId="328BF5AA" w15:done="0"/>
+  <w15:commentEx w15:paraId="0E338B9E" w15:done="0"/>
   <w15:commentEx w15:paraId="491DBC52" w15:done="0"/>
   <w15:commentEx w15:paraId="14CE72EE" w15:paraIdParent="491DBC52" w15:done="0"/>
 </w15:commentsEx>
@@ -12575,6 +13405,11 @@
   <w16cid:commentId w16cid:paraId="787FCF95" w16cid:durableId="1DF880DF"/>
   <w16cid:commentId w16cid:paraId="5A4B7BCA" w16cid:durableId="1DF88A60"/>
   <w16cid:commentId w16cid:paraId="1CD8ED8B" w16cid:durableId="1DF88A77"/>
+  <w16cid:commentId w16cid:paraId="43D0DE95" w16cid:durableId="1DF8A588"/>
+  <w16cid:commentId w16cid:paraId="1867D763" w16cid:durableId="1DF8A643"/>
+  <w16cid:commentId w16cid:paraId="01DEF3FC" w16cid:durableId="1DF8A7A8"/>
+  <w16cid:commentId w16cid:paraId="0B7A7D31" w16cid:durableId="1DF8A78C"/>
+  <w16cid:commentId w16cid:paraId="328BF5AA" w16cid:durableId="1DF8A8FE"/>
   <w16cid:commentId w16cid:paraId="491DBC52" w16cid:durableId="1DF88313"/>
   <w16cid:commentId w16cid:paraId="14CE72EE" w16cid:durableId="1DF883A1"/>
 </w16cid:commentsIds>
@@ -12635,7 +13470,7 @@
             <w:noProof/>
             <w:lang w:val="nl-NL"/>
           </w:rPr>
-          <w:t>16</w:t>
+          <w:t>18</w:t>
         </w:r>
         <w:r>
           <w:fldChar w:fldCharType="end"/>
@@ -13122,39 +13957,6 @@
     <w15:presenceInfo w15:providerId="None" w15:userId="Kevin "/>
   </w15:person>
   <w15:person w15:author="Kevin [8]">
-    <w15:presenceInfo w15:providerId="None" w15:userId="Kevin "/>
-  </w15:person>
-  <w15:person w15:author="Kevin [9]">
-    <w15:presenceInfo w15:providerId="None" w15:userId="Kevin "/>
-  </w15:person>
-  <w15:person w15:author="Kevin [10]">
-    <w15:presenceInfo w15:providerId="None" w15:userId="Kevin "/>
-  </w15:person>
-  <w15:person w15:author="Kevin [11]">
-    <w15:presenceInfo w15:providerId="None" w15:userId="Kevin "/>
-  </w15:person>
-  <w15:person w15:author="Kevin [12]">
-    <w15:presenceInfo w15:providerId="None" w15:userId="Kevin "/>
-  </w15:person>
-  <w15:person w15:author="Kevin [13]">
-    <w15:presenceInfo w15:providerId="None" w15:userId="Kevin "/>
-  </w15:person>
-  <w15:person w15:author="Kevin [14]">
-    <w15:presenceInfo w15:providerId="None" w15:userId="Kevin "/>
-  </w15:person>
-  <w15:person w15:author="Kevin [15]">
-    <w15:presenceInfo w15:providerId="None" w15:userId="Kevin "/>
-  </w15:person>
-  <w15:person w15:author="Kevin [16]">
-    <w15:presenceInfo w15:providerId="None" w15:userId="Kevin "/>
-  </w15:person>
-  <w15:person w15:author="Kevin [17]">
-    <w15:presenceInfo w15:providerId="None" w15:userId="Kevin "/>
-  </w15:person>
-  <w15:person w15:author="Kevin [18]">
-    <w15:presenceInfo w15:providerId="None" w15:userId="Kevin "/>
-  </w15:person>
-  <w15:person w15:author="Kevin [19]">
     <w15:presenceInfo w15:providerId="None" w15:userId="Kevin "/>
   </w15:person>
 </w15:people>
@@ -13631,6 +14433,7 @@
   <w:style w:type="character" w:default="1" w:styleId="DefaultParagraphFont">
     <w:name w:val="Default Paragraph Font"/>
     <w:uiPriority w:val="1"/>
+    <w:semiHidden/>
     <w:unhideWhenUsed/>
   </w:style>
   <w:style w:type="table" w:default="1" w:styleId="TableNormal">
@@ -14248,7 +15051,7 @@
 </file>
 
 <file path=customXml/itemProps1.xml><?xml version="1.0" encoding="utf-8"?>
-<ds:datastoreItem xmlns:ds="http://schemas.openxmlformats.org/officeDocument/2006/customXml" ds:itemID="{3C85B18B-AA22-4377-A11C-2A7CA7CE511B}">
+<ds:datastoreItem xmlns:ds="http://schemas.openxmlformats.org/officeDocument/2006/customXml" ds:itemID="{36587C51-2D4C-44CF-ADF9-E773E687FB57}">
   <ds:schemaRefs>
     <ds:schemaRef ds:uri="http://schemas.openxmlformats.org/officeDocument/2006/bibliography"/>
   </ds:schemaRefs>

</xml_diff>

<commit_message>
Hoofdvraag toegevoegd, samenvatting afgemaakt
</commit_message>
<xml_diff>
--- a/Document trio_opdracht.docx
+++ b/Document trio_opdracht.docx
@@ -202,6 +202,7 @@
                                       <w:color w:val="FFFFFF" w:themeColor="background1"/>
                                       <w:sz w:val="56"/>
                                       <w:szCs w:val="72"/>
+                                      <w:lang w:val="nl-NL"/>
                                     </w:rPr>
                                   </w:pPr>
                                   <w:sdt>
@@ -218,6 +219,7 @@
                                       <w:dataBinding w:prefixMappings="xmlns:ns0='http://purl.org/dc/elements/1.1/' xmlns:ns1='http://schemas.openxmlformats.org/package/2006/metadata/core-properties' " w:xpath="/ns1:coreProperties[1]/ns0:title[1]" w:storeItemID="{6C3C8BC8-F283-45AE-878A-BAB7291924A1}"/>
                                       <w:text/>
                                     </w:sdtPr>
+                                    <w:sdtEndPr/>
                                     <w:sdtContent>
                                       <w:r>
                                         <w:rPr>
@@ -226,7 +228,7 @@
                                           <w:szCs w:val="72"/>
                                           <w:lang w:val="nl-NL"/>
                                         </w:rPr>
-                                        <w:t>[Hoofdvraag]</w:t>
+                                        <w:t>Hoe is het systeem achter bol.com tot stand gekomen?</w:t>
                                       </w:r>
                                     </w:sdtContent>
                                   </w:sdt>
@@ -374,6 +376,7 @@
                                 <w:color w:val="FFFFFF" w:themeColor="background1"/>
                                 <w:sz w:val="56"/>
                                 <w:szCs w:val="72"/>
+                                <w:lang w:val="nl-NL"/>
                               </w:rPr>
                             </w:pPr>
                             <w:sdt>
@@ -390,6 +393,7 @@
                                 <w:dataBinding w:prefixMappings="xmlns:ns0='http://purl.org/dc/elements/1.1/' xmlns:ns1='http://schemas.openxmlformats.org/package/2006/metadata/core-properties' " w:xpath="/ns1:coreProperties[1]/ns0:title[1]" w:storeItemID="{6C3C8BC8-F283-45AE-878A-BAB7291924A1}"/>
                                 <w:text/>
                               </w:sdtPr>
+                              <w:sdtEndPr/>
                               <w:sdtContent>
                                 <w:r>
                                   <w:rPr>
@@ -398,7 +402,7 @@
                                     <w:szCs w:val="72"/>
                                     <w:lang w:val="nl-NL"/>
                                   </w:rPr>
-                                  <w:t>[Hoofdvraag]</w:t>
+                                  <w:t>Hoe is het systeem achter bol.com tot stand gekomen?</w:t>
                                 </w:r>
                               </w:sdtContent>
                             </w:sdt>
@@ -1013,7 +1017,7 @@
             </w:rPr>
             <w:fldChar w:fldCharType="separate"/>
           </w:r>
-          <w:hyperlink w:anchor="_Toc502908669" w:history="1">
+          <w:hyperlink w:anchor="_Toc502915471" w:history="1">
             <w:r>
               <w:rPr>
                 <w:rStyle w:val="Hyperlink"/>
@@ -1041,7 +1045,7 @@
                 <w:noProof/>
                 <w:webHidden/>
               </w:rPr>
-              <w:instrText xml:space="preserve"> PAGEREF _Toc502908669 \h </w:instrText>
+              <w:instrText xml:space="preserve"> PAGEREF _Toc502915471 \h </w:instrText>
             </w:r>
             <w:r>
               <w:rPr>
@@ -1061,7 +1065,7 @@
                 <w:noProof/>
                 <w:webHidden/>
               </w:rPr>
-              <w:t>3</w:t>
+              <w:t>2</w:t>
             </w:r>
             <w:r>
               <w:rPr>
@@ -1085,7 +1089,7 @@
               <w:lang w:val="en-GB" w:eastAsia="en-GB"/>
             </w:rPr>
           </w:pPr>
-          <w:hyperlink w:anchor="_Toc502908670" w:history="1">
+          <w:hyperlink w:anchor="_Toc502915472" w:history="1">
             <w:r>
               <w:rPr>
                 <w:rStyle w:val="Hyperlink"/>
@@ -1113,7 +1117,7 @@
                 <w:noProof/>
                 <w:webHidden/>
               </w:rPr>
-              <w:instrText xml:space="preserve"> PAGEREF _Toc502908670 \h </w:instrText>
+              <w:instrText xml:space="preserve"> PAGEREF _Toc502915472 \h </w:instrText>
             </w:r>
             <w:r>
               <w:rPr>
@@ -1133,7 +1137,7 @@
                 <w:noProof/>
                 <w:webHidden/>
               </w:rPr>
-              <w:t>4</w:t>
+              <w:t>3</w:t>
             </w:r>
             <w:r>
               <w:rPr>
@@ -1157,7 +1161,7 @@
               <w:lang w:val="en-GB" w:eastAsia="en-GB"/>
             </w:rPr>
           </w:pPr>
-          <w:hyperlink w:anchor="_Toc502908671" w:history="1">
+          <w:hyperlink w:anchor="_Toc502915473" w:history="1">
             <w:r>
               <w:rPr>
                 <w:rStyle w:val="Hyperlink"/>
@@ -1185,7 +1189,7 @@
                 <w:noProof/>
                 <w:webHidden/>
               </w:rPr>
-              <w:instrText xml:space="preserve"> PAGEREF _Toc502908671 \h </w:instrText>
+              <w:instrText xml:space="preserve"> PAGEREF _Toc502915473 \h </w:instrText>
             </w:r>
             <w:r>
               <w:rPr>
@@ -1205,7 +1209,7 @@
                 <w:noProof/>
                 <w:webHidden/>
               </w:rPr>
-              <w:t>4</w:t>
+              <w:t>3</w:t>
             </w:r>
             <w:r>
               <w:rPr>
@@ -1229,7 +1233,7 @@
               <w:lang w:val="en-GB" w:eastAsia="en-GB"/>
             </w:rPr>
           </w:pPr>
-          <w:hyperlink w:anchor="_Toc502908672" w:history="1">
+          <w:hyperlink w:anchor="_Toc502915474" w:history="1">
             <w:r>
               <w:rPr>
                 <w:rStyle w:val="Hyperlink"/>
@@ -1257,7 +1261,7 @@
                 <w:noProof/>
                 <w:webHidden/>
               </w:rPr>
-              <w:instrText xml:space="preserve"> PAGEREF _Toc502908672 \h </w:instrText>
+              <w:instrText xml:space="preserve"> PAGEREF _Toc502915474 \h </w:instrText>
             </w:r>
             <w:r>
               <w:rPr>
@@ -1277,7 +1281,7 @@
                 <w:noProof/>
                 <w:webHidden/>
               </w:rPr>
-              <w:t>5</w:t>
+              <w:t>4</w:t>
             </w:r>
             <w:r>
               <w:rPr>
@@ -1301,7 +1305,7 @@
               <w:lang w:val="en-GB" w:eastAsia="en-GB"/>
             </w:rPr>
           </w:pPr>
-          <w:hyperlink w:anchor="_Toc502908673" w:history="1">
+          <w:hyperlink w:anchor="_Toc502915475" w:history="1">
             <w:r>
               <w:rPr>
                 <w:rStyle w:val="Hyperlink"/>
@@ -1329,7 +1333,7 @@
                 <w:noProof/>
                 <w:webHidden/>
               </w:rPr>
-              <w:instrText xml:space="preserve"> PAGEREF _Toc502908673 \h </w:instrText>
+              <w:instrText xml:space="preserve"> PAGEREF _Toc502915475 \h </w:instrText>
             </w:r>
             <w:r>
               <w:rPr>
@@ -1349,7 +1353,7 @@
                 <w:noProof/>
                 <w:webHidden/>
               </w:rPr>
-              <w:t>5</w:t>
+              <w:t>4</w:t>
             </w:r>
             <w:r>
               <w:rPr>
@@ -1373,7 +1377,7 @@
               <w:lang w:val="en-GB" w:eastAsia="en-GB"/>
             </w:rPr>
           </w:pPr>
-          <w:hyperlink w:anchor="_Toc502908674" w:history="1">
+          <w:hyperlink w:anchor="_Toc502915476" w:history="1">
             <w:r>
               <w:rPr>
                 <w:rStyle w:val="Hyperlink"/>
@@ -1401,7 +1405,7 @@
                 <w:noProof/>
                 <w:webHidden/>
               </w:rPr>
-              <w:instrText xml:space="preserve"> PAGEREF _Toc502908674 \h </w:instrText>
+              <w:instrText xml:space="preserve"> PAGEREF _Toc502915476 \h </w:instrText>
             </w:r>
             <w:r>
               <w:rPr>
@@ -1421,7 +1425,7 @@
                 <w:noProof/>
                 <w:webHidden/>
               </w:rPr>
-              <w:t>6</w:t>
+              <w:t>5</w:t>
             </w:r>
             <w:r>
               <w:rPr>
@@ -1445,7 +1449,7 @@
               <w:lang w:val="en-GB" w:eastAsia="en-GB"/>
             </w:rPr>
           </w:pPr>
-          <w:hyperlink w:anchor="_Toc502908675" w:history="1">
+          <w:hyperlink w:anchor="_Toc502915477" w:history="1">
             <w:r>
               <w:rPr>
                 <w:rStyle w:val="Hyperlink"/>
@@ -1473,7 +1477,7 @@
                 <w:noProof/>
                 <w:webHidden/>
               </w:rPr>
-              <w:instrText xml:space="preserve"> PAGEREF _Toc502908675 \h </w:instrText>
+              <w:instrText xml:space="preserve"> PAGEREF _Toc502915477 \h </w:instrText>
             </w:r>
             <w:r>
               <w:rPr>
@@ -1493,7 +1497,7 @@
                 <w:noProof/>
                 <w:webHidden/>
               </w:rPr>
-              <w:t>6</w:t>
+              <w:t>5</w:t>
             </w:r>
             <w:r>
               <w:rPr>
@@ -1517,7 +1521,7 @@
               <w:lang w:val="en-GB" w:eastAsia="en-GB"/>
             </w:rPr>
           </w:pPr>
-          <w:hyperlink w:anchor="_Toc502908676" w:history="1">
+          <w:hyperlink w:anchor="_Toc502915478" w:history="1">
             <w:r>
               <w:rPr>
                 <w:rStyle w:val="Hyperlink"/>
@@ -1545,7 +1549,7 @@
                 <w:noProof/>
                 <w:webHidden/>
               </w:rPr>
-              <w:instrText xml:space="preserve"> PAGEREF _Toc502908676 \h </w:instrText>
+              <w:instrText xml:space="preserve"> PAGEREF _Toc502915478 \h </w:instrText>
             </w:r>
             <w:r>
               <w:rPr>
@@ -1565,7 +1569,7 @@
                 <w:noProof/>
                 <w:webHidden/>
               </w:rPr>
-              <w:t>7</w:t>
+              <w:t>6</w:t>
             </w:r>
             <w:r>
               <w:rPr>
@@ -1589,7 +1593,7 @@
               <w:lang w:val="en-GB" w:eastAsia="en-GB"/>
             </w:rPr>
           </w:pPr>
-          <w:hyperlink w:anchor="_Toc502908677" w:history="1">
+          <w:hyperlink w:anchor="_Toc502915479" w:history="1">
             <w:r>
               <w:rPr>
                 <w:rStyle w:val="Hyperlink"/>
@@ -1617,7 +1621,7 @@
                 <w:noProof/>
                 <w:webHidden/>
               </w:rPr>
-              <w:instrText xml:space="preserve"> PAGEREF _Toc502908677 \h </w:instrText>
+              <w:instrText xml:space="preserve"> PAGEREF _Toc502915479 \h </w:instrText>
             </w:r>
             <w:r>
               <w:rPr>
@@ -1637,7 +1641,7 @@
                 <w:noProof/>
                 <w:webHidden/>
               </w:rPr>
-              <w:t>7</w:t>
+              <w:t>6</w:t>
             </w:r>
             <w:r>
               <w:rPr>
@@ -1661,7 +1665,7 @@
               <w:lang w:val="en-GB" w:eastAsia="en-GB"/>
             </w:rPr>
           </w:pPr>
-          <w:hyperlink w:anchor="_Toc502908678" w:history="1">
+          <w:hyperlink w:anchor="_Toc502915480" w:history="1">
             <w:r>
               <w:rPr>
                 <w:rStyle w:val="Hyperlink"/>
@@ -1689,7 +1693,7 @@
                 <w:noProof/>
                 <w:webHidden/>
               </w:rPr>
-              <w:instrText xml:space="preserve"> PAGEREF _Toc502908678 \h </w:instrText>
+              <w:instrText xml:space="preserve"> PAGEREF _Toc502915480 \h </w:instrText>
             </w:r>
             <w:r>
               <w:rPr>
@@ -1709,7 +1713,7 @@
                 <w:noProof/>
                 <w:webHidden/>
               </w:rPr>
-              <w:t>8</w:t>
+              <w:t>7</w:t>
             </w:r>
             <w:r>
               <w:rPr>
@@ -1733,7 +1737,7 @@
               <w:lang w:val="en-GB" w:eastAsia="en-GB"/>
             </w:rPr>
           </w:pPr>
-          <w:hyperlink w:anchor="_Toc502908679" w:history="1">
+          <w:hyperlink w:anchor="_Toc502915481" w:history="1">
             <w:r>
               <w:rPr>
                 <w:rStyle w:val="Hyperlink"/>
@@ -1761,7 +1765,7 @@
                 <w:noProof/>
                 <w:webHidden/>
               </w:rPr>
-              <w:instrText xml:space="preserve"> PAGEREF _Toc502908679 \h </w:instrText>
+              <w:instrText xml:space="preserve"> PAGEREF _Toc502915481 \h </w:instrText>
             </w:r>
             <w:r>
               <w:rPr>
@@ -1781,7 +1785,7 @@
                 <w:noProof/>
                 <w:webHidden/>
               </w:rPr>
-              <w:t>8</w:t>
+              <w:t>7</w:t>
             </w:r>
             <w:r>
               <w:rPr>
@@ -1805,7 +1809,7 @@
               <w:lang w:val="en-GB" w:eastAsia="en-GB"/>
             </w:rPr>
           </w:pPr>
-          <w:hyperlink w:anchor="_Toc502908680" w:history="1">
+          <w:hyperlink w:anchor="_Toc502915482" w:history="1">
             <w:r>
               <w:rPr>
                 <w:rStyle w:val="Hyperlink"/>
@@ -1833,7 +1837,7 @@
                 <w:noProof/>
                 <w:webHidden/>
               </w:rPr>
-              <w:instrText xml:space="preserve"> PAGEREF _Toc502908680 \h </w:instrText>
+              <w:instrText xml:space="preserve"> PAGEREF _Toc502915482 \h </w:instrText>
             </w:r>
             <w:r>
               <w:rPr>
@@ -1853,7 +1857,7 @@
                 <w:noProof/>
                 <w:webHidden/>
               </w:rPr>
-              <w:t>9</w:t>
+              <w:t>8</w:t>
             </w:r>
             <w:r>
               <w:rPr>
@@ -1877,7 +1881,7 @@
               <w:lang w:val="en-GB" w:eastAsia="en-GB"/>
             </w:rPr>
           </w:pPr>
-          <w:hyperlink w:anchor="_Toc502908681" w:history="1">
+          <w:hyperlink w:anchor="_Toc502915483" w:history="1">
             <w:r>
               <w:rPr>
                 <w:rStyle w:val="Hyperlink"/>
@@ -1905,7 +1909,7 @@
                 <w:noProof/>
                 <w:webHidden/>
               </w:rPr>
-              <w:instrText xml:space="preserve"> PAGEREF _Toc502908681 \h </w:instrText>
+              <w:instrText xml:space="preserve"> PAGEREF _Toc502915483 \h </w:instrText>
             </w:r>
             <w:r>
               <w:rPr>
@@ -1925,7 +1929,7 @@
                 <w:noProof/>
                 <w:webHidden/>
               </w:rPr>
-              <w:t>9</w:t>
+              <w:t>8</w:t>
             </w:r>
             <w:r>
               <w:rPr>
@@ -1949,7 +1953,7 @@
               <w:lang w:val="en-GB" w:eastAsia="en-GB"/>
             </w:rPr>
           </w:pPr>
-          <w:hyperlink w:anchor="_Toc502908682" w:history="1">
+          <w:hyperlink w:anchor="_Toc502915484" w:history="1">
             <w:r>
               <w:rPr>
                 <w:rStyle w:val="Hyperlink"/>
@@ -1977,7 +1981,7 @@
                 <w:noProof/>
                 <w:webHidden/>
               </w:rPr>
-              <w:instrText xml:space="preserve"> PAGEREF _Toc502908682 \h </w:instrText>
+              <w:instrText xml:space="preserve"> PAGEREF _Toc502915484 \h </w:instrText>
             </w:r>
             <w:r>
               <w:rPr>
@@ -1997,7 +2001,7 @@
                 <w:noProof/>
                 <w:webHidden/>
               </w:rPr>
-              <w:t>10</w:t>
+              <w:t>9</w:t>
             </w:r>
             <w:r>
               <w:rPr>
@@ -2021,7 +2025,7 @@
               <w:lang w:val="en-GB" w:eastAsia="en-GB"/>
             </w:rPr>
           </w:pPr>
-          <w:hyperlink w:anchor="_Toc502908683" w:history="1">
+          <w:hyperlink w:anchor="_Toc502915485" w:history="1">
             <w:r>
               <w:rPr>
                 <w:rStyle w:val="Hyperlink"/>
@@ -2049,7 +2053,7 @@
                 <w:noProof/>
                 <w:webHidden/>
               </w:rPr>
-              <w:instrText xml:space="preserve"> PAGEREF _Toc502908683 \h </w:instrText>
+              <w:instrText xml:space="preserve"> PAGEREF _Toc502915485 \h </w:instrText>
             </w:r>
             <w:r>
               <w:rPr>
@@ -2069,7 +2073,7 @@
                 <w:noProof/>
                 <w:webHidden/>
               </w:rPr>
-              <w:t>10</w:t>
+              <w:t>9</w:t>
             </w:r>
             <w:r>
               <w:rPr>
@@ -2093,7 +2097,7 @@
               <w:lang w:val="en-GB" w:eastAsia="en-GB"/>
             </w:rPr>
           </w:pPr>
-          <w:hyperlink w:anchor="_Toc502908684" w:history="1">
+          <w:hyperlink w:anchor="_Toc502915486" w:history="1">
             <w:r>
               <w:rPr>
                 <w:rStyle w:val="Hyperlink"/>
@@ -2121,7 +2125,7 @@
                 <w:noProof/>
                 <w:webHidden/>
               </w:rPr>
-              <w:instrText xml:space="preserve"> PAGEREF _Toc502908684 \h </w:instrText>
+              <w:instrText xml:space="preserve"> PAGEREF _Toc502915486 \h </w:instrText>
             </w:r>
             <w:r>
               <w:rPr>
@@ -2141,7 +2145,7 @@
                 <w:noProof/>
                 <w:webHidden/>
               </w:rPr>
-              <w:t>10</w:t>
+              <w:t>9</w:t>
             </w:r>
             <w:r>
               <w:rPr>
@@ -2165,7 +2169,7 @@
               <w:lang w:val="en-GB" w:eastAsia="en-GB"/>
             </w:rPr>
           </w:pPr>
-          <w:hyperlink w:anchor="_Toc502908685" w:history="1">
+          <w:hyperlink w:anchor="_Toc502915487" w:history="1">
             <w:r>
               <w:rPr>
                 <w:rStyle w:val="Hyperlink"/>
@@ -2193,7 +2197,7 @@
                 <w:noProof/>
                 <w:webHidden/>
               </w:rPr>
-              <w:instrText xml:space="preserve"> PAGEREF _Toc502908685 \h </w:instrText>
+              <w:instrText xml:space="preserve"> PAGEREF _Toc502915487 \h </w:instrText>
             </w:r>
             <w:r>
               <w:rPr>
@@ -2213,7 +2217,7 @@
                 <w:noProof/>
                 <w:webHidden/>
               </w:rPr>
-              <w:t>11</w:t>
+              <w:t>10</w:t>
             </w:r>
             <w:r>
               <w:rPr>
@@ -2237,7 +2241,7 @@
               <w:lang w:val="en-GB" w:eastAsia="en-GB"/>
             </w:rPr>
           </w:pPr>
-          <w:hyperlink w:anchor="_Toc502908686" w:history="1">
+          <w:hyperlink w:anchor="_Toc502915488" w:history="1">
             <w:r>
               <w:rPr>
                 <w:rStyle w:val="Hyperlink"/>
@@ -2265,7 +2269,7 @@
                 <w:noProof/>
                 <w:webHidden/>
               </w:rPr>
-              <w:instrText xml:space="preserve"> PAGEREF _Toc502908686 \h </w:instrText>
+              <w:instrText xml:space="preserve"> PAGEREF _Toc502915488 \h </w:instrText>
             </w:r>
             <w:r>
               <w:rPr>
@@ -2285,7 +2289,7 @@
                 <w:noProof/>
                 <w:webHidden/>
               </w:rPr>
-              <w:t>12</w:t>
+              <w:t>11</w:t>
             </w:r>
             <w:r>
               <w:rPr>
@@ -2309,7 +2313,7 @@
               <w:lang w:val="en-GB" w:eastAsia="en-GB"/>
             </w:rPr>
           </w:pPr>
-          <w:hyperlink w:anchor="_Toc502908687" w:history="1">
+          <w:hyperlink w:anchor="_Toc502915489" w:history="1">
             <w:r>
               <w:rPr>
                 <w:rStyle w:val="Hyperlink"/>
@@ -2337,7 +2341,7 @@
                 <w:noProof/>
                 <w:webHidden/>
               </w:rPr>
-              <w:instrText xml:space="preserve"> PAGEREF _Toc502908687 \h </w:instrText>
+              <w:instrText xml:space="preserve"> PAGEREF _Toc502915489 \h </w:instrText>
             </w:r>
             <w:r>
               <w:rPr>
@@ -2357,7 +2361,7 @@
                 <w:noProof/>
                 <w:webHidden/>
               </w:rPr>
-              <w:t>12</w:t>
+              <w:t>11</w:t>
             </w:r>
             <w:r>
               <w:rPr>
@@ -2381,7 +2385,7 @@
               <w:lang w:val="en-GB" w:eastAsia="en-GB"/>
             </w:rPr>
           </w:pPr>
-          <w:hyperlink w:anchor="_Toc502908688" w:history="1">
+          <w:hyperlink w:anchor="_Toc502915490" w:history="1">
             <w:r>
               <w:rPr>
                 <w:rStyle w:val="Hyperlink"/>
@@ -2409,7 +2413,7 @@
                 <w:noProof/>
                 <w:webHidden/>
               </w:rPr>
-              <w:instrText xml:space="preserve"> PAGEREF _Toc502908688 \h </w:instrText>
+              <w:instrText xml:space="preserve"> PAGEREF _Toc502915490 \h </w:instrText>
             </w:r>
             <w:r>
               <w:rPr>
@@ -2429,7 +2433,7 @@
                 <w:noProof/>
                 <w:webHidden/>
               </w:rPr>
-              <w:t>13</w:t>
+              <w:t>12</w:t>
             </w:r>
             <w:r>
               <w:rPr>
@@ -2453,7 +2457,7 @@
               <w:lang w:val="en-GB" w:eastAsia="en-GB"/>
             </w:rPr>
           </w:pPr>
-          <w:hyperlink w:anchor="_Toc502908689" w:history="1">
+          <w:hyperlink w:anchor="_Toc502915491" w:history="1">
             <w:r>
               <w:rPr>
                 <w:rStyle w:val="Hyperlink"/>
@@ -2481,7 +2485,7 @@
                 <w:noProof/>
                 <w:webHidden/>
               </w:rPr>
-              <w:instrText xml:space="preserve"> PAGEREF _Toc502908689 \h </w:instrText>
+              <w:instrText xml:space="preserve"> PAGEREF _Toc502915491 \h </w:instrText>
             </w:r>
             <w:r>
               <w:rPr>
@@ -2501,7 +2505,7 @@
                 <w:noProof/>
                 <w:webHidden/>
               </w:rPr>
-              <w:t>13</w:t>
+              <w:t>12</w:t>
             </w:r>
             <w:r>
               <w:rPr>
@@ -2525,7 +2529,7 @@
               <w:lang w:val="en-GB" w:eastAsia="en-GB"/>
             </w:rPr>
           </w:pPr>
-          <w:hyperlink w:anchor="_Toc502908690" w:history="1">
+          <w:hyperlink w:anchor="_Toc502915492" w:history="1">
             <w:r>
               <w:rPr>
                 <w:rStyle w:val="Hyperlink"/>
@@ -2553,7 +2557,7 @@
                 <w:noProof/>
                 <w:webHidden/>
               </w:rPr>
-              <w:instrText xml:space="preserve"> PAGEREF _Toc502908690 \h </w:instrText>
+              <w:instrText xml:space="preserve"> PAGEREF _Toc502915492 \h </w:instrText>
             </w:r>
             <w:r>
               <w:rPr>
@@ -2573,7 +2577,7 @@
                 <w:noProof/>
                 <w:webHidden/>
               </w:rPr>
-              <w:t>14</w:t>
+              <w:t>13</w:t>
             </w:r>
             <w:r>
               <w:rPr>
@@ -2597,7 +2601,7 @@
               <w:lang w:val="en-GB" w:eastAsia="en-GB"/>
             </w:rPr>
           </w:pPr>
-          <w:hyperlink w:anchor="_Toc502908691" w:history="1">
+          <w:hyperlink w:anchor="_Toc502915493" w:history="1">
             <w:r>
               <w:rPr>
                 <w:rStyle w:val="Hyperlink"/>
@@ -2625,7 +2629,7 @@
                 <w:noProof/>
                 <w:webHidden/>
               </w:rPr>
-              <w:instrText xml:space="preserve"> PAGEREF _Toc502908691 \h </w:instrText>
+              <w:instrText xml:space="preserve"> PAGEREF _Toc502915493 \h </w:instrText>
             </w:r>
             <w:r>
               <w:rPr>
@@ -2645,7 +2649,7 @@
                 <w:noProof/>
                 <w:webHidden/>
               </w:rPr>
-              <w:t>14</w:t>
+              <w:t>13</w:t>
             </w:r>
             <w:r>
               <w:rPr>
@@ -2669,7 +2673,7 @@
               <w:lang w:val="en-GB" w:eastAsia="en-GB"/>
             </w:rPr>
           </w:pPr>
-          <w:hyperlink w:anchor="_Toc502908692" w:history="1">
+          <w:hyperlink w:anchor="_Toc502915494" w:history="1">
             <w:r>
               <w:rPr>
                 <w:rStyle w:val="Hyperlink"/>
@@ -2697,7 +2701,7 @@
                 <w:noProof/>
                 <w:webHidden/>
               </w:rPr>
-              <w:instrText xml:space="preserve"> PAGEREF _Toc502908692 \h </w:instrText>
+              <w:instrText xml:space="preserve"> PAGEREF _Toc502915494 \h </w:instrText>
             </w:r>
             <w:r>
               <w:rPr>
@@ -2717,7 +2721,7 @@
                 <w:noProof/>
                 <w:webHidden/>
               </w:rPr>
-              <w:t>15</w:t>
+              <w:t>14</w:t>
             </w:r>
             <w:r>
               <w:rPr>
@@ -2741,7 +2745,7 @@
               <w:lang w:val="en-GB" w:eastAsia="en-GB"/>
             </w:rPr>
           </w:pPr>
-          <w:hyperlink w:anchor="_Toc502908693" w:history="1">
+          <w:hyperlink w:anchor="_Toc502915495" w:history="1">
             <w:r>
               <w:rPr>
                 <w:rStyle w:val="Hyperlink"/>
@@ -2769,7 +2773,7 @@
                 <w:noProof/>
                 <w:webHidden/>
               </w:rPr>
-              <w:instrText xml:space="preserve"> PAGEREF _Toc502908693 \h </w:instrText>
+              <w:instrText xml:space="preserve"> PAGEREF _Toc502915495 \h </w:instrText>
             </w:r>
             <w:r>
               <w:rPr>
@@ -2789,7 +2793,7 @@
                 <w:noProof/>
                 <w:webHidden/>
               </w:rPr>
-              <w:t>15</w:t>
+              <w:t>14</w:t>
             </w:r>
             <w:r>
               <w:rPr>
@@ -2813,7 +2817,7 @@
               <w:lang w:val="en-GB" w:eastAsia="en-GB"/>
             </w:rPr>
           </w:pPr>
-          <w:hyperlink w:anchor="_Toc502908694" w:history="1">
+          <w:hyperlink w:anchor="_Toc502915496" w:history="1">
             <w:r>
               <w:rPr>
                 <w:rStyle w:val="Hyperlink"/>
@@ -2841,7 +2845,7 @@
                 <w:noProof/>
                 <w:webHidden/>
               </w:rPr>
-              <w:instrText xml:space="preserve"> PAGEREF _Toc502908694 \h </w:instrText>
+              <w:instrText xml:space="preserve"> PAGEREF _Toc502915496 \h </w:instrText>
             </w:r>
             <w:r>
               <w:rPr>
@@ -2861,7 +2865,7 @@
                 <w:noProof/>
                 <w:webHidden/>
               </w:rPr>
-              <w:t>16</w:t>
+              <w:t>15</w:t>
             </w:r>
             <w:r>
               <w:rPr>
@@ -2885,7 +2889,7 @@
               <w:lang w:val="en-GB" w:eastAsia="en-GB"/>
             </w:rPr>
           </w:pPr>
-          <w:hyperlink w:anchor="_Toc502908695" w:history="1">
+          <w:hyperlink w:anchor="_Toc502915497" w:history="1">
             <w:r>
               <w:rPr>
                 <w:rStyle w:val="Hyperlink"/>
@@ -2913,7 +2917,7 @@
                 <w:noProof/>
                 <w:webHidden/>
               </w:rPr>
-              <w:instrText xml:space="preserve"> PAGEREF _Toc502908695 \h </w:instrText>
+              <w:instrText xml:space="preserve"> PAGEREF _Toc502915497 \h </w:instrText>
             </w:r>
             <w:r>
               <w:rPr>
@@ -2933,7 +2937,7 @@
                 <w:noProof/>
                 <w:webHidden/>
               </w:rPr>
-              <w:t>16</w:t>
+              <w:t>15</w:t>
             </w:r>
             <w:r>
               <w:rPr>
@@ -2957,7 +2961,7 @@
               <w:lang w:val="en-GB" w:eastAsia="en-GB"/>
             </w:rPr>
           </w:pPr>
-          <w:hyperlink w:anchor="_Toc502908696" w:history="1">
+          <w:hyperlink w:anchor="_Toc502915498" w:history="1">
             <w:r>
               <w:rPr>
                 <w:rStyle w:val="Hyperlink"/>
@@ -2985,7 +2989,7 @@
                 <w:noProof/>
                 <w:webHidden/>
               </w:rPr>
-              <w:instrText xml:space="preserve"> PAGEREF _Toc502908696 \h </w:instrText>
+              <w:instrText xml:space="preserve"> PAGEREF _Toc502915498 \h </w:instrText>
             </w:r>
             <w:r>
               <w:rPr>
@@ -3005,7 +3009,7 @@
                 <w:noProof/>
                 <w:webHidden/>
               </w:rPr>
-              <w:t>17</w:t>
+              <w:t>16</w:t>
             </w:r>
             <w:r>
               <w:rPr>
@@ -3029,7 +3033,7 @@
               <w:lang w:val="en-GB" w:eastAsia="en-GB"/>
             </w:rPr>
           </w:pPr>
-          <w:hyperlink w:anchor="_Toc502908697" w:history="1">
+          <w:hyperlink w:anchor="_Toc502915499" w:history="1">
             <w:r>
               <w:rPr>
                 <w:rStyle w:val="Hyperlink"/>
@@ -3057,7 +3061,7 @@
                 <w:noProof/>
                 <w:webHidden/>
               </w:rPr>
-              <w:instrText xml:space="preserve"> PAGEREF _Toc502908697 \h </w:instrText>
+              <w:instrText xml:space="preserve"> PAGEREF _Toc502915499 \h </w:instrText>
             </w:r>
             <w:r>
               <w:rPr>
@@ -3077,7 +3081,7 @@
                 <w:noProof/>
                 <w:webHidden/>
               </w:rPr>
-              <w:t>18</w:t>
+              <w:t>17</w:t>
             </w:r>
             <w:r>
               <w:rPr>
@@ -3101,7 +3105,7 @@
               <w:lang w:val="en-GB" w:eastAsia="en-GB"/>
             </w:rPr>
           </w:pPr>
-          <w:hyperlink w:anchor="_Toc502908698" w:history="1">
+          <w:hyperlink w:anchor="_Toc502915500" w:history="1">
             <w:r>
               <w:rPr>
                 <w:rStyle w:val="Hyperlink"/>
@@ -3129,7 +3133,7 @@
                 <w:noProof/>
                 <w:webHidden/>
               </w:rPr>
-              <w:instrText xml:space="preserve"> PAGEREF _Toc502908698 \h </w:instrText>
+              <w:instrText xml:space="preserve"> PAGEREF _Toc502915500 \h </w:instrText>
             </w:r>
             <w:r>
               <w:rPr>
@@ -3149,7 +3153,7 @@
                 <w:noProof/>
                 <w:webHidden/>
               </w:rPr>
-              <w:t>18</w:t>
+              <w:t>17</w:t>
             </w:r>
             <w:r>
               <w:rPr>
@@ -3173,7 +3177,7 @@
               <w:lang w:val="en-GB" w:eastAsia="en-GB"/>
             </w:rPr>
           </w:pPr>
-          <w:hyperlink w:anchor="_Toc502908699" w:history="1">
+          <w:hyperlink w:anchor="_Toc502915501" w:history="1">
             <w:r>
               <w:rPr>
                 <w:rStyle w:val="Hyperlink"/>
@@ -3201,7 +3205,7 @@
                 <w:noProof/>
                 <w:webHidden/>
               </w:rPr>
-              <w:instrText xml:space="preserve"> PAGEREF _Toc502908699 \h </w:instrText>
+              <w:instrText xml:space="preserve"> PAGEREF _Toc502915501 \h </w:instrText>
             </w:r>
             <w:r>
               <w:rPr>
@@ -3221,7 +3225,7 @@
                 <w:noProof/>
                 <w:webHidden/>
               </w:rPr>
-              <w:t>19</w:t>
+              <w:t>18</w:t>
             </w:r>
             <w:r>
               <w:rPr>
@@ -3245,7 +3249,7 @@
               <w:lang w:val="en-GB" w:eastAsia="en-GB"/>
             </w:rPr>
           </w:pPr>
-          <w:hyperlink w:anchor="_Toc502908700" w:history="1">
+          <w:hyperlink w:anchor="_Toc502915502" w:history="1">
             <w:r>
               <w:rPr>
                 <w:rStyle w:val="Hyperlink"/>
@@ -3273,7 +3277,7 @@
                 <w:noProof/>
                 <w:webHidden/>
               </w:rPr>
-              <w:instrText xml:space="preserve"> PAGEREF _Toc502908700 \h </w:instrText>
+              <w:instrText xml:space="preserve"> PAGEREF _Toc502915502 \h </w:instrText>
             </w:r>
             <w:r>
               <w:rPr>
@@ -3293,7 +3297,7 @@
                 <w:noProof/>
                 <w:webHidden/>
               </w:rPr>
-              <w:t>20</w:t>
+              <w:t>19</w:t>
             </w:r>
             <w:r>
               <w:rPr>
@@ -3317,7 +3321,7 @@
               <w:lang w:val="en-GB" w:eastAsia="en-GB"/>
             </w:rPr>
           </w:pPr>
-          <w:hyperlink w:anchor="_Toc502908701" w:history="1">
+          <w:hyperlink w:anchor="_Toc502915503" w:history="1">
             <w:r>
               <w:rPr>
                 <w:rStyle w:val="Hyperlink"/>
@@ -3345,7 +3349,7 @@
                 <w:noProof/>
                 <w:webHidden/>
               </w:rPr>
-              <w:instrText xml:space="preserve"> PAGEREF _Toc502908701 \h </w:instrText>
+              <w:instrText xml:space="preserve"> PAGEREF _Toc502915503 \h </w:instrText>
             </w:r>
             <w:r>
               <w:rPr>
@@ -3365,7 +3369,7 @@
                 <w:noProof/>
                 <w:webHidden/>
               </w:rPr>
-              <w:t>20</w:t>
+              <w:t>19</w:t>
             </w:r>
             <w:r>
               <w:rPr>
@@ -3389,7 +3393,7 @@
               <w:lang w:val="en-GB" w:eastAsia="en-GB"/>
             </w:rPr>
           </w:pPr>
-          <w:hyperlink w:anchor="_Toc502908702" w:history="1">
+          <w:hyperlink w:anchor="_Toc502915504" w:history="1">
             <w:r>
               <w:rPr>
                 <w:rStyle w:val="Hyperlink"/>
@@ -3417,7 +3421,7 @@
                 <w:noProof/>
                 <w:webHidden/>
               </w:rPr>
-              <w:instrText xml:space="preserve"> PAGEREF _Toc502908702 \h </w:instrText>
+              <w:instrText xml:space="preserve"> PAGEREF _Toc502915504 \h </w:instrText>
             </w:r>
             <w:r>
               <w:rPr>
@@ -3437,7 +3441,7 @@
                 <w:noProof/>
                 <w:webHidden/>
               </w:rPr>
-              <w:t>21</w:t>
+              <w:t>20</w:t>
             </w:r>
             <w:r>
               <w:rPr>
@@ -3474,6 +3478,8 @@
           <w:lang w:val="nl-NL"/>
         </w:rPr>
       </w:pPr>
+      <w:bookmarkStart w:id="1" w:name="_GoBack"/>
+      <w:bookmarkEnd w:id="1"/>
     </w:p>
     <w:p>
       <w:pPr>
@@ -3489,7 +3495,7 @@
           <w:lang w:val="nl-NL"/>
         </w:rPr>
       </w:pPr>
-      <w:bookmarkStart w:id="1" w:name="_Toc502908669"/>
+      <w:bookmarkStart w:id="2" w:name="_Toc502915471"/>
       <w:r>
         <w:rPr>
           <w:lang w:val="nl-NL"/>
@@ -3497,7 +3503,7 @@
         <w:lastRenderedPageBreak/>
         <w:t>1.Inleiding</w:t>
       </w:r>
-      <w:bookmarkEnd w:id="1"/>
+      <w:bookmarkEnd w:id="2"/>
     </w:p>
     <w:p>
       <w:pPr>
@@ -3744,22 +3750,21 @@
           <w:lang w:val="nl-NL"/>
         </w:rPr>
         <w:br/>
-        <w:t xml:space="preserve">De hoofdvraag “ </w:t>
-      </w:r>
-      <w:r>
-        <w:rPr>
-          <w:rFonts w:ascii="Arial" w:hAnsi="Arial" w:cs="Arial"/>
-          <w:highlight w:val="yellow"/>
-          <w:lang w:val="nl-NL"/>
-        </w:rPr>
-        <w:t>HOOFDVRAAAAAG!!!!</w:t>
-      </w:r>
-      <w:r>
-        <w:rPr>
-          <w:rFonts w:ascii="Arial" w:hAnsi="Arial" w:cs="Arial"/>
-          <w:lang w:val="nl-NL"/>
-        </w:rPr>
-        <w:t xml:space="preserve"> ” gaan wij beantwoorden door in hoofdstuk 2 onze motivatie te formuleren waarom wij deze webshop gekozen hebben. In hoofdstuk 3 worden </w:t>
+        <w:t>De hoofdvraag “</w:t>
+      </w:r>
+      <w:r>
+        <w:rPr>
+          <w:rFonts w:ascii="Arial" w:hAnsi="Arial" w:cs="Arial"/>
+          <w:lang w:val="nl-NL"/>
+        </w:rPr>
+        <w:t>Hoe is het systeem achter bol.com tot stand gekomen?</w:t>
+      </w:r>
+      <w:r>
+        <w:rPr>
+          <w:rFonts w:ascii="Arial" w:hAnsi="Arial" w:cs="Arial"/>
+          <w:lang w:val="nl-NL"/>
+        </w:rPr>
+        <w:t xml:space="preserve">” gaan wij beantwoorden door in hoofdstuk 2 onze motivatie te formuleren waarom wij deze webshop gekozen hebben. In hoofdstuk 3 worden </w:t>
       </w:r>
       <w:proofErr w:type="spellStart"/>
       <w:r>
@@ -3816,8 +3821,8 @@
         </w:rPr>
         <w:t xml:space="preserve"> In hoofdstuk 5 word beschreven hoe de database van de desbetreffende webshop in elkaar zit doormiddel van een ERD. </w:t>
       </w:r>
-      <w:commentRangeStart w:id="2"/>
       <w:commentRangeStart w:id="3"/>
+      <w:commentRangeStart w:id="4"/>
       <w:r>
         <w:rPr>
           <w:rFonts w:ascii="Arial" w:hAnsi="Arial" w:cs="Arial"/>
@@ -3825,23 +3830,23 @@
         </w:rPr>
         <w:t>Als laatste onderdeel van dit project komt er een reflectie in hoofdstuk 6 met daarin hoe het project verlopen is.</w:t>
       </w:r>
-      <w:commentRangeEnd w:id="2"/>
+      <w:commentRangeEnd w:id="3"/>
       <w:r>
         <w:rPr>
           <w:rStyle w:val="CommentReference"/>
           <w:rFonts w:ascii="Verdana" w:eastAsiaTheme="minorHAnsi" w:hAnsi="Verdana" w:cstheme="minorBidi"/>
           <w:lang w:val="en-US" w:eastAsia="en-US"/>
         </w:rPr>
-        <w:commentReference w:id="2"/>
-      </w:r>
-      <w:commentRangeEnd w:id="3"/>
+        <w:commentReference w:id="3"/>
+      </w:r>
+      <w:commentRangeEnd w:id="4"/>
       <w:r>
         <w:rPr>
           <w:rStyle w:val="CommentReference"/>
           <w:rFonts w:ascii="Verdana" w:eastAsiaTheme="minorHAnsi" w:hAnsi="Verdana" w:cstheme="minorBidi"/>
           <w:lang w:val="en-US" w:eastAsia="en-US"/>
         </w:rPr>
-        <w:commentReference w:id="3"/>
+        <w:commentReference w:id="4"/>
       </w:r>
     </w:p>
     <w:p>
@@ -3866,7 +3871,7 @@
           <w:lang w:val="nl-NL"/>
         </w:rPr>
       </w:pPr>
-      <w:bookmarkStart w:id="4" w:name="_Toc502908670"/>
+      <w:bookmarkStart w:id="5" w:name="_Toc502915472"/>
       <w:r>
         <w:rPr>
           <w:lang w:val="nl-NL"/>
@@ -3874,7 +3879,7 @@
         <w:lastRenderedPageBreak/>
         <w:t>2. Motivatie voor bol.com</w:t>
       </w:r>
-      <w:bookmarkEnd w:id="4"/>
+      <w:bookmarkEnd w:id="5"/>
     </w:p>
     <w:p>
       <w:pPr>
@@ -3984,7 +3989,7 @@
         </w:rPr>
         <w:t xml:space="preserve">Dus wij hebben gekozen voor bol.com omdat ze alleen maar een webshop hebben en geen fysieke zaken. En ook omdat ze één van de grootste en bekendste </w:t>
       </w:r>
-      <w:commentRangeStart w:id="5"/>
+      <w:commentRangeStart w:id="6"/>
       <w:r>
         <w:rPr>
           <w:rFonts w:ascii="Arial" w:hAnsi="Arial" w:cs="Arial"/>
@@ -3992,14 +3997,14 @@
         </w:rPr>
         <w:t>webshops</w:t>
       </w:r>
-      <w:commentRangeEnd w:id="5"/>
+      <w:commentRangeEnd w:id="6"/>
       <w:r>
         <w:rPr>
           <w:rStyle w:val="CommentReference"/>
           <w:rFonts w:ascii="Verdana" w:eastAsiaTheme="minorHAnsi" w:hAnsi="Verdana"/>
           <w:lang w:val="en-US" w:eastAsia="en-US"/>
         </w:rPr>
-        <w:commentReference w:id="5"/>
+        <w:commentReference w:id="6"/>
       </w:r>
       <w:r>
         <w:rPr>
@@ -4041,14 +4046,14 @@
           <w:lang w:val="nl-NL"/>
         </w:rPr>
       </w:pPr>
-      <w:bookmarkStart w:id="6" w:name="_Toc502908671"/>
+      <w:bookmarkStart w:id="7" w:name="_Toc502915473"/>
       <w:r>
         <w:rPr>
           <w:lang w:val="nl-NL"/>
         </w:rPr>
         <w:t>3. Hoe ziet bol.com eruit</w:t>
       </w:r>
-      <w:bookmarkEnd w:id="6"/>
+      <w:bookmarkEnd w:id="7"/>
     </w:p>
     <w:p>
       <w:pPr>
@@ -4134,7 +4139,7 @@
         </w:rPr>
         <w:t xml:space="preserve">aan het bouwen is zodat ze een echt goede </w:t>
       </w:r>
-      <w:commentRangeStart w:id="7"/>
+      <w:commentRangeStart w:id="8"/>
       <w:r>
         <w:rPr>
           <w:rFonts w:ascii="Arial" w:hAnsi="Arial" w:cs="Arial"/>
@@ -4149,14 +4154,14 @@
         </w:rPr>
         <w:t>jn</w:t>
       </w:r>
-      <w:commentRangeEnd w:id="7"/>
+      <w:commentRangeEnd w:id="8"/>
       <w:r>
         <w:rPr>
           <w:rStyle w:val="CommentReference"/>
           <w:rFonts w:ascii="Verdana" w:eastAsiaTheme="minorHAnsi" w:hAnsi="Verdana"/>
           <w:lang w:val="en-US" w:eastAsia="en-US"/>
         </w:rPr>
-        <w:commentReference w:id="7"/>
+        <w:commentReference w:id="8"/>
       </w:r>
       <w:r>
         <w:rPr>
@@ -4172,7 +4177,7 @@
         </w:rPr>
         <w:t xml:space="preserve">Maar ook de functionaliteiten achter deze schermen zullen beschreven worden </w:t>
       </w:r>
-      <w:commentRangeStart w:id="8"/>
+      <w:commentRangeStart w:id="9"/>
       <w:r>
         <w:rPr>
           <w:rFonts w:ascii="Arial" w:hAnsi="Arial" w:cs="Arial"/>
@@ -4180,14 +4185,14 @@
         </w:rPr>
         <w:t xml:space="preserve">dat je </w:t>
       </w:r>
-      <w:commentRangeEnd w:id="8"/>
+      <w:commentRangeEnd w:id="9"/>
       <w:r>
         <w:rPr>
           <w:rStyle w:val="CommentReference"/>
           <w:rFonts w:ascii="Verdana" w:eastAsiaTheme="minorHAnsi" w:hAnsi="Verdana"/>
           <w:lang w:val="en-US" w:eastAsia="en-US"/>
         </w:rPr>
-        <w:commentReference w:id="8"/>
+        <w:commentReference w:id="9"/>
       </w:r>
       <w:r>
         <w:rPr>
@@ -4219,7 +4224,7 @@
         </w:rPr>
         <w:t xml:space="preserve"> die </w:t>
       </w:r>
-      <w:commentRangeStart w:id="9"/>
+      <w:commentRangeStart w:id="10"/>
       <w:r>
         <w:rPr>
           <w:rFonts w:ascii="Arial" w:hAnsi="Arial" w:cs="Arial"/>
@@ -4227,14 +4232,14 @@
         </w:rPr>
         <w:t xml:space="preserve">gemaakt van bol.com </w:t>
       </w:r>
-      <w:commentRangeEnd w:id="9"/>
+      <w:commentRangeEnd w:id="10"/>
       <w:r>
         <w:rPr>
           <w:rStyle w:val="CommentReference"/>
           <w:rFonts w:ascii="Verdana" w:eastAsiaTheme="minorHAnsi" w:hAnsi="Verdana"/>
           <w:lang w:val="en-US" w:eastAsia="en-US"/>
         </w:rPr>
-        <w:commentReference w:id="9"/>
+        <w:commentReference w:id="10"/>
       </w:r>
       <w:r>
         <w:rPr>
@@ -4243,7 +4248,7 @@
         </w:rPr>
         <w:t xml:space="preserve">zullen ook als pdf in de </w:t>
       </w:r>
-      <w:commentRangeStart w:id="10"/>
+      <w:commentRangeStart w:id="11"/>
       <w:r>
         <w:rPr>
           <w:rFonts w:ascii="Arial" w:hAnsi="Arial" w:cs="Arial"/>
@@ -4251,14 +4256,14 @@
         </w:rPr>
         <w:t xml:space="preserve">bijlage </w:t>
       </w:r>
-      <w:commentRangeEnd w:id="10"/>
+      <w:commentRangeEnd w:id="11"/>
       <w:r>
         <w:rPr>
           <w:rStyle w:val="CommentReference"/>
           <w:rFonts w:ascii="Verdana" w:eastAsiaTheme="minorHAnsi" w:hAnsi="Verdana"/>
           <w:lang w:val="en-US" w:eastAsia="en-US"/>
         </w:rPr>
-        <w:commentReference w:id="10"/>
+        <w:commentReference w:id="11"/>
       </w:r>
       <w:r>
         <w:rPr>
@@ -4275,7 +4280,7 @@
           <w:lang w:val="nl-NL"/>
         </w:rPr>
       </w:pPr>
-      <w:bookmarkStart w:id="11" w:name="_Toc502908672"/>
+      <w:bookmarkStart w:id="12" w:name="_Toc502915474"/>
       <w:r>
         <w:rPr>
           <w:lang w:val="nl-NL"/>
@@ -4283,7 +4288,7 @@
         <w:lastRenderedPageBreak/>
         <w:t>3.1 Hoofdpagina</w:t>
       </w:r>
-      <w:bookmarkEnd w:id="11"/>
+      <w:bookmarkEnd w:id="12"/>
     </w:p>
     <w:p>
       <w:pPr>
@@ -4419,8 +4424,8 @@
         <w:tab/>
         <w:t xml:space="preserve">Vanaf hier kan je dus ook naar de grote functionaliteiten binnen bol.com. Dit zijn zoal: de productdetail pagina, productenoverzicht pagina, registreer en inlog pagina maar ook kan je gelijk kijken of dat er iets in je winkelwagen zit. Dit maakt de hoofdpagina van bol.com </w:t>
       </w:r>
-      <w:commentRangeStart w:id="12"/>
       <w:commentRangeStart w:id="13"/>
+      <w:commentRangeStart w:id="14"/>
       <w:r>
         <w:rPr>
           <w:rFonts w:ascii="Arial" w:hAnsi="Arial" w:cs="Arial"/>
@@ -4428,23 +4433,23 @@
         </w:rPr>
         <w:t xml:space="preserve">heel overweldigend maar ook zeker heel erg goed </w:t>
       </w:r>
-      <w:commentRangeEnd w:id="12"/>
+      <w:commentRangeEnd w:id="13"/>
       <w:r>
         <w:rPr>
           <w:rStyle w:val="CommentReference"/>
           <w:rFonts w:ascii="Verdana" w:eastAsiaTheme="minorHAnsi" w:hAnsi="Verdana"/>
           <w:lang w:val="en-US" w:eastAsia="en-US"/>
         </w:rPr>
-        <w:commentReference w:id="12"/>
-      </w:r>
-      <w:commentRangeEnd w:id="13"/>
+        <w:commentReference w:id="13"/>
+      </w:r>
+      <w:commentRangeEnd w:id="14"/>
       <w:r>
         <w:rPr>
           <w:rStyle w:val="CommentReference"/>
           <w:rFonts w:ascii="Verdana" w:eastAsiaTheme="minorHAnsi" w:hAnsi="Verdana"/>
           <w:lang w:val="en-US" w:eastAsia="en-US"/>
         </w:rPr>
-        <w:commentReference w:id="13"/>
+        <w:commentReference w:id="14"/>
       </w:r>
       <w:r>
         <w:rPr>
@@ -4603,14 +4608,14 @@
           <w:lang w:val="nl-NL"/>
         </w:rPr>
       </w:pPr>
-      <w:bookmarkStart w:id="14" w:name="_Toc502908673"/>
+      <w:bookmarkStart w:id="15" w:name="_Toc502915475"/>
       <w:r>
         <w:rPr>
           <w:lang w:val="nl-NL"/>
         </w:rPr>
         <w:t>3.2 Inlog pagina</w:t>
       </w:r>
-      <w:bookmarkEnd w:id="14"/>
+      <w:bookmarkEnd w:id="15"/>
     </w:p>
     <w:p>
       <w:pPr>
@@ -4744,7 +4749,7 @@
         <w:tab/>
         <w:t xml:space="preserve">Dit zal één van de belangrijkste functionaliteiten zijn voor bol.com omdat als niemand een profiel kan aanmaken </w:t>
       </w:r>
-      <w:commentRangeStart w:id="15"/>
+      <w:commentRangeStart w:id="16"/>
       <w:r>
         <w:rPr>
           <w:rFonts w:ascii="Arial" w:hAnsi="Arial" w:cs="Arial"/>
@@ -4752,14 +4757,14 @@
         </w:rPr>
         <w:t xml:space="preserve">dat dan </w:t>
       </w:r>
-      <w:commentRangeEnd w:id="15"/>
+      <w:commentRangeEnd w:id="16"/>
       <w:r>
         <w:rPr>
           <w:rStyle w:val="CommentReference"/>
           <w:rFonts w:ascii="Verdana" w:eastAsiaTheme="minorHAnsi" w:hAnsi="Verdana"/>
           <w:lang w:val="en-US" w:eastAsia="en-US"/>
         </w:rPr>
-        <w:commentReference w:id="15"/>
+        <w:commentReference w:id="16"/>
       </w:r>
       <w:r>
         <w:rPr>
@@ -4837,7 +4842,7 @@
           <w:lang w:val="nl-NL"/>
         </w:rPr>
       </w:pPr>
-      <w:bookmarkStart w:id="16" w:name="_Toc502908674"/>
+      <w:bookmarkStart w:id="17" w:name="_Toc502915476"/>
       <w:r>
         <w:rPr>
           <w:lang w:val="nl-NL"/>
@@ -4845,7 +4850,7 @@
         <w:lastRenderedPageBreak/>
         <w:t>3.3 Registreer pagina</w:t>
       </w:r>
-      <w:bookmarkEnd w:id="16"/>
+      <w:bookmarkEnd w:id="17"/>
     </w:p>
     <w:p>
       <w:pPr>
@@ -5102,14 +5107,14 @@
           <w:lang w:val="nl-NL"/>
         </w:rPr>
       </w:pPr>
-      <w:bookmarkStart w:id="17" w:name="_Toc502908675"/>
+      <w:bookmarkStart w:id="18" w:name="_Toc502915477"/>
       <w:r>
         <w:rPr>
           <w:lang w:val="nl-NL"/>
         </w:rPr>
         <w:t>3.4 Account pagina</w:t>
       </w:r>
-      <w:bookmarkEnd w:id="17"/>
+      <w:bookmarkEnd w:id="18"/>
     </w:p>
     <w:p>
       <w:pPr>
@@ -5322,7 +5327,7 @@
           <w:lang w:val="nl-NL"/>
         </w:rPr>
       </w:pPr>
-      <w:bookmarkStart w:id="18" w:name="_Toc502908676"/>
+      <w:bookmarkStart w:id="19" w:name="_Toc502915478"/>
       <w:r>
         <w:rPr>
           <w:lang w:val="nl-NL"/>
@@ -5330,7 +5335,7 @@
         <w:lastRenderedPageBreak/>
         <w:t>3.5 Product overzicht pagina</w:t>
       </w:r>
-      <w:bookmarkEnd w:id="18"/>
+      <w:bookmarkEnd w:id="19"/>
     </w:p>
     <w:p>
       <w:pPr>
@@ -5567,14 +5572,14 @@
           <w:lang w:val="nl-NL"/>
         </w:rPr>
       </w:pPr>
-      <w:bookmarkStart w:id="19" w:name="_Toc502908677"/>
+      <w:bookmarkStart w:id="20" w:name="_Toc502915479"/>
       <w:r>
         <w:rPr>
           <w:lang w:val="nl-NL"/>
         </w:rPr>
         <w:t>3.6 Product detail pagina</w:t>
       </w:r>
-      <w:bookmarkEnd w:id="19"/>
+      <w:bookmarkEnd w:id="20"/>
     </w:p>
     <w:p>
       <w:pPr>
@@ -5763,7 +5768,7 @@
           <w:lang w:val="nl-NL"/>
         </w:rPr>
       </w:pPr>
-      <w:bookmarkStart w:id="20" w:name="_Toc502908678"/>
+      <w:bookmarkStart w:id="21" w:name="_Toc502915480"/>
       <w:r>
         <w:rPr>
           <w:lang w:val="nl-NL"/>
@@ -5771,7 +5776,7 @@
         <w:lastRenderedPageBreak/>
         <w:t>3.7 Winkelwagen pagina</w:t>
       </w:r>
-      <w:bookmarkEnd w:id="20"/>
+      <w:bookmarkEnd w:id="21"/>
     </w:p>
     <w:p>
       <w:pPr>
@@ -6053,14 +6058,14 @@
           <w:lang w:val="nl-NL"/>
         </w:rPr>
       </w:pPr>
-      <w:bookmarkStart w:id="21" w:name="_Toc502908679"/>
+      <w:bookmarkStart w:id="22" w:name="_Toc502915481"/>
       <w:r>
         <w:rPr>
           <w:lang w:val="nl-NL"/>
         </w:rPr>
         <w:t>3.8 Bestellen pagina</w:t>
       </w:r>
-      <w:bookmarkEnd w:id="21"/>
+      <w:bookmarkEnd w:id="22"/>
     </w:p>
     <w:p>
       <w:pPr>
@@ -6307,7 +6312,7 @@
           <w:lang w:val="nl-NL"/>
         </w:rPr>
       </w:pPr>
-      <w:bookmarkStart w:id="22" w:name="_Toc502908680"/>
+      <w:bookmarkStart w:id="23" w:name="_Toc502915482"/>
       <w:r>
         <w:rPr>
           <w:lang w:val="nl-NL"/>
@@ -6315,7 +6320,7 @@
         <w:lastRenderedPageBreak/>
         <w:t>3.9 Betalen pagina</w:t>
       </w:r>
-      <w:bookmarkEnd w:id="22"/>
+      <w:bookmarkEnd w:id="23"/>
     </w:p>
     <w:p>
       <w:pPr>
@@ -6551,14 +6556,14 @@
           <w:lang w:val="nl-NL"/>
         </w:rPr>
       </w:pPr>
-      <w:bookmarkStart w:id="23" w:name="_Toc502908681"/>
+      <w:bookmarkStart w:id="24" w:name="_Toc502915483"/>
       <w:r>
         <w:rPr>
           <w:lang w:val="nl-NL"/>
         </w:rPr>
         <w:t>3.10 Klantenservice pagina</w:t>
       </w:r>
-      <w:bookmarkEnd w:id="23"/>
+      <w:bookmarkEnd w:id="24"/>
     </w:p>
     <w:p>
       <w:pPr>
@@ -6776,7 +6781,7 @@
           <w:lang w:val="nl-NL"/>
         </w:rPr>
       </w:pPr>
-      <w:bookmarkStart w:id="24" w:name="_Toc502908682"/>
+      <w:bookmarkStart w:id="25" w:name="_Toc502915484"/>
       <w:r>
         <w:rPr>
           <w:lang w:val="nl-NL"/>
@@ -6784,7 +6789,7 @@
         <w:lastRenderedPageBreak/>
         <w:t>3.11 Samenvatting</w:t>
       </w:r>
-      <w:bookmarkEnd w:id="24"/>
+      <w:bookmarkEnd w:id="25"/>
     </w:p>
     <w:p>
       <w:pPr>
@@ -6826,7 +6831,7 @@
         </w:rPr>
         <w:t xml:space="preserve"> die bol.com eigenlijk maakt. Dit zijn de pagina’s die het meest worden bezocht en ook waarmee bol.com staat of valt. De pagina’s zijn simpel maar toch goed in kaart gebracht wat er nou op een pagina moest gebeuren. Want dit zijn tenslotte prototypes van </w:t>
       </w:r>
-      <w:commentRangeStart w:id="25"/>
+      <w:commentRangeStart w:id="26"/>
       <w:r>
         <w:rPr>
           <w:rFonts w:ascii="Arial" w:hAnsi="Arial" w:cs="Arial"/>
@@ -6834,14 +6839,14 @@
         </w:rPr>
         <w:t>wat er al laats is gemaakt</w:t>
       </w:r>
-      <w:commentRangeEnd w:id="25"/>
+      <w:commentRangeEnd w:id="26"/>
       <w:r>
         <w:rPr>
           <w:rStyle w:val="CommentReference"/>
           <w:rFonts w:ascii="Verdana" w:eastAsiaTheme="minorHAnsi" w:hAnsi="Verdana"/>
           <w:lang w:eastAsia="en-US"/>
         </w:rPr>
-        <w:commentReference w:id="25"/>
+        <w:commentReference w:id="26"/>
       </w:r>
       <w:r>
         <w:rPr>
@@ -6883,8 +6888,8 @@
         </w:rPr>
         <w:t xml:space="preserve"> geven een goede gedachten over hoe bol.com in het begin heeft gedacht hoe de website eruit heeft moeten </w:t>
       </w:r>
-      <w:commentRangeStart w:id="26"/>
       <w:commentRangeStart w:id="27"/>
+      <w:commentRangeStart w:id="28"/>
       <w:r>
         <w:rPr>
           <w:rFonts w:ascii="Arial" w:hAnsi="Arial" w:cs="Arial"/>
@@ -6892,23 +6897,23 @@
         </w:rPr>
         <w:t xml:space="preserve">zien maar de </w:t>
       </w:r>
-      <w:commentRangeEnd w:id="26"/>
+      <w:commentRangeEnd w:id="27"/>
       <w:r>
         <w:rPr>
           <w:rStyle w:val="CommentReference"/>
           <w:rFonts w:ascii="Verdana" w:eastAsiaTheme="minorHAnsi" w:hAnsi="Verdana"/>
           <w:lang w:eastAsia="en-US"/>
         </w:rPr>
-        <w:commentReference w:id="26"/>
-      </w:r>
-      <w:commentRangeEnd w:id="27"/>
+        <w:commentReference w:id="27"/>
+      </w:r>
+      <w:commentRangeEnd w:id="28"/>
       <w:r>
         <w:rPr>
           <w:rStyle w:val="CommentReference"/>
           <w:rFonts w:ascii="Verdana" w:eastAsiaTheme="minorHAnsi" w:hAnsi="Verdana"/>
           <w:lang w:eastAsia="en-US"/>
         </w:rPr>
-        <w:commentReference w:id="27"/>
+        <w:commentReference w:id="28"/>
       </w:r>
       <w:r>
         <w:rPr>
@@ -6924,7 +6929,7 @@
         </w:rPr>
         <w:t xml:space="preserve">Dit laat dus eigenlijk heel erg goed zien hoe wij </w:t>
       </w:r>
-      <w:commentRangeStart w:id="28"/>
+      <w:commentRangeStart w:id="29"/>
       <w:r>
         <w:rPr>
           <w:rFonts w:ascii="Arial" w:hAnsi="Arial" w:cs="Arial"/>
@@ -6932,14 +6937,14 @@
         </w:rPr>
         <w:t>dachten</w:t>
       </w:r>
-      <w:commentRangeEnd w:id="28"/>
+      <w:commentRangeEnd w:id="29"/>
       <w:r>
         <w:rPr>
           <w:rStyle w:val="CommentReference"/>
           <w:rFonts w:ascii="Verdana" w:eastAsiaTheme="minorHAnsi" w:hAnsi="Verdana"/>
           <w:lang w:val="en-US" w:eastAsia="en-US"/>
         </w:rPr>
-        <w:commentReference w:id="28"/>
+        <w:commentReference w:id="29"/>
       </w:r>
       <w:r>
         <w:rPr>
@@ -6964,7 +6969,7 @@
         </w:rPr>
         <w:t xml:space="preserve"> is omgegaan </w:t>
       </w:r>
-      <w:commentRangeStart w:id="29"/>
+      <w:commentRangeStart w:id="30"/>
       <w:r>
         <w:rPr>
           <w:rFonts w:ascii="Arial" w:hAnsi="Arial" w:cs="Arial"/>
@@ -6988,14 +6993,14 @@
         </w:rPr>
         <w:t xml:space="preserve"> en toch zo goed mogelijke webshop heeft gebouwd.</w:t>
       </w:r>
-      <w:commentRangeEnd w:id="29"/>
+      <w:commentRangeEnd w:id="30"/>
       <w:r>
         <w:rPr>
           <w:rStyle w:val="CommentReference"/>
           <w:rFonts w:ascii="Verdana" w:eastAsiaTheme="minorHAnsi" w:hAnsi="Verdana"/>
           <w:lang w:eastAsia="en-US"/>
         </w:rPr>
-        <w:commentReference w:id="29"/>
+        <w:commentReference w:id="30"/>
       </w:r>
     </w:p>
     <w:p>
@@ -7012,7 +7017,7 @@
           <w:lang w:val="nl-NL"/>
         </w:rPr>
       </w:pPr>
-      <w:bookmarkStart w:id="30" w:name="_Toc502908683"/>
+      <w:bookmarkStart w:id="31" w:name="_Toc502915485"/>
       <w:r>
         <w:rPr>
           <w:lang w:val="nl-NL"/>
@@ -7025,7 +7030,7 @@
         </w:rPr>
         <w:t>De functionaliteiten van Bol.com</w:t>
       </w:r>
-      <w:bookmarkEnd w:id="30"/>
+      <w:bookmarkEnd w:id="31"/>
     </w:p>
     <w:p>
       <w:pPr>
@@ -7072,7 +7077,7 @@
         </w:rPr>
         <w:t xml:space="preserve"> case diagram gemaakt. Hierin staan de belangrijkste dingen die een gebruiker kan doen bij </w:t>
       </w:r>
-      <w:commentRangeStart w:id="31"/>
+      <w:commentRangeStart w:id="32"/>
       <w:r>
         <w:rPr>
           <w:rFonts w:ascii="Arial" w:hAnsi="Arial" w:cs="Arial"/>
@@ -7082,7 +7087,7 @@
         </w:rPr>
         <w:t xml:space="preserve">zijn/haar </w:t>
       </w:r>
-      <w:commentRangeEnd w:id="31"/>
+      <w:commentRangeEnd w:id="32"/>
       <w:r>
         <w:rPr>
           <w:rStyle w:val="CommentReference"/>
@@ -7090,7 +7095,7 @@
           <w:sz w:val="24"/>
           <w:szCs w:val="24"/>
         </w:rPr>
-        <w:commentReference w:id="31"/>
+        <w:commentReference w:id="32"/>
       </w:r>
       <w:r>
         <w:rPr>
@@ -7173,7 +7178,7 @@
           <w:lang w:val="nl-NL"/>
         </w:rPr>
       </w:pPr>
-      <w:bookmarkStart w:id="32" w:name="_Toc502908684"/>
+      <w:bookmarkStart w:id="33" w:name="_Toc502915486"/>
       <w:r>
         <w:rPr>
           <w:lang w:val="nl-NL"/>
@@ -7194,7 +7199,7 @@
         </w:rPr>
         <w:t xml:space="preserve"> case diagram</w:t>
       </w:r>
-      <w:bookmarkEnd w:id="32"/>
+      <w:bookmarkEnd w:id="33"/>
     </w:p>
     <w:p>
       <w:pPr>
@@ -7319,7 +7324,7 @@
         </w:rPr>
         <w:t xml:space="preserve"> door middel van </w:t>
       </w:r>
-      <w:commentRangeStart w:id="33"/>
+      <w:commentRangeStart w:id="34"/>
       <w:r>
         <w:rPr>
           <w:rFonts w:ascii="Arial" w:hAnsi="Arial" w:cs="Arial"/>
@@ -7338,12 +7343,12 @@
         </w:rPr>
         <w:t xml:space="preserve"> </w:t>
       </w:r>
-      <w:commentRangeEnd w:id="33"/>
+      <w:commentRangeEnd w:id="34"/>
       <w:r>
         <w:rPr>
           <w:rStyle w:val="CommentReference"/>
         </w:rPr>
-        <w:commentReference w:id="33"/>
+        <w:commentReference w:id="34"/>
       </w:r>
       <w:r>
         <w:rPr>
@@ -7432,13 +7437,13 @@
         </w:drawing>
       </w:r>
     </w:p>
-    <w:p>
-      <w:pPr>
-        <w:rPr>
-          <w:lang w:val="nl-NL"/>
-        </w:rPr>
-      </w:pPr>
-      <w:commentRangeStart w:id="34"/>
+    <w:commentRangeStart w:id="35"/>
+    <w:p>
+      <w:pPr>
+        <w:rPr>
+          <w:lang w:val="nl-NL"/>
+        </w:rPr>
+      </w:pPr>
       <w:r>
         <w:rPr>
           <w:noProof/>
@@ -7575,12 +7580,12 @@
           </mc:Fallback>
         </mc:AlternateContent>
       </w:r>
-      <w:commentRangeEnd w:id="34"/>
+      <w:commentRangeEnd w:id="35"/>
       <w:r>
         <w:rPr>
           <w:rStyle w:val="CommentReference"/>
         </w:rPr>
-        <w:commentReference w:id="34"/>
+        <w:commentReference w:id="35"/>
       </w:r>
     </w:p>
     <w:p>
@@ -7597,7 +7602,7 @@
           <w:lang w:val="nl-NL"/>
         </w:rPr>
       </w:pPr>
-      <w:bookmarkStart w:id="35" w:name="_Toc502908685"/>
+      <w:bookmarkStart w:id="36" w:name="_Toc502915487"/>
       <w:r>
         <w:rPr>
           <w:lang w:val="nl-NL"/>
@@ -7618,7 +7623,7 @@
         </w:rPr>
         <w:t xml:space="preserve"> case specificaties</w:t>
       </w:r>
-      <w:bookmarkEnd w:id="35"/>
+      <w:bookmarkEnd w:id="36"/>
     </w:p>
     <w:p>
       <w:pPr>
@@ -7673,7 +7678,7 @@
           <w:lang w:val="nl-NL"/>
         </w:rPr>
       </w:pPr>
-      <w:bookmarkStart w:id="36" w:name="_Toc502908686"/>
+      <w:bookmarkStart w:id="37" w:name="_Toc502915488"/>
       <w:r>
         <w:rPr>
           <w:lang w:val="nl-NL"/>
@@ -7681,7 +7686,7 @@
         <w:lastRenderedPageBreak/>
         <w:t>4.2.1 Registreren</w:t>
       </w:r>
-      <w:bookmarkEnd w:id="36"/>
+      <w:bookmarkEnd w:id="37"/>
     </w:p>
     <w:p>
       <w:pPr>
@@ -7765,7 +7770,7 @@
         </w:rPr>
         <w:t xml:space="preserve">In figuur </w:t>
       </w:r>
-      <w:commentRangeStart w:id="37"/>
+      <w:commentRangeStart w:id="38"/>
       <w:r>
         <w:rPr>
           <w:rFonts w:ascii="Arial" w:hAnsi="Arial" w:cs="Arial"/>
@@ -7775,12 +7780,12 @@
         </w:rPr>
         <w:t>x</w:t>
       </w:r>
-      <w:commentRangeEnd w:id="37"/>
+      <w:commentRangeEnd w:id="38"/>
       <w:r>
         <w:rPr>
           <w:rStyle w:val="CommentReference"/>
         </w:rPr>
-        <w:commentReference w:id="37"/>
+        <w:commentReference w:id="38"/>
       </w:r>
       <w:r>
         <w:rPr>
@@ -7844,7 +7849,7 @@
         <w:rPr>
           <w:rStyle w:val="CommentReference"/>
         </w:rPr>
-        <w:commentReference w:id="38"/>
+        <w:commentReference w:id="39"/>
       </w:r>
     </w:p>
     <w:p>
@@ -7854,14 +7859,14 @@
           <w:lang w:val="nl-NL"/>
         </w:rPr>
       </w:pPr>
-      <w:bookmarkStart w:id="39" w:name="_Toc502908687"/>
+      <w:bookmarkStart w:id="40" w:name="_Toc502915489"/>
       <w:r>
         <w:rPr>
           <w:lang w:val="nl-NL"/>
         </w:rPr>
         <w:t>4.2.2 Detail pagina</w:t>
       </w:r>
-      <w:bookmarkEnd w:id="39"/>
+      <w:bookmarkEnd w:id="40"/>
     </w:p>
     <w:p>
       <w:pPr>
@@ -7949,7 +7954,7 @@
         </w:rPr>
         <w:t xml:space="preserve">Figuur </w:t>
       </w:r>
-      <w:commentRangeStart w:id="40"/>
+      <w:commentRangeStart w:id="41"/>
       <w:r>
         <w:rPr>
           <w:rFonts w:ascii="Arial" w:hAnsi="Arial" w:cs="Arial"/>
@@ -7959,12 +7964,12 @@
         </w:rPr>
         <w:t>x</w:t>
       </w:r>
-      <w:commentRangeEnd w:id="40"/>
+      <w:commentRangeEnd w:id="41"/>
       <w:r>
         <w:rPr>
           <w:rStyle w:val="CommentReference"/>
         </w:rPr>
-        <w:commentReference w:id="40"/>
+        <w:commentReference w:id="41"/>
       </w:r>
       <w:r>
         <w:rPr>
@@ -7993,8 +7998,8 @@
         </w:rPr>
         <w:t xml:space="preserve">Tips voor jou’. Als dit zo is gaat de gebruiker verder bij stap 3. Als resultaat zal de gebruiker de detailpagina kunnen bekijken van het </w:t>
       </w:r>
-      <w:commentRangeStart w:id="41"/>
       <w:commentRangeStart w:id="42"/>
+      <w:commentRangeStart w:id="43"/>
       <w:r>
         <w:rPr>
           <w:rFonts w:ascii="Arial" w:hAnsi="Arial" w:cs="Arial"/>
@@ -8004,19 +8009,19 @@
         </w:rPr>
         <w:t>ge</w:t>
       </w:r>
-      <w:commentRangeEnd w:id="41"/>
       <w:commentRangeEnd w:id="42"/>
+      <w:commentRangeEnd w:id="43"/>
       <w:r>
         <w:rPr>
           <w:rStyle w:val="CommentReference"/>
         </w:rPr>
-        <w:commentReference w:id="41"/>
+        <w:commentReference w:id="42"/>
       </w:r>
       <w:r>
         <w:rPr>
           <w:rStyle w:val="CommentReference"/>
         </w:rPr>
-        <w:commentReference w:id="42"/>
+        <w:commentReference w:id="43"/>
       </w:r>
       <w:r>
         <w:rPr>
@@ -8035,7 +8040,7 @@
           <w:lang w:val="nl-NL"/>
         </w:rPr>
       </w:pPr>
-      <w:bookmarkStart w:id="43" w:name="_Toc502908688"/>
+      <w:bookmarkStart w:id="44" w:name="_Toc502915490"/>
       <w:r>
         <w:rPr>
           <w:lang w:val="nl-NL"/>
@@ -8043,7 +8048,7 @@
         <w:lastRenderedPageBreak/>
         <w:t>4.2.3 Review schrijven</w:t>
       </w:r>
-      <w:bookmarkEnd w:id="43"/>
+      <w:bookmarkEnd w:id="44"/>
     </w:p>
     <w:p>
       <w:pPr>
@@ -8121,7 +8126,7 @@
         </w:rPr>
         <w:t xml:space="preserve">Als een klant een review van een product wil schrijven op bol.com zal deze de stappen zoals in figuur </w:t>
       </w:r>
-      <w:commentRangeStart w:id="44"/>
+      <w:commentRangeStart w:id="45"/>
       <w:r>
         <w:rPr>
           <w:rFonts w:ascii="Arial" w:hAnsi="Arial" w:cs="Arial"/>
@@ -8130,14 +8135,14 @@
         </w:rPr>
         <w:t>x</w:t>
       </w:r>
-      <w:commentRangeEnd w:id="44"/>
+      <w:commentRangeEnd w:id="45"/>
       <w:r>
         <w:rPr>
           <w:rStyle w:val="CommentReference"/>
           <w:rFonts w:ascii="Verdana" w:eastAsiaTheme="minorHAnsi" w:hAnsi="Verdana"/>
           <w:lang w:val="en-US" w:eastAsia="en-US"/>
         </w:rPr>
-        <w:commentReference w:id="44"/>
+        <w:commentReference w:id="45"/>
       </w:r>
       <w:r>
         <w:rPr>
@@ -8177,7 +8182,7 @@
           <w:rFonts w:ascii="Verdana" w:eastAsiaTheme="minorHAnsi" w:hAnsi="Verdana"/>
           <w:lang w:val="en-US" w:eastAsia="en-US"/>
         </w:rPr>
-        <w:commentReference w:id="45"/>
+        <w:commentReference w:id="46"/>
       </w:r>
       <w:r>
         <w:rPr>
@@ -8203,7 +8208,7 @@
           <w:lang w:val="nl-NL"/>
         </w:rPr>
       </w:pPr>
-      <w:bookmarkStart w:id="46" w:name="_Toc502908689"/>
+      <w:bookmarkStart w:id="47" w:name="_Toc502915491"/>
       <w:r>
         <w:rPr>
           <w:lang w:val="nl-NL"/>
@@ -8216,7 +8221,7 @@
         </w:rPr>
         <w:t>Product toevoegen aan winkelwagen.</w:t>
       </w:r>
-      <w:bookmarkEnd w:id="46"/>
+      <w:bookmarkEnd w:id="47"/>
     </w:p>
     <w:p>
       <w:pPr>
@@ -8310,7 +8315,7 @@
         </w:rPr>
         <w:t xml:space="preserve">Om als klant een product toe te voegen aan een winkelwagentje doorloopt deze de stappen uit figuur </w:t>
       </w:r>
-      <w:commentRangeStart w:id="47"/>
+      <w:commentRangeStart w:id="48"/>
       <w:r>
         <w:rPr>
           <w:rFonts w:ascii="Arial" w:hAnsi="Arial" w:cs="Arial"/>
@@ -8320,12 +8325,12 @@
         </w:rPr>
         <w:t>x</w:t>
       </w:r>
-      <w:commentRangeEnd w:id="47"/>
+      <w:commentRangeEnd w:id="48"/>
       <w:r>
         <w:rPr>
           <w:rStyle w:val="CommentReference"/>
         </w:rPr>
-        <w:commentReference w:id="47"/>
+        <w:commentReference w:id="48"/>
       </w:r>
       <w:r>
         <w:rPr>
@@ -8358,7 +8363,7 @@
           <w:lang w:val="nl-NL"/>
         </w:rPr>
       </w:pPr>
-      <w:bookmarkStart w:id="48" w:name="_Toc502908690"/>
+      <w:bookmarkStart w:id="49" w:name="_Toc502915492"/>
       <w:r>
         <w:rPr>
           <w:lang w:val="nl-NL"/>
@@ -8372,7 +8377,7 @@
         </w:rPr>
         <w:t>Wachtwoord wijzigen</w:t>
       </w:r>
-      <w:bookmarkEnd w:id="48"/>
+      <w:bookmarkEnd w:id="49"/>
     </w:p>
     <w:p>
       <w:pPr>
@@ -8453,7 +8458,7 @@
         </w:rPr>
         <w:t xml:space="preserve">Om als klant het wachtwoord te wijzigen van zijn/haar account zal de klant eerst een geldig account moeten hebben en ingelogd zijn op de site van bol.com. Daarna kan de gebruiker de stappen van figuur </w:t>
       </w:r>
-      <w:commentRangeStart w:id="49"/>
+      <w:commentRangeStart w:id="50"/>
       <w:r>
         <w:rPr>
           <w:rFonts w:ascii="Arial" w:hAnsi="Arial" w:cs="Arial"/>
@@ -8463,12 +8468,12 @@
         </w:rPr>
         <w:t>x</w:t>
       </w:r>
-      <w:commentRangeEnd w:id="49"/>
+      <w:commentRangeEnd w:id="50"/>
       <w:r>
         <w:rPr>
           <w:rStyle w:val="CommentReference"/>
         </w:rPr>
-        <w:commentReference w:id="49"/>
+        <w:commentReference w:id="50"/>
       </w:r>
       <w:r>
         <w:rPr>
@@ -8522,14 +8527,14 @@
           <w:lang w:val="nl-NL"/>
         </w:rPr>
       </w:pPr>
-      <w:bookmarkStart w:id="50" w:name="_Toc502908691"/>
+      <w:bookmarkStart w:id="51" w:name="_Toc502915493"/>
       <w:r>
         <w:rPr>
           <w:lang w:val="nl-NL"/>
         </w:rPr>
         <w:t>4.2.6 Live chatten</w:t>
       </w:r>
-      <w:bookmarkEnd w:id="50"/>
+      <w:bookmarkEnd w:id="51"/>
     </w:p>
     <w:p>
       <w:pPr>
@@ -8624,7 +8629,7 @@
         </w:rPr>
         <w:t xml:space="preserve">Een van de functionaliteiten op bol.com is live chatten met de klantenservice. Mocht de klant dit willen dan zal hij/zij een geldig account moeten hebben en ingelogd moeten zijn op bol.com. Daarna kan de gebruiker de stappen van figuur </w:t>
       </w:r>
-      <w:commentRangeStart w:id="51"/>
+      <w:commentRangeStart w:id="52"/>
       <w:r>
         <w:rPr>
           <w:rFonts w:ascii="Arial" w:hAnsi="Arial" w:cs="Arial"/>
@@ -8634,12 +8639,12 @@
         </w:rPr>
         <w:t>x</w:t>
       </w:r>
-      <w:commentRangeEnd w:id="51"/>
+      <w:commentRangeEnd w:id="52"/>
       <w:r>
         <w:rPr>
           <w:rStyle w:val="CommentReference"/>
         </w:rPr>
-        <w:commentReference w:id="51"/>
+        <w:commentReference w:id="52"/>
       </w:r>
       <w:r>
         <w:rPr>
@@ -8688,7 +8693,7 @@
           <w:lang w:val="nl-NL"/>
         </w:rPr>
       </w:pPr>
-      <w:bookmarkStart w:id="52" w:name="_Toc502908692"/>
+      <w:bookmarkStart w:id="53" w:name="_Toc502915494"/>
       <w:r>
         <w:rPr>
           <w:lang w:val="nl-NL"/>
@@ -8702,7 +8707,7 @@
         </w:rPr>
         <w:t>. Consistentie</w:t>
       </w:r>
-      <w:bookmarkEnd w:id="52"/>
+      <w:bookmarkEnd w:id="53"/>
       <w:r>
         <w:rPr>
           <w:lang w:val="nl-NL"/>
@@ -8813,7 +8818,7 @@
           <w:lang w:val="nl-NL"/>
         </w:rPr>
       </w:pPr>
-      <w:bookmarkStart w:id="53" w:name="_Toc502908693"/>
+      <w:bookmarkStart w:id="54" w:name="_Toc502915495"/>
       <w:r>
         <w:rPr>
           <w:lang w:val="nl-NL"/>
@@ -8826,7 +8831,7 @@
         </w:rPr>
         <w:t>.1 Aankoop doen</w:t>
       </w:r>
-      <w:bookmarkEnd w:id="53"/>
+      <w:bookmarkEnd w:id="54"/>
     </w:p>
     <w:p>
       <w:pPr>
@@ -8993,17 +8998,17 @@
         </w:rPr>
       </w:pPr>
     </w:p>
-    <w:p>
-      <w:pPr>
-        <w:rPr>
-          <w:rFonts w:ascii="Arial" w:hAnsi="Arial" w:cs="Arial"/>
-          <w:sz w:val="24"/>
-          <w:szCs w:val="24"/>
-          <w:lang w:val="nl-NL"/>
-        </w:rPr>
-      </w:pPr>
-      <w:commentRangeStart w:id="54"/>
-      <w:commentRangeStart w:id="55"/>
+    <w:commentRangeStart w:id="55"/>
+    <w:commentRangeStart w:id="56"/>
+    <w:p>
+      <w:pPr>
+        <w:rPr>
+          <w:rFonts w:ascii="Arial" w:hAnsi="Arial" w:cs="Arial"/>
+          <w:sz w:val="24"/>
+          <w:szCs w:val="24"/>
+          <w:lang w:val="nl-NL"/>
+        </w:rPr>
+      </w:pPr>
       <w:r>
         <w:rPr>
           <w:noProof/>
@@ -9281,19 +9286,19 @@
           </mc:Fallback>
         </mc:AlternateContent>
       </w:r>
-      <w:commentRangeEnd w:id="54"/>
+      <w:commentRangeEnd w:id="55"/>
       <w:r>
         <w:rPr>
           <w:rStyle w:val="CommentReference"/>
         </w:rPr>
-        <w:commentReference w:id="54"/>
-      </w:r>
-      <w:commentRangeEnd w:id="55"/>
+        <w:commentReference w:id="55"/>
+      </w:r>
+      <w:commentRangeEnd w:id="56"/>
       <w:r>
         <w:rPr>
           <w:rStyle w:val="CommentReference"/>
         </w:rPr>
-        <w:commentReference w:id="55"/>
+        <w:commentReference w:id="56"/>
       </w:r>
     </w:p>
     <w:p>
@@ -9343,7 +9348,7 @@
           <w:lang w:val="nl-NL"/>
         </w:rPr>
       </w:pPr>
-      <w:bookmarkStart w:id="56" w:name="_Toc502908694"/>
+      <w:bookmarkStart w:id="57" w:name="_Toc502915496"/>
       <w:r>
         <w:rPr>
           <w:lang w:val="nl-NL"/>
@@ -9369,7 +9374,7 @@
         </w:rPr>
         <w:t xml:space="preserve"> Product zoeken</w:t>
       </w:r>
-      <w:bookmarkEnd w:id="56"/>
+      <w:bookmarkEnd w:id="57"/>
     </w:p>
     <w:p>
       <w:pPr>
@@ -10594,7 +10599,7 @@
           <w:lang w:val="nl-NL"/>
         </w:rPr>
       </w:pPr>
-      <w:bookmarkStart w:id="57" w:name="_Toc502908695"/>
+      <w:bookmarkStart w:id="58" w:name="_Toc502915497"/>
       <w:r>
         <w:rPr>
           <w:lang w:val="nl-NL"/>
@@ -10625,7 +10630,7 @@
         </w:rPr>
         <w:t>details bekijken</w:t>
       </w:r>
-      <w:bookmarkEnd w:id="57"/>
+      <w:bookmarkEnd w:id="58"/>
     </w:p>
     <w:p>
       <w:pPr>
@@ -11839,7 +11844,7 @@
           <w:lang w:val="nl-NL"/>
         </w:rPr>
       </w:pPr>
-      <w:bookmarkStart w:id="58" w:name="_Toc502908696"/>
+      <w:bookmarkStart w:id="59" w:name="_Toc502915498"/>
       <w:r>
         <w:rPr>
           <w:noProof/>
@@ -11931,7 +11936,7 @@
         </w:rPr>
         <w:t xml:space="preserve"> aan winkelwagen</w:t>
       </w:r>
-      <w:bookmarkEnd w:id="58"/>
+      <w:bookmarkEnd w:id="59"/>
     </w:p>
     <w:p>
       <w:pPr>
@@ -12468,6 +12473,7 @@
         </mc:AlternateContent>
       </w:r>
     </w:p>
+    <w:bookmarkStart w:id="60" w:name="_Toc502915499"/>
     <w:p>
       <w:pPr>
         <w:pStyle w:val="Heading3"/>
@@ -12475,7 +12481,6 @@
           <w:lang w:val="nl-NL"/>
         </w:rPr>
       </w:pPr>
-      <w:bookmarkStart w:id="59" w:name="_Toc502908697"/>
       <w:r>
         <w:rPr>
           <w:noProof/>
@@ -12827,7 +12832,7 @@
         </w:rPr>
         <w:t>.1.4 Aankoop betalen</w:t>
       </w:r>
-      <w:bookmarkEnd w:id="59"/>
+      <w:bookmarkEnd w:id="60"/>
       <w:r>
         <w:rPr>
           <w:lang w:val="nl-NL"/>
@@ -13292,6 +13297,7 @@
         </mc:AlternateContent>
       </w:r>
     </w:p>
+    <w:bookmarkStart w:id="61" w:name="_Toc502915500"/>
     <w:p>
       <w:pPr>
         <w:pStyle w:val="Heading2"/>
@@ -13299,7 +13305,6 @@
           <w:lang w:val="nl-NL"/>
         </w:rPr>
       </w:pPr>
-      <w:bookmarkStart w:id="60" w:name="_Toc502908698"/>
       <w:r>
         <w:rPr>
           <w:noProof/>
@@ -13466,7 +13471,7 @@
         </w:rPr>
         <w:t>5.2 Registreren</w:t>
       </w:r>
-      <w:bookmarkEnd w:id="60"/>
+      <w:bookmarkEnd w:id="61"/>
     </w:p>
     <w:p>
       <w:pPr>
@@ -14351,14 +14356,14 @@
           <w:lang w:val="nl-NL"/>
         </w:rPr>
       </w:pPr>
-      <w:bookmarkStart w:id="61" w:name="_Toc502908699"/>
+      <w:bookmarkStart w:id="62" w:name="_Toc502915501"/>
       <w:r>
         <w:rPr>
           <w:lang w:val="nl-NL"/>
         </w:rPr>
         <w:t>5.3 Account beheren</w:t>
       </w:r>
-      <w:bookmarkEnd w:id="61"/>
+      <w:bookmarkEnd w:id="62"/>
     </w:p>
     <w:p>
       <w:pPr>
@@ -14536,7 +14541,7 @@
           <w:lang w:val="nl-NL"/>
         </w:rPr>
       </w:pPr>
-      <w:bookmarkStart w:id="62" w:name="_Toc502908700"/>
+      <w:bookmarkStart w:id="63" w:name="_Toc502915502"/>
       <w:r>
         <w:rPr>
           <w:noProof/>
@@ -14605,7 +14610,7 @@
         </w:rPr>
         <w:t>5.4 Review schrijven</w:t>
       </w:r>
-      <w:bookmarkEnd w:id="62"/>
+      <w:bookmarkEnd w:id="63"/>
     </w:p>
     <w:p>
       <w:pPr>
@@ -14897,14 +14902,14 @@
           <w:lang w:val="nl-NL"/>
         </w:rPr>
       </w:pPr>
-      <w:bookmarkStart w:id="63" w:name="_Toc502908701"/>
+      <w:bookmarkStart w:id="64" w:name="_Toc502915503"/>
       <w:r>
         <w:rPr>
           <w:lang w:val="nl-NL"/>
         </w:rPr>
         <w:t>5.5 Live chatten</w:t>
       </w:r>
-      <w:bookmarkEnd w:id="63"/>
+      <w:bookmarkEnd w:id="64"/>
     </w:p>
     <w:p>
       <w:pPr>
@@ -15041,7 +15046,7 @@
           <w:lang w:val="nl-NL"/>
         </w:rPr>
       </w:pPr>
-      <w:bookmarkStart w:id="64" w:name="_Toc502908702"/>
+      <w:bookmarkStart w:id="65" w:name="_Toc502915504"/>
       <w:r>
         <w:rPr>
           <w:lang w:val="nl-NL"/>
@@ -15049,7 +15054,7 @@
         <w:lastRenderedPageBreak/>
         <w:t>6 Samenvatting</w:t>
       </w:r>
-      <w:bookmarkEnd w:id="64"/>
+      <w:bookmarkEnd w:id="65"/>
     </w:p>
     <w:p>
       <w:pPr>
@@ -15199,7 +15204,7 @@
         </w:rPr>
         <w:t xml:space="preserve"> case specificaties die daarna uitgewerkt zijn geven per functionaliteit weer waar deze aan moeten voldoen, welke mogelijke alternatieve scenario’s er zijn en wat het resultaat is van de functionaliteit. Het ERD uit hoofdstuk </w:t>
       </w:r>
-      <w:commentRangeStart w:id="65"/>
+      <w:commentRangeStart w:id="66"/>
       <w:r>
         <w:rPr>
           <w:rFonts w:ascii="Arial" w:hAnsi="Arial" w:cs="Arial"/>
@@ -15209,12 +15214,12 @@
         </w:rPr>
         <w:t>x</w:t>
       </w:r>
-      <w:commentRangeEnd w:id="65"/>
+      <w:commentRangeEnd w:id="66"/>
       <w:r>
         <w:rPr>
           <w:rStyle w:val="CommentReference"/>
         </w:rPr>
-        <w:commentReference w:id="65"/>
+        <w:commentReference w:id="66"/>
       </w:r>
       <w:r>
         <w:rPr>
@@ -15252,7 +15257,7 @@
           <w:rFonts w:ascii="Arial" w:hAnsi="Arial" w:cs="Arial"/>
           <w:sz w:val="24"/>
           <w:szCs w:val="24"/>
-          <w:lang w:val="en-GB"/>
+          <w:lang w:val="nl-NL"/>
         </w:rPr>
       </w:pPr>
       <w:r>
@@ -15291,277 +15296,152 @@
           <w:szCs w:val="24"/>
           <w:lang w:val="nl-NL"/>
         </w:rPr>
-        <w:t>eruit zou kunnen zien. Ook de hoofdvraag: “   “</w:t>
-      </w:r>
-      <w:bookmarkStart w:id="66" w:name="_GoBack"/>
-      <w:bookmarkEnd w:id="66"/>
-    </w:p>
-    <w:p>
-      <w:pPr>
-        <w:rPr>
-          <w:rFonts w:ascii="Arial" w:hAnsi="Arial" w:cs="Arial"/>
-          <w:sz w:val="24"/>
-          <w:szCs w:val="24"/>
-          <w:lang w:val="nl-NL"/>
-        </w:rPr>
-      </w:pPr>
-    </w:p>
-    <w:p>
-      <w:pPr>
-        <w:numPr>
-          <w:ilvl w:val="1"/>
-          <w:numId w:val="4"/>
-        </w:numPr>
-        <w:rPr>
-          <w:color w:val="FF0000"/>
-          <w:lang w:val="nl-NL"/>
-        </w:rPr>
-      </w:pPr>
-      <w:r>
-        <w:rPr>
-          <w:color w:val="FF0000"/>
-          <w:lang w:val="nl-NL"/>
-        </w:rPr>
-        <w:t>Beschrijf ook de belangrijkste punten uit de inleiding</w:t>
-      </w:r>
-    </w:p>
-    <w:p>
-      <w:pPr>
-        <w:numPr>
-          <w:ilvl w:val="2"/>
-          <w:numId w:val="4"/>
-        </w:numPr>
-        <w:rPr>
-          <w:color w:val="FF0000"/>
-          <w:lang w:val="en-GB"/>
-        </w:rPr>
-      </w:pPr>
-      <w:r>
-        <w:rPr>
-          <w:color w:val="FF0000"/>
-          <w:lang w:val="nl-NL"/>
-        </w:rPr>
-        <w:t>Aanleiding en hoofdvraag</w:t>
-      </w:r>
-    </w:p>
-    <w:p>
-      <w:pPr>
-        <w:numPr>
-          <w:ilvl w:val="1"/>
-          <w:numId w:val="4"/>
-        </w:numPr>
-        <w:rPr>
-          <w:color w:val="FF0000"/>
-          <w:lang w:val="nl-NL"/>
-        </w:rPr>
-      </w:pPr>
-      <w:r>
-        <w:rPr>
-          <w:color w:val="FF0000"/>
-          <w:lang w:val="nl-NL"/>
-        </w:rPr>
-        <w:t>Beantwoorden hoofdvraag, is de doelstelling behaald?</w:t>
-      </w:r>
-    </w:p>
-    <w:p>
-      <w:pPr>
-        <w:rPr>
-          <w:lang w:val="nl-NL"/>
-        </w:rPr>
-      </w:pPr>
-    </w:p>
-    <w:p>
-      <w:pPr>
-        <w:rPr>
-          <w:lang w:val="nl-NL"/>
-        </w:rPr>
-      </w:pPr>
-    </w:p>
-    <w:p>
-      <w:pPr>
-        <w:rPr>
-          <w:lang w:val="nl-NL"/>
-        </w:rPr>
-      </w:pPr>
-    </w:p>
-    <w:p>
-      <w:pPr>
-        <w:rPr>
-          <w:lang w:val="nl-NL"/>
-        </w:rPr>
-      </w:pPr>
-    </w:p>
-    <w:p>
-      <w:pPr>
-        <w:rPr>
-          <w:lang w:val="nl-NL"/>
-        </w:rPr>
-      </w:pPr>
-    </w:p>
-    <w:p>
-      <w:pPr>
-        <w:rPr>
-          <w:lang w:val="nl-NL"/>
-        </w:rPr>
-      </w:pPr>
-    </w:p>
-    <w:p>
-      <w:pPr>
-        <w:rPr>
-          <w:lang w:val="nl-NL"/>
-        </w:rPr>
-      </w:pPr>
-    </w:p>
-    <w:p>
-      <w:pPr>
-        <w:rPr>
-          <w:lang w:val="nl-NL"/>
-        </w:rPr>
-      </w:pPr>
-    </w:p>
-    <w:p>
-      <w:pPr>
-        <w:rPr>
-          <w:lang w:val="nl-NL"/>
-        </w:rPr>
-      </w:pPr>
-    </w:p>
-    <w:p>
-      <w:pPr>
-        <w:rPr>
-          <w:lang w:val="nl-NL"/>
-        </w:rPr>
-      </w:pPr>
-    </w:p>
-    <w:p>
-      <w:pPr>
-        <w:rPr>
-          <w:lang w:val="nl-NL"/>
-        </w:rPr>
-      </w:pPr>
-    </w:p>
-    <w:p>
-      <w:pPr>
-        <w:rPr>
-          <w:lang w:val="nl-NL"/>
-        </w:rPr>
-      </w:pPr>
-    </w:p>
-    <w:p>
-      <w:pPr>
-        <w:rPr>
-          <w:lang w:val="nl-NL"/>
-        </w:rPr>
-      </w:pPr>
-    </w:p>
-    <w:p>
-      <w:pPr>
-        <w:rPr>
-          <w:lang w:val="nl-NL"/>
-        </w:rPr>
-      </w:pPr>
-    </w:p>
-    <w:p>
-      <w:pPr>
-        <w:rPr>
-          <w:lang w:val="nl-NL"/>
-        </w:rPr>
-      </w:pPr>
-    </w:p>
-    <w:p>
-      <w:pPr>
-        <w:rPr>
-          <w:lang w:val="nl-NL"/>
-        </w:rPr>
-      </w:pPr>
-    </w:p>
-    <w:p>
-      <w:pPr>
-        <w:rPr>
-          <w:lang w:val="nl-NL"/>
-        </w:rPr>
-      </w:pPr>
-    </w:p>
-    <w:p>
-      <w:pPr>
-        <w:rPr>
-          <w:lang w:val="nl-NL"/>
-        </w:rPr>
-      </w:pPr>
-    </w:p>
-    <w:p>
-      <w:pPr>
-        <w:rPr>
-          <w:lang w:val="nl-NL"/>
-        </w:rPr>
-      </w:pPr>
-    </w:p>
-    <w:p>
-      <w:pPr>
-        <w:rPr>
-          <w:lang w:val="nl-NL"/>
-        </w:rPr>
-      </w:pPr>
-    </w:p>
-    <w:p>
-      <w:pPr>
-        <w:rPr>
-          <w:lang w:val="nl-NL"/>
-        </w:rPr>
-      </w:pPr>
-    </w:p>
-    <w:p>
-      <w:pPr>
-        <w:rPr>
-          <w:lang w:val="nl-NL"/>
-        </w:rPr>
-      </w:pPr>
-    </w:p>
-    <w:p>
-      <w:pPr>
-        <w:rPr>
-          <w:lang w:val="nl-NL"/>
-        </w:rPr>
-      </w:pPr>
-    </w:p>
-    <w:p>
-      <w:pPr>
-        <w:rPr>
-          <w:lang w:val="nl-NL"/>
-        </w:rPr>
-      </w:pPr>
-    </w:p>
-    <w:p>
-      <w:pPr>
-        <w:rPr>
-          <w:lang w:val="nl-NL"/>
-        </w:rPr>
-      </w:pPr>
-    </w:p>
-    <w:p>
-      <w:pPr>
-        <w:rPr>
-          <w:lang w:val="nl-NL"/>
-        </w:rPr>
-      </w:pPr>
-    </w:p>
-    <w:p>
-      <w:pPr>
-        <w:rPr>
-          <w:lang w:val="nl-NL"/>
-        </w:rPr>
-      </w:pPr>
-    </w:p>
-    <w:p>
-      <w:pPr>
-        <w:rPr>
-          <w:lang w:val="nl-NL"/>
-        </w:rPr>
-      </w:pPr>
-      <w:r>
-        <w:rPr>
-          <w:lang w:val="nl-NL"/>
-        </w:rPr>
+        <w:t xml:space="preserve">eruit zou kunnen zien. </w:t>
+      </w:r>
+      <w:r>
+        <w:rPr>
+          <w:rFonts w:ascii="Arial" w:hAnsi="Arial" w:cs="Arial"/>
+          <w:sz w:val="24"/>
+          <w:szCs w:val="24"/>
+          <w:lang w:val="nl-NL"/>
+        </w:rPr>
+        <w:t>Het antwoord op de</w:t>
+      </w:r>
+      <w:r>
+        <w:rPr>
+          <w:rFonts w:ascii="Arial" w:hAnsi="Arial" w:cs="Arial"/>
+          <w:sz w:val="24"/>
+          <w:szCs w:val="24"/>
+          <w:lang w:val="nl-NL"/>
+        </w:rPr>
+        <w:t xml:space="preserve"> hoofdvraag: “</w:t>
+      </w:r>
+      <w:r>
+        <w:rPr>
+          <w:rFonts w:ascii="Arial" w:hAnsi="Arial" w:cs="Arial"/>
+          <w:sz w:val="24"/>
+          <w:szCs w:val="24"/>
+          <w:lang w:val="nl-NL"/>
+        </w:rPr>
+        <w:t>Hoe is het systeem achter bol.com tot stand gekomen?” is door middel van meerdere stappen, die wij hebben uitgewerkt in de verslag.</w:t>
+      </w:r>
+    </w:p>
+    <w:p>
+      <w:pPr>
+        <w:rPr>
+          <w:lang w:val="nl-NL"/>
+        </w:rPr>
+      </w:pPr>
+    </w:p>
+    <w:p>
+      <w:pPr>
+        <w:rPr>
+          <w:lang w:val="nl-NL"/>
+        </w:rPr>
+      </w:pPr>
+    </w:p>
+    <w:p>
+      <w:pPr>
+        <w:rPr>
+          <w:lang w:val="nl-NL"/>
+        </w:rPr>
+      </w:pPr>
+    </w:p>
+    <w:p>
+      <w:pPr>
+        <w:rPr>
+          <w:lang w:val="nl-NL"/>
+        </w:rPr>
+      </w:pPr>
+    </w:p>
+    <w:p>
+      <w:pPr>
+        <w:rPr>
+          <w:lang w:val="nl-NL"/>
+        </w:rPr>
+      </w:pPr>
+    </w:p>
+    <w:p>
+      <w:pPr>
+        <w:rPr>
+          <w:lang w:val="nl-NL"/>
+        </w:rPr>
+      </w:pPr>
+    </w:p>
+    <w:p>
+      <w:pPr>
+        <w:rPr>
+          <w:lang w:val="nl-NL"/>
+        </w:rPr>
+      </w:pPr>
+    </w:p>
+    <w:p>
+      <w:pPr>
+        <w:rPr>
+          <w:lang w:val="nl-NL"/>
+        </w:rPr>
+      </w:pPr>
+    </w:p>
+    <w:p>
+      <w:pPr>
+        <w:rPr>
+          <w:lang w:val="nl-NL"/>
+        </w:rPr>
+      </w:pPr>
+    </w:p>
+    <w:p>
+      <w:pPr>
+        <w:rPr>
+          <w:lang w:val="nl-NL"/>
+        </w:rPr>
+      </w:pPr>
+    </w:p>
+    <w:p>
+      <w:pPr>
+        <w:rPr>
+          <w:lang w:val="nl-NL"/>
+        </w:rPr>
+      </w:pPr>
+    </w:p>
+    <w:p>
+      <w:pPr>
+        <w:rPr>
+          <w:lang w:val="nl-NL"/>
+        </w:rPr>
+      </w:pPr>
+    </w:p>
+    <w:p>
+      <w:pPr>
+        <w:rPr>
+          <w:lang w:val="nl-NL"/>
+        </w:rPr>
+      </w:pPr>
+    </w:p>
+    <w:p>
+      <w:pPr>
+        <w:rPr>
+          <w:lang w:val="nl-NL"/>
+        </w:rPr>
+      </w:pPr>
+    </w:p>
+    <w:p>
+      <w:pPr>
+        <w:rPr>
+          <w:lang w:val="nl-NL"/>
+        </w:rPr>
+      </w:pPr>
+    </w:p>
+    <w:p>
+      <w:pPr>
+        <w:rPr>
+          <w:lang w:val="nl-NL"/>
+        </w:rPr>
+      </w:pPr>
+      <w:r>
+        <w:rPr>
+          <w:lang w:val="nl-NL"/>
+        </w:rPr>
+        <w:lastRenderedPageBreak/>
         <w:t xml:space="preserve">Literatuur lijst </w:t>
       </w:r>
     </w:p>
@@ -15622,7 +15502,7 @@
 
 <file path=word/comments.xml><?xml version="1.0" encoding="utf-8"?>
 <w:comments xmlns:wpc="http://schemas.microsoft.com/office/word/2010/wordprocessingCanvas" xmlns:cx="http://schemas.microsoft.com/office/drawing/2014/chartex" xmlns:cx1="http://schemas.microsoft.com/office/drawing/2015/9/8/chartex" xmlns:cx2="http://schemas.microsoft.com/office/drawing/2015/10/21/chartex" xmlns:cx3="http://schemas.microsoft.com/office/drawing/2016/5/9/chartex" xmlns:cx4="http://schemas.microsoft.com/office/drawing/2016/5/10/chartex" xmlns:cx5="http://schemas.microsoft.com/office/drawing/2016/5/11/chartex" xmlns:cx6="http://schemas.microsoft.com/office/drawing/2016/5/12/chartex" xmlns:cx7="http://schemas.microsoft.com/office/drawing/2016/5/13/chartex" xmlns:cx8="http://schemas.microsoft.com/office/drawing/2016/5/14/chartex" xmlns:mc="http://schemas.openxmlformats.org/markup-compatibility/2006" xmlns:aink="http://schemas.microsoft.com/office/drawing/2016/ink" xmlns:am3d="http://schemas.microsoft.com/office/drawing/2017/model3d" xmlns:o="urn:schemas-microsoft-com:office:office" xmlns:r="http://schemas.openxmlformats.org/officeDocument/2006/relationships" xmlns:m="http://schemas.openxmlformats.org/officeDocument/2006/math" xmlns:v="urn:schemas-microsoft-com:vml" xmlns:wp14="http://schemas.microsoft.com/office/word/2010/wordprocessingDrawing" xmlns:wp="http://schemas.openxmlformats.org/drawingml/2006/wordprocessingDrawing" xmlns:w10="urn:schemas-microsoft-com:office:word" xmlns:w="http://schemas.openxmlformats.org/wordprocessingml/2006/main" xmlns:w14="http://schemas.microsoft.com/office/word/2010/wordml" xmlns:w15="http://schemas.microsoft.com/office/word/2012/wordml" xmlns:w16cid="http://schemas.microsoft.com/office/word/2016/wordml/cid" xmlns:w16se="http://schemas.microsoft.com/office/word/2015/wordml/symex" xmlns:wpg="http://schemas.microsoft.com/office/word/2010/wordprocessingGroup" xmlns:wpi="http://schemas.microsoft.com/office/word/2010/wordprocessingInk" xmlns:wne="http://schemas.microsoft.com/office/word/2006/wordml" xmlns:wps="http://schemas.microsoft.com/office/word/2010/wordprocessingShape" mc:Ignorable="w14 w15 w16se w16cid wp14">
-  <w:comment w:id="2" w:author="Kevin" w:date="2018-01-04T10:51:00Z" w:initials="K">
+  <w:comment w:id="3" w:author="Kevin" w:date="2018-01-04T10:51:00Z" w:initials="K">
     <w:p>
       <w:pPr>
         <w:pStyle w:val="CommentText"/>
@@ -15650,7 +15530,7 @@
       </w:r>
     </w:p>
   </w:comment>
-  <w:comment w:id="3" w:author="Kevin" w:date="2018-01-04T10:56:00Z" w:initials="K">
+  <w:comment w:id="4" w:author="Kevin" w:date="2018-01-04T10:56:00Z" w:initials="K">
     <w:p>
       <w:pPr>
         <w:pStyle w:val="CommentText"/>
@@ -15672,29 +15552,7 @@
       </w:r>
     </w:p>
   </w:comment>
-  <w:comment w:id="5" w:author="Kevin" w:date="2018-01-04T11:13:00Z" w:initials="K">
-    <w:p>
-      <w:pPr>
-        <w:pStyle w:val="CommentText"/>
-        <w:rPr>
-          <w:lang w:val="nl-NL"/>
-        </w:rPr>
-      </w:pPr>
-      <w:r>
-        <w:rPr>
-          <w:rStyle w:val="CommentReference"/>
-        </w:rPr>
-        <w:annotationRef/>
-      </w:r>
-      <w:r>
-        <w:rPr>
-          <w:lang w:val="nl-NL"/>
-        </w:rPr>
-        <w:t>Meervoud?</w:t>
-      </w:r>
-    </w:p>
-  </w:comment>
-  <w:comment w:id="7" w:author="Kevin" w:date="2018-01-04T11:14:00Z" w:initials="K">
+  <w:comment w:id="6" w:author="Kevin" w:date="2018-01-04T11:13:00Z" w:initials="K">
     <w:p>
       <w:pPr>
         <w:pStyle w:val="CommentText"/>
@@ -15734,7 +15592,7 @@
         <w:rPr>
           <w:lang w:val="nl-NL"/>
         </w:rPr>
-        <w:t>Braber?</w:t>
+        <w:t>Meervoud?</w:t>
       </w:r>
     </w:p>
   </w:comment>
@@ -15756,11 +15614,33 @@
         <w:rPr>
           <w:lang w:val="nl-NL"/>
         </w:rPr>
+        <w:t>Braber?</w:t>
+      </w:r>
+    </w:p>
+  </w:comment>
+  <w:comment w:id="10" w:author="Kevin" w:date="2018-01-04T11:14:00Z" w:initials="K">
+    <w:p>
+      <w:pPr>
+        <w:pStyle w:val="CommentText"/>
+        <w:rPr>
+          <w:lang w:val="nl-NL"/>
+        </w:rPr>
+      </w:pPr>
+      <w:r>
+        <w:rPr>
+          <w:rStyle w:val="CommentReference"/>
+        </w:rPr>
+        <w:annotationRef/>
+      </w:r>
+      <w:r>
+        <w:rPr>
+          <w:lang w:val="nl-NL"/>
+        </w:rPr>
         <w:t>Gemaakt zijn</w:t>
       </w:r>
     </w:p>
   </w:comment>
-  <w:comment w:id="10" w:author="Kevin" w:date="2018-01-04T11:15:00Z" w:initials="K">
+  <w:comment w:id="11" w:author="Kevin" w:date="2018-01-04T11:15:00Z" w:initials="K">
     <w:p>
       <w:pPr>
         <w:pStyle w:val="CommentText"/>
@@ -15788,7 +15668,7 @@
       </w:r>
     </w:p>
   </w:comment>
-  <w:comment w:id="12" w:author="Kevin" w:date="2018-01-04T10:47:00Z" w:initials="K">
+  <w:comment w:id="13" w:author="Kevin" w:date="2018-01-04T10:47:00Z" w:initials="K">
     <w:p>
       <w:pPr>
         <w:pStyle w:val="CommentText"/>
@@ -15837,7 +15717,7 @@
       </w:r>
     </w:p>
   </w:comment>
-  <w:comment w:id="13" w:author="Kevin" w:date="2018-01-04T10:48:00Z" w:initials="K">
+  <w:comment w:id="14" w:author="Kevin" w:date="2018-01-04T10:48:00Z" w:initials="K">
     <w:p>
       <w:pPr>
         <w:pStyle w:val="CommentText"/>
@@ -15853,7 +15733,7 @@
       </w:r>
     </w:p>
   </w:comment>
-  <w:comment w:id="15" w:author="Kevin" w:date="2018-01-04T10:49:00Z" w:initials="K">
+  <w:comment w:id="16" w:author="Kevin" w:date="2018-01-04T10:49:00Z" w:initials="K">
     <w:p>
       <w:pPr>
         <w:pStyle w:val="CommentText"/>
@@ -15875,7 +15755,7 @@
       </w:r>
     </w:p>
   </w:comment>
-  <w:comment w:id="25" w:author="Kevin" w:date="2018-01-04T09:58:00Z" w:initials="K">
+  <w:comment w:id="26" w:author="Kevin" w:date="2018-01-04T09:58:00Z" w:initials="K">
     <w:p>
       <w:pPr>
         <w:pStyle w:val="CommentText"/>
@@ -15894,28 +15774,6 @@
           <w:lang w:val="nl-NL"/>
         </w:rPr>
         <w:t>Al laats?</w:t>
-      </w:r>
-    </w:p>
-  </w:comment>
-  <w:comment w:id="26" w:author="Kevin" w:date="2018-01-04T09:57:00Z" w:initials="K">
-    <w:p>
-      <w:pPr>
-        <w:pStyle w:val="CommentText"/>
-        <w:rPr>
-          <w:lang w:val="nl-NL"/>
-        </w:rPr>
-      </w:pPr>
-      <w:r>
-        <w:rPr>
-          <w:rStyle w:val="CommentReference"/>
-        </w:rPr>
-        <w:annotationRef/>
-      </w:r>
-      <w:r>
-        <w:rPr>
-          <w:lang w:val="nl-NL"/>
-        </w:rPr>
-        <w:t>Klopt iets niet</w:t>
       </w:r>
     </w:p>
   </w:comment>
@@ -15933,9 +15791,15 @@
         </w:rPr>
         <w:annotationRef/>
       </w:r>
+      <w:r>
+        <w:rPr>
+          <w:lang w:val="nl-NL"/>
+        </w:rPr>
+        <w:t>Klopt iets niet</w:t>
+      </w:r>
     </w:p>
   </w:comment>
-  <w:comment w:id="28" w:author="Kevin [2]" w:date="2018-01-05T10:15:00Z" w:initials="K">
+  <w:comment w:id="28" w:author="Kevin" w:date="2018-01-04T09:57:00Z" w:initials="K">
     <w:p>
       <w:pPr>
         <w:pStyle w:val="CommentText"/>
@@ -15949,6 +15813,22 @@
         </w:rPr>
         <w:annotationRef/>
       </w:r>
+    </w:p>
+  </w:comment>
+  <w:comment w:id="29" w:author="Kevin" w:date="2018-01-05T10:15:00Z" w:initials="K">
+    <w:p>
+      <w:pPr>
+        <w:pStyle w:val="CommentText"/>
+        <w:rPr>
+          <w:lang w:val="nl-NL"/>
+        </w:rPr>
+      </w:pPr>
+      <w:r>
+        <w:rPr>
+          <w:rStyle w:val="CommentReference"/>
+        </w:rPr>
+        <w:annotationRef/>
+      </w:r>
       <w:r>
         <w:rPr>
           <w:lang w:val="nl-NL"/>
@@ -15963,7 +15843,7 @@
       </w:r>
     </w:p>
   </w:comment>
-  <w:comment w:id="29" w:author="Kevin" w:date="2018-01-04T09:59:00Z" w:initials="K">
+  <w:comment w:id="30" w:author="Kevin" w:date="2018-01-04T09:59:00Z" w:initials="K">
     <w:p>
       <w:pPr>
         <w:pStyle w:val="CommentText"/>
@@ -15999,7 +15879,7 @@
       </w:r>
     </w:p>
   </w:comment>
-  <w:comment w:id="31" w:author="Kevin" w:date="2018-01-04T10:30:00Z" w:initials="K">
+  <w:comment w:id="32" w:author="Kevin" w:date="2018-01-04T10:30:00Z" w:initials="K">
     <w:p>
       <w:pPr>
         <w:pStyle w:val="CommentText"/>
@@ -16030,7 +15910,7 @@
       </w:r>
     </w:p>
   </w:comment>
-  <w:comment w:id="33" w:author="Kevin" w:date="2018-01-04T11:11:00Z" w:initials="K">
+  <w:comment w:id="34" w:author="Kevin" w:date="2018-01-04T11:11:00Z" w:initials="K">
     <w:p>
       <w:pPr>
         <w:pStyle w:val="CommentText"/>
@@ -16052,7 +15932,7 @@
       </w:r>
     </w:p>
   </w:comment>
-  <w:comment w:id="34" w:author="Kevin" w:date="2018-01-04T11:11:00Z" w:initials="K">
+  <w:comment w:id="35" w:author="Kevin" w:date="2018-01-04T11:11:00Z" w:initials="K">
     <w:p>
       <w:pPr>
         <w:pStyle w:val="CommentText"/>
@@ -16074,7 +15954,7 @@
       </w:r>
     </w:p>
   </w:comment>
-  <w:comment w:id="37" w:author="Kevin" w:date="2018-01-04T13:07:00Z" w:initials="K">
+  <w:comment w:id="38" w:author="Kevin" w:date="2018-01-04T13:07:00Z" w:initials="K">
     <w:p>
       <w:pPr>
         <w:pStyle w:val="CommentText"/>
@@ -16096,7 +15976,7 @@
       </w:r>
     </w:p>
   </w:comment>
-  <w:comment w:id="38" w:author="Kevin" w:date="2018-01-04T13:06:00Z" w:initials="K">
+  <w:comment w:id="39" w:author="Kevin" w:date="2018-01-04T13:06:00Z" w:initials="K">
     <w:p>
       <w:pPr>
         <w:pStyle w:val="CommentText"/>
@@ -16118,7 +15998,7 @@
       </w:r>
     </w:p>
   </w:comment>
-  <w:comment w:id="40" w:author="Kevin" w:date="2018-01-04T13:10:00Z" w:initials="K">
+  <w:comment w:id="41" w:author="Kevin" w:date="2018-01-04T13:10:00Z" w:initials="K">
     <w:p>
       <w:pPr>
         <w:pStyle w:val="CommentText"/>
@@ -16140,7 +16020,7 @@
       </w:r>
     </w:p>
   </w:comment>
-  <w:comment w:id="41" w:author="Kevin" w:date="2018-01-04T13:16:00Z" w:initials="K">
+  <w:comment w:id="42" w:author="Kevin" w:date="2018-01-04T13:16:00Z" w:initials="K">
     <w:p>
       <w:pPr>
         <w:pStyle w:val="CommentText"/>
@@ -16168,7 +16048,7 @@
       </w:r>
     </w:p>
   </w:comment>
-  <w:comment w:id="42" w:author="Kevin" w:date="2018-01-04T13:15:00Z" w:initials="K">
+  <w:comment w:id="43" w:author="Kevin" w:date="2018-01-04T13:15:00Z" w:initials="K">
     <w:p>
       <w:pPr>
         <w:pStyle w:val="CommentText"/>
@@ -16196,7 +16076,7 @@
       </w:r>
     </w:p>
   </w:comment>
-  <w:comment w:id="44" w:author="Kevin" w:date="2018-01-04T13:22:00Z" w:initials="K">
+  <w:comment w:id="45" w:author="Kevin" w:date="2018-01-04T13:22:00Z" w:initials="K">
     <w:p>
       <w:pPr>
         <w:pStyle w:val="CommentText"/>
@@ -16218,7 +16098,7 @@
       </w:r>
     </w:p>
   </w:comment>
-  <w:comment w:id="45" w:author="Kevin" w:date="2018-01-04T13:28:00Z" w:initials="K">
+  <w:comment w:id="46" w:author="Kevin" w:date="2018-01-04T13:28:00Z" w:initials="K">
     <w:p>
       <w:pPr>
         <w:pStyle w:val="CommentText"/>
@@ -16240,7 +16120,7 @@
       </w:r>
     </w:p>
   </w:comment>
-  <w:comment w:id="47" w:author="Kevin" w:date="2018-01-04T18:39:00Z" w:initials="K">
+  <w:comment w:id="48" w:author="Kevin" w:date="2018-01-04T18:39:00Z" w:initials="K">
     <w:p>
       <w:pPr>
         <w:pStyle w:val="CommentText"/>
@@ -16262,7 +16142,7 @@
       </w:r>
     </w:p>
   </w:comment>
-  <w:comment w:id="49" w:author="Kevin" w:date="2018-01-04T18:46:00Z" w:initials="K">
+  <w:comment w:id="50" w:author="Kevin" w:date="2018-01-04T18:46:00Z" w:initials="K">
     <w:p>
       <w:pPr>
         <w:pStyle w:val="CommentText"/>
@@ -16284,7 +16164,7 @@
       </w:r>
     </w:p>
   </w:comment>
-  <w:comment w:id="51" w:author="Kevin" w:date="2018-01-04T18:51:00Z" w:initials="K">
+  <w:comment w:id="52" w:author="Kevin" w:date="2018-01-04T18:51:00Z" w:initials="K">
     <w:p>
       <w:pPr>
         <w:pStyle w:val="CommentText"/>
@@ -16306,7 +16186,7 @@
       </w:r>
     </w:p>
   </w:comment>
-  <w:comment w:id="54" w:author="Kevin" w:date="2018-01-04T10:40:00Z" w:initials="K">
+  <w:comment w:id="55" w:author="Kevin" w:date="2018-01-04T10:40:00Z" w:initials="K">
     <w:p>
       <w:pPr>
         <w:pStyle w:val="CommentText"/>
@@ -16334,7 +16214,7 @@
       </w:r>
     </w:p>
   </w:comment>
-  <w:comment w:id="55" w:author="Kevin" w:date="2018-01-04T10:42:00Z" w:initials="K">
+  <w:comment w:id="56" w:author="Kevin" w:date="2018-01-04T10:42:00Z" w:initials="K">
     <w:p>
       <w:pPr>
         <w:pStyle w:val="CommentText"/>
@@ -16376,7 +16256,7 @@
       </w:r>
     </w:p>
   </w:comment>
-  <w:comment w:id="65" w:author="Kevin [3]" w:date="2018-01-05T10:00:00Z" w:initials="K">
+  <w:comment w:id="66" w:author="Kevin" w:date="2018-01-05T10:00:00Z" w:initials="K">
     <w:p>
       <w:pPr>
         <w:pStyle w:val="CommentText"/>
@@ -16502,6 +16382,7 @@
         <w:docPartUnique/>
       </w:docPartObj>
     </w:sdtPr>
+    <w:sdtEndPr/>
     <w:sdtContent>
       <w:p>
         <w:pPr>
@@ -16522,7 +16403,7 @@
             <w:noProof/>
             <w:lang w:val="nl-NL"/>
           </w:rPr>
-          <w:t>19</w:t>
+          <w:t>2</w:t>
         </w:r>
         <w:r>
           <w:fldChar w:fldCharType="end"/>
@@ -16988,12 +16869,6 @@
 <file path=word/people.xml><?xml version="1.0" encoding="utf-8"?>
 <w15:people xmlns:wpc="http://schemas.microsoft.com/office/word/2010/wordprocessingCanvas" xmlns:cx="http://schemas.microsoft.com/office/drawing/2014/chartex" xmlns:cx1="http://schemas.microsoft.com/office/drawing/2015/9/8/chartex" xmlns:cx2="http://schemas.microsoft.com/office/drawing/2015/10/21/chartex" xmlns:cx3="http://schemas.microsoft.com/office/drawing/2016/5/9/chartex" xmlns:cx4="http://schemas.microsoft.com/office/drawing/2016/5/10/chartex" xmlns:cx5="http://schemas.microsoft.com/office/drawing/2016/5/11/chartex" xmlns:cx6="http://schemas.microsoft.com/office/drawing/2016/5/12/chartex" xmlns:cx7="http://schemas.microsoft.com/office/drawing/2016/5/13/chartex" xmlns:cx8="http://schemas.microsoft.com/office/drawing/2016/5/14/chartex" xmlns:mc="http://schemas.openxmlformats.org/markup-compatibility/2006" xmlns:aink="http://schemas.microsoft.com/office/drawing/2016/ink" xmlns:am3d="http://schemas.microsoft.com/office/drawing/2017/model3d" xmlns:o="urn:schemas-microsoft-com:office:office" xmlns:r="http://schemas.openxmlformats.org/officeDocument/2006/relationships" xmlns:m="http://schemas.openxmlformats.org/officeDocument/2006/math" xmlns:v="urn:schemas-microsoft-com:vml" xmlns:wp14="http://schemas.microsoft.com/office/word/2010/wordprocessingDrawing" xmlns:wp="http://schemas.openxmlformats.org/drawingml/2006/wordprocessingDrawing" xmlns:w10="urn:schemas-microsoft-com:office:word" xmlns:w="http://schemas.openxmlformats.org/wordprocessingml/2006/main" xmlns:w14="http://schemas.microsoft.com/office/word/2010/wordml" xmlns:w15="http://schemas.microsoft.com/office/word/2012/wordml" xmlns:w16cid="http://schemas.microsoft.com/office/word/2016/wordml/cid" xmlns:w16se="http://schemas.microsoft.com/office/word/2015/wordml/symex" xmlns:wpg="http://schemas.microsoft.com/office/word/2010/wordprocessingGroup" xmlns:wpi="http://schemas.microsoft.com/office/word/2010/wordprocessingInk" xmlns:wne="http://schemas.microsoft.com/office/word/2006/wordml" xmlns:wps="http://schemas.microsoft.com/office/word/2010/wordprocessingShape" mc:Ignorable="w14 w15 w16se w16cid wp14">
   <w15:person w15:author="Kevin">
-    <w15:presenceInfo w15:providerId="None" w15:userId="Kevin "/>
-  </w15:person>
-  <w15:person w15:author="Kevin [2]">
-    <w15:presenceInfo w15:providerId="None" w15:userId="Kevin "/>
-  </w15:person>
-  <w15:person w15:author="Kevin [3]">
     <w15:presenceInfo w15:providerId="None" w15:userId="Kevin "/>
   </w15:person>
 </w15:people>
@@ -18088,7 +17963,7 @@
 </file>
 
 <file path=customXml/itemProps1.xml><?xml version="1.0" encoding="utf-8"?>
-<ds:datastoreItem xmlns:ds="http://schemas.openxmlformats.org/officeDocument/2006/customXml" ds:itemID="{500427D3-0AA4-483D-97C2-B9E12BF62EC9}">
+<ds:datastoreItem xmlns:ds="http://schemas.openxmlformats.org/officeDocument/2006/customXml" ds:itemID="{AFC7D5C2-76FA-41E2-9D91-95E451688A8E}">
   <ds:schemaRefs>
     <ds:schemaRef ds:uri="http://schemas.openxmlformats.org/officeDocument/2006/bibliography"/>
   </ds:schemaRefs>

</xml_diff>